<commit_message>
added some more setup instructions and fixed json code to remove an nsg
</commit_message>
<xml_diff>
--- a/Student/Guides/Deployment Setup Guide.docx
+++ b/Student/Guides/Deployment Setup Guide.docx
@@ -19,8 +19,6 @@
       <w:r>
         <w:t>Setup</w:t>
       </w:r>
-      <w:bookmarkStart w:id="0" w:name="_GoBack"/>
-      <w:bookmarkEnd w:id="0"/>
       <w:r>
         <w:t xml:space="preserve"> Guide</w:t>
       </w:r>
@@ -90,6 +88,8 @@
             <w:t>Contents</w:t>
           </w:r>
         </w:p>
+        <w:bookmarkStart w:id="0" w:name="_GoBack"/>
+        <w:bookmarkEnd w:id="0"/>
         <w:p>
           <w:pPr>
             <w:pStyle w:val="TOC1"/>
@@ -125,7 +125,7 @@
             </w:rPr>
             <w:fldChar w:fldCharType="separate"/>
           </w:r>
-          <w:hyperlink w:anchor="_Toc536107994" w:history="1">
+          <w:hyperlink w:anchor="_Toc536178762" w:history="1">
             <w:r>
               <w:rPr>
                 <w:rStyle w:val="Hyperlink"/>
@@ -152,7 +152,7 @@
                 <w:noProof/>
                 <w:webHidden/>
               </w:rPr>
-              <w:instrText xml:space="preserve"> PAGEREF _Toc536107994 \h </w:instrText>
+              <w:instrText xml:space="preserve"> PAGEREF _Toc536178762 \h </w:instrText>
             </w:r>
             <w:r>
               <w:rPr>
@@ -194,7 +194,7 @@
               <w:noProof/>
             </w:rPr>
           </w:pPr>
-          <w:hyperlink w:anchor="_Toc536107995" w:history="1">
+          <w:hyperlink w:anchor="_Toc536178763" w:history="1">
             <w:r>
               <w:rPr>
                 <w:rStyle w:val="Hyperlink"/>
@@ -221,7 +221,7 @@
                 <w:noProof/>
                 <w:webHidden/>
               </w:rPr>
-              <w:instrText xml:space="preserve"> PAGEREF _Toc536107995 \h </w:instrText>
+              <w:instrText xml:space="preserve"> PAGEREF _Toc536178763 \h </w:instrText>
             </w:r>
             <w:r>
               <w:rPr>
@@ -263,7 +263,7 @@
               <w:noProof/>
             </w:rPr>
           </w:pPr>
-          <w:hyperlink w:anchor="_Toc536107996" w:history="1">
+          <w:hyperlink w:anchor="_Toc536178764" w:history="1">
             <w:r>
               <w:rPr>
                 <w:rStyle w:val="Hyperlink"/>
@@ -290,7 +290,7 @@
                 <w:noProof/>
                 <w:webHidden/>
               </w:rPr>
-              <w:instrText xml:space="preserve"> PAGEREF _Toc536107996 \h </w:instrText>
+              <w:instrText xml:space="preserve"> PAGEREF _Toc536178764 \h </w:instrText>
             </w:r>
             <w:r>
               <w:rPr>
@@ -310,7 +310,7 @@
                 <w:noProof/>
                 <w:webHidden/>
               </w:rPr>
-              <w:t>7</w:t>
+              <w:t>9</w:t>
             </w:r>
             <w:r>
               <w:rPr>
@@ -332,7 +332,7 @@
               <w:noProof/>
             </w:rPr>
           </w:pPr>
-          <w:hyperlink w:anchor="_Toc536107997" w:history="1">
+          <w:hyperlink w:anchor="_Toc536178765" w:history="1">
             <w:r>
               <w:rPr>
                 <w:rStyle w:val="Hyperlink"/>
@@ -359,7 +359,7 @@
                 <w:noProof/>
                 <w:webHidden/>
               </w:rPr>
-              <w:instrText xml:space="preserve"> PAGEREF _Toc536107997 \h </w:instrText>
+              <w:instrText xml:space="preserve"> PAGEREF _Toc536178765 \h </w:instrText>
             </w:r>
             <w:r>
               <w:rPr>
@@ -379,7 +379,7 @@
                 <w:noProof/>
                 <w:webHidden/>
               </w:rPr>
-              <w:t>8</w:t>
+              <w:t>10</w:t>
             </w:r>
             <w:r>
               <w:rPr>
@@ -401,7 +401,7 @@
               <w:noProof/>
             </w:rPr>
           </w:pPr>
-          <w:hyperlink w:anchor="_Toc536107998" w:history="1">
+          <w:hyperlink w:anchor="_Toc536178766" w:history="1">
             <w:r>
               <w:rPr>
                 <w:rStyle w:val="Hyperlink"/>
@@ -428,7 +428,7 @@
                 <w:noProof/>
                 <w:webHidden/>
               </w:rPr>
-              <w:instrText xml:space="preserve"> PAGEREF _Toc536107998 \h </w:instrText>
+              <w:instrText xml:space="preserve"> PAGEREF _Toc536178766 \h </w:instrText>
             </w:r>
             <w:r>
               <w:rPr>
@@ -448,7 +448,7 @@
                 <w:noProof/>
                 <w:webHidden/>
               </w:rPr>
-              <w:t>9</w:t>
+              <w:t>11</w:t>
             </w:r>
             <w:r>
               <w:rPr>
@@ -470,7 +470,7 @@
               <w:noProof/>
             </w:rPr>
           </w:pPr>
-          <w:hyperlink w:anchor="_Toc536107999" w:history="1">
+          <w:hyperlink w:anchor="_Toc536178767" w:history="1">
             <w:r>
               <w:rPr>
                 <w:rStyle w:val="Hyperlink"/>
@@ -497,7 +497,7 @@
                 <w:noProof/>
                 <w:webHidden/>
               </w:rPr>
-              <w:instrText xml:space="preserve"> PAGEREF _Toc536107999 \h </w:instrText>
+              <w:instrText xml:space="preserve"> PAGEREF _Toc536178767 \h </w:instrText>
             </w:r>
             <w:r>
               <w:rPr>
@@ -517,7 +517,7 @@
                 <w:noProof/>
                 <w:webHidden/>
               </w:rPr>
-              <w:t>10</w:t>
+              <w:t>12</w:t>
             </w:r>
             <w:r>
               <w:rPr>
@@ -559,7 +559,7 @@
       <w:pPr>
         <w:pStyle w:val="Heading1"/>
       </w:pPr>
-      <w:bookmarkStart w:id="1" w:name="_Toc536107994"/>
+      <w:bookmarkStart w:id="1" w:name="_Toc536178762"/>
       <w:r>
         <w:t>Getting Started</w:t>
       </w:r>
@@ -910,33 +910,124 @@
       <w:pPr>
         <w:pStyle w:val="Heading1"/>
       </w:pPr>
-      <w:bookmarkStart w:id="2" w:name="_Toc536107995"/>
-      <w:proofErr w:type="spellStart"/>
-      <w:r>
-        <w:t>eShopOnWeb</w:t>
-      </w:r>
-      <w:proofErr w:type="spellEnd"/>
+      <w:bookmarkStart w:id="2" w:name="_Toc536178763"/>
+      <w:r>
+        <w:t xml:space="preserve">eShopOnWeb </w:t>
+      </w:r>
+      <w:r>
+        <w:t>Deployment Steps</w:t>
+      </w:r>
+      <w:bookmarkEnd w:id="2"/>
+    </w:p>
+    <w:p>
+      <w:r>
+        <w:t xml:space="preserve">This is intended to be run one </w:t>
+      </w:r>
+      <w:r>
+        <w:t>section</w:t>
+      </w:r>
+      <w:r>
+        <w:t xml:space="preserve"> at a time as you work through each step.</w:t>
+      </w:r>
+      <w:r>
+        <w:t xml:space="preserve">  From your machine you can run Visual Studio Code and Bash in Cloud Shell (Ctrl-Shift-P, then select Azure: Open Bash in Cloud Shell, It will prompt you to connect to Azure)</w:t>
+      </w:r>
+    </w:p>
+    <w:p>
+      <w:r>
+        <w:rPr>
+          <w:noProof/>
+        </w:rPr>
+        <w:drawing>
+          <wp:inline distT="0" distB="0" distL="0" distR="0" wp14:anchorId="4A4ABE3F" wp14:editId="2E69A398">
+            <wp:extent cx="5943600" cy="1194435"/>
+            <wp:effectExtent l="0" t="0" r="0" b="5715"/>
+            <wp:docPr id="8" name="Picture 8"/>
+            <wp:cNvGraphicFramePr>
+              <a:graphicFrameLocks xmlns:a="http://schemas.openxmlformats.org/drawingml/2006/main" noChangeAspect="1"/>
+            </wp:cNvGraphicFramePr>
+            <a:graphic xmlns:a="http://schemas.openxmlformats.org/drawingml/2006/main">
+              <a:graphicData uri="http://schemas.openxmlformats.org/drawingml/2006/picture">
+                <pic:pic xmlns:pic="http://schemas.openxmlformats.org/drawingml/2006/picture">
+                  <pic:nvPicPr>
+                    <pic:cNvPr id="1" name=""/>
+                    <pic:cNvPicPr/>
+                  </pic:nvPicPr>
+                  <pic:blipFill>
+                    <a:blip r:embed="rId15"/>
+                    <a:stretch>
+                      <a:fillRect/>
+                    </a:stretch>
+                  </pic:blipFill>
+                  <pic:spPr>
+                    <a:xfrm>
+                      <a:off x="0" y="0"/>
+                      <a:ext cx="5943600" cy="1194435"/>
+                    </a:xfrm>
+                    <a:prstGeom prst="rect">
+                      <a:avLst/>
+                    </a:prstGeom>
+                  </pic:spPr>
+                </pic:pic>
+              </a:graphicData>
+            </a:graphic>
+          </wp:inline>
+        </w:drawing>
+      </w:r>
+    </w:p>
+    <w:p>
+      <w:r>
+        <w:br/>
+      </w:r>
+      <w:r>
+        <w:rPr>
+          <w:b/>
+        </w:rPr>
+        <w:t>Tip:</w:t>
+      </w:r>
+      <w:r>
+        <w:t xml:space="preserve"> To run a single line of CLI/shell code in the VS Code Terminal, Ctrl-Shift-P, then select "Terminal: Run selected text in Active Terminal" The first time you will need to scroll down the drop down until you see this option. After that, it should be on top as the most recent choice and just work!</w:t>
+      </w:r>
+    </w:p>
+    <w:p>
+      <w:r>
+        <w:rPr>
+          <w:b/>
+        </w:rPr>
+        <w:t>Step 1:</w:t>
+      </w:r>
       <w:r>
         <w:t xml:space="preserve"> </w:t>
       </w:r>
       <w:r>
-        <w:t>Deployment Steps</w:t>
-      </w:r>
-      <w:bookmarkEnd w:id="2"/>
-    </w:p>
-    <w:p>
-      <w:r>
-        <w:t xml:space="preserve">This is intended to be run one </w:t>
-      </w:r>
-      <w:r>
-        <w:t>section</w:t>
-      </w:r>
-      <w:r>
-        <w:t xml:space="preserve"> at a time as you work through each step.</w:t>
+        <w:t xml:space="preserve">Update with your initials.  Make sure to keep this to 5 </w:t>
+      </w:r>
+      <w:r>
+        <w:t>characters</w:t>
+      </w:r>
+      <w:r>
+        <w:t xml:space="preserve"> and lowercase.  The automation uses this in a few places including generat</w:t>
+      </w:r>
+      <w:r>
+        <w:t>ing</w:t>
+      </w:r>
+      <w:r>
+        <w:t xml:space="preserve"> a storage </w:t>
+      </w:r>
+      <w:r>
+        <w:t>account,</w:t>
+      </w:r>
+      <w:r>
+        <w:t xml:space="preserve"> so we need this to be consistent and to follow the rules.  </w:t>
+      </w:r>
+      <w:r>
+        <w:t xml:space="preserve">Update the other variables (we will be using throughout the remainder of the deployment).  Make sure the path you set for the sshkey exists.  </w:t>
       </w:r>
       <w:r>
         <w:br/>
       </w:r>
+    </w:p>
+    <w:p>
       <w:r>
         <w:rPr>
           <w:b/>
@@ -944,113 +1035,42 @@
         <w:t>Tip:</w:t>
       </w:r>
       <w:r>
-        <w:t xml:space="preserve"> To run a single line of CLI/shell code in the VS Code Terminal, Ctrl-Shift-P, then select "Terminal: Run selected text in Active Terminal" The first time you will need to scroll down the drop down until you see this option. After that, it should be on top as the most recent choice and just work!</w:t>
-      </w:r>
-    </w:p>
-    <w:p>
+        <w:t xml:space="preserve"> </w:t>
+      </w:r>
+      <w:r>
+        <w:t xml:space="preserve">If you run into a deployment failure delete the resource group and change this to a different </w:t>
+      </w:r>
+      <w:r>
+        <w:t xml:space="preserve">5 characters as its possible someone else that deployed this hack used the same ones you </w:t>
+      </w:r>
+      <w:r>
+        <w:t>did</w:t>
+      </w:r>
+      <w:r>
+        <w:t xml:space="preserve"> and left it running</w:t>
+      </w:r>
+      <w:r>
+        <w:t>.</w:t>
+      </w:r>
+      <w:r>
+        <w:t xml:space="preserve">  </w:t>
+      </w:r>
+    </w:p>
+    <w:p>
+      <w:pPr>
+        <w:pStyle w:val="ListParagraph"/>
+      </w:pPr>
       <w:r>
         <w:rPr>
           <w:b/>
         </w:rPr>
-        <w:t>Step 1:</w:t>
+        <w:t>Example:</w:t>
       </w:r>
       <w:r>
         <w:t xml:space="preserve"> </w:t>
       </w:r>
       <w:r>
-        <w:t xml:space="preserve">Update with your initials.  Make sure to keep this to 5 </w:t>
-      </w:r>
-      <w:r>
-        <w:t>characters</w:t>
-      </w:r>
-      <w:r>
-        <w:t xml:space="preserve"> and lowercase.  The automation uses this in a few places including generat</w:t>
-      </w:r>
-      <w:r>
-        <w:t>ing</w:t>
-      </w:r>
-      <w:r>
-        <w:t xml:space="preserve"> a storage </w:t>
-      </w:r>
-      <w:r>
-        <w:t>account,</w:t>
-      </w:r>
-      <w:r>
-        <w:t xml:space="preserve"> so we need this to be consistent and to follow the rules.  </w:t>
-      </w:r>
-      <w:r>
-        <w:t>Update the other variables</w:t>
-      </w:r>
-      <w:r>
-        <w:t xml:space="preserve"> (we will be using throughout the remainder of the deployment).  </w:t>
-      </w:r>
-      <w:r>
-        <w:t xml:space="preserve">Make sure the path you set for the </w:t>
-      </w:r>
-      <w:proofErr w:type="spellStart"/>
-      <w:r>
-        <w:t>sshkey</w:t>
-      </w:r>
-      <w:proofErr w:type="spellEnd"/>
-      <w:r>
-        <w:t xml:space="preserve"> exists.  </w:t>
-      </w:r>
-      <w:r>
-        <w:br/>
-      </w:r>
-    </w:p>
-    <w:p>
-      <w:r>
-        <w:rPr>
-          <w:b/>
-        </w:rPr>
-        <w:t>Tip:</w:t>
-      </w:r>
-      <w:r>
-        <w:t xml:space="preserve"> </w:t>
-      </w:r>
-      <w:r>
-        <w:t xml:space="preserve">If you run into a deployment failure delete the resource group and change this to a different </w:t>
-      </w:r>
-      <w:r>
-        <w:t xml:space="preserve">5 characters as its possible someone else that deployed this hack used the same ones you </w:t>
-      </w:r>
-      <w:r>
-        <w:t>did</w:t>
-      </w:r>
-      <w:r>
-        <w:t xml:space="preserve"> and left it running</w:t>
-      </w:r>
-      <w:r>
-        <w:t>.</w:t>
-      </w:r>
-      <w:r>
-        <w:t xml:space="preserve">  </w:t>
-      </w:r>
-    </w:p>
-    <w:p>
-      <w:pPr>
-        <w:pStyle w:val="ListParagraph"/>
-      </w:pPr>
-      <w:r>
-        <w:rPr>
-          <w:b/>
-        </w:rPr>
-        <w:t>Example:</w:t>
-      </w:r>
-      <w:r>
-        <w:t xml:space="preserve"> </w:t>
-      </w:r>
-      <w:r>
-        <w:t xml:space="preserve">declare </w:t>
-      </w:r>
-      <w:proofErr w:type="spellStart"/>
-      <w:r>
-        <w:t>monitoringWorkShopName</w:t>
-      </w:r>
-      <w:proofErr w:type="spellEnd"/>
-      <w:r>
-        <w:t>="</w:t>
+        <w:t>declare monitoringWorkShopName="</w:t>
       </w:r>
       <w:r>
         <w:t>rjk99</w:t>
@@ -1061,8 +1081,11 @@
     </w:p>
     <w:p>
       <w:pPr>
-        <w:pStyle w:val="ListParagraph"/>
-      </w:pPr>
+        <w:pStyle w:val="NoSpacing"/>
+      </w:pPr>
+      <w:r>
+        <w:tab/>
+      </w:r>
     </w:p>
     <w:p>
       <w:pPr>
@@ -1075,275 +1098,36 @@
           <w:szCs w:val="18"/>
         </w:rPr>
       </w:pPr>
-      <w:r>
-        <w:rPr>
-          <w:rFonts w:ascii="Consolas" w:eastAsia="Times New Roman" w:hAnsi="Consolas" w:cs="Times New Roman"/>
-          <w:color w:val="0000FF"/>
-          <w:sz w:val="18"/>
-          <w:szCs w:val="18"/>
-        </w:rPr>
-        <w:t>declare</w:t>
-      </w:r>
-      <w:r>
+    </w:p>
+    <w:p>
+      <w:pPr>
+        <w:shd w:val="clear" w:color="auto" w:fill="FFFFFF"/>
+        <w:spacing w:line="240" w:lineRule="atLeast"/>
         <w:rPr>
           <w:rFonts w:ascii="Consolas" w:eastAsia="Times New Roman" w:hAnsi="Consolas" w:cs="Times New Roman"/>
           <w:color w:val="000000"/>
           <w:sz w:val="18"/>
           <w:szCs w:val="18"/>
         </w:rPr>
+      </w:pPr>
+      <w:r>
+        <w:rPr>
+          <w:b/>
+        </w:rPr>
+        <w:t>Step 2:</w:t>
+      </w:r>
+      <w:r>
         <w:t xml:space="preserve"> </w:t>
       </w:r>
-      <w:proofErr w:type="spellStart"/>
-      <w:r>
-        <w:rPr>
-          <w:rFonts w:ascii="Consolas" w:eastAsia="Times New Roman" w:hAnsi="Consolas" w:cs="Times New Roman"/>
-          <w:color w:val="000000"/>
-          <w:sz w:val="18"/>
-          <w:szCs w:val="18"/>
-        </w:rPr>
-        <w:t>monitoringWorkShopName</w:t>
-      </w:r>
-      <w:proofErr w:type="spellEnd"/>
-      <w:r>
-        <w:rPr>
-          <w:rFonts w:ascii="Consolas" w:eastAsia="Times New Roman" w:hAnsi="Consolas" w:cs="Times New Roman"/>
-          <w:color w:val="000000"/>
-          <w:sz w:val="18"/>
-          <w:szCs w:val="18"/>
-        </w:rPr>
-        <w:t>=</w:t>
-      </w:r>
-      <w:r>
-        <w:rPr>
-          <w:rFonts w:ascii="Consolas" w:eastAsia="Times New Roman" w:hAnsi="Consolas" w:cs="Times New Roman"/>
-          <w:color w:val="A31515"/>
-          <w:sz w:val="18"/>
-          <w:szCs w:val="18"/>
-        </w:rPr>
-        <w:t>"</w:t>
-      </w:r>
-      <w:proofErr w:type="spellStart"/>
-      <w:r>
-        <w:rPr>
-          <w:rFonts w:ascii="Consolas" w:eastAsia="Times New Roman" w:hAnsi="Consolas" w:cs="Times New Roman"/>
-          <w:color w:val="A31515"/>
-          <w:sz w:val="18"/>
-          <w:szCs w:val="18"/>
-        </w:rPr>
-        <w:t>yourinitialshere</w:t>
-      </w:r>
-      <w:proofErr w:type="spellEnd"/>
-      <w:r>
-        <w:rPr>
-          <w:rFonts w:ascii="Consolas" w:eastAsia="Times New Roman" w:hAnsi="Consolas" w:cs="Times New Roman"/>
-          <w:color w:val="A31515"/>
-          <w:sz w:val="18"/>
-          <w:szCs w:val="18"/>
-        </w:rPr>
-        <w:t>"</w:t>
-      </w:r>
-    </w:p>
-    <w:p>
-      <w:pPr>
-        <w:shd w:val="clear" w:color="auto" w:fill="FFFFFF"/>
-        <w:spacing w:after="0" w:line="240" w:lineRule="atLeast"/>
-        <w:rPr>
-          <w:rFonts w:ascii="Consolas" w:eastAsia="Times New Roman" w:hAnsi="Consolas" w:cs="Times New Roman"/>
-          <w:color w:val="000000"/>
-          <w:sz w:val="18"/>
-          <w:szCs w:val="18"/>
-        </w:rPr>
-      </w:pPr>
-      <w:r>
-        <w:rPr>
-          <w:rFonts w:ascii="Consolas" w:eastAsia="Times New Roman" w:hAnsi="Consolas" w:cs="Times New Roman"/>
-          <w:color w:val="0000FF"/>
-          <w:sz w:val="18"/>
-          <w:szCs w:val="18"/>
-        </w:rPr>
-        <w:t>declare</w:t>
-      </w:r>
-      <w:r>
-        <w:rPr>
-          <w:rFonts w:ascii="Consolas" w:eastAsia="Times New Roman" w:hAnsi="Consolas" w:cs="Times New Roman"/>
-          <w:color w:val="000000"/>
-          <w:sz w:val="18"/>
-          <w:szCs w:val="18"/>
-        </w:rPr>
-        <w:t xml:space="preserve"> location=</w:t>
-      </w:r>
-      <w:r>
-        <w:rPr>
-          <w:rFonts w:ascii="Consolas" w:eastAsia="Times New Roman" w:hAnsi="Consolas" w:cs="Times New Roman"/>
-          <w:color w:val="A31515"/>
-          <w:sz w:val="18"/>
-          <w:szCs w:val="18"/>
-        </w:rPr>
-        <w:t>"</w:t>
-      </w:r>
-      <w:proofErr w:type="spellStart"/>
-      <w:r>
-        <w:rPr>
-          <w:rFonts w:ascii="Consolas" w:eastAsia="Times New Roman" w:hAnsi="Consolas" w:cs="Times New Roman"/>
-          <w:color w:val="A31515"/>
-          <w:sz w:val="18"/>
-          <w:szCs w:val="18"/>
-        </w:rPr>
-        <w:t>eastus</w:t>
-      </w:r>
-      <w:proofErr w:type="spellEnd"/>
-      <w:r>
-        <w:rPr>
-          <w:rFonts w:ascii="Consolas" w:eastAsia="Times New Roman" w:hAnsi="Consolas" w:cs="Times New Roman"/>
-          <w:color w:val="A31515"/>
-          <w:sz w:val="18"/>
-          <w:szCs w:val="18"/>
-        </w:rPr>
-        <w:t>"</w:t>
-      </w:r>
-    </w:p>
-    <w:p>
-      <w:pPr>
-        <w:shd w:val="clear" w:color="auto" w:fill="FFFFFF"/>
-        <w:spacing w:after="0" w:line="240" w:lineRule="atLeast"/>
-        <w:rPr>
-          <w:rFonts w:ascii="Consolas" w:eastAsia="Times New Roman" w:hAnsi="Consolas" w:cs="Times New Roman"/>
-          <w:color w:val="008000"/>
-          <w:sz w:val="18"/>
-          <w:szCs w:val="18"/>
-        </w:rPr>
-      </w:pPr>
-      <w:r>
-        <w:rPr>
-          <w:rFonts w:ascii="Consolas" w:eastAsia="Times New Roman" w:hAnsi="Consolas" w:cs="Times New Roman"/>
-          <w:color w:val="0000FF"/>
-          <w:sz w:val="18"/>
-          <w:szCs w:val="18"/>
-        </w:rPr>
-        <w:t>declare</w:t>
-      </w:r>
-      <w:r>
-        <w:rPr>
-          <w:rFonts w:ascii="Consolas" w:eastAsia="Times New Roman" w:hAnsi="Consolas" w:cs="Times New Roman"/>
-          <w:color w:val="000000"/>
-          <w:sz w:val="18"/>
-          <w:szCs w:val="18"/>
-        </w:rPr>
-        <w:t xml:space="preserve"> </w:t>
-      </w:r>
-      <w:proofErr w:type="spellStart"/>
-      <w:r>
-        <w:rPr>
-          <w:rFonts w:ascii="Consolas" w:eastAsia="Times New Roman" w:hAnsi="Consolas" w:cs="Times New Roman"/>
-          <w:color w:val="000000"/>
-          <w:sz w:val="18"/>
-          <w:szCs w:val="18"/>
-        </w:rPr>
-        <w:t>sshkeypath</w:t>
-      </w:r>
-      <w:proofErr w:type="spellEnd"/>
-      <w:r>
-        <w:rPr>
-          <w:rFonts w:ascii="Consolas" w:eastAsia="Times New Roman" w:hAnsi="Consolas" w:cs="Times New Roman"/>
-          <w:color w:val="000000"/>
-          <w:sz w:val="18"/>
-          <w:szCs w:val="18"/>
-        </w:rPr>
-        <w:t>=</w:t>
-      </w:r>
-      <w:r>
-        <w:rPr>
-          <w:rFonts w:ascii="Consolas" w:eastAsia="Times New Roman" w:hAnsi="Consolas" w:cs="Times New Roman"/>
-          <w:color w:val="A31515"/>
-          <w:sz w:val="18"/>
-          <w:szCs w:val="18"/>
-        </w:rPr>
-        <w:t>"&lt;path&gt;"</w:t>
-      </w:r>
-      <w:r>
-        <w:rPr>
-          <w:rFonts w:ascii="Consolas" w:eastAsia="Times New Roman" w:hAnsi="Consolas" w:cs="Times New Roman"/>
-          <w:color w:val="000000"/>
-          <w:sz w:val="18"/>
-          <w:szCs w:val="18"/>
-        </w:rPr>
-        <w:t xml:space="preserve"> </w:t>
-      </w:r>
-      <w:r>
-        <w:rPr>
-          <w:rFonts w:ascii="Consolas" w:eastAsia="Times New Roman" w:hAnsi="Consolas" w:cs="Times New Roman"/>
-          <w:color w:val="008000"/>
-          <w:sz w:val="18"/>
-          <w:szCs w:val="18"/>
-        </w:rPr>
-        <w:t xml:space="preserve"># this is the path where your </w:t>
-      </w:r>
-      <w:proofErr w:type="spellStart"/>
-      <w:r>
-        <w:rPr>
-          <w:rFonts w:ascii="Consolas" w:eastAsia="Times New Roman" w:hAnsi="Consolas" w:cs="Times New Roman"/>
-          <w:color w:val="008000"/>
-          <w:sz w:val="18"/>
-          <w:szCs w:val="18"/>
-        </w:rPr>
-        <w:t>ssh</w:t>
-      </w:r>
-      <w:proofErr w:type="spellEnd"/>
-      <w:r>
-        <w:rPr>
-          <w:rFonts w:ascii="Consolas" w:eastAsia="Times New Roman" w:hAnsi="Consolas" w:cs="Times New Roman"/>
-          <w:color w:val="008000"/>
-          <w:sz w:val="18"/>
-          <w:szCs w:val="18"/>
-        </w:rPr>
-        <w:t xml:space="preserve"> keys will be generated and</w:t>
-      </w:r>
-      <w:r>
-        <w:rPr>
-          <w:rFonts w:ascii="Consolas" w:eastAsia="Times New Roman" w:hAnsi="Consolas" w:cs="Times New Roman"/>
-          <w:color w:val="008000"/>
-          <w:sz w:val="18"/>
-          <w:szCs w:val="18"/>
-        </w:rPr>
-        <w:t xml:space="preserve"> stored.</w:t>
-      </w:r>
-    </w:p>
-    <w:p>
-      <w:pPr>
-        <w:shd w:val="clear" w:color="auto" w:fill="FFFFFF"/>
-        <w:spacing w:after="0" w:line="240" w:lineRule="atLeast"/>
-        <w:rPr>
-          <w:rFonts w:ascii="Consolas" w:eastAsia="Times New Roman" w:hAnsi="Consolas" w:cs="Times New Roman"/>
-          <w:color w:val="000000"/>
-          <w:sz w:val="18"/>
-          <w:szCs w:val="18"/>
-        </w:rPr>
-      </w:pPr>
-    </w:p>
-    <w:p>
-      <w:pPr>
-        <w:shd w:val="clear" w:color="auto" w:fill="FFFFFF"/>
-        <w:spacing w:line="240" w:lineRule="atLeast"/>
-        <w:rPr>
-          <w:rFonts w:ascii="Consolas" w:eastAsia="Times New Roman" w:hAnsi="Consolas" w:cs="Times New Roman"/>
-          <w:color w:val="000000"/>
-          <w:sz w:val="18"/>
-          <w:szCs w:val="18"/>
-        </w:rPr>
-      </w:pPr>
-      <w:r>
-        <w:rPr>
-          <w:b/>
-        </w:rPr>
-        <w:t>Step 2:</w:t>
-      </w:r>
-      <w:r>
-        <w:t xml:space="preserve"> </w:t>
-      </w:r>
-      <w:r>
-        <w:t xml:space="preserve">If you are not yet connected to Azure from your PowerShell session run </w:t>
-      </w:r>
-      <w:proofErr w:type="spellStart"/>
+      <w:r>
+        <w:t xml:space="preserve">If you are not yet connected to Azure from your </w:t>
+      </w:r>
+      <w:r>
+        <w:t>bash</w:t>
+      </w:r>
+      <w:r>
+        <w:t xml:space="preserve"> session run </w:t>
+      </w:r>
       <w:r>
         <w:rPr>
           <w:rStyle w:val="hljs-keyword"/>
@@ -1355,7 +1139,6 @@
         </w:rPr>
         <w:t>az</w:t>
       </w:r>
-      <w:proofErr w:type="spellEnd"/>
       <w:r>
         <w:rPr>
           <w:rFonts w:ascii="Consolas" w:hAnsi="Consolas"/>
@@ -1414,7 +1197,6 @@
           <w:szCs w:val="18"/>
         </w:rPr>
       </w:pPr>
-      <w:proofErr w:type="spellStart"/>
       <w:r>
         <w:rPr>
           <w:rFonts w:ascii="Consolas" w:eastAsia="Times New Roman" w:hAnsi="Consolas" w:cs="Times New Roman"/>
@@ -1422,29 +1204,111 @@
           <w:sz w:val="18"/>
           <w:szCs w:val="18"/>
         </w:rPr>
-        <w:t>az</w:t>
-      </w:r>
-      <w:proofErr w:type="spellEnd"/>
-      <w:r>
+        <w:t>az group create --name $monitoringWorkShopName -l $location</w:t>
+      </w:r>
+    </w:p>
+    <w:p>
+      <w:r>
+        <w:lastRenderedPageBreak/>
+        <w:br/>
+      </w:r>
+      <w:r>
+        <w:t>Sample Output:</w:t>
+      </w:r>
+      <w:r>
+        <w:br/>
+      </w:r>
+      <w:r>
+        <w:rPr>
+          <w:noProof/>
+        </w:rPr>
+        <w:drawing>
+          <wp:inline distT="0" distB="0" distL="0" distR="0" wp14:anchorId="424605C3" wp14:editId="1357D931">
+            <wp:extent cx="5943600" cy="1471930"/>
+            <wp:effectExtent l="0" t="0" r="0" b="0"/>
+            <wp:docPr id="6" name="Picture 6"/>
+            <wp:cNvGraphicFramePr>
+              <a:graphicFrameLocks xmlns:a="http://schemas.openxmlformats.org/drawingml/2006/main" noChangeAspect="1"/>
+            </wp:cNvGraphicFramePr>
+            <a:graphic xmlns:a="http://schemas.openxmlformats.org/drawingml/2006/main">
+              <a:graphicData uri="http://schemas.openxmlformats.org/drawingml/2006/picture">
+                <pic:pic xmlns:pic="http://schemas.openxmlformats.org/drawingml/2006/picture">
+                  <pic:nvPicPr>
+                    <pic:cNvPr id="1" name=""/>
+                    <pic:cNvPicPr/>
+                  </pic:nvPicPr>
+                  <pic:blipFill>
+                    <a:blip r:embed="rId16"/>
+                    <a:stretch>
+                      <a:fillRect/>
+                    </a:stretch>
+                  </pic:blipFill>
+                  <pic:spPr>
+                    <a:xfrm>
+                      <a:off x="0" y="0"/>
+                      <a:ext cx="5943600" cy="1471930"/>
+                    </a:xfrm>
+                    <a:prstGeom prst="rect">
+                      <a:avLst/>
+                    </a:prstGeom>
+                  </pic:spPr>
+                </pic:pic>
+              </a:graphicData>
+            </a:graphic>
+          </wp:inline>
+        </w:drawing>
+      </w:r>
+    </w:p>
+    <w:p>
+      <w:pPr>
+        <w:shd w:val="clear" w:color="auto" w:fill="FFFFFF"/>
+        <w:spacing w:after="0" w:line="240" w:lineRule="atLeast"/>
         <w:rPr>
           <w:rFonts w:ascii="Consolas" w:eastAsia="Times New Roman" w:hAnsi="Consolas" w:cs="Times New Roman"/>
           <w:color w:val="000000"/>
           <w:sz w:val="18"/>
           <w:szCs w:val="18"/>
         </w:rPr>
-        <w:t xml:space="preserve"> group create --name $</w:t>
-      </w:r>
-      <w:proofErr w:type="spellStart"/>
-      <w:r>
+      </w:pPr>
+    </w:p>
+    <w:p/>
+    <w:p>
+      <w:r>
+        <w:rPr>
+          <w:b/>
+        </w:rPr>
+        <w:t>Step 3:</w:t>
+      </w:r>
+      <w:r>
+        <w:t xml:space="preserve"> </w:t>
+      </w:r>
+      <w:r>
+        <w:t>Run the two lines to create the Key Vault.  This is uses to store the password used for creating each of the VMs and to access the database that is deployed.  Remember we never hardcode passwords in ARM templates or PowerShell Scripts</w:t>
+      </w:r>
+      <w:r>
+        <w:br/>
+      </w:r>
+    </w:p>
+    <w:p>
+      <w:pPr>
+        <w:shd w:val="clear" w:color="auto" w:fill="FFFFFF"/>
+        <w:spacing w:after="0" w:line="240" w:lineRule="atLeast"/>
         <w:rPr>
           <w:rFonts w:ascii="Consolas" w:eastAsia="Times New Roman" w:hAnsi="Consolas" w:cs="Times New Roman"/>
           <w:color w:val="000000"/>
           <w:sz w:val="18"/>
           <w:szCs w:val="18"/>
         </w:rPr>
-        <w:t>monitoringWorkShopName</w:t>
-      </w:r>
-      <w:proofErr w:type="spellEnd"/>
+      </w:pPr>
+      <w:r>
+        <w:rPr>
+          <w:rFonts w:ascii="Consolas" w:eastAsia="Times New Roman" w:hAnsi="Consolas" w:cs="Times New Roman"/>
+          <w:color w:val="0000FF"/>
+          <w:sz w:val="18"/>
+          <w:szCs w:val="18"/>
+        </w:rPr>
+        <w:t>declare</w:t>
+      </w:r>
       <w:r>
         <w:rPr>
           <w:rFonts w:ascii="Consolas" w:eastAsia="Times New Roman" w:hAnsi="Consolas" w:cs="Times New Roman"/>
@@ -1452,29 +1316,16 @@
           <w:sz w:val="18"/>
           <w:szCs w:val="18"/>
         </w:rPr>
-        <w:t xml:space="preserve"> -l $location</w:t>
-      </w:r>
-    </w:p>
-    <w:p>
-      <w:r>
-        <w:br/>
-      </w:r>
-    </w:p>
-    <w:p>
-      <w:r>
-        <w:rPr>
-          <w:b/>
-        </w:rPr>
-        <w:t>Step 3:</w:t>
-      </w:r>
-      <w:r>
-        <w:t xml:space="preserve"> </w:t>
-      </w:r>
-      <w:r>
-        <w:t>Run the two lines to create the Key Vault.  This is uses to store the password used for creating each of the VMs and to access the database that is deployed.  Remember we never hardcode passwords in ARM templates or PowerShell Scripts</w:t>
-      </w:r>
-      <w:r>
-        <w:br/>
+        <w:t xml:space="preserve"> monitoringWorkShopVaultName=</w:t>
+      </w:r>
+      <w:r>
+        <w:rPr>
+          <w:rFonts w:ascii="Consolas" w:eastAsia="Times New Roman" w:hAnsi="Consolas" w:cs="Times New Roman"/>
+          <w:color w:val="A31515"/>
+          <w:sz w:val="18"/>
+          <w:szCs w:val="18"/>
+        </w:rPr>
+        <w:t>$(echo $monitoringWorkShopName"MonWorkshopVault")</w:t>
       </w:r>
     </w:p>
     <w:p>
@@ -1491,287 +1342,116 @@
       <w:r>
         <w:rPr>
           <w:rFonts w:ascii="Consolas" w:eastAsia="Times New Roman" w:hAnsi="Consolas" w:cs="Times New Roman"/>
-          <w:color w:val="0000FF"/>
-          <w:sz w:val="18"/>
-          <w:szCs w:val="18"/>
-        </w:rPr>
-        <w:t>declare</w:t>
-      </w:r>
-      <w:r>
-        <w:rPr>
-          <w:rFonts w:ascii="Consolas" w:eastAsia="Times New Roman" w:hAnsi="Consolas" w:cs="Times New Roman"/>
           <w:color w:val="000000"/>
           <w:sz w:val="18"/>
           <w:szCs w:val="18"/>
         </w:rPr>
+        <w:t>az keyvault create --name $monitoringWorkShopVaultName -g $monitoringWorkShopName -l $location --enabled-for-template-deployment true</w:t>
+      </w:r>
+    </w:p>
+    <w:p/>
+    <w:p>
+      <w:r>
+        <w:t>Sample Output:</w:t>
+      </w:r>
+    </w:p>
+    <w:p>
+      <w:r>
+        <w:rPr>
+          <w:noProof/>
+        </w:rPr>
+        <w:drawing>
+          <wp:inline distT="0" distB="0" distL="0" distR="0" wp14:anchorId="06027AB5" wp14:editId="1BE34D65">
+            <wp:extent cx="5943600" cy="1627505"/>
+            <wp:effectExtent l="0" t="0" r="0" b="0"/>
+            <wp:docPr id="7" name="Picture 7"/>
+            <wp:cNvGraphicFramePr>
+              <a:graphicFrameLocks xmlns:a="http://schemas.openxmlformats.org/drawingml/2006/main" noChangeAspect="1"/>
+            </wp:cNvGraphicFramePr>
+            <a:graphic xmlns:a="http://schemas.openxmlformats.org/drawingml/2006/main">
+              <a:graphicData uri="http://schemas.openxmlformats.org/drawingml/2006/picture">
+                <pic:pic xmlns:pic="http://schemas.openxmlformats.org/drawingml/2006/picture">
+                  <pic:nvPicPr>
+                    <pic:cNvPr id="1" name=""/>
+                    <pic:cNvPicPr/>
+                  </pic:nvPicPr>
+                  <pic:blipFill>
+                    <a:blip r:embed="rId17"/>
+                    <a:stretch>
+                      <a:fillRect/>
+                    </a:stretch>
+                  </pic:blipFill>
+                  <pic:spPr>
+                    <a:xfrm>
+                      <a:off x="0" y="0"/>
+                      <a:ext cx="5943600" cy="1627505"/>
+                    </a:xfrm>
+                    <a:prstGeom prst="rect">
+                      <a:avLst/>
+                    </a:prstGeom>
+                  </pic:spPr>
+                </pic:pic>
+              </a:graphicData>
+            </a:graphic>
+          </wp:inline>
+        </w:drawing>
+      </w:r>
+      <w:r>
+        <w:br/>
+      </w:r>
+      <w:r>
+        <w:br/>
+      </w:r>
+    </w:p>
+    <w:p>
+      <w:r>
+        <w:rPr>
+          <w:b/>
+        </w:rPr>
+        <w:t>Step 4</w:t>
+      </w:r>
+      <w:r>
+        <w:rPr>
+          <w:b/>
+        </w:rPr>
+        <w:t>a</w:t>
+      </w:r>
+      <w:r>
+        <w:rPr>
+          <w:b/>
+        </w:rPr>
+        <w:t>:</w:t>
+      </w:r>
+      <w:r>
         <w:t xml:space="preserve"> </w:t>
       </w:r>
-      <w:proofErr w:type="spellStart"/>
-      <w:r>
-        <w:rPr>
-          <w:rFonts w:ascii="Consolas" w:eastAsia="Times New Roman" w:hAnsi="Consolas" w:cs="Times New Roman"/>
+      <w:r>
+        <w:t>Run this line and you will be prompted for a username and password.  Use the username of “vmadmin” (if you do change this make sure to change it in the parameter file).  Make sure your password adheres to the Azure password policy.</w:t>
+      </w:r>
+    </w:p>
+    <w:p>
+      <w:pPr>
+        <w:rPr>
           <w:color w:val="000000"/>
-          <w:sz w:val="18"/>
-          <w:szCs w:val="18"/>
-        </w:rPr>
-        <w:t>monitoringWorkShopVaultName</w:t>
-      </w:r>
-      <w:proofErr w:type="spellEnd"/>
-      <w:r>
-        <w:rPr>
-          <w:rFonts w:ascii="Consolas" w:eastAsia="Times New Roman" w:hAnsi="Consolas" w:cs="Times New Roman"/>
+        </w:rPr>
+      </w:pPr>
+      <w:r>
+        <w:br/>
+      </w:r>
+      <w:r>
+        <w:rPr>
           <w:color w:val="000000"/>
-          <w:sz w:val="18"/>
-          <w:szCs w:val="18"/>
-        </w:rPr>
-        <w:t>=</w:t>
-      </w:r>
-      <w:r>
-        <w:rPr>
-          <w:rFonts w:ascii="Consolas" w:eastAsia="Times New Roman" w:hAnsi="Consolas" w:cs="Times New Roman"/>
-          <w:color w:val="A31515"/>
-          <w:sz w:val="18"/>
-          <w:szCs w:val="18"/>
-        </w:rPr>
-        <w:t>$(echo $</w:t>
-      </w:r>
-      <w:proofErr w:type="spellStart"/>
-      <w:r>
-        <w:rPr>
-          <w:rFonts w:ascii="Consolas" w:eastAsia="Times New Roman" w:hAnsi="Consolas" w:cs="Times New Roman"/>
-          <w:color w:val="A31515"/>
-          <w:sz w:val="18"/>
-          <w:szCs w:val="18"/>
-        </w:rPr>
-        <w:t>monitoringWorkShopName"MonWorkshopVault</w:t>
-      </w:r>
-      <w:proofErr w:type="spellEnd"/>
-      <w:r>
-        <w:rPr>
-          <w:rFonts w:ascii="Consolas" w:eastAsia="Times New Roman" w:hAnsi="Consolas" w:cs="Times New Roman"/>
-          <w:color w:val="A31515"/>
-          <w:sz w:val="18"/>
-          <w:szCs w:val="18"/>
-        </w:rPr>
-        <w:t>")</w:t>
-      </w:r>
-    </w:p>
-    <w:p>
-      <w:pPr>
-        <w:shd w:val="clear" w:color="auto" w:fill="FFFFFF"/>
-        <w:spacing w:after="0" w:line="240" w:lineRule="atLeast"/>
-        <w:rPr>
-          <w:rFonts w:ascii="Consolas" w:eastAsia="Times New Roman" w:hAnsi="Consolas" w:cs="Times New Roman"/>
+        </w:rPr>
+        <w:t xml:space="preserve">read -s -p </w:t>
+      </w:r>
+      <w:r>
+        <w:t>"Password for your VMs: "</w:t>
+      </w:r>
+      <w:r>
+        <w:rPr>
           <w:color w:val="000000"/>
-          <w:sz w:val="18"/>
-          <w:szCs w:val="18"/>
-        </w:rPr>
-      </w:pPr>
-      <w:proofErr w:type="spellStart"/>
-      <w:r>
-        <w:rPr>
-          <w:rFonts w:ascii="Consolas" w:eastAsia="Times New Roman" w:hAnsi="Consolas" w:cs="Times New Roman"/>
-          <w:color w:val="000000"/>
-          <w:sz w:val="18"/>
-          <w:szCs w:val="18"/>
-        </w:rPr>
-        <w:t>az</w:t>
-      </w:r>
-      <w:proofErr w:type="spellEnd"/>
-      <w:r>
-        <w:rPr>
-          <w:rFonts w:ascii="Consolas" w:eastAsia="Times New Roman" w:hAnsi="Consolas" w:cs="Times New Roman"/>
-          <w:color w:val="000000"/>
-          <w:sz w:val="18"/>
-          <w:szCs w:val="18"/>
-        </w:rPr>
-        <w:t xml:space="preserve"> </w:t>
-      </w:r>
-      <w:proofErr w:type="spellStart"/>
-      <w:r>
-        <w:rPr>
-          <w:rFonts w:ascii="Consolas" w:eastAsia="Times New Roman" w:hAnsi="Consolas" w:cs="Times New Roman"/>
-          <w:color w:val="000000"/>
-          <w:sz w:val="18"/>
-          <w:szCs w:val="18"/>
-        </w:rPr>
-        <w:t>keyvault</w:t>
-      </w:r>
-      <w:proofErr w:type="spellEnd"/>
-      <w:r>
-        <w:rPr>
-          <w:rFonts w:ascii="Consolas" w:eastAsia="Times New Roman" w:hAnsi="Consolas" w:cs="Times New Roman"/>
-          <w:color w:val="000000"/>
-          <w:sz w:val="18"/>
-          <w:szCs w:val="18"/>
-        </w:rPr>
-        <w:t xml:space="preserve"> create --name $</w:t>
-      </w:r>
-      <w:proofErr w:type="spellStart"/>
-      <w:r>
-        <w:rPr>
-          <w:rFonts w:ascii="Consolas" w:eastAsia="Times New Roman" w:hAnsi="Consolas" w:cs="Times New Roman"/>
-          <w:color w:val="000000"/>
-          <w:sz w:val="18"/>
-          <w:szCs w:val="18"/>
-        </w:rPr>
-        <w:t>monitoringWorkShopVaultName</w:t>
-      </w:r>
-      <w:proofErr w:type="spellEnd"/>
-      <w:r>
-        <w:rPr>
-          <w:rFonts w:ascii="Consolas" w:eastAsia="Times New Roman" w:hAnsi="Consolas" w:cs="Times New Roman"/>
-          <w:color w:val="000000"/>
-          <w:sz w:val="18"/>
-          <w:szCs w:val="18"/>
-        </w:rPr>
-        <w:t xml:space="preserve"> -g $</w:t>
-      </w:r>
-      <w:proofErr w:type="spellStart"/>
-      <w:r>
-        <w:rPr>
-          <w:rFonts w:ascii="Consolas" w:eastAsia="Times New Roman" w:hAnsi="Consolas" w:cs="Times New Roman"/>
-          <w:color w:val="000000"/>
-          <w:sz w:val="18"/>
-          <w:szCs w:val="18"/>
-        </w:rPr>
-        <w:t>monitoringWorkShopName</w:t>
-      </w:r>
-      <w:proofErr w:type="spellEnd"/>
-      <w:r>
-        <w:rPr>
-          <w:rFonts w:ascii="Consolas" w:eastAsia="Times New Roman" w:hAnsi="Consolas" w:cs="Times New Roman"/>
-          <w:color w:val="000000"/>
-          <w:sz w:val="18"/>
-          <w:szCs w:val="18"/>
-        </w:rPr>
-        <w:t xml:space="preserve"> -l $location --enabled-for-template-deployment true</w:t>
-      </w:r>
-    </w:p>
-    <w:p>
-      <w:r>
-        <w:lastRenderedPageBreak/>
-        <w:br/>
-      </w:r>
-      <w:r>
-        <w:br/>
-      </w:r>
-    </w:p>
-    <w:p>
-      <w:r>
-        <w:rPr>
-          <w:b/>
-        </w:rPr>
-        <w:t>Step 4</w:t>
-      </w:r>
-      <w:r>
-        <w:rPr>
-          <w:b/>
-        </w:rPr>
-        <w:t>a</w:t>
-      </w:r>
-      <w:r>
-        <w:rPr>
-          <w:b/>
-        </w:rPr>
-        <w:t>:</w:t>
-      </w:r>
-      <w:r>
-        <w:t xml:space="preserve"> </w:t>
-      </w:r>
-      <w:r>
-        <w:t>Run this line and you will be prompted for a username and password.  Use the username of “vmadmin” (if you do change this make sure to change it in the parameter file).  Make sure your password adheres to the Azure password policy.</w:t>
-      </w:r>
-    </w:p>
-    <w:p>
-      <w:pPr>
-        <w:rPr>
-          <w:color w:val="000000"/>
-        </w:rPr>
-      </w:pPr>
-      <w:r>
-        <w:br/>
-      </w:r>
-      <w:r>
-        <w:rPr>
-          <w:color w:val="000000"/>
-        </w:rPr>
-        <w:t xml:space="preserve">read -s -p </w:t>
-      </w:r>
-      <w:r>
-        <w:t>"Password for your VMs: "</w:t>
-      </w:r>
-      <w:r>
-        <w:rPr>
-          <w:color w:val="000000"/>
         </w:rPr>
         <w:t xml:space="preserve"> PASSWORD</w:t>
-      </w:r>
-    </w:p>
-    <w:p>
-      <w:pPr>
-        <w:rPr>
-          <w:color w:val="000000"/>
-        </w:rPr>
-      </w:pPr>
-      <w:proofErr w:type="spellStart"/>
-      <w:r>
-        <w:rPr>
-          <w:color w:val="000000"/>
-        </w:rPr>
-        <w:t>az</w:t>
-      </w:r>
-      <w:proofErr w:type="spellEnd"/>
-      <w:r>
-        <w:rPr>
-          <w:color w:val="000000"/>
-        </w:rPr>
-        <w:t xml:space="preserve"> </w:t>
-      </w:r>
-      <w:proofErr w:type="spellStart"/>
-      <w:r>
-        <w:rPr>
-          <w:color w:val="000000"/>
-        </w:rPr>
-        <w:t>keyvault</w:t>
-      </w:r>
-      <w:proofErr w:type="spellEnd"/>
-      <w:r>
-        <w:rPr>
-          <w:color w:val="000000"/>
-        </w:rPr>
-        <w:t xml:space="preserve"> secret set --vault-name $</w:t>
-      </w:r>
-      <w:proofErr w:type="spellStart"/>
-      <w:r>
-        <w:rPr>
-          <w:color w:val="000000"/>
-        </w:rPr>
-        <w:t>monitoringWorkShopVaultName</w:t>
-      </w:r>
-      <w:proofErr w:type="spellEnd"/>
-      <w:r>
-        <w:rPr>
-          <w:color w:val="000000"/>
-        </w:rPr>
-        <w:t xml:space="preserve"> --name </w:t>
-      </w:r>
-      <w:r>
-        <w:t>'</w:t>
-      </w:r>
-      <w:proofErr w:type="spellStart"/>
-      <w:r>
-        <w:t>VMPassword</w:t>
-      </w:r>
-      <w:proofErr w:type="spellEnd"/>
-      <w:r>
-        <w:t>'</w:t>
-      </w:r>
-      <w:r>
-        <w:rPr>
-          <w:color w:val="000000"/>
-        </w:rPr>
-        <w:t xml:space="preserve"> --value $PASSWORD</w:t>
       </w:r>
     </w:p>
     <w:p>
@@ -1869,6 +1549,7 @@
           <w:sz w:val="18"/>
           <w:szCs w:val="24"/>
         </w:rPr>
+        <w:lastRenderedPageBreak/>
         <w:t>Have a digit</w:t>
       </w:r>
     </w:p>
@@ -1969,23 +1650,13 @@
                 <w:szCs w:val="24"/>
               </w:rPr>
             </w:pPr>
-            <w:proofErr w:type="spellStart"/>
             <w:r>
               <w:rPr>
                 <w:rFonts w:ascii="Times New Roman" w:eastAsia="Times New Roman" w:hAnsi="Times New Roman" w:cs="Times New Roman"/>
                 <w:sz w:val="18"/>
                 <w:szCs w:val="24"/>
               </w:rPr>
-              <w:t>iloveyou</w:t>
-            </w:r>
-            <w:proofErr w:type="spellEnd"/>
-            <w:r>
-              <w:rPr>
-                <w:rFonts w:ascii="Times New Roman" w:eastAsia="Times New Roman" w:hAnsi="Times New Roman" w:cs="Times New Roman"/>
-                <w:sz w:val="18"/>
-                <w:szCs w:val="24"/>
-              </w:rPr>
-              <w:t>!</w:t>
+              <w:t>iloveyou!</w:t>
             </w:r>
           </w:p>
         </w:tc>
@@ -2186,6 +1857,49 @@
       </w:pPr>
     </w:p>
     <w:p>
+      <w:pPr>
+        <w:pStyle w:val="NormalWeb"/>
+        <w:shd w:val="clear" w:color="auto" w:fill="FFFFFF"/>
+        <w:spacing w:after="0"/>
+        <w:ind w:left="720"/>
+      </w:pPr>
+    </w:p>
+    <w:p>
+      <w:pPr>
+        <w:rPr>
+          <w:color w:val="000000"/>
+        </w:rPr>
+      </w:pPr>
+      <w:r>
+        <w:rPr>
+          <w:color w:val="000000"/>
+        </w:rPr>
+        <w:t>Then run the line that creates the secret in the Azure KeyVault</w:t>
+      </w:r>
+    </w:p>
+    <w:p>
+      <w:pPr>
+        <w:rPr>
+          <w:color w:val="000000"/>
+        </w:rPr>
+      </w:pPr>
+      <w:r>
+        <w:rPr>
+          <w:color w:val="000000"/>
+        </w:rPr>
+        <w:t xml:space="preserve">az keyvault secret set --vault-name $monitoringWorkShopVaultName --name </w:t>
+      </w:r>
+      <w:r>
+        <w:t>'VMPassword'</w:t>
+      </w:r>
+      <w:r>
+        <w:rPr>
+          <w:color w:val="000000"/>
+        </w:rPr>
+        <w:t xml:space="preserve"> --value $PASSWORD</w:t>
+      </w:r>
+    </w:p>
+    <w:p>
       <w:r>
         <w:rPr>
           <w:b/>
@@ -2211,23 +1925,10 @@
         <w:t xml:space="preserve">Run this line </w:t>
       </w:r>
       <w:r>
-        <w:t xml:space="preserve">to generate a </w:t>
-      </w:r>
-      <w:proofErr w:type="spellStart"/>
-      <w:r>
-        <w:t>sshkey</w:t>
-      </w:r>
-      <w:proofErr w:type="spellEnd"/>
-      <w:r>
-        <w:t xml:space="preserve"> and store it in the </w:t>
-      </w:r>
-      <w:proofErr w:type="spellStart"/>
-      <w:r>
-        <w:t>keyvault</w:t>
-      </w:r>
-      <w:proofErr w:type="spellEnd"/>
-      <w:r>
-        <w:t>.</w:t>
+        <w:t>to generate a sshkey and store it in the keyvault.</w:t>
+      </w:r>
+      <w:r>
+        <w:t xml:space="preserve">  You can create this with an empty passphrase.  </w:t>
       </w:r>
     </w:p>
     <w:p>
@@ -2241,7 +1942,6 @@
           <w:szCs w:val="18"/>
         </w:rPr>
       </w:pPr>
-      <w:proofErr w:type="spellStart"/>
       <w:r>
         <w:rPr>
           <w:rFonts w:ascii="Consolas" w:eastAsia="Times New Roman" w:hAnsi="Consolas" w:cs="Times New Roman"/>
@@ -2249,9 +1949,17 @@
           <w:sz w:val="18"/>
           <w:szCs w:val="18"/>
         </w:rPr>
-        <w:t>ssh</w:t>
-      </w:r>
-      <w:proofErr w:type="spellEnd"/>
+        <w:t xml:space="preserve">ssh-keygen -t rsa -b 4096 -o -C </w:t>
+      </w:r>
+      <w:r>
+        <w:rPr>
+          <w:rFonts w:ascii="Consolas" w:eastAsia="Times New Roman" w:hAnsi="Consolas" w:cs="Times New Roman"/>
+          <w:color w:val="A31515"/>
+          <w:sz w:val="18"/>
+          <w:szCs w:val="18"/>
+        </w:rPr>
+        <w:t>"your_email@example.com"</w:t>
+      </w:r>
       <w:r>
         <w:rPr>
           <w:rFonts w:ascii="Consolas" w:eastAsia="Times New Roman" w:hAnsi="Consolas" w:cs="Times New Roman"/>
@@ -2259,27 +1967,61 @@
           <w:sz w:val="18"/>
           <w:szCs w:val="18"/>
         </w:rPr>
-        <w:t xml:space="preserve">-keygen -t </w:t>
-      </w:r>
-      <w:proofErr w:type="spellStart"/>
-      <w:r>
+        <w:t xml:space="preserve"> -f $sshkeypath/id_rsa</w:t>
+      </w:r>
+    </w:p>
+    <w:p>
+      <w:pPr>
+        <w:shd w:val="clear" w:color="auto" w:fill="FFFFFF"/>
+        <w:spacing w:after="0" w:line="240" w:lineRule="atLeast"/>
         <w:rPr>
           <w:rFonts w:ascii="Consolas" w:eastAsia="Times New Roman" w:hAnsi="Consolas" w:cs="Times New Roman"/>
           <w:color w:val="000000"/>
           <w:sz w:val="18"/>
           <w:szCs w:val="18"/>
         </w:rPr>
-        <w:t>rsa</w:t>
-      </w:r>
-      <w:proofErr w:type="spellEnd"/>
-      <w:r>
+      </w:pPr>
+    </w:p>
+    <w:p>
+      <w:pPr>
+        <w:shd w:val="clear" w:color="auto" w:fill="FFFFFF"/>
+        <w:spacing w:after="0" w:line="240" w:lineRule="atLeast"/>
         <w:rPr>
           <w:rFonts w:ascii="Consolas" w:eastAsia="Times New Roman" w:hAnsi="Consolas" w:cs="Times New Roman"/>
           <w:color w:val="000000"/>
           <w:sz w:val="18"/>
           <w:szCs w:val="18"/>
         </w:rPr>
-        <w:t xml:space="preserve"> -b 4096 -o -C </w:t>
+      </w:pPr>
+      <w:r>
+        <w:rPr>
+          <w:rFonts w:ascii="Consolas" w:eastAsia="Times New Roman" w:hAnsi="Consolas" w:cs="Times New Roman"/>
+          <w:color w:val="008000"/>
+          <w:sz w:val="18"/>
+          <w:szCs w:val="18"/>
+        </w:rPr>
+        <w:t>#copy this key into key vault, please change the path if needed.</w:t>
+      </w:r>
+    </w:p>
+    <w:p>
+      <w:pPr>
+        <w:shd w:val="clear" w:color="auto" w:fill="FFFFFF"/>
+        <w:spacing w:after="0" w:line="240" w:lineRule="atLeast"/>
+        <w:rPr>
+          <w:rFonts w:ascii="Consolas" w:eastAsia="Times New Roman" w:hAnsi="Consolas" w:cs="Times New Roman"/>
+          <w:color w:val="000000"/>
+          <w:sz w:val="18"/>
+          <w:szCs w:val="18"/>
+        </w:rPr>
+      </w:pPr>
+      <w:r>
+        <w:rPr>
+          <w:rFonts w:ascii="Consolas" w:eastAsia="Times New Roman" w:hAnsi="Consolas" w:cs="Times New Roman"/>
+          <w:color w:val="000000"/>
+          <w:sz w:val="18"/>
+          <w:szCs w:val="18"/>
+        </w:rPr>
+        <w:t xml:space="preserve">az keyvault secret set --vault-name $monitoringWorkShopVaultName --name </w:t>
       </w:r>
       <w:r>
         <w:rPr>
@@ -2288,7 +2030,7 @@
           <w:sz w:val="18"/>
           <w:szCs w:val="18"/>
         </w:rPr>
-        <w:t>"your_email@example.com"</w:t>
+        <w:t>'sshkey-pub'</w:t>
       </w:r>
       <w:r>
         <w:rPr>
@@ -2297,19 +2039,59 @@
           <w:sz w:val="18"/>
           <w:szCs w:val="18"/>
         </w:rPr>
-        <w:t xml:space="preserve"> -f $</w:t>
-      </w:r>
-      <w:proofErr w:type="spellStart"/>
-      <w:r>
+        <w:t xml:space="preserve"> --file $sshkeypath/id_rsa.pub</w:t>
+      </w:r>
+    </w:p>
+    <w:p/>
+    <w:p>
+      <w:pPr>
+        <w:pStyle w:val="NormalWeb"/>
+        <w:shd w:val="clear" w:color="auto" w:fill="FFFFFF"/>
+        <w:spacing w:after="0"/>
+        <w:rPr>
+          <w:rFonts w:asciiTheme="minorHAnsi" w:hAnsiTheme="minorHAnsi" w:cstheme="minorHAnsi"/>
+          <w:sz w:val="22"/>
+          <w:szCs w:val="22"/>
+        </w:rPr>
+      </w:pPr>
+      <w:r>
+        <w:rPr>
+          <w:rFonts w:asciiTheme="minorHAnsi" w:hAnsiTheme="minorHAnsi" w:cstheme="minorHAnsi"/>
+          <w:b/>
+          <w:sz w:val="22"/>
+          <w:szCs w:val="22"/>
+        </w:rPr>
+        <w:t xml:space="preserve">Step 5: </w:t>
+      </w:r>
+      <w:r>
+        <w:rPr>
+          <w:rFonts w:asciiTheme="minorHAnsi" w:hAnsiTheme="minorHAnsi" w:cstheme="minorHAnsi"/>
+          <w:sz w:val="22"/>
+          <w:szCs w:val="22"/>
+        </w:rPr>
+        <w:t>Run these lines to create an Azure AD Service Principal uses later for AKS.</w:t>
+      </w:r>
+    </w:p>
+    <w:p>
+      <w:pPr>
+        <w:shd w:val="clear" w:color="auto" w:fill="FFFFFF"/>
+        <w:spacing w:after="0" w:line="240" w:lineRule="atLeast"/>
         <w:rPr>
           <w:rFonts w:ascii="Consolas" w:eastAsia="Times New Roman" w:hAnsi="Consolas" w:cs="Times New Roman"/>
           <w:color w:val="000000"/>
           <w:sz w:val="18"/>
           <w:szCs w:val="18"/>
         </w:rPr>
-        <w:t>sshkeypath</w:t>
-      </w:r>
-      <w:proofErr w:type="spellEnd"/>
+      </w:pPr>
+      <w:r>
+        <w:rPr>
+          <w:rFonts w:ascii="Consolas" w:eastAsia="Times New Roman" w:hAnsi="Consolas" w:cs="Times New Roman"/>
+          <w:color w:val="0000FF"/>
+          <w:sz w:val="18"/>
+          <w:szCs w:val="18"/>
+        </w:rPr>
+        <w:t>declare</w:t>
+      </w:r>
       <w:r>
         <w:rPr>
           <w:rFonts w:ascii="Consolas" w:eastAsia="Times New Roman" w:hAnsi="Consolas" w:cs="Times New Roman"/>
@@ -2317,57 +2099,235 @@
           <w:sz w:val="18"/>
           <w:szCs w:val="18"/>
         </w:rPr>
-        <w:t>/</w:t>
-      </w:r>
-      <w:proofErr w:type="spellStart"/>
-      <w:r>
+        <w:t xml:space="preserve"> scope=</w:t>
+      </w:r>
+      <w:r>
+        <w:rPr>
+          <w:rFonts w:ascii="Consolas" w:eastAsia="Times New Roman" w:hAnsi="Consolas" w:cs="Times New Roman"/>
+          <w:color w:val="A31515"/>
+          <w:sz w:val="18"/>
+          <w:szCs w:val="18"/>
+        </w:rPr>
+        <w:t>$(az group show -n $monitoringWorkShopName --query id -o tsv)</w:t>
+      </w:r>
+    </w:p>
+    <w:p>
+      <w:pPr>
+        <w:shd w:val="clear" w:color="auto" w:fill="FFFFFF"/>
+        <w:spacing w:after="0" w:line="240" w:lineRule="atLeast"/>
         <w:rPr>
           <w:rFonts w:ascii="Consolas" w:eastAsia="Times New Roman" w:hAnsi="Consolas" w:cs="Times New Roman"/>
           <w:color w:val="000000"/>
           <w:sz w:val="18"/>
           <w:szCs w:val="18"/>
         </w:rPr>
-        <w:t>id_rsa</w:t>
-      </w:r>
-      <w:proofErr w:type="spellEnd"/>
-    </w:p>
-    <w:p>
-      <w:pPr>
-        <w:shd w:val="clear" w:color="auto" w:fill="FFFFFF"/>
-        <w:spacing w:after="0" w:line="240" w:lineRule="atLeast"/>
+      </w:pPr>
+      <w:r>
         <w:rPr>
           <w:rFonts w:ascii="Consolas" w:eastAsia="Times New Roman" w:hAnsi="Consolas" w:cs="Times New Roman"/>
           <w:color w:val="000000"/>
           <w:sz w:val="18"/>
           <w:szCs w:val="18"/>
         </w:rPr>
-      </w:pPr>
-    </w:p>
-    <w:p>
-      <w:pPr>
-        <w:shd w:val="clear" w:color="auto" w:fill="FFFFFF"/>
-        <w:spacing w:after="0" w:line="240" w:lineRule="atLeast"/>
+        <w:t xml:space="preserve">az ad sp create-for-rbac -n </w:t>
+      </w:r>
+      <w:r>
+        <w:rPr>
+          <w:rFonts w:ascii="Consolas" w:eastAsia="Times New Roman" w:hAnsi="Consolas" w:cs="Times New Roman"/>
+          <w:color w:val="A31515"/>
+          <w:sz w:val="18"/>
+          <w:szCs w:val="18"/>
+        </w:rPr>
+        <w:t>"ready-$monitoringWorkShopName-aks-preday"</w:t>
+      </w:r>
+      <w:r>
         <w:rPr>
           <w:rFonts w:ascii="Consolas" w:eastAsia="Times New Roman" w:hAnsi="Consolas" w:cs="Times New Roman"/>
           <w:color w:val="000000"/>
           <w:sz w:val="18"/>
           <w:szCs w:val="18"/>
         </w:rPr>
-      </w:pPr>
+        <w:t xml:space="preserve"> --role owner --password $PASSWORD --scopes=</w:t>
+      </w:r>
       <w:r>
         <w:rPr>
           <w:rFonts w:ascii="Consolas" w:eastAsia="Times New Roman" w:hAnsi="Consolas" w:cs="Times New Roman"/>
-          <w:color w:val="008000"/>
+          <w:color w:val="A31515"/>
           <w:sz w:val="18"/>
           <w:szCs w:val="18"/>
         </w:rPr>
-        <w:t>#copy this key into key vault, please change the path if needed.</w:t>
-      </w:r>
-    </w:p>
-    <w:p>
-      <w:pPr>
-        <w:shd w:val="clear" w:color="auto" w:fill="FFFFFF"/>
-        <w:spacing w:after="0" w:line="240" w:lineRule="atLeast"/>
+        <w:t>$(echo $scope)</w:t>
+      </w:r>
+    </w:p>
+    <w:p>
+      <w:pPr>
+        <w:pStyle w:val="NormalWeb"/>
+        <w:shd w:val="clear" w:color="auto" w:fill="FFFFFF"/>
+        <w:spacing w:after="0"/>
+        <w:rPr>
+          <w:rFonts w:asciiTheme="minorHAnsi" w:hAnsiTheme="minorHAnsi" w:cstheme="minorHAnsi"/>
+          <w:b/>
+          <w:sz w:val="22"/>
+          <w:szCs w:val="22"/>
+        </w:rPr>
+      </w:pPr>
+    </w:p>
+    <w:p>
+      <w:pPr>
+        <w:pStyle w:val="NormalWeb"/>
+        <w:shd w:val="clear" w:color="auto" w:fill="FFFFFF"/>
+        <w:spacing w:after="0"/>
+        <w:rPr>
+          <w:rFonts w:asciiTheme="minorHAnsi" w:hAnsiTheme="minorHAnsi" w:cstheme="minorHAnsi"/>
+          <w:sz w:val="22"/>
+          <w:szCs w:val="22"/>
+        </w:rPr>
+      </w:pPr>
+      <w:r>
+        <w:rPr>
+          <w:rFonts w:asciiTheme="minorHAnsi" w:hAnsiTheme="minorHAnsi" w:cstheme="minorHAnsi"/>
+          <w:sz w:val="22"/>
+          <w:szCs w:val="22"/>
+        </w:rPr>
+        <w:t>Sample Output:</w:t>
+      </w:r>
+      <w:r>
+        <w:rPr>
+          <w:rFonts w:asciiTheme="minorHAnsi" w:hAnsiTheme="minorHAnsi" w:cstheme="minorHAnsi"/>
+          <w:sz w:val="22"/>
+          <w:szCs w:val="22"/>
+        </w:rPr>
+        <w:br/>
+      </w:r>
+      <w:r>
+        <w:rPr>
+          <w:noProof/>
+        </w:rPr>
+        <w:drawing>
+          <wp:inline distT="0" distB="0" distL="0" distR="0" wp14:anchorId="7BA64785" wp14:editId="6BEB3B04">
+            <wp:extent cx="5943600" cy="1246505"/>
+            <wp:effectExtent l="0" t="0" r="0" b="0"/>
+            <wp:docPr id="9" name="Picture 9"/>
+            <wp:cNvGraphicFramePr>
+              <a:graphicFrameLocks xmlns:a="http://schemas.openxmlformats.org/drawingml/2006/main" noChangeAspect="1"/>
+            </wp:cNvGraphicFramePr>
+            <a:graphic xmlns:a="http://schemas.openxmlformats.org/drawingml/2006/main">
+              <a:graphicData uri="http://schemas.openxmlformats.org/drawingml/2006/picture">
+                <pic:pic xmlns:pic="http://schemas.openxmlformats.org/drawingml/2006/picture">
+                  <pic:nvPicPr>
+                    <pic:cNvPr id="1" name=""/>
+                    <pic:cNvPicPr/>
+                  </pic:nvPicPr>
+                  <pic:blipFill>
+                    <a:blip r:embed="rId18"/>
+                    <a:stretch>
+                      <a:fillRect/>
+                    </a:stretch>
+                  </pic:blipFill>
+                  <pic:spPr>
+                    <a:xfrm>
+                      <a:off x="0" y="0"/>
+                      <a:ext cx="5943600" cy="1246505"/>
+                    </a:xfrm>
+                    <a:prstGeom prst="rect">
+                      <a:avLst/>
+                    </a:prstGeom>
+                  </pic:spPr>
+                </pic:pic>
+              </a:graphicData>
+            </a:graphic>
+          </wp:inline>
+        </w:drawing>
+      </w:r>
+    </w:p>
+    <w:p>
+      <w:pPr>
+        <w:pStyle w:val="NormalWeb"/>
+        <w:shd w:val="clear" w:color="auto" w:fill="FFFFFF"/>
+        <w:spacing w:after="0"/>
+        <w:rPr>
+          <w:rFonts w:asciiTheme="minorHAnsi" w:hAnsiTheme="minorHAnsi" w:cstheme="minorHAnsi"/>
+          <w:b/>
+          <w:sz w:val="22"/>
+          <w:szCs w:val="22"/>
+        </w:rPr>
+      </w:pPr>
+    </w:p>
+    <w:p>
+      <w:pPr>
+        <w:pStyle w:val="NormalWeb"/>
+        <w:shd w:val="clear" w:color="auto" w:fill="FFFFFF"/>
+        <w:spacing w:after="0"/>
+        <w:rPr>
+          <w:rFonts w:asciiTheme="minorHAnsi" w:hAnsiTheme="minorHAnsi" w:cstheme="minorHAnsi"/>
+          <w:sz w:val="22"/>
+          <w:szCs w:val="22"/>
+        </w:rPr>
+      </w:pPr>
+      <w:r>
+        <w:rPr>
+          <w:rFonts w:asciiTheme="minorHAnsi" w:hAnsiTheme="minorHAnsi" w:cstheme="minorHAnsi"/>
+          <w:b/>
+          <w:sz w:val="22"/>
+          <w:szCs w:val="22"/>
+        </w:rPr>
+        <w:t xml:space="preserve">Step </w:t>
+      </w:r>
+      <w:r>
+        <w:rPr>
+          <w:rFonts w:asciiTheme="minorHAnsi" w:hAnsiTheme="minorHAnsi" w:cstheme="minorHAnsi"/>
+          <w:b/>
+          <w:sz w:val="22"/>
+          <w:szCs w:val="22"/>
+        </w:rPr>
+        <w:t>6</w:t>
+      </w:r>
+      <w:r>
+        <w:rPr>
+          <w:rFonts w:asciiTheme="minorHAnsi" w:hAnsiTheme="minorHAnsi" w:cstheme="minorHAnsi"/>
+          <w:b/>
+          <w:sz w:val="22"/>
+          <w:szCs w:val="22"/>
+        </w:rPr>
+        <w:t xml:space="preserve">: </w:t>
+      </w:r>
+      <w:r>
+        <w:rPr>
+          <w:rFonts w:asciiTheme="minorHAnsi" w:hAnsiTheme="minorHAnsi" w:cstheme="minorHAnsi"/>
+          <w:sz w:val="22"/>
+          <w:szCs w:val="22"/>
+        </w:rPr>
+        <w:t>Run this li</w:t>
+      </w:r>
+      <w:r>
+        <w:rPr>
+          <w:rFonts w:asciiTheme="minorHAnsi" w:hAnsiTheme="minorHAnsi" w:cstheme="minorHAnsi"/>
+          <w:sz w:val="22"/>
+          <w:szCs w:val="22"/>
+        </w:rPr>
+        <w:t>n</w:t>
+      </w:r>
+      <w:r>
+        <w:rPr>
+          <w:rFonts w:asciiTheme="minorHAnsi" w:hAnsiTheme="minorHAnsi" w:cstheme="minorHAnsi"/>
+          <w:sz w:val="22"/>
+          <w:szCs w:val="22"/>
+        </w:rPr>
+        <w:t xml:space="preserve">e and copy the output results.  Then paste this in the </w:t>
+      </w:r>
+      <w:r>
+        <w:rPr>
+          <w:rFonts w:asciiTheme="minorHAnsi" w:hAnsiTheme="minorHAnsi" w:cstheme="minorHAnsi"/>
+          <w:sz w:val="22"/>
+          <w:szCs w:val="22"/>
+        </w:rPr>
+        <w:t xml:space="preserve">azuredeploy.parameters.json file under password.reference.keyVault.id.  </w:t>
+      </w:r>
+    </w:p>
+    <w:p>
+      <w:pPr>
+        <w:shd w:val="clear" w:color="auto" w:fill="FFFFFF"/>
+        <w:spacing w:line="240" w:lineRule="atLeast"/>
         <w:rPr>
           <w:rFonts w:ascii="Consolas" w:eastAsia="Times New Roman" w:hAnsi="Consolas" w:cs="Times New Roman"/>
           <w:color w:val="000000"/>
@@ -2375,7 +2335,24 @@
           <w:szCs w:val="18"/>
         </w:rPr>
       </w:pPr>
-      <w:proofErr w:type="spellStart"/>
+      <w:r>
+        <w:rPr>
+          <w:rFonts w:cstheme="minorHAnsi"/>
+        </w:rPr>
+        <w:t xml:space="preserve">Copy </w:t>
+      </w:r>
+      <w:r>
+        <w:rPr>
+          <w:rFonts w:cstheme="minorHAnsi"/>
+        </w:rPr>
+        <w:t xml:space="preserve">the resourceid from here - </w:t>
+      </w:r>
+      <w:r>
+        <w:rPr>
+          <w:rFonts w:cstheme="minorHAnsi"/>
+        </w:rPr>
+        <w:br/>
+      </w:r>
       <w:r>
         <w:rPr>
           <w:rFonts w:ascii="Consolas" w:eastAsia="Times New Roman" w:hAnsi="Consolas" w:cs="Times New Roman"/>
@@ -2383,118 +2360,9 @@
           <w:sz w:val="18"/>
           <w:szCs w:val="18"/>
         </w:rPr>
-        <w:t>az</w:t>
-      </w:r>
-      <w:proofErr w:type="spellEnd"/>
-      <w:r>
-        <w:rPr>
-          <w:rFonts w:ascii="Consolas" w:eastAsia="Times New Roman" w:hAnsi="Consolas" w:cs="Times New Roman"/>
-          <w:color w:val="000000"/>
-          <w:sz w:val="18"/>
-          <w:szCs w:val="18"/>
-        </w:rPr>
-        <w:t xml:space="preserve"> </w:t>
-      </w:r>
-      <w:proofErr w:type="spellStart"/>
-      <w:r>
-        <w:rPr>
-          <w:rFonts w:ascii="Consolas" w:eastAsia="Times New Roman" w:hAnsi="Consolas" w:cs="Times New Roman"/>
-          <w:color w:val="000000"/>
-          <w:sz w:val="18"/>
-          <w:szCs w:val="18"/>
-        </w:rPr>
-        <w:t>keyvault</w:t>
-      </w:r>
-      <w:proofErr w:type="spellEnd"/>
-      <w:r>
-        <w:rPr>
-          <w:rFonts w:ascii="Consolas" w:eastAsia="Times New Roman" w:hAnsi="Consolas" w:cs="Times New Roman"/>
-          <w:color w:val="000000"/>
-          <w:sz w:val="18"/>
-          <w:szCs w:val="18"/>
-        </w:rPr>
-        <w:t xml:space="preserve"> secret set --vault-name $</w:t>
-      </w:r>
-      <w:proofErr w:type="spellStart"/>
-      <w:r>
-        <w:rPr>
-          <w:rFonts w:ascii="Consolas" w:eastAsia="Times New Roman" w:hAnsi="Consolas" w:cs="Times New Roman"/>
-          <w:color w:val="000000"/>
-          <w:sz w:val="18"/>
-          <w:szCs w:val="18"/>
-        </w:rPr>
-        <w:t>monitoringWorkShopVaultName</w:t>
-      </w:r>
-      <w:proofErr w:type="spellEnd"/>
-      <w:r>
-        <w:rPr>
-          <w:rFonts w:ascii="Consolas" w:eastAsia="Times New Roman" w:hAnsi="Consolas" w:cs="Times New Roman"/>
-          <w:color w:val="000000"/>
-          <w:sz w:val="18"/>
-          <w:szCs w:val="18"/>
-        </w:rPr>
-        <w:t xml:space="preserve"> --name </w:t>
-      </w:r>
-      <w:r>
-        <w:rPr>
-          <w:rFonts w:ascii="Consolas" w:eastAsia="Times New Roman" w:hAnsi="Consolas" w:cs="Times New Roman"/>
-          <w:color w:val="A31515"/>
-          <w:sz w:val="18"/>
-          <w:szCs w:val="18"/>
-        </w:rPr>
-        <w:t>'</w:t>
-      </w:r>
-      <w:proofErr w:type="spellStart"/>
-      <w:r>
-        <w:rPr>
-          <w:rFonts w:ascii="Consolas" w:eastAsia="Times New Roman" w:hAnsi="Consolas" w:cs="Times New Roman"/>
-          <w:color w:val="A31515"/>
-          <w:sz w:val="18"/>
-          <w:szCs w:val="18"/>
-        </w:rPr>
-        <w:t>sshkey</w:t>
-      </w:r>
-      <w:proofErr w:type="spellEnd"/>
-      <w:r>
-        <w:rPr>
-          <w:rFonts w:ascii="Consolas" w:eastAsia="Times New Roman" w:hAnsi="Consolas" w:cs="Times New Roman"/>
-          <w:color w:val="A31515"/>
-          <w:sz w:val="18"/>
-          <w:szCs w:val="18"/>
-        </w:rPr>
-        <w:t>-pub'</w:t>
-      </w:r>
-      <w:r>
-        <w:rPr>
-          <w:rFonts w:ascii="Consolas" w:eastAsia="Times New Roman" w:hAnsi="Consolas" w:cs="Times New Roman"/>
-          <w:color w:val="000000"/>
-          <w:sz w:val="18"/>
-          <w:szCs w:val="18"/>
-        </w:rPr>
-        <w:t xml:space="preserve"> --file $</w:t>
-      </w:r>
-      <w:proofErr w:type="spellStart"/>
-      <w:r>
-        <w:rPr>
-          <w:rFonts w:ascii="Consolas" w:eastAsia="Times New Roman" w:hAnsi="Consolas" w:cs="Times New Roman"/>
-          <w:color w:val="000000"/>
-          <w:sz w:val="18"/>
-          <w:szCs w:val="18"/>
-        </w:rPr>
-        <w:t>sshkeypath</w:t>
-      </w:r>
-      <w:proofErr w:type="spellEnd"/>
-      <w:r>
-        <w:rPr>
-          <w:rFonts w:ascii="Consolas" w:eastAsia="Times New Roman" w:hAnsi="Consolas" w:cs="Times New Roman"/>
-          <w:color w:val="000000"/>
-          <w:sz w:val="18"/>
-          <w:szCs w:val="18"/>
-        </w:rPr>
-        <w:t>/id_rsa.pub</w:t>
-      </w:r>
-    </w:p>
-    <w:p/>
+        <w:t xml:space="preserve">az keyvault show --name $monitoringWorkShopVaultName -o json </w:t>
+      </w:r>
+    </w:p>
     <w:p>
       <w:pPr>
         <w:pStyle w:val="NormalWeb"/>
@@ -2508,238 +2376,44 @@
       </w:pPr>
       <w:r>
         <w:rPr>
-          <w:rFonts w:asciiTheme="minorHAnsi" w:hAnsiTheme="minorHAnsi" w:cstheme="minorHAnsi"/>
-          <w:b/>
-          <w:sz w:val="22"/>
-          <w:szCs w:val="22"/>
-        </w:rPr>
-        <w:t xml:space="preserve">Step 5: </w:t>
-      </w:r>
-      <w:r>
-        <w:rPr>
-          <w:rFonts w:asciiTheme="minorHAnsi" w:hAnsiTheme="minorHAnsi" w:cstheme="minorHAnsi"/>
-          <w:sz w:val="22"/>
-          <w:szCs w:val="22"/>
-        </w:rPr>
-        <w:t>Run these lines to create an Azure AD Service Principal uses later for AKS.</w:t>
-      </w:r>
-    </w:p>
-    <w:p>
-      <w:pPr>
-        <w:shd w:val="clear" w:color="auto" w:fill="FFFFFF"/>
-        <w:spacing w:after="0" w:line="240" w:lineRule="atLeast"/>
-        <w:rPr>
-          <w:rFonts w:ascii="Consolas" w:eastAsia="Times New Roman" w:hAnsi="Consolas" w:cs="Times New Roman"/>
-          <w:color w:val="000000"/>
-          <w:sz w:val="18"/>
-          <w:szCs w:val="18"/>
-        </w:rPr>
-      </w:pPr>
-      <w:r>
-        <w:rPr>
-          <w:rFonts w:ascii="Consolas" w:eastAsia="Times New Roman" w:hAnsi="Consolas" w:cs="Times New Roman"/>
-          <w:color w:val="0000FF"/>
-          <w:sz w:val="18"/>
-          <w:szCs w:val="18"/>
-        </w:rPr>
-        <w:t>declare</w:t>
-      </w:r>
-      <w:r>
-        <w:rPr>
-          <w:rFonts w:ascii="Consolas" w:eastAsia="Times New Roman" w:hAnsi="Consolas" w:cs="Times New Roman"/>
-          <w:color w:val="000000"/>
-          <w:sz w:val="18"/>
-          <w:szCs w:val="18"/>
-        </w:rPr>
-        <w:t xml:space="preserve"> scope=</w:t>
-      </w:r>
-      <w:r>
-        <w:rPr>
-          <w:rFonts w:ascii="Consolas" w:eastAsia="Times New Roman" w:hAnsi="Consolas" w:cs="Times New Roman"/>
-          <w:color w:val="A31515"/>
-          <w:sz w:val="18"/>
-          <w:szCs w:val="18"/>
-        </w:rPr>
-        <w:t>$(</w:t>
-      </w:r>
-      <w:proofErr w:type="spellStart"/>
-      <w:r>
-        <w:rPr>
-          <w:rFonts w:ascii="Consolas" w:eastAsia="Times New Roman" w:hAnsi="Consolas" w:cs="Times New Roman"/>
-          <w:color w:val="A31515"/>
-          <w:sz w:val="18"/>
-          <w:szCs w:val="18"/>
-        </w:rPr>
-        <w:t>az</w:t>
-      </w:r>
-      <w:proofErr w:type="spellEnd"/>
-      <w:r>
-        <w:rPr>
-          <w:rFonts w:ascii="Consolas" w:eastAsia="Times New Roman" w:hAnsi="Consolas" w:cs="Times New Roman"/>
-          <w:color w:val="A31515"/>
-          <w:sz w:val="18"/>
-          <w:szCs w:val="18"/>
-        </w:rPr>
-        <w:t xml:space="preserve"> group show -n $</w:t>
-      </w:r>
-      <w:proofErr w:type="spellStart"/>
-      <w:r>
-        <w:rPr>
-          <w:rFonts w:ascii="Consolas" w:eastAsia="Times New Roman" w:hAnsi="Consolas" w:cs="Times New Roman"/>
-          <w:color w:val="A31515"/>
-          <w:sz w:val="18"/>
-          <w:szCs w:val="18"/>
-        </w:rPr>
-        <w:t>monitoringWorkShopName</w:t>
-      </w:r>
-      <w:proofErr w:type="spellEnd"/>
-      <w:r>
-        <w:rPr>
-          <w:rFonts w:ascii="Consolas" w:eastAsia="Times New Roman" w:hAnsi="Consolas" w:cs="Times New Roman"/>
-          <w:color w:val="A31515"/>
-          <w:sz w:val="18"/>
-          <w:szCs w:val="18"/>
-        </w:rPr>
-        <w:t xml:space="preserve"> --query id -o </w:t>
-      </w:r>
-      <w:proofErr w:type="spellStart"/>
-      <w:r>
-        <w:rPr>
-          <w:rFonts w:ascii="Consolas" w:eastAsia="Times New Roman" w:hAnsi="Consolas" w:cs="Times New Roman"/>
-          <w:color w:val="A31515"/>
-          <w:sz w:val="18"/>
-          <w:szCs w:val="18"/>
-        </w:rPr>
-        <w:t>tsv</w:t>
-      </w:r>
-      <w:proofErr w:type="spellEnd"/>
-      <w:r>
-        <w:rPr>
-          <w:rFonts w:ascii="Consolas" w:eastAsia="Times New Roman" w:hAnsi="Consolas" w:cs="Times New Roman"/>
-          <w:color w:val="A31515"/>
-          <w:sz w:val="18"/>
-          <w:szCs w:val="18"/>
-        </w:rPr>
-        <w:t>)</w:t>
-      </w:r>
-    </w:p>
-    <w:p>
-      <w:pPr>
-        <w:shd w:val="clear" w:color="auto" w:fill="FFFFFF"/>
-        <w:spacing w:after="0" w:line="240" w:lineRule="atLeast"/>
-        <w:rPr>
-          <w:rFonts w:ascii="Consolas" w:eastAsia="Times New Roman" w:hAnsi="Consolas" w:cs="Times New Roman"/>
-          <w:color w:val="000000"/>
-          <w:sz w:val="18"/>
-          <w:szCs w:val="18"/>
-        </w:rPr>
-      </w:pPr>
-      <w:proofErr w:type="spellStart"/>
-      <w:r>
-        <w:rPr>
-          <w:rFonts w:ascii="Consolas" w:eastAsia="Times New Roman" w:hAnsi="Consolas" w:cs="Times New Roman"/>
-          <w:color w:val="000000"/>
-          <w:sz w:val="18"/>
-          <w:szCs w:val="18"/>
-        </w:rPr>
-        <w:t>az</w:t>
-      </w:r>
-      <w:proofErr w:type="spellEnd"/>
-      <w:r>
-        <w:rPr>
-          <w:rFonts w:ascii="Consolas" w:eastAsia="Times New Roman" w:hAnsi="Consolas" w:cs="Times New Roman"/>
-          <w:color w:val="000000"/>
-          <w:sz w:val="18"/>
-          <w:szCs w:val="18"/>
-        </w:rPr>
-        <w:t xml:space="preserve"> ad </w:t>
-      </w:r>
-      <w:proofErr w:type="spellStart"/>
-      <w:r>
-        <w:rPr>
-          <w:rFonts w:ascii="Consolas" w:eastAsia="Times New Roman" w:hAnsi="Consolas" w:cs="Times New Roman"/>
-          <w:color w:val="000000"/>
-          <w:sz w:val="18"/>
-          <w:szCs w:val="18"/>
-        </w:rPr>
-        <w:t>sp</w:t>
-      </w:r>
-      <w:proofErr w:type="spellEnd"/>
-      <w:r>
-        <w:rPr>
-          <w:rFonts w:ascii="Consolas" w:eastAsia="Times New Roman" w:hAnsi="Consolas" w:cs="Times New Roman"/>
-          <w:color w:val="000000"/>
-          <w:sz w:val="18"/>
-          <w:szCs w:val="18"/>
-        </w:rPr>
-        <w:t xml:space="preserve"> create-for-</w:t>
-      </w:r>
-      <w:proofErr w:type="spellStart"/>
-      <w:r>
-        <w:rPr>
-          <w:rFonts w:ascii="Consolas" w:eastAsia="Times New Roman" w:hAnsi="Consolas" w:cs="Times New Roman"/>
-          <w:color w:val="000000"/>
-          <w:sz w:val="18"/>
-          <w:szCs w:val="18"/>
-        </w:rPr>
-        <w:t>rbac</w:t>
-      </w:r>
-      <w:proofErr w:type="spellEnd"/>
-      <w:r>
-        <w:rPr>
-          <w:rFonts w:ascii="Consolas" w:eastAsia="Times New Roman" w:hAnsi="Consolas" w:cs="Times New Roman"/>
-          <w:color w:val="000000"/>
-          <w:sz w:val="18"/>
-          <w:szCs w:val="18"/>
-        </w:rPr>
-        <w:t xml:space="preserve"> -n </w:t>
-      </w:r>
-      <w:r>
-        <w:rPr>
-          <w:rFonts w:ascii="Consolas" w:eastAsia="Times New Roman" w:hAnsi="Consolas" w:cs="Times New Roman"/>
-          <w:color w:val="A31515"/>
-          <w:sz w:val="18"/>
-          <w:szCs w:val="18"/>
-        </w:rPr>
-        <w:t>"ready-$</w:t>
-      </w:r>
-      <w:proofErr w:type="spellStart"/>
-      <w:r>
-        <w:rPr>
-          <w:rFonts w:ascii="Consolas" w:eastAsia="Times New Roman" w:hAnsi="Consolas" w:cs="Times New Roman"/>
-          <w:color w:val="A31515"/>
-          <w:sz w:val="18"/>
-          <w:szCs w:val="18"/>
-        </w:rPr>
-        <w:t>monitoringWorkShopName-aks-preday</w:t>
-      </w:r>
-      <w:proofErr w:type="spellEnd"/>
-      <w:r>
-        <w:rPr>
-          <w:rFonts w:ascii="Consolas" w:eastAsia="Times New Roman" w:hAnsi="Consolas" w:cs="Times New Roman"/>
-          <w:color w:val="A31515"/>
-          <w:sz w:val="18"/>
-          <w:szCs w:val="18"/>
-        </w:rPr>
-        <w:t>"</w:t>
-      </w:r>
-      <w:r>
-        <w:rPr>
-          <w:rFonts w:ascii="Consolas" w:eastAsia="Times New Roman" w:hAnsi="Consolas" w:cs="Times New Roman"/>
-          <w:color w:val="000000"/>
-          <w:sz w:val="18"/>
-          <w:szCs w:val="18"/>
-        </w:rPr>
-        <w:t xml:space="preserve"> --role owner --password $PASSWORD --scopes=</w:t>
-      </w:r>
-      <w:r>
-        <w:rPr>
-          <w:rFonts w:ascii="Consolas" w:eastAsia="Times New Roman" w:hAnsi="Consolas" w:cs="Times New Roman"/>
-          <w:color w:val="A31515"/>
-          <w:sz w:val="18"/>
-          <w:szCs w:val="18"/>
-        </w:rPr>
-        <w:t>$(echo $scope)</w:t>
+          <w:noProof/>
+        </w:rPr>
+        <w:lastRenderedPageBreak/>
+        <w:drawing>
+          <wp:inline distT="0" distB="0" distL="0" distR="0" wp14:anchorId="04AF7FDD" wp14:editId="2082848F">
+            <wp:extent cx="5943600" cy="1637665"/>
+            <wp:effectExtent l="0" t="0" r="0" b="635"/>
+            <wp:docPr id="19" name="Picture 19"/>
+            <wp:cNvGraphicFramePr>
+              <a:graphicFrameLocks xmlns:a="http://schemas.openxmlformats.org/drawingml/2006/main" noChangeAspect="1"/>
+            </wp:cNvGraphicFramePr>
+            <a:graphic xmlns:a="http://schemas.openxmlformats.org/drawingml/2006/main">
+              <a:graphicData uri="http://schemas.openxmlformats.org/drawingml/2006/picture">
+                <pic:pic xmlns:pic="http://schemas.openxmlformats.org/drawingml/2006/picture">
+                  <pic:nvPicPr>
+                    <pic:cNvPr id="1" name=""/>
+                    <pic:cNvPicPr/>
+                  </pic:nvPicPr>
+                  <pic:blipFill>
+                    <a:blip r:embed="rId19"/>
+                    <a:stretch>
+                      <a:fillRect/>
+                    </a:stretch>
+                  </pic:blipFill>
+                  <pic:spPr>
+                    <a:xfrm>
+                      <a:off x="0" y="0"/>
+                      <a:ext cx="5943600" cy="1637665"/>
+                    </a:xfrm>
+                    <a:prstGeom prst="rect">
+                      <a:avLst/>
+                    </a:prstGeom>
+                  </pic:spPr>
+                </pic:pic>
+              </a:graphicData>
+            </a:graphic>
+          </wp:inline>
+        </w:drawing>
       </w:r>
     </w:p>
     <w:p>
@@ -2749,11 +2423,18 @@
         <w:spacing w:after="0"/>
         <w:rPr>
           <w:rFonts w:asciiTheme="minorHAnsi" w:hAnsiTheme="minorHAnsi" w:cstheme="minorHAnsi"/>
-          <w:b/>
-          <w:sz w:val="22"/>
-          <w:szCs w:val="22"/>
-        </w:rPr>
-      </w:pPr>
+          <w:sz w:val="22"/>
+          <w:szCs w:val="22"/>
+        </w:rPr>
+      </w:pPr>
+      <w:r>
+        <w:rPr>
+          <w:rFonts w:asciiTheme="minorHAnsi" w:hAnsiTheme="minorHAnsi" w:cstheme="minorHAnsi"/>
+          <w:sz w:val="22"/>
+          <w:szCs w:val="22"/>
+        </w:rPr>
+        <w:t xml:space="preserve">Paste here - </w:t>
+      </w:r>
     </w:p>
     <w:p>
       <w:pPr>
@@ -2768,236 +2449,8 @@
       </w:pPr>
       <w:r>
         <w:rPr>
-          <w:rFonts w:asciiTheme="minorHAnsi" w:hAnsiTheme="minorHAnsi" w:cstheme="minorHAnsi"/>
-          <w:b/>
-          <w:sz w:val="22"/>
-          <w:szCs w:val="22"/>
-        </w:rPr>
-        <w:t xml:space="preserve">Step </w:t>
-      </w:r>
-      <w:r>
-        <w:rPr>
-          <w:rFonts w:asciiTheme="minorHAnsi" w:hAnsiTheme="minorHAnsi" w:cstheme="minorHAnsi"/>
-          <w:b/>
-          <w:sz w:val="22"/>
-          <w:szCs w:val="22"/>
-        </w:rPr>
-        <w:t>6</w:t>
-      </w:r>
-      <w:r>
-        <w:rPr>
-          <w:rFonts w:asciiTheme="minorHAnsi" w:hAnsiTheme="minorHAnsi" w:cstheme="minorHAnsi"/>
-          <w:b/>
-          <w:sz w:val="22"/>
-          <w:szCs w:val="22"/>
-        </w:rPr>
-        <w:t xml:space="preserve">: </w:t>
-      </w:r>
-      <w:r>
-        <w:rPr>
-          <w:rFonts w:asciiTheme="minorHAnsi" w:hAnsiTheme="minorHAnsi" w:cstheme="minorHAnsi"/>
-          <w:sz w:val="22"/>
-          <w:szCs w:val="22"/>
-        </w:rPr>
-        <w:t>Run this li</w:t>
-      </w:r>
-      <w:r>
-        <w:rPr>
-          <w:rFonts w:asciiTheme="minorHAnsi" w:hAnsiTheme="minorHAnsi" w:cstheme="minorHAnsi"/>
-          <w:sz w:val="22"/>
-          <w:szCs w:val="22"/>
-        </w:rPr>
-        <w:t>n</w:t>
-      </w:r>
-      <w:r>
-        <w:rPr>
-          <w:rFonts w:asciiTheme="minorHAnsi" w:hAnsiTheme="minorHAnsi" w:cstheme="minorHAnsi"/>
-          <w:sz w:val="22"/>
-          <w:szCs w:val="22"/>
-        </w:rPr>
-        <w:t xml:space="preserve">e and copy the output results.  Then paste this in the </w:t>
-      </w:r>
-      <w:proofErr w:type="spellStart"/>
-      <w:proofErr w:type="gramStart"/>
-      <w:r>
-        <w:rPr>
-          <w:rFonts w:asciiTheme="minorHAnsi" w:hAnsiTheme="minorHAnsi" w:cstheme="minorHAnsi"/>
-          <w:sz w:val="22"/>
-          <w:szCs w:val="22"/>
-        </w:rPr>
-        <w:t>azuredeploy.parameters</w:t>
-      </w:r>
-      <w:proofErr w:type="gramEnd"/>
-      <w:r>
-        <w:rPr>
-          <w:rFonts w:asciiTheme="minorHAnsi" w:hAnsiTheme="minorHAnsi" w:cstheme="minorHAnsi"/>
-          <w:sz w:val="22"/>
-          <w:szCs w:val="22"/>
-        </w:rPr>
-        <w:t>.json</w:t>
-      </w:r>
-      <w:proofErr w:type="spellEnd"/>
-      <w:r>
-        <w:rPr>
-          <w:rFonts w:asciiTheme="minorHAnsi" w:hAnsiTheme="minorHAnsi" w:cstheme="minorHAnsi"/>
-          <w:sz w:val="22"/>
-          <w:szCs w:val="22"/>
-        </w:rPr>
-        <w:t xml:space="preserve"> file under password.reference.keyVault.id.  </w:t>
-      </w:r>
-    </w:p>
-    <w:p>
-      <w:pPr>
-        <w:shd w:val="clear" w:color="auto" w:fill="FFFFFF"/>
-        <w:spacing w:line="240" w:lineRule="atLeast"/>
-        <w:rPr>
-          <w:rFonts w:ascii="Consolas" w:eastAsia="Times New Roman" w:hAnsi="Consolas" w:cs="Times New Roman"/>
-          <w:color w:val="000000"/>
-          <w:sz w:val="18"/>
-          <w:szCs w:val="18"/>
-        </w:rPr>
-      </w:pPr>
-      <w:r>
-        <w:rPr>
-          <w:rFonts w:cstheme="minorHAnsi"/>
-        </w:rPr>
-        <w:t xml:space="preserve">Copy </w:t>
-      </w:r>
-      <w:r>
-        <w:rPr>
-          <w:rFonts w:cstheme="minorHAnsi"/>
-        </w:rPr>
-        <w:t xml:space="preserve">the </w:t>
-      </w:r>
-      <w:proofErr w:type="spellStart"/>
-      <w:r>
-        <w:rPr>
-          <w:rFonts w:cstheme="minorHAnsi"/>
-        </w:rPr>
-        <w:t>resourceid</w:t>
-      </w:r>
-      <w:proofErr w:type="spellEnd"/>
-      <w:r>
-        <w:rPr>
-          <w:rFonts w:cstheme="minorHAnsi"/>
-        </w:rPr>
-        <w:t xml:space="preserve"> from here - </w:t>
-      </w:r>
-      <w:r>
-        <w:rPr>
-          <w:rFonts w:cstheme="minorHAnsi"/>
-        </w:rPr>
-        <w:br/>
-      </w:r>
-      <w:proofErr w:type="spellStart"/>
-      <w:r>
-        <w:rPr>
-          <w:rFonts w:ascii="Consolas" w:eastAsia="Times New Roman" w:hAnsi="Consolas" w:cs="Times New Roman"/>
-          <w:color w:val="000000"/>
-          <w:sz w:val="18"/>
-          <w:szCs w:val="18"/>
-        </w:rPr>
-        <w:t>az</w:t>
-      </w:r>
-      <w:proofErr w:type="spellEnd"/>
-      <w:r>
-        <w:rPr>
-          <w:rFonts w:ascii="Consolas" w:eastAsia="Times New Roman" w:hAnsi="Consolas" w:cs="Times New Roman"/>
-          <w:color w:val="000000"/>
-          <w:sz w:val="18"/>
-          <w:szCs w:val="18"/>
-        </w:rPr>
-        <w:t xml:space="preserve"> </w:t>
-      </w:r>
-      <w:proofErr w:type="spellStart"/>
-      <w:r>
-        <w:rPr>
-          <w:rFonts w:ascii="Consolas" w:eastAsia="Times New Roman" w:hAnsi="Consolas" w:cs="Times New Roman"/>
-          <w:color w:val="000000"/>
-          <w:sz w:val="18"/>
-          <w:szCs w:val="18"/>
-        </w:rPr>
-        <w:t>keyvault</w:t>
-      </w:r>
-      <w:proofErr w:type="spellEnd"/>
-      <w:r>
-        <w:rPr>
-          <w:rFonts w:ascii="Consolas" w:eastAsia="Times New Roman" w:hAnsi="Consolas" w:cs="Times New Roman"/>
-          <w:color w:val="000000"/>
-          <w:sz w:val="18"/>
-          <w:szCs w:val="18"/>
-        </w:rPr>
-        <w:t xml:space="preserve"> show --name $</w:t>
-      </w:r>
-      <w:proofErr w:type="spellStart"/>
-      <w:r>
-        <w:rPr>
-          <w:rFonts w:ascii="Consolas" w:eastAsia="Times New Roman" w:hAnsi="Consolas" w:cs="Times New Roman"/>
-          <w:color w:val="000000"/>
-          <w:sz w:val="18"/>
-          <w:szCs w:val="18"/>
-        </w:rPr>
-        <w:t>monitoringWorkShopVaultName</w:t>
-      </w:r>
-      <w:proofErr w:type="spellEnd"/>
-      <w:r>
-        <w:rPr>
-          <w:rFonts w:ascii="Consolas" w:eastAsia="Times New Roman" w:hAnsi="Consolas" w:cs="Times New Roman"/>
-          <w:color w:val="000000"/>
-          <w:sz w:val="18"/>
-          <w:szCs w:val="18"/>
-        </w:rPr>
-        <w:t xml:space="preserve"> -o json </w:t>
-      </w:r>
-    </w:p>
-    <w:p>
-      <w:pPr>
-        <w:pStyle w:val="NormalWeb"/>
-        <w:shd w:val="clear" w:color="auto" w:fill="FFFFFF"/>
-        <w:spacing w:after="0"/>
-        <w:rPr>
-          <w:rFonts w:asciiTheme="minorHAnsi" w:hAnsiTheme="minorHAnsi" w:cstheme="minorHAnsi"/>
-          <w:sz w:val="22"/>
-          <w:szCs w:val="22"/>
-        </w:rPr>
-      </w:pPr>
-    </w:p>
-    <w:p>
-      <w:pPr>
-        <w:pStyle w:val="NormalWeb"/>
-        <w:shd w:val="clear" w:color="auto" w:fill="FFFFFF"/>
-        <w:spacing w:after="0"/>
-        <w:rPr>
-          <w:rFonts w:asciiTheme="minorHAnsi" w:hAnsiTheme="minorHAnsi" w:cstheme="minorHAnsi"/>
-          <w:sz w:val="22"/>
-          <w:szCs w:val="22"/>
-        </w:rPr>
-      </w:pPr>
-      <w:r>
-        <w:rPr>
-          <w:rFonts w:asciiTheme="minorHAnsi" w:hAnsiTheme="minorHAnsi" w:cstheme="minorHAnsi"/>
-          <w:sz w:val="22"/>
-          <w:szCs w:val="22"/>
-        </w:rPr>
-        <w:t xml:space="preserve">Paste here - </w:t>
-      </w:r>
-    </w:p>
-    <w:p>
-      <w:pPr>
-        <w:pStyle w:val="NormalWeb"/>
-        <w:shd w:val="clear" w:color="auto" w:fill="FFFFFF"/>
-        <w:spacing w:after="0"/>
-        <w:rPr>
-          <w:rFonts w:asciiTheme="minorHAnsi" w:hAnsiTheme="minorHAnsi" w:cstheme="minorHAnsi"/>
-          <w:sz w:val="22"/>
-          <w:szCs w:val="22"/>
-        </w:rPr>
-      </w:pPr>
-      <w:r>
-        <w:rPr>
           <w:noProof/>
         </w:rPr>
-        <w:lastRenderedPageBreak/>
         <w:drawing>
           <wp:inline distT="0" distB="0" distL="0" distR="0" wp14:anchorId="4D543AAF" wp14:editId="5B445219">
             <wp:extent cx="5943600" cy="3034030"/>
@@ -3014,7 +2467,7 @@
                     <pic:cNvPicPr/>
                   </pic:nvPicPr>
                   <pic:blipFill>
-                    <a:blip r:embed="rId15" cstate="print">
+                    <a:blip r:embed="rId20" cstate="print">
                       <a:extLst>
                         <a:ext uri="{28A0092B-C50C-407E-A947-70E740481C1C}">
                           <a14:useLocalDpi xmlns:a14="http://schemas.microsoft.com/office/drawing/2010/main"/>
@@ -3046,47 +2499,19 @@
         <w:pStyle w:val="NormalWeb"/>
         <w:shd w:val="clear" w:color="auto" w:fill="FFFFFF"/>
         <w:spacing w:after="0"/>
-        <w:jc w:val="center"/>
-        <w:rPr>
-          <w:rFonts w:asciiTheme="minorHAnsi" w:hAnsiTheme="minorHAnsi" w:cstheme="minorHAnsi"/>
-          <w:sz w:val="22"/>
-          <w:szCs w:val="22"/>
-        </w:rPr>
-      </w:pPr>
-      <w:r>
-        <w:rPr>
-          <w:rFonts w:asciiTheme="minorHAnsi" w:hAnsiTheme="minorHAnsi" w:cstheme="minorHAnsi"/>
-          <w:sz w:val="22"/>
-          <w:szCs w:val="22"/>
-        </w:rPr>
-        <w:t xml:space="preserve">Also, make sure to update the </w:t>
-      </w:r>
-      <w:proofErr w:type="spellStart"/>
-      <w:r>
-        <w:rPr>
-          <w:rFonts w:asciiTheme="minorHAnsi" w:hAnsiTheme="minorHAnsi" w:cstheme="minorHAnsi"/>
-          <w:sz w:val="22"/>
-          <w:szCs w:val="22"/>
-        </w:rPr>
-        <w:t>envPrefixName</w:t>
-      </w:r>
-      <w:proofErr w:type="spellEnd"/>
-      <w:r>
-        <w:rPr>
-          <w:rFonts w:asciiTheme="minorHAnsi" w:hAnsiTheme="minorHAnsi" w:cstheme="minorHAnsi"/>
-          <w:sz w:val="22"/>
-          <w:szCs w:val="22"/>
-        </w:rPr>
-        <w:t xml:space="preserve"> to match what you specified in the </w:t>
-      </w:r>
-      <w:proofErr w:type="spellStart"/>
-      <w:r>
-        <w:rPr>
-          <w:rFonts w:asciiTheme="minorHAnsi" w:hAnsiTheme="minorHAnsi" w:cstheme="minorHAnsi"/>
-          <w:sz w:val="22"/>
-          <w:szCs w:val="22"/>
-        </w:rPr>
-        <w:t>DeployMon</w:t>
+        <w:rPr>
+          <w:rFonts w:asciiTheme="minorHAnsi" w:hAnsiTheme="minorHAnsi" w:cstheme="minorHAnsi"/>
+          <w:sz w:val="22"/>
+          <w:szCs w:val="22"/>
+        </w:rPr>
+      </w:pPr>
+      <w:r>
+        <w:rPr>
+          <w:rFonts w:asciiTheme="minorHAnsi" w:hAnsiTheme="minorHAnsi" w:cstheme="minorHAnsi"/>
+          <w:sz w:val="22"/>
+          <w:szCs w:val="22"/>
+        </w:rPr>
+        <w:t>Also, make sure to update the envPrefixName to match what you specified in the DeployMon</w:t>
       </w:r>
       <w:r>
         <w:rPr>
@@ -3110,16 +2535,7 @@
           <w:sz w:val="22"/>
           <w:szCs w:val="22"/>
         </w:rPr>
-        <w:t>Env</w:t>
-      </w:r>
-      <w:proofErr w:type="spellEnd"/>
-      <w:r>
-        <w:rPr>
-          <w:rFonts w:asciiTheme="minorHAnsi" w:hAnsiTheme="minorHAnsi" w:cstheme="minorHAnsi"/>
-          <w:sz w:val="22"/>
-          <w:szCs w:val="22"/>
-        </w:rPr>
-        <w:t xml:space="preserve"> file (yes, I know I could feed this in from the deployment script)</w:t>
+        <w:t>Env file (yes, I know I could feed this in from the deployment script)</w:t>
       </w:r>
       <w:r>
         <w:rPr>
@@ -3134,10 +2550,10 @@
           <w:noProof/>
         </w:rPr>
         <w:drawing>
-          <wp:inline distT="0" distB="0" distL="0" distR="0" wp14:anchorId="456DF156" wp14:editId="5AEEF5A4">
-            <wp:extent cx="5943600" cy="1057910"/>
-            <wp:effectExtent l="0" t="0" r="0" b="8890"/>
-            <wp:docPr id="11" name="Picture 11"/>
+          <wp:inline distT="0" distB="0" distL="0" distR="0" wp14:anchorId="3F1E7ECF" wp14:editId="3462AEDD">
+            <wp:extent cx="5943600" cy="2853055"/>
+            <wp:effectExtent l="0" t="0" r="0" b="4445"/>
+            <wp:docPr id="20" name="Picture 20"/>
             <wp:cNvGraphicFramePr>
               <a:graphicFrameLocks xmlns:a="http://schemas.openxmlformats.org/drawingml/2006/main" noChangeAspect="1"/>
             </wp:cNvGraphicFramePr>
@@ -3149,7 +2565,7 @@
                     <pic:cNvPicPr/>
                   </pic:nvPicPr>
                   <pic:blipFill>
-                    <a:blip r:embed="rId16"/>
+                    <a:blip r:embed="rId21"/>
                     <a:stretch>
                       <a:fillRect/>
                     </a:stretch>
@@ -3157,7 +2573,7 @@
                   <pic:spPr>
                     <a:xfrm>
                       <a:off x="0" y="0"/>
-                      <a:ext cx="5943600" cy="1057910"/>
+                      <a:ext cx="5943600" cy="2853055"/>
                     </a:xfrm>
                     <a:prstGeom prst="rect">
                       <a:avLst/>
@@ -3183,6 +2599,7 @@
           <w:sz w:val="22"/>
           <w:szCs w:val="22"/>
         </w:rPr>
+        <w:lastRenderedPageBreak/>
         <w:br/>
       </w:r>
       <w:r>
@@ -3268,6 +2685,391 @@
         </w:rPr>
         <w:t xml:space="preserve"> </w:t>
       </w:r>
+    </w:p>
+    <w:p>
+      <w:pPr>
+        <w:pStyle w:val="NormalWeb"/>
+        <w:shd w:val="clear" w:color="auto" w:fill="FFFFFF"/>
+        <w:spacing w:after="0"/>
+        <w:rPr>
+          <w:rFonts w:asciiTheme="minorHAnsi" w:hAnsiTheme="minorHAnsi" w:cstheme="minorHAnsi"/>
+          <w:sz w:val="22"/>
+          <w:szCs w:val="22"/>
+        </w:rPr>
+      </w:pPr>
+      <w:r>
+        <w:rPr>
+          <w:rFonts w:asciiTheme="minorHAnsi" w:hAnsiTheme="minorHAnsi" w:cstheme="minorHAnsi"/>
+          <w:sz w:val="22"/>
+          <w:szCs w:val="22"/>
+        </w:rPr>
+        <w:t>Make sure you copy the following files to your Cloud Shell before running the last line:</w:t>
+      </w:r>
+    </w:p>
+    <w:p>
+      <w:pPr>
+        <w:pStyle w:val="NormalWeb"/>
+        <w:shd w:val="clear" w:color="auto" w:fill="FFFFFF"/>
+        <w:spacing w:after="0"/>
+        <w:rPr>
+          <w:rFonts w:asciiTheme="minorHAnsi" w:hAnsiTheme="minorHAnsi" w:cstheme="minorHAnsi"/>
+          <w:sz w:val="22"/>
+          <w:szCs w:val="22"/>
+        </w:rPr>
+      </w:pPr>
+    </w:p>
+    <w:p>
+      <w:pPr>
+        <w:pStyle w:val="NormalWeb"/>
+        <w:numPr>
+          <w:ilvl w:val="0"/>
+          <w:numId w:val="7"/>
+        </w:numPr>
+        <w:shd w:val="clear" w:color="auto" w:fill="FFFFFF"/>
+        <w:spacing w:after="0"/>
+        <w:rPr>
+          <w:rFonts w:asciiTheme="minorHAnsi" w:hAnsiTheme="minorHAnsi" w:cstheme="minorHAnsi"/>
+          <w:sz w:val="22"/>
+          <w:szCs w:val="22"/>
+        </w:rPr>
+      </w:pPr>
+      <w:r>
+        <w:rPr>
+          <w:rFonts w:asciiTheme="minorHAnsi" w:hAnsiTheme="minorHAnsi" w:cstheme="minorHAnsi"/>
+          <w:sz w:val="22"/>
+          <w:szCs w:val="22"/>
+        </w:rPr>
+        <w:t>AppInsightsDeploy.json</w:t>
+      </w:r>
+    </w:p>
+    <w:p>
+      <w:pPr>
+        <w:pStyle w:val="NormalWeb"/>
+        <w:numPr>
+          <w:ilvl w:val="0"/>
+          <w:numId w:val="7"/>
+        </w:numPr>
+        <w:shd w:val="clear" w:color="auto" w:fill="FFFFFF"/>
+        <w:spacing w:after="0"/>
+        <w:rPr>
+          <w:rFonts w:asciiTheme="minorHAnsi" w:hAnsiTheme="minorHAnsi" w:cstheme="minorHAnsi"/>
+          <w:sz w:val="22"/>
+          <w:szCs w:val="22"/>
+        </w:rPr>
+      </w:pPr>
+      <w:r>
+        <w:rPr>
+          <w:rFonts w:asciiTheme="minorHAnsi" w:hAnsiTheme="minorHAnsi" w:cstheme="minorHAnsi"/>
+          <w:sz w:val="22"/>
+          <w:szCs w:val="22"/>
+        </w:rPr>
+        <w:t>LogAnalyticsDeploy.json</w:t>
+      </w:r>
+    </w:p>
+    <w:p>
+      <w:pPr>
+        <w:pStyle w:val="NormalWeb"/>
+        <w:numPr>
+          <w:ilvl w:val="0"/>
+          <w:numId w:val="7"/>
+        </w:numPr>
+        <w:shd w:val="clear" w:color="auto" w:fill="FFFFFF"/>
+        <w:spacing w:after="0"/>
+        <w:rPr>
+          <w:rFonts w:asciiTheme="minorHAnsi" w:hAnsiTheme="minorHAnsi" w:cstheme="minorHAnsi"/>
+          <w:sz w:val="22"/>
+          <w:szCs w:val="22"/>
+        </w:rPr>
+      </w:pPr>
+      <w:r>
+        <w:rPr>
+          <w:rFonts w:asciiTheme="minorHAnsi" w:hAnsiTheme="minorHAnsi" w:cstheme="minorHAnsi"/>
+          <w:sz w:val="22"/>
+          <w:szCs w:val="22"/>
+        </w:rPr>
+        <w:t>VMSSazuredeploy.json</w:t>
+      </w:r>
+    </w:p>
+    <w:p>
+      <w:pPr>
+        <w:pStyle w:val="NormalWeb"/>
+        <w:numPr>
+          <w:ilvl w:val="0"/>
+          <w:numId w:val="7"/>
+        </w:numPr>
+        <w:shd w:val="clear" w:color="auto" w:fill="FFFFFF"/>
+        <w:spacing w:after="0"/>
+        <w:rPr>
+          <w:rFonts w:asciiTheme="minorHAnsi" w:hAnsiTheme="minorHAnsi" w:cstheme="minorHAnsi"/>
+          <w:sz w:val="22"/>
+          <w:szCs w:val="22"/>
+        </w:rPr>
+      </w:pPr>
+      <w:r>
+        <w:rPr>
+          <w:rFonts w:asciiTheme="minorHAnsi" w:hAnsiTheme="minorHAnsi" w:cstheme="minorHAnsi"/>
+          <w:sz w:val="22"/>
+          <w:szCs w:val="22"/>
+        </w:rPr>
+        <w:t>Azuredeploy.parameters.json</w:t>
+      </w:r>
+    </w:p>
+    <w:p>
+      <w:pPr>
+        <w:pStyle w:val="NormalWeb"/>
+        <w:shd w:val="clear" w:color="auto" w:fill="FFFFFF"/>
+        <w:spacing w:after="0"/>
+        <w:rPr>
+          <w:rFonts w:asciiTheme="minorHAnsi" w:hAnsiTheme="minorHAnsi" w:cstheme="minorHAnsi"/>
+          <w:sz w:val="22"/>
+          <w:szCs w:val="22"/>
+        </w:rPr>
+      </w:pPr>
+    </w:p>
+    <w:p>
+      <w:pPr>
+        <w:pStyle w:val="NormalWeb"/>
+        <w:shd w:val="clear" w:color="auto" w:fill="FFFFFF"/>
+        <w:spacing w:after="0"/>
+        <w:rPr>
+          <w:rFonts w:asciiTheme="minorHAnsi" w:hAnsiTheme="minorHAnsi" w:cstheme="minorHAnsi"/>
+          <w:sz w:val="22"/>
+          <w:szCs w:val="22"/>
+        </w:rPr>
+      </w:pPr>
+      <w:r>
+        <w:rPr>
+          <w:rFonts w:asciiTheme="minorHAnsi" w:hAnsiTheme="minorHAnsi" w:cstheme="minorHAnsi"/>
+          <w:sz w:val="22"/>
+          <w:szCs w:val="22"/>
+        </w:rPr>
+        <w:t xml:space="preserve">In Visual Studio code, right click on each file and select </w:t>
+      </w:r>
+      <w:r>
+        <w:rPr>
+          <w:rFonts w:asciiTheme="minorHAnsi" w:hAnsiTheme="minorHAnsi" w:cstheme="minorHAnsi"/>
+          <w:b/>
+          <w:sz w:val="22"/>
+          <w:szCs w:val="22"/>
+        </w:rPr>
+        <w:t>Upload to Cloud Shell</w:t>
+      </w:r>
+      <w:r>
+        <w:rPr>
+          <w:rFonts w:asciiTheme="minorHAnsi" w:hAnsiTheme="minorHAnsi" w:cstheme="minorHAnsi"/>
+          <w:sz w:val="22"/>
+          <w:szCs w:val="22"/>
+        </w:rPr>
+        <w:t>.</w:t>
+      </w:r>
+    </w:p>
+    <w:p>
+      <w:pPr>
+        <w:pStyle w:val="NormalWeb"/>
+        <w:shd w:val="clear" w:color="auto" w:fill="FFFFFF"/>
+        <w:spacing w:after="0"/>
+        <w:rPr>
+          <w:rFonts w:asciiTheme="minorHAnsi" w:hAnsiTheme="minorHAnsi" w:cstheme="minorHAnsi"/>
+          <w:sz w:val="22"/>
+          <w:szCs w:val="22"/>
+        </w:rPr>
+      </w:pPr>
+    </w:p>
+    <w:p>
+      <w:pPr>
+        <w:pStyle w:val="NormalWeb"/>
+        <w:shd w:val="clear" w:color="auto" w:fill="FFFFFF"/>
+        <w:spacing w:after="0"/>
+        <w:rPr>
+          <w:rFonts w:asciiTheme="minorHAnsi" w:hAnsiTheme="minorHAnsi" w:cstheme="minorHAnsi"/>
+          <w:sz w:val="22"/>
+          <w:szCs w:val="22"/>
+        </w:rPr>
+      </w:pPr>
+      <w:r>
+        <w:rPr>
+          <w:noProof/>
+        </w:rPr>
+        <w:drawing>
+          <wp:inline distT="0" distB="0" distL="0" distR="0" wp14:anchorId="0EFFE23E" wp14:editId="60183AF4">
+            <wp:extent cx="2667000" cy="2863036"/>
+            <wp:effectExtent l="0" t="0" r="0" b="0"/>
+            <wp:docPr id="21" name="Picture 21"/>
+            <wp:cNvGraphicFramePr>
+              <a:graphicFrameLocks xmlns:a="http://schemas.openxmlformats.org/drawingml/2006/main" noChangeAspect="1"/>
+            </wp:cNvGraphicFramePr>
+            <a:graphic xmlns:a="http://schemas.openxmlformats.org/drawingml/2006/main">
+              <a:graphicData uri="http://schemas.openxmlformats.org/drawingml/2006/picture">
+                <pic:pic xmlns:pic="http://schemas.openxmlformats.org/drawingml/2006/picture">
+                  <pic:nvPicPr>
+                    <pic:cNvPr id="1" name=""/>
+                    <pic:cNvPicPr/>
+                  </pic:nvPicPr>
+                  <pic:blipFill>
+                    <a:blip r:embed="rId22"/>
+                    <a:stretch>
+                      <a:fillRect/>
+                    </a:stretch>
+                  </pic:blipFill>
+                  <pic:spPr>
+                    <a:xfrm>
+                      <a:off x="0" y="0"/>
+                      <a:ext cx="2675488" cy="2872147"/>
+                    </a:xfrm>
+                    <a:prstGeom prst="rect">
+                      <a:avLst/>
+                    </a:prstGeom>
+                  </pic:spPr>
+                </pic:pic>
+              </a:graphicData>
+            </a:graphic>
+          </wp:inline>
+        </w:drawing>
+      </w:r>
+    </w:p>
+    <w:p>
+      <w:pPr>
+        <w:pStyle w:val="NormalWeb"/>
+        <w:shd w:val="clear" w:color="auto" w:fill="FFFFFF"/>
+        <w:spacing w:after="0"/>
+        <w:rPr>
+          <w:rFonts w:asciiTheme="minorHAnsi" w:hAnsiTheme="minorHAnsi" w:cstheme="minorHAnsi"/>
+          <w:sz w:val="22"/>
+          <w:szCs w:val="22"/>
+        </w:rPr>
+      </w:pPr>
+    </w:p>
+    <w:p>
+      <w:pPr>
+        <w:pStyle w:val="NormalWeb"/>
+        <w:shd w:val="clear" w:color="auto" w:fill="FFFFFF"/>
+        <w:spacing w:after="0"/>
+        <w:rPr>
+          <w:rFonts w:asciiTheme="minorHAnsi" w:hAnsiTheme="minorHAnsi" w:cstheme="minorHAnsi"/>
+          <w:sz w:val="22"/>
+          <w:szCs w:val="22"/>
+        </w:rPr>
+      </w:pPr>
+      <w:r>
+        <w:rPr>
+          <w:rFonts w:asciiTheme="minorHAnsi" w:hAnsiTheme="minorHAnsi" w:cstheme="minorHAnsi"/>
+          <w:sz w:val="22"/>
+          <w:szCs w:val="22"/>
+        </w:rPr>
+        <w:t xml:space="preserve">Verify the </w:t>
+      </w:r>
+      <w:r>
+        <w:rPr>
+          <w:rFonts w:asciiTheme="minorHAnsi" w:hAnsiTheme="minorHAnsi" w:cstheme="minorHAnsi"/>
+          <w:sz w:val="22"/>
+          <w:szCs w:val="22"/>
+        </w:rPr>
+        <w:t>four json files are there.</w:t>
+      </w:r>
+    </w:p>
+    <w:p>
+      <w:pPr>
+        <w:pStyle w:val="NormalWeb"/>
+        <w:shd w:val="clear" w:color="auto" w:fill="FFFFFF"/>
+        <w:spacing w:after="0"/>
+        <w:rPr>
+          <w:rFonts w:asciiTheme="minorHAnsi" w:hAnsiTheme="minorHAnsi" w:cstheme="minorHAnsi"/>
+          <w:sz w:val="22"/>
+          <w:szCs w:val="22"/>
+        </w:rPr>
+      </w:pPr>
+      <w:r>
+        <w:rPr>
+          <w:rFonts w:asciiTheme="minorHAnsi" w:hAnsiTheme="minorHAnsi" w:cstheme="minorHAnsi"/>
+          <w:sz w:val="22"/>
+          <w:szCs w:val="22"/>
+        </w:rPr>
+        <w:t>Run: ls *.json</w:t>
+      </w:r>
+    </w:p>
+    <w:p>
+      <w:pPr>
+        <w:pStyle w:val="NormalWeb"/>
+        <w:shd w:val="clear" w:color="auto" w:fill="FFFFFF"/>
+        <w:spacing w:after="0"/>
+        <w:rPr>
+          <w:rFonts w:asciiTheme="minorHAnsi" w:hAnsiTheme="minorHAnsi" w:cstheme="minorHAnsi"/>
+          <w:sz w:val="22"/>
+          <w:szCs w:val="22"/>
+        </w:rPr>
+      </w:pPr>
+      <w:r>
+        <w:rPr>
+          <w:rFonts w:asciiTheme="minorHAnsi" w:hAnsiTheme="minorHAnsi" w:cstheme="minorHAnsi"/>
+          <w:sz w:val="22"/>
+          <w:szCs w:val="22"/>
+        </w:rPr>
+        <w:br/>
+      </w:r>
+      <w:r>
+        <w:rPr>
+          <w:noProof/>
+        </w:rPr>
+        <w:drawing>
+          <wp:inline distT="0" distB="0" distL="0" distR="0" wp14:anchorId="14FBE78A" wp14:editId="009DEB62">
+            <wp:extent cx="5943600" cy="276860"/>
+            <wp:effectExtent l="0" t="0" r="0" b="8890"/>
+            <wp:docPr id="22" name="Picture 22"/>
+            <wp:cNvGraphicFramePr>
+              <a:graphicFrameLocks xmlns:a="http://schemas.openxmlformats.org/drawingml/2006/main" noChangeAspect="1"/>
+            </wp:cNvGraphicFramePr>
+            <a:graphic xmlns:a="http://schemas.openxmlformats.org/drawingml/2006/main">
+              <a:graphicData uri="http://schemas.openxmlformats.org/drawingml/2006/picture">
+                <pic:pic xmlns:pic="http://schemas.openxmlformats.org/drawingml/2006/picture">
+                  <pic:nvPicPr>
+                    <pic:cNvPr id="1" name=""/>
+                    <pic:cNvPicPr/>
+                  </pic:nvPicPr>
+                  <pic:blipFill>
+                    <a:blip r:embed="rId23"/>
+                    <a:stretch>
+                      <a:fillRect/>
+                    </a:stretch>
+                  </pic:blipFill>
+                  <pic:spPr>
+                    <a:xfrm>
+                      <a:off x="0" y="0"/>
+                      <a:ext cx="5943600" cy="276860"/>
+                    </a:xfrm>
+                    <a:prstGeom prst="rect">
+                      <a:avLst/>
+                    </a:prstGeom>
+                  </pic:spPr>
+                </pic:pic>
+              </a:graphicData>
+            </a:graphic>
+          </wp:inline>
+        </w:drawing>
+      </w:r>
+    </w:p>
+    <w:p>
+      <w:pPr>
+        <w:pStyle w:val="NormalWeb"/>
+        <w:shd w:val="clear" w:color="auto" w:fill="FFFFFF"/>
+        <w:spacing w:after="0"/>
+        <w:rPr>
+          <w:rFonts w:asciiTheme="minorHAnsi" w:hAnsiTheme="minorHAnsi" w:cstheme="minorHAnsi"/>
+          <w:sz w:val="22"/>
+          <w:szCs w:val="22"/>
+        </w:rPr>
+      </w:pPr>
+    </w:p>
+    <w:p>
+      <w:pPr>
+        <w:pStyle w:val="NormalWeb"/>
+        <w:shd w:val="clear" w:color="auto" w:fill="FFFFFF"/>
+        <w:spacing w:after="0"/>
+        <w:rPr>
+          <w:rFonts w:asciiTheme="minorHAnsi" w:hAnsiTheme="minorHAnsi" w:cstheme="minorHAnsi"/>
+          <w:sz w:val="22"/>
+          <w:szCs w:val="22"/>
+        </w:rPr>
+      </w:pPr>
       <w:r>
         <w:rPr>
           <w:rFonts w:asciiTheme="minorHAnsi" w:hAnsiTheme="minorHAnsi" w:cstheme="minorHAnsi"/>
@@ -3304,7 +3106,6 @@
           <w:szCs w:val="18"/>
         </w:rPr>
       </w:pPr>
-      <w:proofErr w:type="spellStart"/>
       <w:r>
         <w:rPr>
           <w:rFonts w:ascii="Consolas" w:eastAsia="Times New Roman" w:hAnsi="Consolas" w:cs="Times New Roman"/>
@@ -3312,100 +3113,8 @@
           <w:sz w:val="18"/>
           <w:szCs w:val="18"/>
         </w:rPr>
-        <w:t>az</w:t>
-      </w:r>
-      <w:proofErr w:type="spellEnd"/>
-      <w:r>
-        <w:rPr>
-          <w:rFonts w:ascii="Consolas" w:eastAsia="Times New Roman" w:hAnsi="Consolas" w:cs="Times New Roman"/>
-          <w:color w:val="000000"/>
-          <w:sz w:val="18"/>
-          <w:szCs w:val="18"/>
-        </w:rPr>
-        <w:t xml:space="preserve"> group deployment create --name </w:t>
-      </w:r>
-      <w:proofErr w:type="spellStart"/>
-      <w:r>
-        <w:rPr>
-          <w:rFonts w:ascii="Consolas" w:eastAsia="Times New Roman" w:hAnsi="Consolas" w:cs="Times New Roman"/>
-          <w:color w:val="000000"/>
-          <w:sz w:val="18"/>
-          <w:szCs w:val="18"/>
-        </w:rPr>
-        <w:t>monitoringWorkShopDeployment</w:t>
-      </w:r>
-      <w:proofErr w:type="spellEnd"/>
-      <w:r>
-        <w:rPr>
-          <w:rFonts w:ascii="Consolas" w:eastAsia="Times New Roman" w:hAnsi="Consolas" w:cs="Times New Roman"/>
-          <w:color w:val="000000"/>
-          <w:sz w:val="18"/>
-          <w:szCs w:val="18"/>
-        </w:rPr>
-        <w:t xml:space="preserve"> -g $</w:t>
-      </w:r>
-      <w:proofErr w:type="spellStart"/>
-      <w:r>
-        <w:rPr>
-          <w:rFonts w:ascii="Consolas" w:eastAsia="Times New Roman" w:hAnsi="Consolas" w:cs="Times New Roman"/>
-          <w:color w:val="000000"/>
-          <w:sz w:val="18"/>
-          <w:szCs w:val="18"/>
-        </w:rPr>
-        <w:t>monitoringWorkShopName</w:t>
-      </w:r>
-      <w:proofErr w:type="spellEnd"/>
-      <w:r>
-        <w:rPr>
-          <w:rFonts w:ascii="Consolas" w:eastAsia="Times New Roman" w:hAnsi="Consolas" w:cs="Times New Roman"/>
-          <w:color w:val="000000"/>
-          <w:sz w:val="18"/>
-          <w:szCs w:val="18"/>
-        </w:rPr>
-        <w:t xml:space="preserve"> --template-file </w:t>
-      </w:r>
-      <w:proofErr w:type="spellStart"/>
-      <w:r>
-        <w:rPr>
-          <w:rFonts w:ascii="Consolas" w:eastAsia="Times New Roman" w:hAnsi="Consolas" w:cs="Times New Roman"/>
-          <w:color w:val="000000"/>
-          <w:sz w:val="18"/>
-          <w:szCs w:val="18"/>
-        </w:rPr>
-        <w:t>VMSSazuredeploy.json</w:t>
-      </w:r>
-      <w:proofErr w:type="spellEnd"/>
-      <w:r>
-        <w:rPr>
-          <w:rFonts w:ascii="Consolas" w:eastAsia="Times New Roman" w:hAnsi="Consolas" w:cs="Times New Roman"/>
-          <w:color w:val="000000"/>
-          <w:sz w:val="18"/>
-          <w:szCs w:val="18"/>
-        </w:rPr>
-        <w:t xml:space="preserve"> --parameters @</w:t>
-      </w:r>
-      <w:proofErr w:type="spellStart"/>
-      <w:proofErr w:type="gramStart"/>
-      <w:r>
-        <w:rPr>
-          <w:rFonts w:ascii="Consolas" w:eastAsia="Times New Roman" w:hAnsi="Consolas" w:cs="Times New Roman"/>
-          <w:color w:val="000000"/>
-          <w:sz w:val="18"/>
-          <w:szCs w:val="18"/>
-        </w:rPr>
-        <w:t>azuredeploy.parameters</w:t>
-      </w:r>
-      <w:proofErr w:type="gramEnd"/>
-      <w:r>
-        <w:rPr>
-          <w:rFonts w:ascii="Consolas" w:eastAsia="Times New Roman" w:hAnsi="Consolas" w:cs="Times New Roman"/>
-          <w:color w:val="000000"/>
-          <w:sz w:val="18"/>
-          <w:szCs w:val="18"/>
-        </w:rPr>
-        <w:t>.json</w:t>
-      </w:r>
-      <w:proofErr w:type="spellEnd"/>
+        <w:t>az group deployment create --name monitoringWorkShopDeployment -g $monitoringWorkShopName --template-file VMSSazuredeploy.json --parameters @azuredeploy.parameters.json</w:t>
+      </w:r>
     </w:p>
     <w:p>
       <w:pPr>
@@ -3503,7 +3212,7 @@
                     <pic:cNvPicPr/>
                   </pic:nvPicPr>
                   <pic:blipFill>
-                    <a:blip r:embed="rId17" cstate="print">
+                    <a:blip r:embed="rId24" cstate="print">
                       <a:extLst>
                         <a:ext uri="{28A0092B-C50C-407E-A947-70E740481C1C}">
                           <a14:useLocalDpi xmlns:a14="http://schemas.microsoft.com/office/drawing/2010/main"/>
@@ -3581,7 +3290,7 @@
                     <pic:cNvPicPr/>
                   </pic:nvPicPr>
                   <pic:blipFill>
-                    <a:blip r:embed="rId18" cstate="print">
+                    <a:blip r:embed="rId25" cstate="print">
                       <a:extLst>
                         <a:ext uri="{28A0092B-C50C-407E-A947-70E740481C1C}">
                           <a14:useLocalDpi xmlns:a14="http://schemas.microsoft.com/office/drawing/2010/main"/>
@@ -3624,7 +3333,7 @@
       <w:pPr>
         <w:pStyle w:val="Heading2"/>
       </w:pPr>
-      <w:bookmarkStart w:id="3" w:name="_Toc536107996"/>
+      <w:bookmarkStart w:id="3" w:name="_Toc536178764"/>
       <w:r>
         <w:t>Deploy from the Azure Cloud Shell</w:t>
       </w:r>
@@ -3640,102 +3349,70 @@
     </w:p>
     <w:p>
       <w:r>
+        <w:t>cd clouddrive</w:t>
+      </w:r>
+    </w:p>
+    <w:p>
+      <w:r>
+        <w:t>md source</w:t>
+      </w:r>
+    </w:p>
+    <w:p>
+      <w:r>
+        <w:t>mkdir source</w:t>
+      </w:r>
+    </w:p>
+    <w:p>
+      <w:r>
+        <w:t>cd source</w:t>
+      </w:r>
+    </w:p>
+    <w:p>
+      <w:r>
+        <w:lastRenderedPageBreak/>
+        <w:t xml:space="preserve">mkdir </w:t>
+      </w:r>
+      <w:r>
+        <w:t>Ready</w:t>
+      </w:r>
+      <w:r>
+        <w:t>AzureMonitoring</w:t>
+      </w:r>
+      <w:r>
+        <w:t>Workshop</w:t>
+      </w:r>
+    </w:p>
+    <w:p>
+      <w:r>
         <w:t xml:space="preserve">cd </w:t>
       </w:r>
-      <w:proofErr w:type="spellStart"/>
-      <w:r>
-        <w:t>clouddrive</w:t>
-      </w:r>
-      <w:proofErr w:type="spellEnd"/>
-    </w:p>
-    <w:p>
-      <w:r>
-        <w:t>md source</w:t>
-      </w:r>
-    </w:p>
-    <w:p>
-      <w:proofErr w:type="spellStart"/>
-      <w:r>
-        <w:t>mkdir</w:t>
-      </w:r>
-      <w:proofErr w:type="spellEnd"/>
-      <w:r>
-        <w:t xml:space="preserve"> source</w:t>
-      </w:r>
-    </w:p>
-    <w:p>
-      <w:r>
-        <w:t>cd source</w:t>
-      </w:r>
-    </w:p>
-    <w:p>
-      <w:proofErr w:type="spellStart"/>
-      <w:r>
-        <w:lastRenderedPageBreak/>
-        <w:t>mkdir</w:t>
-      </w:r>
-      <w:proofErr w:type="spellEnd"/>
+      <w:r>
+        <w:t>Ready</w:t>
+      </w:r>
+      <w:r>
+        <w:t>AzureMonitoring</w:t>
+      </w:r>
+      <w:r>
+        <w:t>Workshop</w:t>
+      </w:r>
       <w:r>
         <w:t xml:space="preserve"> </w:t>
       </w:r>
-      <w:proofErr w:type="spellStart"/>
-      <w:r>
-        <w:t>Ready</w:t>
-      </w:r>
-      <w:r>
-        <w:t>AzureMonitoring</w:t>
-      </w:r>
-      <w:r>
-        <w:t>Workshop</w:t>
-      </w:r>
-      <w:proofErr w:type="spellEnd"/>
-    </w:p>
-    <w:p>
-      <w:r>
-        <w:t xml:space="preserve">cd </w:t>
-      </w:r>
-      <w:proofErr w:type="spellStart"/>
-      <w:r>
-        <w:t>Ready</w:t>
-      </w:r>
-      <w:r>
-        <w:t>AzureMonitoring</w:t>
-      </w:r>
-      <w:r>
-        <w:t>Workshop</w:t>
-      </w:r>
-      <w:proofErr w:type="spellEnd"/>
-      <w:r>
-        <w:t xml:space="preserve"> </w:t>
-      </w:r>
       <w:r>
         <w:t>/</w:t>
       </w:r>
     </w:p>
     <w:p>
       <w:r>
-        <w:t xml:space="preserve">git </w:t>
-      </w:r>
-      <w:proofErr w:type="spellStart"/>
-      <w:proofErr w:type="gramStart"/>
-      <w:r>
-        <w:t>init</w:t>
-      </w:r>
-      <w:proofErr w:type="spellEnd"/>
-      <w:r>
-        <w:t xml:space="preserve"> .</w:t>
-      </w:r>
-      <w:proofErr w:type="gramEnd"/>
+        <w:t>git init .</w:t>
+      </w:r>
     </w:p>
     <w:p>
       <w:r>
         <w:t>git remote add origin https://github.com/rkuehfus/</w:t>
       </w:r>
       <w:r>
-        <w:t xml:space="preserve"> </w:t>
-      </w:r>
-      <w:r>
-        <w:t>pre-ready-2019-H1</w:t>
+        <w:t xml:space="preserve"> pre-ready-2019-H1</w:t>
       </w:r>
       <w:r>
         <w:t>.git</w:t>
@@ -3752,11 +3429,9 @@
       </w:r>
     </w:p>
     <w:p>
-      <w:proofErr w:type="gramStart"/>
       <w:r>
         <w:t>code .</w:t>
       </w:r>
-      <w:proofErr w:type="gramEnd"/>
     </w:p>
     <w:p>
       <w:r>
@@ -3803,7 +3478,7 @@
                     </pic:cNvPicPr>
                   </pic:nvPicPr>
                   <pic:blipFill>
-                    <a:blip r:embed="rId19">
+                    <a:blip r:embed="rId26">
                       <a:extLst>
                         <a:ext uri="{28A0092B-C50C-407E-A947-70E740481C1C}">
                           <a14:useLocalDpi xmlns:a14="http://schemas.microsoft.com/office/drawing/2010/main" val="0"/>
@@ -3839,7 +3514,7 @@
       <w:pPr>
         <w:pStyle w:val="Heading2"/>
       </w:pPr>
-      <w:bookmarkStart w:id="4" w:name="_Toc536107997"/>
+      <w:bookmarkStart w:id="4" w:name="_Toc536178765"/>
       <w:r>
         <w:t>Troubleshooting</w:t>
       </w:r>
@@ -3904,7 +3579,7 @@
         </w:rPr>
         <w:t xml:space="preserve">Make sure the password used adheres to the </w:t>
       </w:r>
-      <w:hyperlink r:id="rId20" w:history="1">
+      <w:hyperlink r:id="rId27" w:history="1">
         <w:r>
           <w:rPr>
             <w:rStyle w:val="Hyperlink"/>
@@ -3939,7 +3614,7 @@
         </w:rPr>
         <w:t xml:space="preserve">Make sure you are logged into the correct </w:t>
       </w:r>
-      <w:hyperlink r:id="rId21" w:history="1">
+      <w:hyperlink r:id="rId28" w:history="1">
         <w:r>
           <w:rPr>
             <w:rStyle w:val="Hyperlink"/>
@@ -3958,7 +3633,7 @@
         </w:rPr>
         <w:t xml:space="preserve"> and you have the at least contributors </w:t>
       </w:r>
-      <w:hyperlink r:id="rId22" w:history="1">
+      <w:hyperlink r:id="rId29" w:history="1">
         <w:r>
           <w:rPr>
             <w:rStyle w:val="Hyperlink"/>
@@ -4009,7 +3684,7 @@
         </w:rPr>
         <w:t xml:space="preserve"> and request an increase to the </w:t>
       </w:r>
-      <w:hyperlink r:id="rId23" w:history="1">
+      <w:hyperlink r:id="rId30" w:history="1">
         <w:r>
           <w:rPr>
             <w:rStyle w:val="Hyperlink"/>
@@ -4060,7 +3735,7 @@
         </w:rPr>
         <w:t xml:space="preserve">zure Monitor for VMs - </w:t>
       </w:r>
-      <w:hyperlink r:id="rId24" w:history="1">
+      <w:hyperlink r:id="rId31" w:history="1">
         <w:r>
           <w:rPr>
             <w:rStyle w:val="Hyperlink"/>
@@ -4213,33 +3888,15 @@
           <w:sz w:val="22"/>
           <w:szCs w:val="22"/>
         </w:rPr>
-        <w:t xml:space="preserve">Workaround </w:t>
-      </w:r>
-      <w:proofErr w:type="gramStart"/>
-      <w:r>
-        <w:rPr>
-          <w:rFonts w:asciiTheme="minorHAnsi" w:hAnsiTheme="minorHAnsi" w:cstheme="minorHAnsi"/>
-          <w:sz w:val="22"/>
-          <w:szCs w:val="22"/>
-        </w:rPr>
-        <w:t>1:</w:t>
-      </w:r>
-      <w:r>
-        <w:rPr>
-          <w:rFonts w:asciiTheme="minorHAnsi" w:hAnsiTheme="minorHAnsi" w:cstheme="minorHAnsi"/>
-          <w:sz w:val="22"/>
-          <w:szCs w:val="22"/>
-        </w:rPr>
-        <w:t>The</w:t>
-      </w:r>
-      <w:proofErr w:type="gramEnd"/>
-      <w:r>
-        <w:rPr>
-          <w:rFonts w:asciiTheme="minorHAnsi" w:hAnsiTheme="minorHAnsi" w:cstheme="minorHAnsi"/>
-          <w:sz w:val="22"/>
-          <w:szCs w:val="22"/>
-        </w:rPr>
-        <w:t xml:space="preserve"> workaround has been to log on to the Visual Studio Server and navigate to “</w:t>
+        <w:t>Workaround 1:</w:t>
+      </w:r>
+      <w:r>
+        <w:rPr>
+          <w:rFonts w:asciiTheme="minorHAnsi" w:hAnsiTheme="minorHAnsi" w:cstheme="minorHAnsi"/>
+          <w:sz w:val="22"/>
+          <w:szCs w:val="22"/>
+        </w:rPr>
+        <w:t>The workaround has been to log on to the Visual Studio Server and navigate to “</w:t>
       </w:r>
       <w:r>
         <w:rPr>
@@ -4296,25 +3953,7 @@
           <w:szCs w:val="22"/>
         </w:rPr>
         <w:lastRenderedPageBreak/>
-        <w:t xml:space="preserve">Workaround 2: From the Azure Portal uninstall the </w:t>
-      </w:r>
-      <w:proofErr w:type="spellStart"/>
-      <w:r>
-        <w:rPr>
-          <w:rFonts w:asciiTheme="minorHAnsi" w:hAnsiTheme="minorHAnsi" w:cstheme="minorHAnsi"/>
-          <w:sz w:val="22"/>
-          <w:szCs w:val="22"/>
-        </w:rPr>
-        <w:t>CustomScriptExtension</w:t>
-      </w:r>
-      <w:proofErr w:type="spellEnd"/>
-      <w:r>
-        <w:rPr>
-          <w:rFonts w:asciiTheme="minorHAnsi" w:hAnsiTheme="minorHAnsi" w:cstheme="minorHAnsi"/>
-          <w:sz w:val="22"/>
-          <w:szCs w:val="22"/>
-        </w:rPr>
-        <w:t xml:space="preserve"> (which will fail your deployment).</w:t>
+        <w:t>Workaround 2: From the Azure Portal uninstall the CustomScriptExtension (which will fail your deployment).</w:t>
       </w:r>
       <w:r>
         <w:rPr>
@@ -4344,7 +3983,7 @@
                     <pic:cNvPicPr/>
                   </pic:nvPicPr>
                   <pic:blipFill>
-                    <a:blip r:embed="rId25" cstate="print">
+                    <a:blip r:embed="rId32" cstate="print">
                       <a:extLst>
                         <a:ext uri="{28A0092B-C50C-407E-A947-70E740481C1C}">
                           <a14:useLocalDpi xmlns:a14="http://schemas.microsoft.com/office/drawing/2010/main"/>
@@ -4411,7 +4050,7 @@
       <w:pPr>
         <w:pStyle w:val="Heading2"/>
       </w:pPr>
-      <w:bookmarkStart w:id="5" w:name="_Toc536107998"/>
+      <w:bookmarkStart w:id="5" w:name="_Toc536178766"/>
       <w:r>
         <w:t>Validation</w:t>
       </w:r>
@@ -4442,25 +4081,7 @@
           <w:sz w:val="22"/>
           <w:szCs w:val="22"/>
         </w:rPr>
-        <w:t xml:space="preserve">in the Outputs section copy the </w:t>
-      </w:r>
-      <w:proofErr w:type="spellStart"/>
-      <w:r>
-        <w:rPr>
-          <w:rFonts w:asciiTheme="minorHAnsi" w:hAnsiTheme="minorHAnsi" w:cstheme="minorHAnsi"/>
-          <w:sz w:val="22"/>
-          <w:szCs w:val="22"/>
-        </w:rPr>
-        <w:t>scaleSetPIPDNSname</w:t>
-      </w:r>
-      <w:proofErr w:type="spellEnd"/>
-      <w:r>
-        <w:rPr>
-          <w:rFonts w:asciiTheme="minorHAnsi" w:hAnsiTheme="minorHAnsi" w:cstheme="minorHAnsi"/>
-          <w:sz w:val="22"/>
-          <w:szCs w:val="22"/>
-        </w:rPr>
-        <w:t xml:space="preserve"> and paste it in your browser.</w:t>
+        <w:t>in the Outputs section copy the scaleSetPIPDNSname and paste it in your browser.</w:t>
       </w:r>
       <w:r>
         <w:rPr>
@@ -4490,7 +4111,7 @@
                     <pic:cNvPicPr/>
                   </pic:nvPicPr>
                   <pic:blipFill>
-                    <a:blip r:embed="rId26" cstate="print">
+                    <a:blip r:embed="rId33" cstate="print">
                       <a:extLst>
                         <a:ext uri="{28A0092B-C50C-407E-A947-70E740481C1C}">
                           <a14:useLocalDpi xmlns:a14="http://schemas.microsoft.com/office/drawing/2010/main"/>
@@ -4579,25 +4200,7 @@
           <w:szCs w:val="22"/>
         </w:rPr>
         <w:lastRenderedPageBreak/>
-        <w:t>Copy the DNS Name from the &lt;5-char initials&gt;</w:t>
-      </w:r>
-      <w:proofErr w:type="spellStart"/>
-      <w:r>
-        <w:rPr>
-          <w:rFonts w:asciiTheme="minorHAnsi" w:hAnsiTheme="minorHAnsi" w:cstheme="minorHAnsi"/>
-          <w:sz w:val="22"/>
-          <w:szCs w:val="22"/>
-        </w:rPr>
-        <w:t>webscalePIP</w:t>
-      </w:r>
-      <w:proofErr w:type="spellEnd"/>
-      <w:r>
-        <w:rPr>
-          <w:rFonts w:asciiTheme="minorHAnsi" w:hAnsiTheme="minorHAnsi" w:cstheme="minorHAnsi"/>
-          <w:sz w:val="22"/>
-          <w:szCs w:val="22"/>
-        </w:rPr>
-        <w:t xml:space="preserve"> resource in the Azure Portal</w:t>
+        <w:t>Copy the DNS Name from the &lt;5-char initials&gt;webscalePIP resource in the Azure Portal</w:t>
       </w:r>
       <w:r>
         <w:rPr>
@@ -4627,7 +4230,7 @@
                     <pic:cNvPicPr/>
                   </pic:nvPicPr>
                   <pic:blipFill>
-                    <a:blip r:embed="rId27" cstate="print">
+                    <a:blip r:embed="rId34" cstate="print">
                       <a:extLst>
                         <a:ext uri="{28A0092B-C50C-407E-A947-70E740481C1C}">
                           <a14:useLocalDpi xmlns:a14="http://schemas.microsoft.com/office/drawing/2010/main"/>
@@ -4683,16 +4286,7 @@
           <w:sz w:val="22"/>
           <w:szCs w:val="22"/>
         </w:rPr>
-        <w:t xml:space="preserve">You should render the </w:t>
-      </w:r>
-      <w:proofErr w:type="spellStart"/>
-      <w:r>
-        <w:rPr>
-          <w:rFonts w:asciiTheme="minorHAnsi" w:hAnsiTheme="minorHAnsi" w:cstheme="minorHAnsi"/>
-          <w:sz w:val="22"/>
-          <w:szCs w:val="22"/>
-        </w:rPr>
-        <w:t>eShop</w:t>
+        <w:t>You should render the eShop</w:t>
       </w:r>
       <w:r>
         <w:rPr>
@@ -4702,7 +4296,6 @@
         </w:rPr>
         <w:t>OnWeb</w:t>
       </w:r>
-      <w:proofErr w:type="spellEnd"/>
       <w:r>
         <w:rPr>
           <w:rFonts w:asciiTheme="minorHAnsi" w:hAnsiTheme="minorHAnsi" w:cstheme="minorHAnsi"/>
@@ -4743,7 +4336,7 @@
                     <pic:cNvPicPr/>
                   </pic:nvPicPr>
                   <pic:blipFill>
-                    <a:blip r:embed="rId28" cstate="print">
+                    <a:blip r:embed="rId35" cstate="print">
                       <a:extLst>
                         <a:ext uri="{28A0092B-C50C-407E-A947-70E740481C1C}">
                           <a14:useLocalDpi xmlns:a14="http://schemas.microsoft.com/office/drawing/2010/main"/>
@@ -4784,7 +4377,7 @@
       <w:pPr>
         <w:pStyle w:val="Heading1"/>
       </w:pPr>
-      <w:bookmarkStart w:id="6" w:name="_Toc536107999"/>
+      <w:bookmarkStart w:id="6" w:name="_Toc536178767"/>
       <w:r>
         <w:t>Create AKS Cluster using Terraform</w:t>
       </w:r>
@@ -4800,16 +4393,12 @@
       <w:r>
         <w:t xml:space="preserve"> Edit the file called </w:t>
       </w:r>
-      <w:proofErr w:type="spellStart"/>
-      <w:proofErr w:type="gramStart"/>
       <w:r>
         <w:rPr>
           <w:b/>
         </w:rPr>
         <w:t>terraform.tfvars</w:t>
       </w:r>
-      <w:proofErr w:type="spellEnd"/>
-      <w:proofErr w:type="gramEnd"/>
       <w:r>
         <w:t xml:space="preserve"> located in the directory </w:t>
       </w:r>
@@ -4820,61 +4409,7 @@
         <w:t>pre-ready-2019-H1\Student\Resources\terraform</w:t>
       </w:r>
       <w:r>
-        <w:t xml:space="preserve"> to configure the variables.  </w:t>
-      </w:r>
-      <w:r>
-        <w:t xml:space="preserve">Key in the </w:t>
-      </w:r>
-      <w:proofErr w:type="spellStart"/>
-      <w:r>
-        <w:t>resource</w:t>
-      </w:r>
-      <w:r>
-        <w:t>I</w:t>
-      </w:r>
-      <w:r>
-        <w:t>ds</w:t>
-      </w:r>
-      <w:proofErr w:type="spellEnd"/>
-      <w:r>
-        <w:t xml:space="preserve"> for </w:t>
-      </w:r>
-      <w:proofErr w:type="spellStart"/>
-      <w:r>
-        <w:t>aksvnet</w:t>
-      </w:r>
-      <w:proofErr w:type="spellEnd"/>
-      <w:r>
-        <w:t>,</w:t>
-      </w:r>
-      <w:r>
-        <w:t xml:space="preserve"> </w:t>
-      </w:r>
-      <w:proofErr w:type="spellStart"/>
-      <w:r>
-        <w:t>aks</w:t>
-      </w:r>
-      <w:proofErr w:type="spellEnd"/>
-      <w:r>
-        <w:t>-subnet,</w:t>
-      </w:r>
-      <w:r>
-        <w:t xml:space="preserve"> </w:t>
-      </w:r>
-      <w:r>
-        <w:t>aksvnet_resourcegroup and a new resource group for AKS. In short everything you key in this file will be based on existing resources you deployed using the shell script</w:t>
-      </w:r>
-      <w:r>
-        <w:t xml:space="preserve"> </w:t>
-      </w:r>
-      <w:r>
-        <w:t>+</w:t>
-      </w:r>
-      <w:r>
-        <w:t xml:space="preserve"> ARM</w:t>
-      </w:r>
-      <w:r>
-        <w:t xml:space="preserve"> templates</w:t>
+        <w:t xml:space="preserve"> to configure the variables.  Key in the resourceIds for aksvnet, aks-subnet, aksvnet_resourcegroup and a new resource group for AKS. In short everything you key in this file will be based on existing resources you deployed using the shell script + ARM templates</w:t>
       </w:r>
     </w:p>
     <w:p>
@@ -5010,21 +4545,7 @@
         <w:rPr>
           <w:rFonts w:ascii="Consolas" w:eastAsia="Times New Roman" w:hAnsi="Consolas"/>
         </w:rPr>
-        <w:t xml:space="preserve">terraform </w:t>
-      </w:r>
-      <w:proofErr w:type="spellStart"/>
-      <w:r>
-        <w:rPr>
-          <w:rFonts w:ascii="Consolas" w:eastAsia="Times New Roman" w:hAnsi="Consolas"/>
-        </w:rPr>
-        <w:t>init</w:t>
-      </w:r>
-      <w:proofErr w:type="spellEnd"/>
-      <w:r>
-        <w:rPr>
-          <w:rFonts w:ascii="Consolas" w:eastAsia="Times New Roman" w:hAnsi="Consolas"/>
-        </w:rPr>
-        <w:t> (only 1</w:t>
+        <w:t>terraform init (only 1</w:t>
       </w:r>
       <w:r>
         <w:rPr>
@@ -5057,18 +4578,8 @@
         <w:rPr>
           <w:rFonts w:ascii="Consolas" w:eastAsia="Times New Roman" w:hAnsi="Consolas"/>
         </w:rPr>
-        <w:t xml:space="preserve">terraform plan -out </w:t>
-      </w:r>
-      <w:proofErr w:type="spellStart"/>
-      <w:proofErr w:type="gramStart"/>
-      <w:r>
-        <w:rPr>
-          <w:rFonts w:ascii="Consolas" w:eastAsia="Times New Roman" w:hAnsi="Consolas"/>
-        </w:rPr>
-        <w:t>out.plan</w:t>
-      </w:r>
-      <w:proofErr w:type="spellEnd"/>
-      <w:proofErr w:type="gramEnd"/>
+        <w:t>terraform plan -out out.plan</w:t>
+      </w:r>
     </w:p>
     <w:p>
       <w:pPr>
@@ -5099,18 +4610,8 @@
         <w:rPr>
           <w:rFonts w:ascii="Consolas" w:eastAsia="Times New Roman" w:hAnsi="Consolas"/>
         </w:rPr>
-        <w:t xml:space="preserve">-auto-approve </w:t>
-      </w:r>
-      <w:proofErr w:type="spellStart"/>
-      <w:proofErr w:type="gramStart"/>
-      <w:r>
-        <w:rPr>
-          <w:rFonts w:ascii="Consolas" w:eastAsia="Times New Roman" w:hAnsi="Consolas"/>
-        </w:rPr>
-        <w:t>out.plan</w:t>
-      </w:r>
-      <w:proofErr w:type="spellEnd"/>
-      <w:proofErr w:type="gramEnd"/>
+        <w:t>-auto-approve out.plan</w:t>
+      </w:r>
     </w:p>
     <w:p>
       <w:pPr>
@@ -5156,16 +4657,8 @@
         <w:rPr>
           <w:highlight w:val="yellow"/>
         </w:rPr>
-        <w:t>terraform destroy -target=azurerm_resource_</w:t>
-      </w:r>
-      <w:proofErr w:type="gramStart"/>
-      <w:r>
-        <w:rPr>
-          <w:highlight w:val="yellow"/>
-        </w:rPr>
-        <w:t>group.aksrg</w:t>
-      </w:r>
-      <w:proofErr w:type="gramEnd"/>
+        <w:t>terraform destroy -target=azurerm_resource_group.aksrg</w:t>
+      </w:r>
       <w:r>
         <w:t xml:space="preserve">     </w:t>
       </w:r>
@@ -5671,6 +5164,119 @@
       </w:rPr>
     </w:lvl>
     <w:lvl w:ilvl="1" w:tplc="04090003">
+      <w:start w:val="1"/>
+      <w:numFmt w:val="bullet"/>
+      <w:lvlText w:val="o"/>
+      <w:lvlJc w:val="left"/>
+      <w:pPr>
+        <w:ind w:left="1440" w:hanging="360"/>
+      </w:pPr>
+      <w:rPr>
+        <w:rFonts w:ascii="Courier New" w:hAnsi="Courier New" w:cs="Courier New" w:hint="default"/>
+      </w:rPr>
+    </w:lvl>
+    <w:lvl w:ilvl="2" w:tplc="04090005" w:tentative="1">
+      <w:start w:val="1"/>
+      <w:numFmt w:val="bullet"/>
+      <w:lvlText w:val=""/>
+      <w:lvlJc w:val="left"/>
+      <w:pPr>
+        <w:ind w:left="2160" w:hanging="360"/>
+      </w:pPr>
+      <w:rPr>
+        <w:rFonts w:ascii="Wingdings" w:hAnsi="Wingdings" w:hint="default"/>
+      </w:rPr>
+    </w:lvl>
+    <w:lvl w:ilvl="3" w:tplc="04090001" w:tentative="1">
+      <w:start w:val="1"/>
+      <w:numFmt w:val="bullet"/>
+      <w:lvlText w:val=""/>
+      <w:lvlJc w:val="left"/>
+      <w:pPr>
+        <w:ind w:left="2880" w:hanging="360"/>
+      </w:pPr>
+      <w:rPr>
+        <w:rFonts w:ascii="Symbol" w:hAnsi="Symbol" w:hint="default"/>
+      </w:rPr>
+    </w:lvl>
+    <w:lvl w:ilvl="4" w:tplc="04090003" w:tentative="1">
+      <w:start w:val="1"/>
+      <w:numFmt w:val="bullet"/>
+      <w:lvlText w:val="o"/>
+      <w:lvlJc w:val="left"/>
+      <w:pPr>
+        <w:ind w:left="3600" w:hanging="360"/>
+      </w:pPr>
+      <w:rPr>
+        <w:rFonts w:ascii="Courier New" w:hAnsi="Courier New" w:cs="Courier New" w:hint="default"/>
+      </w:rPr>
+    </w:lvl>
+    <w:lvl w:ilvl="5" w:tplc="04090005" w:tentative="1">
+      <w:start w:val="1"/>
+      <w:numFmt w:val="bullet"/>
+      <w:lvlText w:val=""/>
+      <w:lvlJc w:val="left"/>
+      <w:pPr>
+        <w:ind w:left="4320" w:hanging="360"/>
+      </w:pPr>
+      <w:rPr>
+        <w:rFonts w:ascii="Wingdings" w:hAnsi="Wingdings" w:hint="default"/>
+      </w:rPr>
+    </w:lvl>
+    <w:lvl w:ilvl="6" w:tplc="04090001" w:tentative="1">
+      <w:start w:val="1"/>
+      <w:numFmt w:val="bullet"/>
+      <w:lvlText w:val=""/>
+      <w:lvlJc w:val="left"/>
+      <w:pPr>
+        <w:ind w:left="5040" w:hanging="360"/>
+      </w:pPr>
+      <w:rPr>
+        <w:rFonts w:ascii="Symbol" w:hAnsi="Symbol" w:hint="default"/>
+      </w:rPr>
+    </w:lvl>
+    <w:lvl w:ilvl="7" w:tplc="04090003" w:tentative="1">
+      <w:start w:val="1"/>
+      <w:numFmt w:val="bullet"/>
+      <w:lvlText w:val="o"/>
+      <w:lvlJc w:val="left"/>
+      <w:pPr>
+        <w:ind w:left="5760" w:hanging="360"/>
+      </w:pPr>
+      <w:rPr>
+        <w:rFonts w:ascii="Courier New" w:hAnsi="Courier New" w:cs="Courier New" w:hint="default"/>
+      </w:rPr>
+    </w:lvl>
+    <w:lvl w:ilvl="8" w:tplc="04090005" w:tentative="1">
+      <w:start w:val="1"/>
+      <w:numFmt w:val="bullet"/>
+      <w:lvlText w:val=""/>
+      <w:lvlJc w:val="left"/>
+      <w:pPr>
+        <w:ind w:left="6480" w:hanging="360"/>
+      </w:pPr>
+      <w:rPr>
+        <w:rFonts w:ascii="Wingdings" w:hAnsi="Wingdings" w:hint="default"/>
+      </w:rPr>
+    </w:lvl>
+  </w:abstractNum>
+  <w:abstractNum w:abstractNumId="5" w15:restartNumberingAfterBreak="0">
+    <w:nsid w:val="7F5A77B8"/>
+    <w:multiLevelType w:val="hybridMultilevel"/>
+    <w:tmpl w:val="346439AC"/>
+    <w:lvl w:ilvl="0" w:tplc="04090001">
+      <w:start w:val="1"/>
+      <w:numFmt w:val="bullet"/>
+      <w:lvlText w:val=""/>
+      <w:lvlJc w:val="left"/>
+      <w:pPr>
+        <w:ind w:left="720" w:hanging="360"/>
+      </w:pPr>
+      <w:rPr>
+        <w:rFonts w:ascii="Symbol" w:hAnsi="Symbol" w:hint="default"/>
+      </w:rPr>
+    </w:lvl>
+    <w:lvl w:ilvl="1" w:tplc="04090003" w:tentative="1">
       <w:start w:val="1"/>
       <w:numFmt w:val="bullet"/>
       <w:lvlText w:val="o"/>
@@ -5808,6 +5414,12 @@
     <w:lvlOverride w:ilvl="8">
       <w:startOverride w:val="1"/>
     </w:lvlOverride>
+  </w:num>
+  <w:num w:numId="6">
+    <w:abstractNumId w:val="1"/>
+  </w:num>
+  <w:num w:numId="7">
+    <w:abstractNumId w:val="5"/>
   </w:num>
 </w:numbering>
 </file>
@@ -6486,6 +6098,15 @@
     <w:basedOn w:val="DefaultParagraphFont"/>
     <w:rsid w:val="00DC1F1D"/>
   </w:style>
+  <w:style w:type="paragraph" w:styleId="NoSpacing">
+    <w:name w:val="No Spacing"/>
+    <w:uiPriority w:val="1"/>
+    <w:qFormat/>
+    <w:rsid w:val="00D04387"/>
+    <w:pPr>
+      <w:spacing w:after="0" w:line="240" w:lineRule="auto"/>
+    </w:pPr>
+  </w:style>
 </w:styles>
 </file>
 
@@ -6789,7 +6410,7 @@
 </file>
 
 <file path=customXml/itemProps1.xml><?xml version="1.0" encoding="utf-8"?>
-<ds:datastoreItem xmlns:ds="http://schemas.openxmlformats.org/officeDocument/2006/customXml" ds:itemID="{6D08ACDE-C454-4F23-8395-127147496ABC}">
+<ds:datastoreItem xmlns:ds="http://schemas.openxmlformats.org/officeDocument/2006/customXml" ds:itemID="{DD892C76-E856-4D44-BEA5-42439F53159E}">
   <ds:schemaRefs>
     <ds:schemaRef ds:uri="http://schemas.openxmlformats.org/officeDocument/2006/bibliography"/>
   </ds:schemaRefs>

</xml_diff>

<commit_message>
Update Deployment Setup Guide.docx
</commit_message>
<xml_diff>
--- a/Student/Guides/Deployment Setup Guide.docx
+++ b/Student/Guides/Deployment Setup Guide.docx
@@ -88,8 +88,6 @@
             <w:t>Contents</w:t>
           </w:r>
         </w:p>
-        <w:bookmarkStart w:id="0" w:name="_GoBack"/>
-        <w:bookmarkEnd w:id="0"/>
         <w:p>
           <w:pPr>
             <w:pStyle w:val="TOC1"/>
@@ -559,11 +557,11 @@
       <w:pPr>
         <w:pStyle w:val="Heading1"/>
       </w:pPr>
-      <w:bookmarkStart w:id="1" w:name="_Toc536178762"/>
+      <w:bookmarkStart w:id="0" w:name="_Toc536178762"/>
       <w:r>
         <w:t>Getting Started</w:t>
       </w:r>
-      <w:bookmarkEnd w:id="1"/>
+      <w:bookmarkEnd w:id="0"/>
     </w:p>
     <w:p>
       <w:r>
@@ -910,14 +908,19 @@
       <w:pPr>
         <w:pStyle w:val="Heading1"/>
       </w:pPr>
-      <w:bookmarkStart w:id="2" w:name="_Toc536178763"/>
-      <w:r>
-        <w:t xml:space="preserve">eShopOnWeb </w:t>
+      <w:bookmarkStart w:id="1" w:name="_Toc536178763"/>
+      <w:proofErr w:type="spellStart"/>
+      <w:r>
+        <w:t>eShopOnWeb</w:t>
+      </w:r>
+      <w:proofErr w:type="spellEnd"/>
+      <w:r>
+        <w:t xml:space="preserve"> </w:t>
       </w:r>
       <w:r>
         <w:t>Deployment Steps</w:t>
       </w:r>
-      <w:bookmarkEnd w:id="2"/>
+      <w:bookmarkEnd w:id="1"/>
     </w:p>
     <w:p>
       <w:r>
@@ -1021,7 +1024,15 @@
         <w:t xml:space="preserve"> so we need this to be consistent and to follow the rules.  </w:t>
       </w:r>
       <w:r>
-        <w:t xml:space="preserve">Update the other variables (we will be using throughout the remainder of the deployment).  Make sure the path you set for the sshkey exists.  </w:t>
+        <w:t xml:space="preserve">Update the other variables (we will be using throughout the remainder of the deployment).  Make sure the path you set for the </w:t>
+      </w:r>
+      <w:proofErr w:type="spellStart"/>
+      <w:r>
+        <w:t>sshkey</w:t>
+      </w:r>
+      <w:proofErr w:type="spellEnd"/>
+      <w:r>
+        <w:t xml:space="preserve"> exists.  </w:t>
       </w:r>
       <w:r>
         <w:br/>
@@ -1070,7 +1081,15 @@
         <w:t xml:space="preserve"> </w:t>
       </w:r>
       <w:r>
-        <w:t>declare monitoringWorkShopName="</w:t>
+        <w:t xml:space="preserve">declare </w:t>
+      </w:r>
+      <w:proofErr w:type="spellStart"/>
+      <w:r>
+        <w:t>monitoringWorkShopName</w:t>
+      </w:r>
+      <w:proofErr w:type="spellEnd"/>
+      <w:r>
+        <w:t>="</w:t>
       </w:r>
       <w:r>
         <w:t>rjk99</w:t>
@@ -1128,6 +1147,7 @@
       <w:r>
         <w:t xml:space="preserve"> session run </w:t>
       </w:r>
+      <w:proofErr w:type="spellStart"/>
       <w:r>
         <w:rPr>
           <w:rStyle w:val="hljs-keyword"/>
@@ -1139,6 +1159,7 @@
         </w:rPr>
         <w:t>az</w:t>
       </w:r>
+      <w:proofErr w:type="spellEnd"/>
       <w:r>
         <w:rPr>
           <w:rFonts w:ascii="Consolas" w:hAnsi="Consolas"/>
@@ -1197,14 +1218,45 @@
           <w:szCs w:val="18"/>
         </w:rPr>
       </w:pPr>
-      <w:r>
-        <w:rPr>
-          <w:rFonts w:ascii="Consolas" w:eastAsia="Times New Roman" w:hAnsi="Consolas" w:cs="Times New Roman"/>
-          <w:color w:val="000000"/>
-          <w:sz w:val="18"/>
-          <w:szCs w:val="18"/>
-        </w:rPr>
-        <w:t>az group create --name $monitoringWorkShopName -l $location</w:t>
+      <w:proofErr w:type="spellStart"/>
+      <w:r>
+        <w:rPr>
+          <w:rFonts w:ascii="Consolas" w:eastAsia="Times New Roman" w:hAnsi="Consolas" w:cs="Times New Roman"/>
+          <w:color w:val="000000"/>
+          <w:sz w:val="18"/>
+          <w:szCs w:val="18"/>
+        </w:rPr>
+        <w:t>az</w:t>
+      </w:r>
+      <w:proofErr w:type="spellEnd"/>
+      <w:r>
+        <w:rPr>
+          <w:rFonts w:ascii="Consolas" w:eastAsia="Times New Roman" w:hAnsi="Consolas" w:cs="Times New Roman"/>
+          <w:color w:val="000000"/>
+          <w:sz w:val="18"/>
+          <w:szCs w:val="18"/>
+        </w:rPr>
+        <w:t xml:space="preserve"> group create --name $</w:t>
+      </w:r>
+      <w:proofErr w:type="spellStart"/>
+      <w:r>
+        <w:rPr>
+          <w:rFonts w:ascii="Consolas" w:eastAsia="Times New Roman" w:hAnsi="Consolas" w:cs="Times New Roman"/>
+          <w:color w:val="000000"/>
+          <w:sz w:val="18"/>
+          <w:szCs w:val="18"/>
+        </w:rPr>
+        <w:t>monitoringWorkShopName</w:t>
+      </w:r>
+      <w:proofErr w:type="spellEnd"/>
+      <w:r>
+        <w:rPr>
+          <w:rFonts w:ascii="Consolas" w:eastAsia="Times New Roman" w:hAnsi="Consolas" w:cs="Times New Roman"/>
+          <w:color w:val="000000"/>
+          <w:sz w:val="18"/>
+          <w:szCs w:val="18"/>
+        </w:rPr>
+        <w:t xml:space="preserve"> -l $location</w:t>
       </w:r>
     </w:p>
     <w:p>
@@ -1316,7 +1368,27 @@
           <w:sz w:val="18"/>
           <w:szCs w:val="18"/>
         </w:rPr>
-        <w:t xml:space="preserve"> monitoringWorkShopVaultName=</w:t>
+        <w:t xml:space="preserve"> </w:t>
+      </w:r>
+      <w:proofErr w:type="spellStart"/>
+      <w:r>
+        <w:rPr>
+          <w:rFonts w:ascii="Consolas" w:eastAsia="Times New Roman" w:hAnsi="Consolas" w:cs="Times New Roman"/>
+          <w:color w:val="000000"/>
+          <w:sz w:val="18"/>
+          <w:szCs w:val="18"/>
+        </w:rPr>
+        <w:t>monitoringWorkShopVaultName</w:t>
+      </w:r>
+      <w:proofErr w:type="spellEnd"/>
+      <w:r>
+        <w:rPr>
+          <w:rFonts w:ascii="Consolas" w:eastAsia="Times New Roman" w:hAnsi="Consolas" w:cs="Times New Roman"/>
+          <w:color w:val="000000"/>
+          <w:sz w:val="18"/>
+          <w:szCs w:val="18"/>
+        </w:rPr>
+        <w:t>=</w:t>
       </w:r>
       <w:r>
         <w:rPr>
@@ -1325,7 +1397,27 @@
           <w:sz w:val="18"/>
           <w:szCs w:val="18"/>
         </w:rPr>
-        <w:t>$(echo $monitoringWorkShopName"MonWorkshopVault")</w:t>
+        <w:t>$(echo $</w:t>
+      </w:r>
+      <w:proofErr w:type="spellStart"/>
+      <w:r>
+        <w:rPr>
+          <w:rFonts w:ascii="Consolas" w:eastAsia="Times New Roman" w:hAnsi="Consolas" w:cs="Times New Roman"/>
+          <w:color w:val="A31515"/>
+          <w:sz w:val="18"/>
+          <w:szCs w:val="18"/>
+        </w:rPr>
+        <w:t>monitoringWorkShopName"MonWorkshopVault</w:t>
+      </w:r>
+      <w:proofErr w:type="spellEnd"/>
+      <w:r>
+        <w:rPr>
+          <w:rFonts w:ascii="Consolas" w:eastAsia="Times New Roman" w:hAnsi="Consolas" w:cs="Times New Roman"/>
+          <w:color w:val="A31515"/>
+          <w:sz w:val="18"/>
+          <w:szCs w:val="18"/>
+        </w:rPr>
+        <w:t>")</w:t>
       </w:r>
     </w:p>
     <w:p>
@@ -1339,14 +1431,85 @@
           <w:szCs w:val="18"/>
         </w:rPr>
       </w:pPr>
-      <w:r>
-        <w:rPr>
-          <w:rFonts w:ascii="Consolas" w:eastAsia="Times New Roman" w:hAnsi="Consolas" w:cs="Times New Roman"/>
-          <w:color w:val="000000"/>
-          <w:sz w:val="18"/>
-          <w:szCs w:val="18"/>
-        </w:rPr>
-        <w:t>az keyvault create --name $monitoringWorkShopVaultName -g $monitoringWorkShopName -l $location --enabled-for-template-deployment true</w:t>
+      <w:proofErr w:type="spellStart"/>
+      <w:r>
+        <w:rPr>
+          <w:rFonts w:ascii="Consolas" w:eastAsia="Times New Roman" w:hAnsi="Consolas" w:cs="Times New Roman"/>
+          <w:color w:val="000000"/>
+          <w:sz w:val="18"/>
+          <w:szCs w:val="18"/>
+        </w:rPr>
+        <w:t>az</w:t>
+      </w:r>
+      <w:proofErr w:type="spellEnd"/>
+      <w:r>
+        <w:rPr>
+          <w:rFonts w:ascii="Consolas" w:eastAsia="Times New Roman" w:hAnsi="Consolas" w:cs="Times New Roman"/>
+          <w:color w:val="000000"/>
+          <w:sz w:val="18"/>
+          <w:szCs w:val="18"/>
+        </w:rPr>
+        <w:t xml:space="preserve"> </w:t>
+      </w:r>
+      <w:proofErr w:type="spellStart"/>
+      <w:r>
+        <w:rPr>
+          <w:rFonts w:ascii="Consolas" w:eastAsia="Times New Roman" w:hAnsi="Consolas" w:cs="Times New Roman"/>
+          <w:color w:val="000000"/>
+          <w:sz w:val="18"/>
+          <w:szCs w:val="18"/>
+        </w:rPr>
+        <w:t>keyvault</w:t>
+      </w:r>
+      <w:proofErr w:type="spellEnd"/>
+      <w:r>
+        <w:rPr>
+          <w:rFonts w:ascii="Consolas" w:eastAsia="Times New Roman" w:hAnsi="Consolas" w:cs="Times New Roman"/>
+          <w:color w:val="000000"/>
+          <w:sz w:val="18"/>
+          <w:szCs w:val="18"/>
+        </w:rPr>
+        <w:t xml:space="preserve"> create --name $</w:t>
+      </w:r>
+      <w:proofErr w:type="spellStart"/>
+      <w:r>
+        <w:rPr>
+          <w:rFonts w:ascii="Consolas" w:eastAsia="Times New Roman" w:hAnsi="Consolas" w:cs="Times New Roman"/>
+          <w:color w:val="000000"/>
+          <w:sz w:val="18"/>
+          <w:szCs w:val="18"/>
+        </w:rPr>
+        <w:t>monitoringWorkShopVaultName</w:t>
+      </w:r>
+      <w:proofErr w:type="spellEnd"/>
+      <w:r>
+        <w:rPr>
+          <w:rFonts w:ascii="Consolas" w:eastAsia="Times New Roman" w:hAnsi="Consolas" w:cs="Times New Roman"/>
+          <w:color w:val="000000"/>
+          <w:sz w:val="18"/>
+          <w:szCs w:val="18"/>
+        </w:rPr>
+        <w:t xml:space="preserve"> -g $</w:t>
+      </w:r>
+      <w:proofErr w:type="spellStart"/>
+      <w:r>
+        <w:rPr>
+          <w:rFonts w:ascii="Consolas" w:eastAsia="Times New Roman" w:hAnsi="Consolas" w:cs="Times New Roman"/>
+          <w:color w:val="000000"/>
+          <w:sz w:val="18"/>
+          <w:szCs w:val="18"/>
+        </w:rPr>
+        <w:t>monitoringWorkShopName</w:t>
+      </w:r>
+      <w:proofErr w:type="spellEnd"/>
+      <w:r>
+        <w:rPr>
+          <w:rFonts w:ascii="Consolas" w:eastAsia="Times New Roman" w:hAnsi="Consolas" w:cs="Times New Roman"/>
+          <w:color w:val="000000"/>
+          <w:sz w:val="18"/>
+          <w:szCs w:val="18"/>
+        </w:rPr>
+        <w:t xml:space="preserve"> -l $location --enabled-for-template-deployment true</w:t>
       </w:r>
     </w:p>
     <w:p/>
@@ -1650,13 +1813,23 @@
                 <w:szCs w:val="24"/>
               </w:rPr>
             </w:pPr>
+            <w:proofErr w:type="spellStart"/>
             <w:r>
               <w:rPr>
                 <w:rFonts w:ascii="Times New Roman" w:eastAsia="Times New Roman" w:hAnsi="Times New Roman" w:cs="Times New Roman"/>
                 <w:sz w:val="18"/>
                 <w:szCs w:val="24"/>
               </w:rPr>
-              <w:t>iloveyou!</w:t>
+              <w:t>iloveyou</w:t>
+            </w:r>
+            <w:proofErr w:type="spellEnd"/>
+            <w:r>
+              <w:rPr>
+                <w:rFonts w:ascii="Times New Roman" w:eastAsia="Times New Roman" w:hAnsi="Times New Roman" w:cs="Times New Roman"/>
+                <w:sz w:val="18"/>
+                <w:szCs w:val="24"/>
+              </w:rPr>
+              <w:t>!</w:t>
             </w:r>
           </w:p>
         </w:tc>
@@ -1874,23 +2047,75 @@
         <w:rPr>
           <w:color w:val="000000"/>
         </w:rPr>
-        <w:t>Then run the line that creates the secret in the Azure KeyVault</w:t>
-      </w:r>
-    </w:p>
-    <w:p>
-      <w:pPr>
-        <w:rPr>
-          <w:color w:val="000000"/>
-        </w:rPr>
-      </w:pPr>
-      <w:r>
-        <w:rPr>
-          <w:color w:val="000000"/>
-        </w:rPr>
-        <w:t xml:space="preserve">az keyvault secret set --vault-name $monitoringWorkShopVaultName --name </w:t>
-      </w:r>
-      <w:r>
-        <w:t>'VMPassword'</w:t>
+        <w:t xml:space="preserve">Then run the line that creates the secret in the Azure </w:t>
+      </w:r>
+      <w:proofErr w:type="spellStart"/>
+      <w:r>
+        <w:rPr>
+          <w:color w:val="000000"/>
+        </w:rPr>
+        <w:t>KeyVault</w:t>
+      </w:r>
+      <w:proofErr w:type="spellEnd"/>
+    </w:p>
+    <w:p>
+      <w:pPr>
+        <w:rPr>
+          <w:color w:val="000000"/>
+        </w:rPr>
+      </w:pPr>
+      <w:proofErr w:type="spellStart"/>
+      <w:r>
+        <w:rPr>
+          <w:color w:val="000000"/>
+        </w:rPr>
+        <w:t>az</w:t>
+      </w:r>
+      <w:proofErr w:type="spellEnd"/>
+      <w:r>
+        <w:rPr>
+          <w:color w:val="000000"/>
+        </w:rPr>
+        <w:t xml:space="preserve"> </w:t>
+      </w:r>
+      <w:proofErr w:type="spellStart"/>
+      <w:r>
+        <w:rPr>
+          <w:color w:val="000000"/>
+        </w:rPr>
+        <w:t>keyvault</w:t>
+      </w:r>
+      <w:proofErr w:type="spellEnd"/>
+      <w:r>
+        <w:rPr>
+          <w:color w:val="000000"/>
+        </w:rPr>
+        <w:t xml:space="preserve"> secret set --vault-name $</w:t>
+      </w:r>
+      <w:proofErr w:type="spellStart"/>
+      <w:r>
+        <w:rPr>
+          <w:color w:val="000000"/>
+        </w:rPr>
+        <w:t>monitoringWorkShopVaultName</w:t>
+      </w:r>
+      <w:proofErr w:type="spellEnd"/>
+      <w:r>
+        <w:rPr>
+          <w:color w:val="000000"/>
+        </w:rPr>
+        <w:t xml:space="preserve"> --name </w:t>
+      </w:r>
+      <w:r>
+        <w:t>'</w:t>
+      </w:r>
+      <w:proofErr w:type="spellStart"/>
+      <w:r>
+        <w:t>VMPassword</w:t>
+      </w:r>
+      <w:proofErr w:type="spellEnd"/>
+      <w:r>
+        <w:t>'</w:t>
       </w:r>
       <w:r>
         <w:rPr>
@@ -1925,7 +2150,23 @@
         <w:t xml:space="preserve">Run this line </w:t>
       </w:r>
       <w:r>
-        <w:t>to generate a sshkey and store it in the keyvault.</w:t>
+        <w:t xml:space="preserve">to generate a </w:t>
+      </w:r>
+      <w:proofErr w:type="spellStart"/>
+      <w:r>
+        <w:t>sshkey</w:t>
+      </w:r>
+      <w:proofErr w:type="spellEnd"/>
+      <w:r>
+        <w:t xml:space="preserve"> and store it in the </w:t>
+      </w:r>
+      <w:proofErr w:type="spellStart"/>
+      <w:r>
+        <w:t>keyvault</w:t>
+      </w:r>
+      <w:proofErr w:type="spellEnd"/>
+      <w:r>
+        <w:t>.</w:t>
       </w:r>
       <w:r>
         <w:t xml:space="preserve">  You can create this with an empty passphrase.  </w:t>
@@ -1942,14 +2183,45 @@
           <w:szCs w:val="18"/>
         </w:rPr>
       </w:pPr>
-      <w:r>
-        <w:rPr>
-          <w:rFonts w:ascii="Consolas" w:eastAsia="Times New Roman" w:hAnsi="Consolas" w:cs="Times New Roman"/>
-          <w:color w:val="000000"/>
-          <w:sz w:val="18"/>
-          <w:szCs w:val="18"/>
-        </w:rPr>
-        <w:t xml:space="preserve">ssh-keygen -t rsa -b 4096 -o -C </w:t>
+      <w:proofErr w:type="spellStart"/>
+      <w:r>
+        <w:rPr>
+          <w:rFonts w:ascii="Consolas" w:eastAsia="Times New Roman" w:hAnsi="Consolas" w:cs="Times New Roman"/>
+          <w:color w:val="000000"/>
+          <w:sz w:val="18"/>
+          <w:szCs w:val="18"/>
+        </w:rPr>
+        <w:t>ssh</w:t>
+      </w:r>
+      <w:proofErr w:type="spellEnd"/>
+      <w:r>
+        <w:rPr>
+          <w:rFonts w:ascii="Consolas" w:eastAsia="Times New Roman" w:hAnsi="Consolas" w:cs="Times New Roman"/>
+          <w:color w:val="000000"/>
+          <w:sz w:val="18"/>
+          <w:szCs w:val="18"/>
+        </w:rPr>
+        <w:t xml:space="preserve">-keygen -t </w:t>
+      </w:r>
+      <w:proofErr w:type="spellStart"/>
+      <w:r>
+        <w:rPr>
+          <w:rFonts w:ascii="Consolas" w:eastAsia="Times New Roman" w:hAnsi="Consolas" w:cs="Times New Roman"/>
+          <w:color w:val="000000"/>
+          <w:sz w:val="18"/>
+          <w:szCs w:val="18"/>
+        </w:rPr>
+        <w:t>rsa</w:t>
+      </w:r>
+      <w:proofErr w:type="spellEnd"/>
+      <w:r>
+        <w:rPr>
+          <w:rFonts w:ascii="Consolas" w:eastAsia="Times New Roman" w:hAnsi="Consolas" w:cs="Times New Roman"/>
+          <w:color w:val="000000"/>
+          <w:sz w:val="18"/>
+          <w:szCs w:val="18"/>
+        </w:rPr>
+        <w:t xml:space="preserve"> -b 4096 -o -C </w:t>
       </w:r>
       <w:r>
         <w:rPr>
@@ -1967,8 +2239,39 @@
           <w:sz w:val="18"/>
           <w:szCs w:val="18"/>
         </w:rPr>
-        <w:t xml:space="preserve"> -f $sshkeypath/id_rsa</w:t>
-      </w:r>
+        <w:t xml:space="preserve"> -f $</w:t>
+      </w:r>
+      <w:proofErr w:type="spellStart"/>
+      <w:r>
+        <w:rPr>
+          <w:rFonts w:ascii="Consolas" w:eastAsia="Times New Roman" w:hAnsi="Consolas" w:cs="Times New Roman"/>
+          <w:color w:val="000000"/>
+          <w:sz w:val="18"/>
+          <w:szCs w:val="18"/>
+        </w:rPr>
+        <w:t>sshkeypath</w:t>
+      </w:r>
+      <w:proofErr w:type="spellEnd"/>
+      <w:r>
+        <w:rPr>
+          <w:rFonts w:ascii="Consolas" w:eastAsia="Times New Roman" w:hAnsi="Consolas" w:cs="Times New Roman"/>
+          <w:color w:val="000000"/>
+          <w:sz w:val="18"/>
+          <w:szCs w:val="18"/>
+        </w:rPr>
+        <w:t>/</w:t>
+      </w:r>
+      <w:proofErr w:type="spellStart"/>
+      <w:r>
+        <w:rPr>
+          <w:rFonts w:ascii="Consolas" w:eastAsia="Times New Roman" w:hAnsi="Consolas" w:cs="Times New Roman"/>
+          <w:color w:val="000000"/>
+          <w:sz w:val="18"/>
+          <w:szCs w:val="18"/>
+        </w:rPr>
+        <w:t>id_rsa</w:t>
+      </w:r>
+      <w:proofErr w:type="spellEnd"/>
     </w:p>
     <w:p>
       <w:pPr>
@@ -2014,14 +2317,65 @@
           <w:szCs w:val="18"/>
         </w:rPr>
       </w:pPr>
-      <w:r>
-        <w:rPr>
-          <w:rFonts w:ascii="Consolas" w:eastAsia="Times New Roman" w:hAnsi="Consolas" w:cs="Times New Roman"/>
-          <w:color w:val="000000"/>
-          <w:sz w:val="18"/>
-          <w:szCs w:val="18"/>
-        </w:rPr>
-        <w:t xml:space="preserve">az keyvault secret set --vault-name $monitoringWorkShopVaultName --name </w:t>
+      <w:proofErr w:type="spellStart"/>
+      <w:r>
+        <w:rPr>
+          <w:rFonts w:ascii="Consolas" w:eastAsia="Times New Roman" w:hAnsi="Consolas" w:cs="Times New Roman"/>
+          <w:color w:val="000000"/>
+          <w:sz w:val="18"/>
+          <w:szCs w:val="18"/>
+        </w:rPr>
+        <w:t>az</w:t>
+      </w:r>
+      <w:proofErr w:type="spellEnd"/>
+      <w:r>
+        <w:rPr>
+          <w:rFonts w:ascii="Consolas" w:eastAsia="Times New Roman" w:hAnsi="Consolas" w:cs="Times New Roman"/>
+          <w:color w:val="000000"/>
+          <w:sz w:val="18"/>
+          <w:szCs w:val="18"/>
+        </w:rPr>
+        <w:t xml:space="preserve"> </w:t>
+      </w:r>
+      <w:proofErr w:type="spellStart"/>
+      <w:r>
+        <w:rPr>
+          <w:rFonts w:ascii="Consolas" w:eastAsia="Times New Roman" w:hAnsi="Consolas" w:cs="Times New Roman"/>
+          <w:color w:val="000000"/>
+          <w:sz w:val="18"/>
+          <w:szCs w:val="18"/>
+        </w:rPr>
+        <w:t>keyvault</w:t>
+      </w:r>
+      <w:proofErr w:type="spellEnd"/>
+      <w:r>
+        <w:rPr>
+          <w:rFonts w:ascii="Consolas" w:eastAsia="Times New Roman" w:hAnsi="Consolas" w:cs="Times New Roman"/>
+          <w:color w:val="000000"/>
+          <w:sz w:val="18"/>
+          <w:szCs w:val="18"/>
+        </w:rPr>
+        <w:t xml:space="preserve"> secret set --vault-name $</w:t>
+      </w:r>
+      <w:proofErr w:type="spellStart"/>
+      <w:r>
+        <w:rPr>
+          <w:rFonts w:ascii="Consolas" w:eastAsia="Times New Roman" w:hAnsi="Consolas" w:cs="Times New Roman"/>
+          <w:color w:val="000000"/>
+          <w:sz w:val="18"/>
+          <w:szCs w:val="18"/>
+        </w:rPr>
+        <w:t>monitoringWorkShopVaultName</w:t>
+      </w:r>
+      <w:proofErr w:type="spellEnd"/>
+      <w:r>
+        <w:rPr>
+          <w:rFonts w:ascii="Consolas" w:eastAsia="Times New Roman" w:hAnsi="Consolas" w:cs="Times New Roman"/>
+          <w:color w:val="000000"/>
+          <w:sz w:val="18"/>
+          <w:szCs w:val="18"/>
+        </w:rPr>
+        <w:t xml:space="preserve"> --name </w:t>
       </w:r>
       <w:r>
         <w:rPr>
@@ -2030,16 +2384,56 @@
           <w:sz w:val="18"/>
           <w:szCs w:val="18"/>
         </w:rPr>
-        <w:t>'sshkey-pub'</w:t>
-      </w:r>
-      <w:r>
-        <w:rPr>
-          <w:rFonts w:ascii="Consolas" w:eastAsia="Times New Roman" w:hAnsi="Consolas" w:cs="Times New Roman"/>
-          <w:color w:val="000000"/>
-          <w:sz w:val="18"/>
-          <w:szCs w:val="18"/>
-        </w:rPr>
-        <w:t xml:space="preserve"> --file $sshkeypath/id_rsa.pub</w:t>
+        <w:t>'</w:t>
+      </w:r>
+      <w:proofErr w:type="spellStart"/>
+      <w:r>
+        <w:rPr>
+          <w:rFonts w:ascii="Consolas" w:eastAsia="Times New Roman" w:hAnsi="Consolas" w:cs="Times New Roman"/>
+          <w:color w:val="A31515"/>
+          <w:sz w:val="18"/>
+          <w:szCs w:val="18"/>
+        </w:rPr>
+        <w:t>sshkey</w:t>
+      </w:r>
+      <w:proofErr w:type="spellEnd"/>
+      <w:r>
+        <w:rPr>
+          <w:rFonts w:ascii="Consolas" w:eastAsia="Times New Roman" w:hAnsi="Consolas" w:cs="Times New Roman"/>
+          <w:color w:val="A31515"/>
+          <w:sz w:val="18"/>
+          <w:szCs w:val="18"/>
+        </w:rPr>
+        <w:t>-pub'</w:t>
+      </w:r>
+      <w:r>
+        <w:rPr>
+          <w:rFonts w:ascii="Consolas" w:eastAsia="Times New Roman" w:hAnsi="Consolas" w:cs="Times New Roman"/>
+          <w:color w:val="000000"/>
+          <w:sz w:val="18"/>
+          <w:szCs w:val="18"/>
+        </w:rPr>
+        <w:t xml:space="preserve"> --file $</w:t>
+      </w:r>
+      <w:proofErr w:type="spellStart"/>
+      <w:r>
+        <w:rPr>
+          <w:rFonts w:ascii="Consolas" w:eastAsia="Times New Roman" w:hAnsi="Consolas" w:cs="Times New Roman"/>
+          <w:color w:val="000000"/>
+          <w:sz w:val="18"/>
+          <w:szCs w:val="18"/>
+        </w:rPr>
+        <w:t>sshkeypath</w:t>
+      </w:r>
+      <w:proofErr w:type="spellEnd"/>
+      <w:r>
+        <w:rPr>
+          <w:rFonts w:ascii="Consolas" w:eastAsia="Times New Roman" w:hAnsi="Consolas" w:cs="Times New Roman"/>
+          <w:color w:val="000000"/>
+          <w:sz w:val="18"/>
+          <w:szCs w:val="18"/>
+        </w:rPr>
+        <w:t>/id_rsa.pub</w:t>
       </w:r>
     </w:p>
     <w:p/>
@@ -2108,7 +2502,67 @@
           <w:sz w:val="18"/>
           <w:szCs w:val="18"/>
         </w:rPr>
-        <w:t>$(az group show -n $monitoringWorkShopName --query id -o tsv)</w:t>
+        <w:t>$(</w:t>
+      </w:r>
+      <w:proofErr w:type="spellStart"/>
+      <w:r>
+        <w:rPr>
+          <w:rFonts w:ascii="Consolas" w:eastAsia="Times New Roman" w:hAnsi="Consolas" w:cs="Times New Roman"/>
+          <w:color w:val="A31515"/>
+          <w:sz w:val="18"/>
+          <w:szCs w:val="18"/>
+        </w:rPr>
+        <w:t>az</w:t>
+      </w:r>
+      <w:proofErr w:type="spellEnd"/>
+      <w:r>
+        <w:rPr>
+          <w:rFonts w:ascii="Consolas" w:eastAsia="Times New Roman" w:hAnsi="Consolas" w:cs="Times New Roman"/>
+          <w:color w:val="A31515"/>
+          <w:sz w:val="18"/>
+          <w:szCs w:val="18"/>
+        </w:rPr>
+        <w:t xml:space="preserve"> group show -n $</w:t>
+      </w:r>
+      <w:proofErr w:type="spellStart"/>
+      <w:r>
+        <w:rPr>
+          <w:rFonts w:ascii="Consolas" w:eastAsia="Times New Roman" w:hAnsi="Consolas" w:cs="Times New Roman"/>
+          <w:color w:val="A31515"/>
+          <w:sz w:val="18"/>
+          <w:szCs w:val="18"/>
+        </w:rPr>
+        <w:t>monitoringWorkShopName</w:t>
+      </w:r>
+      <w:proofErr w:type="spellEnd"/>
+      <w:r>
+        <w:rPr>
+          <w:rFonts w:ascii="Consolas" w:eastAsia="Times New Roman" w:hAnsi="Consolas" w:cs="Times New Roman"/>
+          <w:color w:val="A31515"/>
+          <w:sz w:val="18"/>
+          <w:szCs w:val="18"/>
+        </w:rPr>
+        <w:t xml:space="preserve"> --query id -o </w:t>
+      </w:r>
+      <w:proofErr w:type="spellStart"/>
+      <w:r>
+        <w:rPr>
+          <w:rFonts w:ascii="Consolas" w:eastAsia="Times New Roman" w:hAnsi="Consolas" w:cs="Times New Roman"/>
+          <w:color w:val="A31515"/>
+          <w:sz w:val="18"/>
+          <w:szCs w:val="18"/>
+        </w:rPr>
+        <w:t>tsv</w:t>
+      </w:r>
+      <w:proofErr w:type="spellEnd"/>
+      <w:r>
+        <w:rPr>
+          <w:rFonts w:ascii="Consolas" w:eastAsia="Times New Roman" w:hAnsi="Consolas" w:cs="Times New Roman"/>
+          <w:color w:val="A31515"/>
+          <w:sz w:val="18"/>
+          <w:szCs w:val="18"/>
+        </w:rPr>
+        <w:t>)</w:t>
       </w:r>
     </w:p>
     <w:p>
@@ -2122,14 +2576,65 @@
           <w:szCs w:val="18"/>
         </w:rPr>
       </w:pPr>
-      <w:r>
-        <w:rPr>
-          <w:rFonts w:ascii="Consolas" w:eastAsia="Times New Roman" w:hAnsi="Consolas" w:cs="Times New Roman"/>
-          <w:color w:val="000000"/>
-          <w:sz w:val="18"/>
-          <w:szCs w:val="18"/>
-        </w:rPr>
-        <w:t xml:space="preserve">az ad sp create-for-rbac -n </w:t>
+      <w:proofErr w:type="spellStart"/>
+      <w:r>
+        <w:rPr>
+          <w:rFonts w:ascii="Consolas" w:eastAsia="Times New Roman" w:hAnsi="Consolas" w:cs="Times New Roman"/>
+          <w:color w:val="000000"/>
+          <w:sz w:val="18"/>
+          <w:szCs w:val="18"/>
+        </w:rPr>
+        <w:t>az</w:t>
+      </w:r>
+      <w:proofErr w:type="spellEnd"/>
+      <w:r>
+        <w:rPr>
+          <w:rFonts w:ascii="Consolas" w:eastAsia="Times New Roman" w:hAnsi="Consolas" w:cs="Times New Roman"/>
+          <w:color w:val="000000"/>
+          <w:sz w:val="18"/>
+          <w:szCs w:val="18"/>
+        </w:rPr>
+        <w:t xml:space="preserve"> ad </w:t>
+      </w:r>
+      <w:proofErr w:type="spellStart"/>
+      <w:r>
+        <w:rPr>
+          <w:rFonts w:ascii="Consolas" w:eastAsia="Times New Roman" w:hAnsi="Consolas" w:cs="Times New Roman"/>
+          <w:color w:val="000000"/>
+          <w:sz w:val="18"/>
+          <w:szCs w:val="18"/>
+        </w:rPr>
+        <w:t>sp</w:t>
+      </w:r>
+      <w:proofErr w:type="spellEnd"/>
+      <w:r>
+        <w:rPr>
+          <w:rFonts w:ascii="Consolas" w:eastAsia="Times New Roman" w:hAnsi="Consolas" w:cs="Times New Roman"/>
+          <w:color w:val="000000"/>
+          <w:sz w:val="18"/>
+          <w:szCs w:val="18"/>
+        </w:rPr>
+        <w:t xml:space="preserve"> create-for-</w:t>
+      </w:r>
+      <w:proofErr w:type="spellStart"/>
+      <w:r>
+        <w:rPr>
+          <w:rFonts w:ascii="Consolas" w:eastAsia="Times New Roman" w:hAnsi="Consolas" w:cs="Times New Roman"/>
+          <w:color w:val="000000"/>
+          <w:sz w:val="18"/>
+          <w:szCs w:val="18"/>
+        </w:rPr>
+        <w:t>rbac</w:t>
+      </w:r>
+      <w:proofErr w:type="spellEnd"/>
+      <w:r>
+        <w:rPr>
+          <w:rFonts w:ascii="Consolas" w:eastAsia="Times New Roman" w:hAnsi="Consolas" w:cs="Times New Roman"/>
+          <w:color w:val="000000"/>
+          <w:sz w:val="18"/>
+          <w:szCs w:val="18"/>
+        </w:rPr>
+        <w:t xml:space="preserve"> -n </w:t>
       </w:r>
       <w:r>
         <w:rPr>
@@ -2138,7 +2643,27 @@
           <w:sz w:val="18"/>
           <w:szCs w:val="18"/>
         </w:rPr>
-        <w:t>"ready-$monitoringWorkShopName-aks-preday"</w:t>
+        <w:t>"ready-$</w:t>
+      </w:r>
+      <w:proofErr w:type="spellStart"/>
+      <w:r>
+        <w:rPr>
+          <w:rFonts w:ascii="Consolas" w:eastAsia="Times New Roman" w:hAnsi="Consolas" w:cs="Times New Roman"/>
+          <w:color w:val="A31515"/>
+          <w:sz w:val="18"/>
+          <w:szCs w:val="18"/>
+        </w:rPr>
+        <w:t>monitoringWorkShopName-aks-preday</w:t>
+      </w:r>
+      <w:proofErr w:type="spellEnd"/>
+      <w:r>
+        <w:rPr>
+          <w:rFonts w:ascii="Consolas" w:eastAsia="Times New Roman" w:hAnsi="Consolas" w:cs="Times New Roman"/>
+          <w:color w:val="A31515"/>
+          <w:sz w:val="18"/>
+          <w:szCs w:val="18"/>
+        </w:rPr>
+        <w:t>"</w:t>
       </w:r>
       <w:r>
         <w:rPr>
@@ -2315,13 +2840,23 @@
         </w:rPr>
         <w:t xml:space="preserve">e and copy the output results.  Then paste this in the </w:t>
       </w:r>
-      <w:r>
-        <w:rPr>
-          <w:rFonts w:asciiTheme="minorHAnsi" w:hAnsiTheme="minorHAnsi" w:cstheme="minorHAnsi"/>
-          <w:sz w:val="22"/>
-          <w:szCs w:val="22"/>
-        </w:rPr>
-        <w:t xml:space="preserve">azuredeploy.parameters.json file under password.reference.keyVault.id.  </w:t>
+      <w:proofErr w:type="spellStart"/>
+      <w:r>
+        <w:rPr>
+          <w:rFonts w:asciiTheme="minorHAnsi" w:hAnsiTheme="minorHAnsi" w:cstheme="minorHAnsi"/>
+          <w:sz w:val="22"/>
+          <w:szCs w:val="22"/>
+        </w:rPr>
+        <w:t>azuredeploy.parameters.json</w:t>
+      </w:r>
+      <w:proofErr w:type="spellEnd"/>
+      <w:r>
+        <w:rPr>
+          <w:rFonts w:asciiTheme="minorHAnsi" w:hAnsiTheme="minorHAnsi" w:cstheme="minorHAnsi"/>
+          <w:sz w:val="22"/>
+          <w:szCs w:val="22"/>
+        </w:rPr>
+        <w:t xml:space="preserve"> file under password.reference.keyVault.id.  </w:t>
       </w:r>
     </w:p>
     <w:p>
@@ -2345,22 +2880,87 @@
         <w:rPr>
           <w:rFonts w:cstheme="minorHAnsi"/>
         </w:rPr>
-        <w:t xml:space="preserve">the resourceid from here - </w:t>
-      </w:r>
+        <w:t xml:space="preserve">the </w:t>
+      </w:r>
+      <w:proofErr w:type="spellStart"/>
       <w:r>
         <w:rPr>
           <w:rFonts w:cstheme="minorHAnsi"/>
         </w:rPr>
+        <w:t>resourceid</w:t>
+      </w:r>
+      <w:proofErr w:type="spellEnd"/>
+      <w:r>
+        <w:rPr>
+          <w:rFonts w:cstheme="minorHAnsi"/>
+        </w:rPr>
+        <w:t xml:space="preserve"> from here - </w:t>
+      </w:r>
+      <w:r>
+        <w:rPr>
+          <w:rFonts w:cstheme="minorHAnsi"/>
+        </w:rPr>
         <w:br/>
       </w:r>
-      <w:r>
-        <w:rPr>
-          <w:rFonts w:ascii="Consolas" w:eastAsia="Times New Roman" w:hAnsi="Consolas" w:cs="Times New Roman"/>
-          <w:color w:val="000000"/>
-          <w:sz w:val="18"/>
-          <w:szCs w:val="18"/>
-        </w:rPr>
-        <w:t xml:space="preserve">az keyvault show --name $monitoringWorkShopVaultName -o json </w:t>
+      <w:proofErr w:type="spellStart"/>
+      <w:r>
+        <w:rPr>
+          <w:rFonts w:ascii="Consolas" w:eastAsia="Times New Roman" w:hAnsi="Consolas" w:cs="Times New Roman"/>
+          <w:color w:val="000000"/>
+          <w:sz w:val="18"/>
+          <w:szCs w:val="18"/>
+        </w:rPr>
+        <w:t>az</w:t>
+      </w:r>
+      <w:proofErr w:type="spellEnd"/>
+      <w:r>
+        <w:rPr>
+          <w:rFonts w:ascii="Consolas" w:eastAsia="Times New Roman" w:hAnsi="Consolas" w:cs="Times New Roman"/>
+          <w:color w:val="000000"/>
+          <w:sz w:val="18"/>
+          <w:szCs w:val="18"/>
+        </w:rPr>
+        <w:t xml:space="preserve"> </w:t>
+      </w:r>
+      <w:proofErr w:type="spellStart"/>
+      <w:r>
+        <w:rPr>
+          <w:rFonts w:ascii="Consolas" w:eastAsia="Times New Roman" w:hAnsi="Consolas" w:cs="Times New Roman"/>
+          <w:color w:val="000000"/>
+          <w:sz w:val="18"/>
+          <w:szCs w:val="18"/>
+        </w:rPr>
+        <w:t>keyvault</w:t>
+      </w:r>
+      <w:proofErr w:type="spellEnd"/>
+      <w:r>
+        <w:rPr>
+          <w:rFonts w:ascii="Consolas" w:eastAsia="Times New Roman" w:hAnsi="Consolas" w:cs="Times New Roman"/>
+          <w:color w:val="000000"/>
+          <w:sz w:val="18"/>
+          <w:szCs w:val="18"/>
+        </w:rPr>
+        <w:t xml:space="preserve"> show --name $</w:t>
+      </w:r>
+      <w:proofErr w:type="spellStart"/>
+      <w:r>
+        <w:rPr>
+          <w:rFonts w:ascii="Consolas" w:eastAsia="Times New Roman" w:hAnsi="Consolas" w:cs="Times New Roman"/>
+          <w:color w:val="000000"/>
+          <w:sz w:val="18"/>
+          <w:szCs w:val="18"/>
+        </w:rPr>
+        <w:t>monitoringWorkShopVaultName</w:t>
+      </w:r>
+      <w:proofErr w:type="spellEnd"/>
+      <w:r>
+        <w:rPr>
+          <w:rFonts w:ascii="Consolas" w:eastAsia="Times New Roman" w:hAnsi="Consolas" w:cs="Times New Roman"/>
+          <w:color w:val="000000"/>
+          <w:sz w:val="18"/>
+          <w:szCs w:val="18"/>
+        </w:rPr>
+        <w:t xml:space="preserve"> -o json </w:t>
       </w:r>
     </w:p>
     <w:p>
@@ -2511,7 +3111,34 @@
           <w:sz w:val="22"/>
           <w:szCs w:val="22"/>
         </w:rPr>
-        <w:t>Also, make sure to update the envPrefixName to match what you specified in the DeployMon</w:t>
+        <w:t xml:space="preserve">Also, make sure to update the </w:t>
+      </w:r>
+      <w:proofErr w:type="spellStart"/>
+      <w:r>
+        <w:rPr>
+          <w:rFonts w:asciiTheme="minorHAnsi" w:hAnsiTheme="minorHAnsi" w:cstheme="minorHAnsi"/>
+          <w:sz w:val="22"/>
+          <w:szCs w:val="22"/>
+        </w:rPr>
+        <w:t>envPrefixName</w:t>
+      </w:r>
+      <w:proofErr w:type="spellEnd"/>
+      <w:r>
+        <w:rPr>
+          <w:rFonts w:asciiTheme="minorHAnsi" w:hAnsiTheme="minorHAnsi" w:cstheme="minorHAnsi"/>
+          <w:sz w:val="22"/>
+          <w:szCs w:val="22"/>
+        </w:rPr>
+        <w:t xml:space="preserve"> to match what you specified in the </w:t>
+      </w:r>
+      <w:proofErr w:type="spellStart"/>
+      <w:r>
+        <w:rPr>
+          <w:rFonts w:asciiTheme="minorHAnsi" w:hAnsiTheme="minorHAnsi" w:cstheme="minorHAnsi"/>
+          <w:sz w:val="22"/>
+          <w:szCs w:val="22"/>
+        </w:rPr>
+        <w:t>DeployMon</w:t>
       </w:r>
       <w:r>
         <w:rPr>
@@ -2535,7 +3162,16 @@
           <w:sz w:val="22"/>
           <w:szCs w:val="22"/>
         </w:rPr>
-        <w:t>Env file (yes, I know I could feed this in from the deployment script)</w:t>
+        <w:t>Env</w:t>
+      </w:r>
+      <w:proofErr w:type="spellEnd"/>
+      <w:r>
+        <w:rPr>
+          <w:rFonts w:asciiTheme="minorHAnsi" w:hAnsiTheme="minorHAnsi" w:cstheme="minorHAnsi"/>
+          <w:sz w:val="22"/>
+          <w:szCs w:val="22"/>
+        </w:rPr>
+        <w:t xml:space="preserve"> file (yes, I know I could feed this in from the deployment script)</w:t>
       </w:r>
       <w:r>
         <w:rPr>
@@ -2733,14 +3369,16 @@
           <w:szCs w:val="22"/>
         </w:rPr>
       </w:pPr>
-      <w:r>
-        <w:rPr>
-          <w:rFonts w:asciiTheme="minorHAnsi" w:hAnsiTheme="minorHAnsi" w:cstheme="minorHAnsi"/>
-          <w:sz w:val="22"/>
-          <w:szCs w:val="22"/>
-        </w:rPr>
-        <w:t>AppInsightsDeploy.json</w:t>
-      </w:r>
+      <w:proofErr w:type="spellStart"/>
+      <w:r>
+        <w:rPr>
+          <w:rFonts w:asciiTheme="minorHAnsi" w:hAnsiTheme="minorHAnsi" w:cstheme="minorHAnsi"/>
+          <w:sz w:val="22"/>
+          <w:szCs w:val="22"/>
+        </w:rPr>
+        <w:t>VMSSazuredeploy.json</w:t>
+      </w:r>
+      <w:proofErr w:type="spellEnd"/>
     </w:p>
     <w:p>
       <w:pPr>
@@ -2757,54 +3395,7 @@
           <w:szCs w:val="22"/>
         </w:rPr>
       </w:pPr>
-      <w:r>
-        <w:rPr>
-          <w:rFonts w:asciiTheme="minorHAnsi" w:hAnsiTheme="minorHAnsi" w:cstheme="minorHAnsi"/>
-          <w:sz w:val="22"/>
-          <w:szCs w:val="22"/>
-        </w:rPr>
-        <w:t>LogAnalyticsDeploy.json</w:t>
-      </w:r>
-    </w:p>
-    <w:p>
-      <w:pPr>
-        <w:pStyle w:val="NormalWeb"/>
-        <w:numPr>
-          <w:ilvl w:val="0"/>
-          <w:numId w:val="7"/>
-        </w:numPr>
-        <w:shd w:val="clear" w:color="auto" w:fill="FFFFFF"/>
-        <w:spacing w:after="0"/>
-        <w:rPr>
-          <w:rFonts w:asciiTheme="minorHAnsi" w:hAnsiTheme="minorHAnsi" w:cstheme="minorHAnsi"/>
-          <w:sz w:val="22"/>
-          <w:szCs w:val="22"/>
-        </w:rPr>
-      </w:pPr>
-      <w:r>
-        <w:rPr>
-          <w:rFonts w:asciiTheme="minorHAnsi" w:hAnsiTheme="minorHAnsi" w:cstheme="minorHAnsi"/>
-          <w:sz w:val="22"/>
-          <w:szCs w:val="22"/>
-        </w:rPr>
-        <w:t>VMSSazuredeploy.json</w:t>
-      </w:r>
-    </w:p>
-    <w:p>
-      <w:pPr>
-        <w:pStyle w:val="NormalWeb"/>
-        <w:numPr>
-          <w:ilvl w:val="0"/>
-          <w:numId w:val="7"/>
-        </w:numPr>
-        <w:shd w:val="clear" w:color="auto" w:fill="FFFFFF"/>
-        <w:spacing w:after="0"/>
-        <w:rPr>
-          <w:rFonts w:asciiTheme="minorHAnsi" w:hAnsiTheme="minorHAnsi" w:cstheme="minorHAnsi"/>
-          <w:sz w:val="22"/>
-          <w:szCs w:val="22"/>
-        </w:rPr>
-      </w:pPr>
+      <w:proofErr w:type="spellStart"/>
       <w:r>
         <w:rPr>
           <w:rFonts w:asciiTheme="minorHAnsi" w:hAnsiTheme="minorHAnsi" w:cstheme="minorHAnsi"/>
@@ -2813,6 +3404,7 @@
         </w:rPr>
         <w:t>Azuredeploy.parameters.json</w:t>
       </w:r>
+      <w:proofErr w:type="spellEnd"/>
     </w:p>
     <w:p>
       <w:pPr>
@@ -2964,7 +3556,31 @@
           <w:sz w:val="22"/>
           <w:szCs w:val="22"/>
         </w:rPr>
-        <w:t>four json files are there.</w:t>
+        <w:t>two</w:t>
+      </w:r>
+      <w:r>
+        <w:rPr>
+          <w:rFonts w:asciiTheme="minorHAnsi" w:hAnsiTheme="minorHAnsi" w:cstheme="minorHAnsi"/>
+          <w:sz w:val="22"/>
+          <w:szCs w:val="22"/>
+        </w:rPr>
+        <w:t xml:space="preserve"> json files are </w:t>
+      </w:r>
+      <w:r>
+        <w:rPr>
+          <w:rFonts w:asciiTheme="minorHAnsi" w:hAnsiTheme="minorHAnsi" w:cstheme="minorHAnsi"/>
+          <w:sz w:val="22"/>
+          <w:szCs w:val="22"/>
+        </w:rPr>
+        <w:t>present</w:t>
+      </w:r>
+      <w:r>
+        <w:rPr>
+          <w:rFonts w:asciiTheme="minorHAnsi" w:hAnsiTheme="minorHAnsi" w:cstheme="minorHAnsi"/>
+          <w:sz w:val="22"/>
+          <w:szCs w:val="22"/>
+        </w:rPr>
+        <w:t>.</w:t>
       </w:r>
     </w:p>
     <w:p>
@@ -2984,8 +3600,26 @@
           <w:sz w:val="22"/>
           <w:szCs w:val="22"/>
         </w:rPr>
-        <w:t>Run: ls *.json</w:t>
-      </w:r>
+        <w:t>Run: ls</w:t>
+      </w:r>
+      <w:r>
+        <w:rPr>
+          <w:rFonts w:asciiTheme="minorHAnsi" w:hAnsiTheme="minorHAnsi" w:cstheme="minorHAnsi"/>
+          <w:sz w:val="22"/>
+          <w:szCs w:val="22"/>
+        </w:rPr>
+        <w:t xml:space="preserve"> -l</w:t>
+      </w:r>
+      <w:r>
+        <w:rPr>
+          <w:rFonts w:asciiTheme="minorHAnsi" w:hAnsiTheme="minorHAnsi" w:cstheme="minorHAnsi"/>
+          <w:sz w:val="22"/>
+          <w:szCs w:val="22"/>
+        </w:rPr>
+        <w:t xml:space="preserve"> *.json</w:t>
+      </w:r>
+      <w:bookmarkStart w:id="2" w:name="_GoBack"/>
+      <w:bookmarkEnd w:id="2"/>
     </w:p>
     <w:p>
       <w:pPr>
@@ -3011,10 +3645,10 @@
           <w:noProof/>
         </w:rPr>
         <w:drawing>
-          <wp:inline distT="0" distB="0" distL="0" distR="0" wp14:anchorId="14FBE78A" wp14:editId="009DEB62">
-            <wp:extent cx="5943600" cy="276860"/>
-            <wp:effectExtent l="0" t="0" r="0" b="8890"/>
-            <wp:docPr id="22" name="Picture 22"/>
+          <wp:inline distT="0" distB="0" distL="0" distR="0" wp14:anchorId="1A82378D" wp14:editId="6E7659D7">
+            <wp:extent cx="5943600" cy="803910"/>
+            <wp:effectExtent l="0" t="0" r="0" b="0"/>
+            <wp:docPr id="11" name="Picture 11"/>
             <wp:cNvGraphicFramePr>
               <a:graphicFrameLocks xmlns:a="http://schemas.openxmlformats.org/drawingml/2006/main" noChangeAspect="1"/>
             </wp:cNvGraphicFramePr>
@@ -3034,7 +3668,7 @@
                   <pic:spPr>
                     <a:xfrm>
                       <a:off x="0" y="0"/>
-                      <a:ext cx="5943600" cy="276860"/>
+                      <a:ext cx="5943600" cy="803910"/>
                     </a:xfrm>
                     <a:prstGeom prst="rect">
                       <a:avLst/>
@@ -3106,15 +3740,97 @@
           <w:szCs w:val="18"/>
         </w:rPr>
       </w:pPr>
-      <w:r>
-        <w:rPr>
-          <w:rFonts w:ascii="Consolas" w:eastAsia="Times New Roman" w:hAnsi="Consolas" w:cs="Times New Roman"/>
-          <w:color w:val="000000"/>
-          <w:sz w:val="18"/>
-          <w:szCs w:val="18"/>
-        </w:rPr>
-        <w:t>az group deployment create --name monitoringWorkShopDeployment -g $monitoringWorkShopName --template-file VMSSazuredeploy.json --parameters @azuredeploy.parameters.json</w:t>
-      </w:r>
+      <w:proofErr w:type="spellStart"/>
+      <w:r>
+        <w:rPr>
+          <w:rFonts w:ascii="Consolas" w:eastAsia="Times New Roman" w:hAnsi="Consolas" w:cs="Times New Roman"/>
+          <w:color w:val="000000"/>
+          <w:sz w:val="18"/>
+          <w:szCs w:val="18"/>
+        </w:rPr>
+        <w:t>az</w:t>
+      </w:r>
+      <w:proofErr w:type="spellEnd"/>
+      <w:r>
+        <w:rPr>
+          <w:rFonts w:ascii="Consolas" w:eastAsia="Times New Roman" w:hAnsi="Consolas" w:cs="Times New Roman"/>
+          <w:color w:val="000000"/>
+          <w:sz w:val="18"/>
+          <w:szCs w:val="18"/>
+        </w:rPr>
+        <w:t xml:space="preserve"> group deployment create --name </w:t>
+      </w:r>
+      <w:proofErr w:type="spellStart"/>
+      <w:r>
+        <w:rPr>
+          <w:rFonts w:ascii="Consolas" w:eastAsia="Times New Roman" w:hAnsi="Consolas" w:cs="Times New Roman"/>
+          <w:color w:val="000000"/>
+          <w:sz w:val="18"/>
+          <w:szCs w:val="18"/>
+        </w:rPr>
+        <w:t>monitoringWorkShopDeployment</w:t>
+      </w:r>
+      <w:proofErr w:type="spellEnd"/>
+      <w:r>
+        <w:rPr>
+          <w:rFonts w:ascii="Consolas" w:eastAsia="Times New Roman" w:hAnsi="Consolas" w:cs="Times New Roman"/>
+          <w:color w:val="000000"/>
+          <w:sz w:val="18"/>
+          <w:szCs w:val="18"/>
+        </w:rPr>
+        <w:t xml:space="preserve"> -g $</w:t>
+      </w:r>
+      <w:proofErr w:type="spellStart"/>
+      <w:r>
+        <w:rPr>
+          <w:rFonts w:ascii="Consolas" w:eastAsia="Times New Roman" w:hAnsi="Consolas" w:cs="Times New Roman"/>
+          <w:color w:val="000000"/>
+          <w:sz w:val="18"/>
+          <w:szCs w:val="18"/>
+        </w:rPr>
+        <w:t>monitoringWorkShopName</w:t>
+      </w:r>
+      <w:proofErr w:type="spellEnd"/>
+      <w:r>
+        <w:rPr>
+          <w:rFonts w:ascii="Consolas" w:eastAsia="Times New Roman" w:hAnsi="Consolas" w:cs="Times New Roman"/>
+          <w:color w:val="000000"/>
+          <w:sz w:val="18"/>
+          <w:szCs w:val="18"/>
+        </w:rPr>
+        <w:t xml:space="preserve"> --template-file </w:t>
+      </w:r>
+      <w:proofErr w:type="spellStart"/>
+      <w:r>
+        <w:rPr>
+          <w:rFonts w:ascii="Consolas" w:eastAsia="Times New Roman" w:hAnsi="Consolas" w:cs="Times New Roman"/>
+          <w:color w:val="000000"/>
+          <w:sz w:val="18"/>
+          <w:szCs w:val="18"/>
+        </w:rPr>
+        <w:t>VMSSazuredeploy.json</w:t>
+      </w:r>
+      <w:proofErr w:type="spellEnd"/>
+      <w:r>
+        <w:rPr>
+          <w:rFonts w:ascii="Consolas" w:eastAsia="Times New Roman" w:hAnsi="Consolas" w:cs="Times New Roman"/>
+          <w:color w:val="000000"/>
+          <w:sz w:val="18"/>
+          <w:szCs w:val="18"/>
+        </w:rPr>
+        <w:t xml:space="preserve"> --parameters @</w:t>
+      </w:r>
+      <w:proofErr w:type="spellStart"/>
+      <w:r>
+        <w:rPr>
+          <w:rFonts w:ascii="Consolas" w:eastAsia="Times New Roman" w:hAnsi="Consolas" w:cs="Times New Roman"/>
+          <w:color w:val="000000"/>
+          <w:sz w:val="18"/>
+          <w:szCs w:val="18"/>
+        </w:rPr>
+        <w:t>azuredeploy.parameters.json</w:t>
+      </w:r>
+      <w:proofErr w:type="spellEnd"/>
     </w:p>
     <w:p>
       <w:pPr>
@@ -3159,48 +3875,15 @@
           <w:szCs w:val="22"/>
         </w:rPr>
       </w:pPr>
-    </w:p>
-    <w:p>
-      <w:pPr>
-        <w:pStyle w:val="NormalWeb"/>
-        <w:shd w:val="clear" w:color="auto" w:fill="FFFFFF"/>
-        <w:spacing w:after="0"/>
-        <w:rPr>
-          <w:rFonts w:asciiTheme="minorHAnsi" w:hAnsiTheme="minorHAnsi" w:cstheme="minorHAnsi"/>
-          <w:sz w:val="22"/>
-          <w:szCs w:val="22"/>
-        </w:rPr>
-      </w:pPr>
-      <w:r>
-        <w:rPr>
-          <w:rFonts w:asciiTheme="minorHAnsi" w:hAnsiTheme="minorHAnsi" w:cstheme="minorHAnsi"/>
-          <w:sz w:val="22"/>
-          <w:szCs w:val="22"/>
-        </w:rPr>
-        <w:t>You can check on the status of your deployment from the Azure Portal, by navigating to the resource group that was created and clicking on the Deployments blade.</w:t>
-      </w:r>
-    </w:p>
-    <w:p>
-      <w:pPr>
-        <w:pStyle w:val="NormalWeb"/>
-        <w:shd w:val="clear" w:color="auto" w:fill="FFFFFF"/>
-        <w:spacing w:after="0"/>
-        <w:rPr>
-          <w:rFonts w:asciiTheme="minorHAnsi" w:hAnsiTheme="minorHAnsi" w:cstheme="minorHAnsi"/>
-          <w:sz w:val="22"/>
-          <w:szCs w:val="22"/>
-        </w:rPr>
-      </w:pPr>
       <w:r>
         <w:rPr>
           <w:noProof/>
         </w:rPr>
-        <w:lastRenderedPageBreak/>
         <w:drawing>
-          <wp:inline distT="0" distB="0" distL="0" distR="0" wp14:anchorId="617B9F00" wp14:editId="136EF710">
-            <wp:extent cx="4809197" cy="2172360"/>
-            <wp:effectExtent l="0" t="0" r="0" b="0"/>
-            <wp:docPr id="13" name="Picture 13"/>
+          <wp:inline distT="0" distB="0" distL="0" distR="0" wp14:anchorId="54036CCC" wp14:editId="2DD476F8">
+            <wp:extent cx="5943600" cy="320040"/>
+            <wp:effectExtent l="0" t="0" r="0" b="3810"/>
+            <wp:docPr id="2" name="Picture 2"/>
             <wp:cNvGraphicFramePr>
               <a:graphicFrameLocks xmlns:a="http://schemas.openxmlformats.org/drawingml/2006/main" noChangeAspect="1"/>
             </wp:cNvGraphicFramePr>
@@ -3212,13 +3895,7 @@
                     <pic:cNvPicPr/>
                   </pic:nvPicPr>
                   <pic:blipFill>
-                    <a:blip r:embed="rId24" cstate="print">
-                      <a:extLst>
-                        <a:ext uri="{28A0092B-C50C-407E-A947-70E740481C1C}">
-                          <a14:useLocalDpi xmlns:a14="http://schemas.microsoft.com/office/drawing/2010/main"/>
-                        </a:ext>
-                      </a:extLst>
-                    </a:blip>
+                    <a:blip r:embed="rId24"/>
                     <a:stretch>
                       <a:fillRect/>
                     </a:stretch>
@@ -3226,7 +3903,7 @@
                   <pic:spPr>
                     <a:xfrm>
                       <a:off x="0" y="0"/>
-                      <a:ext cx="4820122" cy="2177295"/>
+                      <a:ext cx="5943600" cy="320040"/>
                     </a:xfrm>
                     <a:prstGeom prst="rect">
                       <a:avLst/>
@@ -3250,14 +3927,6 @@
           <w:szCs w:val="22"/>
         </w:rPr>
       </w:pPr>
-      <w:r>
-        <w:rPr>
-          <w:rFonts w:asciiTheme="minorHAnsi" w:hAnsiTheme="minorHAnsi" w:cstheme="minorHAnsi"/>
-          <w:sz w:val="22"/>
-          <w:szCs w:val="22"/>
-        </w:rPr>
-        <w:t>Click on the deployment name and check out the status.</w:t>
-      </w:r>
     </w:p>
     <w:p>
       <w:pPr>
@@ -3272,13 +3941,34 @@
       </w:pPr>
       <w:r>
         <w:rPr>
+          <w:rFonts w:asciiTheme="minorHAnsi" w:hAnsiTheme="minorHAnsi" w:cstheme="minorHAnsi"/>
+          <w:sz w:val="22"/>
+          <w:szCs w:val="22"/>
+        </w:rPr>
+        <w:lastRenderedPageBreak/>
+        <w:t>You can check on the status of your deployment from the Azure Portal, by navigating to the resource group that was created and clicking on the Deployments blade.</w:t>
+      </w:r>
+    </w:p>
+    <w:p>
+      <w:pPr>
+        <w:pStyle w:val="NormalWeb"/>
+        <w:shd w:val="clear" w:color="auto" w:fill="FFFFFF"/>
+        <w:spacing w:after="0"/>
+        <w:rPr>
+          <w:rFonts w:asciiTheme="minorHAnsi" w:hAnsiTheme="minorHAnsi" w:cstheme="minorHAnsi"/>
+          <w:sz w:val="22"/>
+          <w:szCs w:val="22"/>
+        </w:rPr>
+      </w:pPr>
+      <w:r>
+        <w:rPr>
           <w:noProof/>
         </w:rPr>
         <w:drawing>
-          <wp:inline distT="0" distB="0" distL="0" distR="0" wp14:anchorId="5B2849A5" wp14:editId="0BF4FD85">
-            <wp:extent cx="5089789" cy="4096301"/>
+          <wp:inline distT="0" distB="0" distL="0" distR="0" wp14:anchorId="617B9F00" wp14:editId="136EF710">
+            <wp:extent cx="4809197" cy="2172360"/>
             <wp:effectExtent l="0" t="0" r="0" b="0"/>
-            <wp:docPr id="12" name="Picture 12"/>
+            <wp:docPr id="13" name="Picture 13"/>
             <wp:cNvGraphicFramePr>
               <a:graphicFrameLocks xmlns:a="http://schemas.openxmlformats.org/drawingml/2006/main" noChangeAspect="1"/>
             </wp:cNvGraphicFramePr>
@@ -3304,6 +3994,84 @@
                   <pic:spPr>
                     <a:xfrm>
                       <a:off x="0" y="0"/>
+                      <a:ext cx="4820122" cy="2177295"/>
+                    </a:xfrm>
+                    <a:prstGeom prst="rect">
+                      <a:avLst/>
+                    </a:prstGeom>
+                  </pic:spPr>
+                </pic:pic>
+              </a:graphicData>
+            </a:graphic>
+          </wp:inline>
+        </w:drawing>
+      </w:r>
+    </w:p>
+    <w:p>
+      <w:pPr>
+        <w:pStyle w:val="NormalWeb"/>
+        <w:shd w:val="clear" w:color="auto" w:fill="FFFFFF"/>
+        <w:spacing w:after="0"/>
+        <w:rPr>
+          <w:rFonts w:asciiTheme="minorHAnsi" w:hAnsiTheme="minorHAnsi" w:cstheme="minorHAnsi"/>
+          <w:sz w:val="22"/>
+          <w:szCs w:val="22"/>
+        </w:rPr>
+      </w:pPr>
+      <w:r>
+        <w:rPr>
+          <w:rFonts w:asciiTheme="minorHAnsi" w:hAnsiTheme="minorHAnsi" w:cstheme="minorHAnsi"/>
+          <w:sz w:val="22"/>
+          <w:szCs w:val="22"/>
+        </w:rPr>
+        <w:t>Click on the deployment name and check out the status.</w:t>
+      </w:r>
+    </w:p>
+    <w:p>
+      <w:pPr>
+        <w:pStyle w:val="NormalWeb"/>
+        <w:shd w:val="clear" w:color="auto" w:fill="FFFFFF"/>
+        <w:spacing w:after="0"/>
+        <w:rPr>
+          <w:rFonts w:asciiTheme="minorHAnsi" w:hAnsiTheme="minorHAnsi" w:cstheme="minorHAnsi"/>
+          <w:sz w:val="22"/>
+          <w:szCs w:val="22"/>
+        </w:rPr>
+      </w:pPr>
+      <w:r>
+        <w:rPr>
+          <w:noProof/>
+        </w:rPr>
+        <w:drawing>
+          <wp:inline distT="0" distB="0" distL="0" distR="0" wp14:anchorId="5B2849A5" wp14:editId="0BF4FD85">
+            <wp:extent cx="5089789" cy="4096301"/>
+            <wp:effectExtent l="0" t="0" r="0" b="0"/>
+            <wp:docPr id="12" name="Picture 12"/>
+            <wp:cNvGraphicFramePr>
+              <a:graphicFrameLocks xmlns:a="http://schemas.openxmlformats.org/drawingml/2006/main" noChangeAspect="1"/>
+            </wp:cNvGraphicFramePr>
+            <a:graphic xmlns:a="http://schemas.openxmlformats.org/drawingml/2006/main">
+              <a:graphicData uri="http://schemas.openxmlformats.org/drawingml/2006/picture">
+                <pic:pic xmlns:pic="http://schemas.openxmlformats.org/drawingml/2006/picture">
+                  <pic:nvPicPr>
+                    <pic:cNvPr id="1" name=""/>
+                    <pic:cNvPicPr/>
+                  </pic:nvPicPr>
+                  <pic:blipFill>
+                    <a:blip r:embed="rId26" cstate="print">
+                      <a:extLst>
+                        <a:ext uri="{28A0092B-C50C-407E-A947-70E740481C1C}">
+                          <a14:useLocalDpi xmlns:a14="http://schemas.microsoft.com/office/drawing/2010/main"/>
+                        </a:ext>
+                      </a:extLst>
+                    </a:blip>
+                    <a:stretch>
+                      <a:fillRect/>
+                    </a:stretch>
+                  </pic:blipFill>
+                  <pic:spPr>
+                    <a:xfrm>
+                      <a:off x="0" y="0"/>
                       <a:ext cx="5091351" cy="4097558"/>
                     </a:xfrm>
                     <a:prstGeom prst="rect">
@@ -3338,6 +4106,9 @@
         <w:t>Deploy from the Azure Cloud Shell</w:t>
       </w:r>
       <w:bookmarkEnd w:id="3"/>
+      <w:r>
+        <w:t xml:space="preserve"> in Azure Portal</w:t>
+      </w:r>
     </w:p>
     <w:p>
       <w:r>
@@ -3349,8 +4120,13 @@
     </w:p>
     <w:p>
       <w:r>
-        <w:t>cd clouddrive</w:t>
-      </w:r>
+        <w:t xml:space="preserve">cd </w:t>
+      </w:r>
+      <w:proofErr w:type="spellStart"/>
+      <w:r>
+        <w:t>clouddrive</w:t>
+      </w:r>
+      <w:proofErr w:type="spellEnd"/>
     </w:p>
     <w:p>
       <w:r>
@@ -3358,8 +4134,14 @@
       </w:r>
     </w:p>
     <w:p>
-      <w:r>
-        <w:t>mkdir source</w:t>
+      <w:proofErr w:type="spellStart"/>
+      <w:r>
+        <w:lastRenderedPageBreak/>
+        <w:t>mkdir</w:t>
+      </w:r>
+      <w:proofErr w:type="spellEnd"/>
+      <w:r>
+        <w:t xml:space="preserve"> source</w:t>
       </w:r>
     </w:p>
     <w:p>
@@ -3368,10 +4150,15 @@
       </w:r>
     </w:p>
     <w:p>
-      <w:r>
-        <w:lastRenderedPageBreak/>
-        <w:t xml:space="preserve">mkdir </w:t>
-      </w:r>
+      <w:proofErr w:type="spellStart"/>
+      <w:r>
+        <w:t>mkdir</w:t>
+      </w:r>
+      <w:proofErr w:type="spellEnd"/>
+      <w:r>
+        <w:t xml:space="preserve"> </w:t>
+      </w:r>
+      <w:proofErr w:type="spellStart"/>
       <w:r>
         <w:t>Ready</w:t>
       </w:r>
@@ -3381,11 +4168,13 @@
       <w:r>
         <w:t>Workshop</w:t>
       </w:r>
+      <w:proofErr w:type="spellEnd"/>
     </w:p>
     <w:p>
       <w:r>
         <w:t xml:space="preserve">cd </w:t>
       </w:r>
+      <w:proofErr w:type="spellStart"/>
       <w:r>
         <w:t>Ready</w:t>
       </w:r>
@@ -3395,6 +4184,7 @@
       <w:r>
         <w:t>Workshop</w:t>
       </w:r>
+      <w:proofErr w:type="spellEnd"/>
       <w:r>
         <w:t xml:space="preserve"> </w:t>
       </w:r>
@@ -3404,7 +4194,15 @@
     </w:p>
     <w:p>
       <w:r>
-        <w:t>git init .</w:t>
+        <w:t xml:space="preserve">git </w:t>
+      </w:r>
+      <w:proofErr w:type="spellStart"/>
+      <w:r>
+        <w:t>init</w:t>
+      </w:r>
+      <w:proofErr w:type="spellEnd"/>
+      <w:r>
+        <w:t xml:space="preserve"> .</w:t>
       </w:r>
     </w:p>
     <w:p>
@@ -3478,7 +4276,7 @@
                     </pic:cNvPicPr>
                   </pic:nvPicPr>
                   <pic:blipFill>
-                    <a:blip r:embed="rId26">
+                    <a:blip r:embed="rId27">
                       <a:extLst>
                         <a:ext uri="{28A0092B-C50C-407E-A947-70E740481C1C}">
                           <a14:useLocalDpi xmlns:a14="http://schemas.microsoft.com/office/drawing/2010/main" val="0"/>
@@ -3579,7 +4377,7 @@
         </w:rPr>
         <w:t xml:space="preserve">Make sure the password used adheres to the </w:t>
       </w:r>
-      <w:hyperlink r:id="rId27" w:history="1">
+      <w:hyperlink r:id="rId28" w:history="1">
         <w:r>
           <w:rPr>
             <w:rStyle w:val="Hyperlink"/>
@@ -3614,7 +4412,7 @@
         </w:rPr>
         <w:t xml:space="preserve">Make sure you are logged into the correct </w:t>
       </w:r>
-      <w:hyperlink r:id="rId28" w:history="1">
+      <w:hyperlink r:id="rId29" w:history="1">
         <w:r>
           <w:rPr>
             <w:rStyle w:val="Hyperlink"/>
@@ -3633,7 +4431,7 @@
         </w:rPr>
         <w:t xml:space="preserve"> and you have the at least contributors </w:t>
       </w:r>
-      <w:hyperlink r:id="rId29" w:history="1">
+      <w:hyperlink r:id="rId30" w:history="1">
         <w:r>
           <w:rPr>
             <w:rStyle w:val="Hyperlink"/>
@@ -3684,7 +4482,7 @@
         </w:rPr>
         <w:t xml:space="preserve"> and request an increase to the </w:t>
       </w:r>
-      <w:hyperlink r:id="rId30" w:history="1">
+      <w:hyperlink r:id="rId31" w:history="1">
         <w:r>
           <w:rPr>
             <w:rStyle w:val="Hyperlink"/>
@@ -3735,7 +4533,7 @@
         </w:rPr>
         <w:t xml:space="preserve">zure Monitor for VMs - </w:t>
       </w:r>
-      <w:hyperlink r:id="rId31" w:history="1">
+      <w:hyperlink r:id="rId32" w:history="1">
         <w:r>
           <w:rPr>
             <w:rStyle w:val="Hyperlink"/>
@@ -3912,7 +4710,16 @@
           <w:sz w:val="22"/>
           <w:szCs w:val="22"/>
         </w:rPr>
-        <w:t>” and double click on “enable” this will kick off the extension and the deployment should continue from here.  If the script times ou</w:t>
+        <w:t xml:space="preserve">” </w:t>
+      </w:r>
+      <w:r>
+        <w:rPr>
+          <w:rFonts w:asciiTheme="minorHAnsi" w:hAnsiTheme="minorHAnsi" w:cstheme="minorHAnsi"/>
+          <w:sz w:val="22"/>
+          <w:szCs w:val="22"/>
+        </w:rPr>
+        <w:lastRenderedPageBreak/>
+        <w:t>and double click on “enable” this will kick off the extension and the deployment should continue from here.  If the script times ou</w:t>
       </w:r>
       <w:r>
         <w:rPr>
@@ -3952,8 +4759,25 @@
           <w:sz w:val="22"/>
           <w:szCs w:val="22"/>
         </w:rPr>
-        <w:lastRenderedPageBreak/>
-        <w:t>Workaround 2: From the Azure Portal uninstall the CustomScriptExtension (which will fail your deployment).</w:t>
+        <w:t xml:space="preserve">Workaround 2: From the Azure Portal uninstall the </w:t>
+      </w:r>
+      <w:proofErr w:type="spellStart"/>
+      <w:r>
+        <w:rPr>
+          <w:rFonts w:asciiTheme="minorHAnsi" w:hAnsiTheme="minorHAnsi" w:cstheme="minorHAnsi"/>
+          <w:sz w:val="22"/>
+          <w:szCs w:val="22"/>
+        </w:rPr>
+        <w:t>CustomScriptExtension</w:t>
+      </w:r>
+      <w:proofErr w:type="spellEnd"/>
+      <w:r>
+        <w:rPr>
+          <w:rFonts w:asciiTheme="minorHAnsi" w:hAnsiTheme="minorHAnsi" w:cstheme="minorHAnsi"/>
+          <w:sz w:val="22"/>
+          <w:szCs w:val="22"/>
+        </w:rPr>
+        <w:t xml:space="preserve"> (which will fail your deployment).</w:t>
       </w:r>
       <w:r>
         <w:rPr>
@@ -3972,134 +4796,6 @@
             <wp:extent cx="3617373" cy="3073994"/>
             <wp:effectExtent l="0" t="0" r="2540" b="0"/>
             <wp:docPr id="17" name="Picture 17"/>
-            <wp:cNvGraphicFramePr>
-              <a:graphicFrameLocks xmlns:a="http://schemas.openxmlformats.org/drawingml/2006/main" noChangeAspect="1"/>
-            </wp:cNvGraphicFramePr>
-            <a:graphic xmlns:a="http://schemas.openxmlformats.org/drawingml/2006/main">
-              <a:graphicData uri="http://schemas.openxmlformats.org/drawingml/2006/picture">
-                <pic:pic xmlns:pic="http://schemas.openxmlformats.org/drawingml/2006/picture">
-                  <pic:nvPicPr>
-                    <pic:cNvPr id="1" name=""/>
-                    <pic:cNvPicPr/>
-                  </pic:nvPicPr>
-                  <pic:blipFill>
-                    <a:blip r:embed="rId32" cstate="print">
-                      <a:extLst>
-                        <a:ext uri="{28A0092B-C50C-407E-A947-70E740481C1C}">
-                          <a14:useLocalDpi xmlns:a14="http://schemas.microsoft.com/office/drawing/2010/main"/>
-                        </a:ext>
-                      </a:extLst>
-                    </a:blip>
-                    <a:stretch>
-                      <a:fillRect/>
-                    </a:stretch>
-                  </pic:blipFill>
-                  <pic:spPr>
-                    <a:xfrm>
-                      <a:off x="0" y="0"/>
-                      <a:ext cx="3625492" cy="3080893"/>
-                    </a:xfrm>
-                    <a:prstGeom prst="rect">
-                      <a:avLst/>
-                    </a:prstGeom>
-                  </pic:spPr>
-                </pic:pic>
-              </a:graphicData>
-            </a:graphic>
-          </wp:inline>
-        </w:drawing>
-      </w:r>
-    </w:p>
-    <w:p>
-      <w:pPr>
-        <w:pStyle w:val="NormalWeb"/>
-        <w:numPr>
-          <w:ilvl w:val="1"/>
-          <w:numId w:val="4"/>
-        </w:numPr>
-        <w:shd w:val="clear" w:color="auto" w:fill="FFFFFF"/>
-        <w:spacing w:after="0"/>
-        <w:rPr>
-          <w:rFonts w:asciiTheme="minorHAnsi" w:hAnsiTheme="minorHAnsi" w:cstheme="minorHAnsi"/>
-          <w:sz w:val="22"/>
-          <w:szCs w:val="22"/>
-        </w:rPr>
-      </w:pPr>
-      <w:r>
-        <w:rPr>
-          <w:rFonts w:asciiTheme="minorHAnsi" w:hAnsiTheme="minorHAnsi" w:cstheme="minorHAnsi"/>
-          <w:sz w:val="22"/>
-          <w:szCs w:val="22"/>
-        </w:rPr>
-        <w:t>Then rerun the ARM template and it will pick up where it left off.</w:t>
-      </w:r>
-    </w:p>
-    <w:p>
-      <w:pPr>
-        <w:pStyle w:val="NormalWeb"/>
-        <w:shd w:val="clear" w:color="auto" w:fill="FFFFFF"/>
-        <w:spacing w:after="0"/>
-        <w:rPr>
-          <w:rFonts w:asciiTheme="minorHAnsi" w:hAnsiTheme="minorHAnsi" w:cstheme="minorHAnsi"/>
-          <w:sz w:val="22"/>
-          <w:szCs w:val="22"/>
-        </w:rPr>
-      </w:pPr>
-    </w:p>
-    <w:p>
-      <w:pPr>
-        <w:pStyle w:val="Heading2"/>
-      </w:pPr>
-      <w:bookmarkStart w:id="5" w:name="_Toc536178766"/>
-      <w:r>
-        <w:t>Validation</w:t>
-      </w:r>
-      <w:bookmarkEnd w:id="5"/>
-    </w:p>
-    <w:p>
-      <w:pPr>
-        <w:pStyle w:val="NormalWeb"/>
-        <w:shd w:val="clear" w:color="auto" w:fill="FFFFFF"/>
-        <w:spacing w:after="0"/>
-        <w:rPr>
-          <w:rFonts w:asciiTheme="minorHAnsi" w:hAnsiTheme="minorHAnsi" w:cstheme="minorHAnsi"/>
-          <w:sz w:val="22"/>
-          <w:szCs w:val="22"/>
-        </w:rPr>
-      </w:pPr>
-      <w:r>
-        <w:rPr>
-          <w:rFonts w:asciiTheme="minorHAnsi" w:hAnsiTheme="minorHAnsi" w:cstheme="minorHAnsi"/>
-          <w:sz w:val="22"/>
-          <w:szCs w:val="22"/>
-        </w:rPr>
-        <w:t xml:space="preserve">Once the script has completed </w:t>
-      </w:r>
-      <w:r>
-        <w:rPr>
-          <w:rFonts w:asciiTheme="minorHAnsi" w:hAnsiTheme="minorHAnsi" w:cstheme="minorHAnsi"/>
-          <w:sz w:val="22"/>
-          <w:szCs w:val="22"/>
-        </w:rPr>
-        <w:t>in the Outputs section copy the scaleSetPIPDNSname and paste it in your browser.</w:t>
-      </w:r>
-      <w:r>
-        <w:rPr>
-          <w:rFonts w:asciiTheme="minorHAnsi" w:hAnsiTheme="minorHAnsi" w:cstheme="minorHAnsi"/>
-          <w:sz w:val="22"/>
-          <w:szCs w:val="22"/>
-        </w:rPr>
-        <w:br/>
-      </w:r>
-      <w:r>
-        <w:rPr>
-          <w:noProof/>
-        </w:rPr>
-        <w:drawing>
-          <wp:inline distT="0" distB="0" distL="0" distR="0" wp14:anchorId="21184B6E" wp14:editId="005E2C7A">
-            <wp:extent cx="5943600" cy="1722755"/>
-            <wp:effectExtent l="0" t="0" r="0" b="0"/>
-            <wp:docPr id="14" name="Picture 14"/>
             <wp:cNvGraphicFramePr>
               <a:graphicFrameLocks xmlns:a="http://schemas.openxmlformats.org/drawingml/2006/main" noChangeAspect="1"/>
             </wp:cNvGraphicFramePr>
@@ -4125,7 +4821,7 @@
                   <pic:spPr>
                     <a:xfrm>
                       <a:off x="0" y="0"/>
-                      <a:ext cx="5943600" cy="1722755"/>
+                      <a:ext cx="3625492" cy="3080893"/>
                     </a:xfrm>
                     <a:prstGeom prst="rect">
                       <a:avLst/>
@@ -4141,6 +4837,10 @@
     <w:p>
       <w:pPr>
         <w:pStyle w:val="NormalWeb"/>
+        <w:numPr>
+          <w:ilvl w:val="1"/>
+          <w:numId w:val="4"/>
+        </w:numPr>
         <w:shd w:val="clear" w:color="auto" w:fill="FFFFFF"/>
         <w:spacing w:after="0"/>
         <w:rPr>
@@ -4149,6 +4849,14 @@
           <w:szCs w:val="22"/>
         </w:rPr>
       </w:pPr>
+      <w:r>
+        <w:rPr>
+          <w:rFonts w:asciiTheme="minorHAnsi" w:hAnsiTheme="minorHAnsi" w:cstheme="minorHAnsi"/>
+          <w:sz w:val="22"/>
+          <w:szCs w:val="22"/>
+        </w:rPr>
+        <w:t>Then rerun the ARM template and it will pick up where it left off.</w:t>
+      </w:r>
     </w:p>
     <w:p>
       <w:pPr>
@@ -4161,14 +4869,16 @@
           <w:szCs w:val="22"/>
         </w:rPr>
       </w:pPr>
-      <w:r>
-        <w:rPr>
-          <w:rFonts w:asciiTheme="minorHAnsi" w:hAnsiTheme="minorHAnsi" w:cstheme="minorHAnsi"/>
-          <w:sz w:val="22"/>
-          <w:szCs w:val="22"/>
-        </w:rPr>
-        <w:t>Or</w:t>
-      </w:r>
+    </w:p>
+    <w:p>
+      <w:pPr>
+        <w:pStyle w:val="Heading2"/>
+      </w:pPr>
+      <w:bookmarkStart w:id="5" w:name="_Toc536178766"/>
+      <w:r>
+        <w:t>Validation</w:t>
+      </w:r>
+      <w:bookmarkEnd w:id="5"/>
     </w:p>
     <w:p>
       <w:pPr>
@@ -4181,26 +4891,39 @@
           <w:szCs w:val="22"/>
         </w:rPr>
       </w:pPr>
-    </w:p>
-    <w:p>
-      <w:pPr>
-        <w:pStyle w:val="NormalWeb"/>
-        <w:shd w:val="clear" w:color="auto" w:fill="FFFFFF"/>
-        <w:spacing w:after="0"/>
-        <w:rPr>
-          <w:rFonts w:asciiTheme="minorHAnsi" w:hAnsiTheme="minorHAnsi" w:cstheme="minorHAnsi"/>
-          <w:sz w:val="22"/>
-          <w:szCs w:val="22"/>
-        </w:rPr>
-      </w:pPr>
-      <w:r>
-        <w:rPr>
-          <w:rFonts w:asciiTheme="minorHAnsi" w:hAnsiTheme="minorHAnsi" w:cstheme="minorHAnsi"/>
-          <w:sz w:val="22"/>
-          <w:szCs w:val="22"/>
-        </w:rPr>
-        <w:lastRenderedPageBreak/>
-        <w:t>Copy the DNS Name from the &lt;5-char initials&gt;webscalePIP resource in the Azure Portal</w:t>
+      <w:r>
+        <w:rPr>
+          <w:rFonts w:asciiTheme="minorHAnsi" w:hAnsiTheme="minorHAnsi" w:cstheme="minorHAnsi"/>
+          <w:sz w:val="22"/>
+          <w:szCs w:val="22"/>
+        </w:rPr>
+        <w:t xml:space="preserve">Once the script has completed </w:t>
+      </w:r>
+      <w:r>
+        <w:rPr>
+          <w:rFonts w:asciiTheme="minorHAnsi" w:hAnsiTheme="minorHAnsi" w:cstheme="minorHAnsi"/>
+          <w:sz w:val="22"/>
+          <w:szCs w:val="22"/>
+        </w:rPr>
+        <w:t xml:space="preserve">in the Outputs section copy the </w:t>
+      </w:r>
+      <w:proofErr w:type="spellStart"/>
+      <w:r>
+        <w:rPr>
+          <w:rFonts w:asciiTheme="minorHAnsi" w:hAnsiTheme="minorHAnsi" w:cstheme="minorHAnsi"/>
+          <w:sz w:val="22"/>
+          <w:szCs w:val="22"/>
+        </w:rPr>
+        <w:t>scaleSetPIPDNSname</w:t>
+      </w:r>
+      <w:proofErr w:type="spellEnd"/>
+      <w:r>
+        <w:rPr>
+          <w:rFonts w:asciiTheme="minorHAnsi" w:hAnsiTheme="minorHAnsi" w:cstheme="minorHAnsi"/>
+          <w:sz w:val="22"/>
+          <w:szCs w:val="22"/>
+        </w:rPr>
+        <w:t xml:space="preserve"> and paste it in your browser.</w:t>
       </w:r>
       <w:r>
         <w:rPr>
@@ -4215,10 +4938,10 @@
           <w:noProof/>
         </w:rPr>
         <w:drawing>
-          <wp:inline distT="0" distB="0" distL="0" distR="0" wp14:anchorId="09B4001A" wp14:editId="05375538">
-            <wp:extent cx="5943600" cy="1483995"/>
-            <wp:effectExtent l="0" t="0" r="0" b="1905"/>
-            <wp:docPr id="16" name="Picture 16"/>
+          <wp:inline distT="0" distB="0" distL="0" distR="0" wp14:anchorId="21184B6E" wp14:editId="005E2C7A">
+            <wp:extent cx="5943600" cy="1722755"/>
+            <wp:effectExtent l="0" t="0" r="0" b="0"/>
+            <wp:docPr id="14" name="Picture 14"/>
             <wp:cNvGraphicFramePr>
               <a:graphicFrameLocks xmlns:a="http://schemas.openxmlformats.org/drawingml/2006/main" noChangeAspect="1"/>
             </wp:cNvGraphicFramePr>
@@ -4244,7 +4967,7 @@
                   <pic:spPr>
                     <a:xfrm>
                       <a:off x="0" y="0"/>
-                      <a:ext cx="5943600" cy="1483995"/>
+                      <a:ext cx="5943600" cy="1722755"/>
                     </a:xfrm>
                     <a:prstGeom prst="rect">
                       <a:avLst/>
@@ -4286,23 +5009,7 @@
           <w:sz w:val="22"/>
           <w:szCs w:val="22"/>
         </w:rPr>
-        <w:t>You should render the eShop</w:t>
-      </w:r>
-      <w:r>
-        <w:rPr>
-          <w:rFonts w:asciiTheme="minorHAnsi" w:hAnsiTheme="minorHAnsi" w:cstheme="minorHAnsi"/>
-          <w:sz w:val="22"/>
-          <w:szCs w:val="22"/>
-        </w:rPr>
-        <w:t>OnWeb</w:t>
-      </w:r>
-      <w:r>
-        <w:rPr>
-          <w:rFonts w:asciiTheme="minorHAnsi" w:hAnsiTheme="minorHAnsi" w:cstheme="minorHAnsi"/>
-          <w:sz w:val="22"/>
-          <w:szCs w:val="22"/>
-        </w:rPr>
-        <w:t xml:space="preserve"> site</w:t>
+        <w:t>Or</w:t>
       </w:r>
     </w:p>
     <w:p>
@@ -4316,15 +5023,62 @@
           <w:szCs w:val="22"/>
         </w:rPr>
       </w:pPr>
+    </w:p>
+    <w:p>
+      <w:pPr>
+        <w:pStyle w:val="NormalWeb"/>
+        <w:shd w:val="clear" w:color="auto" w:fill="FFFFFF"/>
+        <w:spacing w:after="0"/>
+        <w:rPr>
+          <w:rFonts w:asciiTheme="minorHAnsi" w:hAnsiTheme="minorHAnsi" w:cstheme="minorHAnsi"/>
+          <w:sz w:val="22"/>
+          <w:szCs w:val="22"/>
+        </w:rPr>
+      </w:pPr>
+      <w:r>
+        <w:rPr>
+          <w:rFonts w:asciiTheme="minorHAnsi" w:hAnsiTheme="minorHAnsi" w:cstheme="minorHAnsi"/>
+          <w:sz w:val="22"/>
+          <w:szCs w:val="22"/>
+        </w:rPr>
+        <w:lastRenderedPageBreak/>
+        <w:t>Copy the DNS Name from the &lt;5-char initials&gt;</w:t>
+      </w:r>
+      <w:proofErr w:type="spellStart"/>
+      <w:r>
+        <w:rPr>
+          <w:rFonts w:asciiTheme="minorHAnsi" w:hAnsiTheme="minorHAnsi" w:cstheme="minorHAnsi"/>
+          <w:sz w:val="22"/>
+          <w:szCs w:val="22"/>
+        </w:rPr>
+        <w:t>webscalePIP</w:t>
+      </w:r>
+      <w:proofErr w:type="spellEnd"/>
+      <w:r>
+        <w:rPr>
+          <w:rFonts w:asciiTheme="minorHAnsi" w:hAnsiTheme="minorHAnsi" w:cstheme="minorHAnsi"/>
+          <w:sz w:val="22"/>
+          <w:szCs w:val="22"/>
+        </w:rPr>
+        <w:t xml:space="preserve"> resource in the Azure Portal</w:t>
+      </w:r>
+      <w:r>
+        <w:rPr>
+          <w:rFonts w:asciiTheme="minorHAnsi" w:hAnsiTheme="minorHAnsi" w:cstheme="minorHAnsi"/>
+          <w:sz w:val="22"/>
+          <w:szCs w:val="22"/>
+        </w:rPr>
+        <w:br/>
+      </w:r>
       <w:r>
         <w:rPr>
           <w:noProof/>
         </w:rPr>
         <w:drawing>
-          <wp:inline distT="0" distB="0" distL="0" distR="0" wp14:anchorId="3720A006" wp14:editId="62E0FA9D">
-            <wp:extent cx="4450432" cy="3087249"/>
-            <wp:effectExtent l="0" t="0" r="7620" b="0"/>
-            <wp:docPr id="15" name="Picture 15"/>
+          <wp:inline distT="0" distB="0" distL="0" distR="0" wp14:anchorId="09B4001A" wp14:editId="05375538">
+            <wp:extent cx="5943600" cy="1483995"/>
+            <wp:effectExtent l="0" t="0" r="0" b="1905"/>
+            <wp:docPr id="16" name="Picture 16"/>
             <wp:cNvGraphicFramePr>
               <a:graphicFrameLocks xmlns:a="http://schemas.openxmlformats.org/drawingml/2006/main" noChangeAspect="1"/>
             </wp:cNvGraphicFramePr>
@@ -4350,6 +5104,122 @@
                   <pic:spPr>
                     <a:xfrm>
                       <a:off x="0" y="0"/>
+                      <a:ext cx="5943600" cy="1483995"/>
+                    </a:xfrm>
+                    <a:prstGeom prst="rect">
+                      <a:avLst/>
+                    </a:prstGeom>
+                  </pic:spPr>
+                </pic:pic>
+              </a:graphicData>
+            </a:graphic>
+          </wp:inline>
+        </w:drawing>
+      </w:r>
+    </w:p>
+    <w:p>
+      <w:pPr>
+        <w:pStyle w:val="NormalWeb"/>
+        <w:shd w:val="clear" w:color="auto" w:fill="FFFFFF"/>
+        <w:spacing w:after="0"/>
+        <w:rPr>
+          <w:rFonts w:asciiTheme="minorHAnsi" w:hAnsiTheme="minorHAnsi" w:cstheme="minorHAnsi"/>
+          <w:sz w:val="22"/>
+          <w:szCs w:val="22"/>
+        </w:rPr>
+      </w:pPr>
+    </w:p>
+    <w:p>
+      <w:pPr>
+        <w:pStyle w:val="NormalWeb"/>
+        <w:shd w:val="clear" w:color="auto" w:fill="FFFFFF"/>
+        <w:spacing w:after="0"/>
+        <w:rPr>
+          <w:rFonts w:asciiTheme="minorHAnsi" w:hAnsiTheme="minorHAnsi" w:cstheme="minorHAnsi"/>
+          <w:sz w:val="22"/>
+          <w:szCs w:val="22"/>
+        </w:rPr>
+      </w:pPr>
+      <w:r>
+        <w:rPr>
+          <w:rFonts w:asciiTheme="minorHAnsi" w:hAnsiTheme="minorHAnsi" w:cstheme="minorHAnsi"/>
+          <w:sz w:val="22"/>
+          <w:szCs w:val="22"/>
+        </w:rPr>
+        <w:t xml:space="preserve">You should render the </w:t>
+      </w:r>
+      <w:proofErr w:type="spellStart"/>
+      <w:r>
+        <w:rPr>
+          <w:rFonts w:asciiTheme="minorHAnsi" w:hAnsiTheme="minorHAnsi" w:cstheme="minorHAnsi"/>
+          <w:sz w:val="22"/>
+          <w:szCs w:val="22"/>
+        </w:rPr>
+        <w:t>eShop</w:t>
+      </w:r>
+      <w:r>
+        <w:rPr>
+          <w:rFonts w:asciiTheme="minorHAnsi" w:hAnsiTheme="minorHAnsi" w:cstheme="minorHAnsi"/>
+          <w:sz w:val="22"/>
+          <w:szCs w:val="22"/>
+        </w:rPr>
+        <w:t>OnWeb</w:t>
+      </w:r>
+      <w:proofErr w:type="spellEnd"/>
+      <w:r>
+        <w:rPr>
+          <w:rFonts w:asciiTheme="minorHAnsi" w:hAnsiTheme="minorHAnsi" w:cstheme="minorHAnsi"/>
+          <w:sz w:val="22"/>
+          <w:szCs w:val="22"/>
+        </w:rPr>
+        <w:t xml:space="preserve"> site</w:t>
+      </w:r>
+    </w:p>
+    <w:p>
+      <w:pPr>
+        <w:pStyle w:val="NormalWeb"/>
+        <w:shd w:val="clear" w:color="auto" w:fill="FFFFFF"/>
+        <w:spacing w:after="0"/>
+        <w:rPr>
+          <w:rFonts w:asciiTheme="minorHAnsi" w:hAnsiTheme="minorHAnsi" w:cstheme="minorHAnsi"/>
+          <w:sz w:val="22"/>
+          <w:szCs w:val="22"/>
+        </w:rPr>
+      </w:pPr>
+      <w:r>
+        <w:rPr>
+          <w:noProof/>
+        </w:rPr>
+        <w:drawing>
+          <wp:inline distT="0" distB="0" distL="0" distR="0" wp14:anchorId="3720A006" wp14:editId="62E0FA9D">
+            <wp:extent cx="4450432" cy="3087249"/>
+            <wp:effectExtent l="0" t="0" r="7620" b="0"/>
+            <wp:docPr id="15" name="Picture 15"/>
+            <wp:cNvGraphicFramePr>
+              <a:graphicFrameLocks xmlns:a="http://schemas.openxmlformats.org/drawingml/2006/main" noChangeAspect="1"/>
+            </wp:cNvGraphicFramePr>
+            <a:graphic xmlns:a="http://schemas.openxmlformats.org/drawingml/2006/main">
+              <a:graphicData uri="http://schemas.openxmlformats.org/drawingml/2006/picture">
+                <pic:pic xmlns:pic="http://schemas.openxmlformats.org/drawingml/2006/picture">
+                  <pic:nvPicPr>
+                    <pic:cNvPr id="1" name=""/>
+                    <pic:cNvPicPr/>
+                  </pic:nvPicPr>
+                  <pic:blipFill>
+                    <a:blip r:embed="rId36" cstate="print">
+                      <a:extLst>
+                        <a:ext uri="{28A0092B-C50C-407E-A947-70E740481C1C}">
+                          <a14:useLocalDpi xmlns:a14="http://schemas.microsoft.com/office/drawing/2010/main"/>
+                        </a:ext>
+                      </a:extLst>
+                    </a:blip>
+                    <a:stretch>
+                      <a:fillRect/>
+                    </a:stretch>
+                  </pic:blipFill>
+                  <pic:spPr>
+                    <a:xfrm>
+                      <a:off x="0" y="0"/>
                       <a:ext cx="4452869" cy="3088939"/>
                     </a:xfrm>
                     <a:prstGeom prst="rect">
@@ -4393,12 +5263,14 @@
       <w:r>
         <w:t xml:space="preserve"> Edit the file called </w:t>
       </w:r>
+      <w:proofErr w:type="spellStart"/>
       <w:r>
         <w:rPr>
           <w:b/>
         </w:rPr>
         <w:t>terraform.tfvars</w:t>
       </w:r>
+      <w:proofErr w:type="spellEnd"/>
       <w:r>
         <w:t xml:space="preserve"> located in the directory </w:t>
       </w:r>
@@ -4409,7 +5281,39 @@
         <w:t>pre-ready-2019-H1\Student\Resources\terraform</w:t>
       </w:r>
       <w:r>
-        <w:t xml:space="preserve"> to configure the variables.  Key in the resourceIds for aksvnet, aks-subnet, aksvnet_resourcegroup and a new resource group for AKS. In short everything you key in this file will be based on existing resources you deployed using the shell script + ARM templates</w:t>
+        <w:t xml:space="preserve"> to configure the variables.  Key in the </w:t>
+      </w:r>
+      <w:proofErr w:type="spellStart"/>
+      <w:r>
+        <w:t>resourceIds</w:t>
+      </w:r>
+      <w:proofErr w:type="spellEnd"/>
+      <w:r>
+        <w:t xml:space="preserve"> for </w:t>
+      </w:r>
+      <w:proofErr w:type="spellStart"/>
+      <w:r>
+        <w:t>aksvnet</w:t>
+      </w:r>
+      <w:proofErr w:type="spellEnd"/>
+      <w:r>
+        <w:t xml:space="preserve">, </w:t>
+      </w:r>
+      <w:proofErr w:type="spellStart"/>
+      <w:r>
+        <w:t>aks</w:t>
+      </w:r>
+      <w:proofErr w:type="spellEnd"/>
+      <w:r>
+        <w:t xml:space="preserve">-subnet, </w:t>
+      </w:r>
+      <w:proofErr w:type="spellStart"/>
+      <w:r>
+        <w:t>aksvnet_resourcegroup</w:t>
+      </w:r>
+      <w:proofErr w:type="spellEnd"/>
+      <w:r>
+        <w:t xml:space="preserve"> and a new resource group for AKS. In short everything you key in this file will be based on existing resources you deployed using the shell script + ARM templates</w:t>
       </w:r>
     </w:p>
     <w:p>
@@ -4545,7 +5449,21 @@
         <w:rPr>
           <w:rFonts w:ascii="Consolas" w:eastAsia="Times New Roman" w:hAnsi="Consolas"/>
         </w:rPr>
-        <w:t>terraform init (only 1</w:t>
+        <w:t xml:space="preserve">terraform </w:t>
+      </w:r>
+      <w:proofErr w:type="spellStart"/>
+      <w:r>
+        <w:rPr>
+          <w:rFonts w:ascii="Consolas" w:eastAsia="Times New Roman" w:hAnsi="Consolas"/>
+        </w:rPr>
+        <w:t>init</w:t>
+      </w:r>
+      <w:proofErr w:type="spellEnd"/>
+      <w:r>
+        <w:rPr>
+          <w:rFonts w:ascii="Consolas" w:eastAsia="Times New Roman" w:hAnsi="Consolas"/>
+        </w:rPr>
+        <w:t> (only 1</w:t>
       </w:r>
       <w:r>
         <w:rPr>
@@ -4578,8 +5496,16 @@
         <w:rPr>
           <w:rFonts w:ascii="Consolas" w:eastAsia="Times New Roman" w:hAnsi="Consolas"/>
         </w:rPr>
-        <w:t>terraform plan -out out.plan</w:t>
-      </w:r>
+        <w:t xml:space="preserve">terraform plan -out </w:t>
+      </w:r>
+      <w:proofErr w:type="spellStart"/>
+      <w:r>
+        <w:rPr>
+          <w:rFonts w:ascii="Consolas" w:eastAsia="Times New Roman" w:hAnsi="Consolas"/>
+        </w:rPr>
+        <w:t>out.plan</w:t>
+      </w:r>
+      <w:proofErr w:type="spellEnd"/>
     </w:p>
     <w:p>
       <w:pPr>
@@ -4610,8 +5536,16 @@
         <w:rPr>
           <w:rFonts w:ascii="Consolas" w:eastAsia="Times New Roman" w:hAnsi="Consolas"/>
         </w:rPr>
-        <w:t>-auto-approve out.plan</w:t>
-      </w:r>
+        <w:t xml:space="preserve">-auto-approve </w:t>
+      </w:r>
+      <w:proofErr w:type="spellStart"/>
+      <w:r>
+        <w:rPr>
+          <w:rFonts w:ascii="Consolas" w:eastAsia="Times New Roman" w:hAnsi="Consolas"/>
+        </w:rPr>
+        <w:t>out.plan</w:t>
+      </w:r>
+      <w:proofErr w:type="spellEnd"/>
     </w:p>
     <w:p>
       <w:pPr>
@@ -4657,8 +5591,16 @@
         <w:rPr>
           <w:highlight w:val="yellow"/>
         </w:rPr>
-        <w:t>terraform destroy -target=azurerm_resource_group.aksrg</w:t>
-      </w:r>
+        <w:t>terraform destroy -target=</w:t>
+      </w:r>
+      <w:proofErr w:type="spellStart"/>
+      <w:r>
+        <w:rPr>
+          <w:highlight w:val="yellow"/>
+        </w:rPr>
+        <w:t>azurerm_resource_group.aksrg</w:t>
+      </w:r>
+      <w:proofErr w:type="spellEnd"/>
       <w:r>
         <w:t xml:space="preserve">     </w:t>
       </w:r>
@@ -6410,7 +7352,7 @@
 </file>
 
 <file path=customXml/itemProps1.xml><?xml version="1.0" encoding="utf-8"?>
-<ds:datastoreItem xmlns:ds="http://schemas.openxmlformats.org/officeDocument/2006/customXml" ds:itemID="{DD892C76-E856-4D44-BEA5-42439F53159E}">
+<ds:datastoreItem xmlns:ds="http://schemas.openxmlformats.org/officeDocument/2006/customXml" ds:itemID="{7C556490-D1FC-457E-B73E-74FF90BAA937}">
   <ds:schemaRefs>
     <ds:schemaRef ds:uri="http://schemas.openxmlformats.org/officeDocument/2006/bibliography"/>
   </ds:schemaRefs>

</xml_diff>

<commit_message>
Update documents based on feedback
</commit_message>
<xml_diff>
--- a/Student/Guides/Deployment Setup Guide.docx
+++ b/Student/Guides/Deployment Setup Guide.docx
@@ -123,7 +123,7 @@
             </w:rPr>
             <w:fldChar w:fldCharType="separate"/>
           </w:r>
-          <w:hyperlink w:anchor="_Toc536178762" w:history="1">
+          <w:hyperlink w:anchor="_Toc536447640" w:history="1">
             <w:r>
               <w:rPr>
                 <w:rStyle w:val="Hyperlink"/>
@@ -150,7 +150,7 @@
                 <w:noProof/>
                 <w:webHidden/>
               </w:rPr>
-              <w:instrText xml:space="preserve"> PAGEREF _Toc536178762 \h </w:instrText>
+              <w:instrText xml:space="preserve"> PAGEREF _Toc536447640 \h </w:instrText>
             </w:r>
             <w:r>
               <w:rPr>
@@ -192,7 +192,7 @@
               <w:noProof/>
             </w:rPr>
           </w:pPr>
-          <w:hyperlink w:anchor="_Toc536178763" w:history="1">
+          <w:hyperlink w:anchor="_Toc536447641" w:history="1">
             <w:r>
               <w:rPr>
                 <w:rStyle w:val="Hyperlink"/>
@@ -219,7 +219,7 @@
                 <w:noProof/>
                 <w:webHidden/>
               </w:rPr>
-              <w:instrText xml:space="preserve"> PAGEREF _Toc536178763 \h </w:instrText>
+              <w:instrText xml:space="preserve"> PAGEREF _Toc536447641 \h </w:instrText>
             </w:r>
             <w:r>
               <w:rPr>
@@ -261,13 +261,13 @@
               <w:noProof/>
             </w:rPr>
           </w:pPr>
-          <w:hyperlink w:anchor="_Toc536178764" w:history="1">
+          <w:hyperlink w:anchor="_Toc536447642" w:history="1">
             <w:r>
               <w:rPr>
                 <w:rStyle w:val="Hyperlink"/>
                 <w:noProof/>
               </w:rPr>
-              <w:t>Deploy from the Azure Cloud Shell</w:t>
+              <w:t>Deploy from the Azure Cloud Shell in Azure Portal</w:t>
             </w:r>
             <w:r>
               <w:rPr>
@@ -288,7 +288,7 @@
                 <w:noProof/>
                 <w:webHidden/>
               </w:rPr>
-              <w:instrText xml:space="preserve"> PAGEREF _Toc536178764 \h </w:instrText>
+              <w:instrText xml:space="preserve"> PAGEREF _Toc536447642 \h </w:instrText>
             </w:r>
             <w:r>
               <w:rPr>
@@ -330,7 +330,7 @@
               <w:noProof/>
             </w:rPr>
           </w:pPr>
-          <w:hyperlink w:anchor="_Toc536178765" w:history="1">
+          <w:hyperlink w:anchor="_Toc536447643" w:history="1">
             <w:r>
               <w:rPr>
                 <w:rStyle w:val="Hyperlink"/>
@@ -357,7 +357,7 @@
                 <w:noProof/>
                 <w:webHidden/>
               </w:rPr>
-              <w:instrText xml:space="preserve"> PAGEREF _Toc536178765 \h </w:instrText>
+              <w:instrText xml:space="preserve"> PAGEREF _Toc536447643 \h </w:instrText>
             </w:r>
             <w:r>
               <w:rPr>
@@ -399,7 +399,7 @@
               <w:noProof/>
             </w:rPr>
           </w:pPr>
-          <w:hyperlink w:anchor="_Toc536178766" w:history="1">
+          <w:hyperlink w:anchor="_Toc536447644" w:history="1">
             <w:r>
               <w:rPr>
                 <w:rStyle w:val="Hyperlink"/>
@@ -426,7 +426,7 @@
                 <w:noProof/>
                 <w:webHidden/>
               </w:rPr>
-              <w:instrText xml:space="preserve"> PAGEREF _Toc536178766 \h </w:instrText>
+              <w:instrText xml:space="preserve"> PAGEREF _Toc536447644 \h </w:instrText>
             </w:r>
             <w:r>
               <w:rPr>
@@ -468,7 +468,7 @@
               <w:noProof/>
             </w:rPr>
           </w:pPr>
-          <w:hyperlink w:anchor="_Toc536178767" w:history="1">
+          <w:hyperlink w:anchor="_Toc536447645" w:history="1">
             <w:r>
               <w:rPr>
                 <w:rStyle w:val="Hyperlink"/>
@@ -495,7 +495,7 @@
                 <w:noProof/>
                 <w:webHidden/>
               </w:rPr>
-              <w:instrText xml:space="preserve"> PAGEREF _Toc536178767 \h </w:instrText>
+              <w:instrText xml:space="preserve"> PAGEREF _Toc536447645 \h </w:instrText>
             </w:r>
             <w:r>
               <w:rPr>
@@ -540,6 +540,10 @@
     </w:sdt>
     <w:p/>
     <w:p/>
+    <w:p>
+      <w:bookmarkStart w:id="0" w:name="_GoBack"/>
+      <w:bookmarkEnd w:id="0"/>
+    </w:p>
     <w:p/>
     <w:p/>
     <w:p/>
@@ -552,16 +556,15 @@
     <w:p/>
     <w:p/>
     <w:p/>
-    <w:p/>
     <w:p>
       <w:pPr>
         <w:pStyle w:val="Heading1"/>
       </w:pPr>
-      <w:bookmarkStart w:id="0" w:name="_Toc536178762"/>
+      <w:bookmarkStart w:id="1" w:name="_Toc536447640"/>
       <w:r>
         <w:t>Getting Started</w:t>
       </w:r>
-      <w:bookmarkEnd w:id="0"/>
+      <w:bookmarkEnd w:id="1"/>
     </w:p>
     <w:p>
       <w:r>
@@ -908,14 +911,19 @@
       <w:pPr>
         <w:pStyle w:val="Heading1"/>
       </w:pPr>
-      <w:bookmarkStart w:id="1" w:name="_Toc536178763"/>
-      <w:r>
-        <w:t xml:space="preserve">eShopOnWeb </w:t>
+      <w:bookmarkStart w:id="2" w:name="_Toc536447641"/>
+      <w:proofErr w:type="spellStart"/>
+      <w:r>
+        <w:t>eShopOnWeb</w:t>
+      </w:r>
+      <w:proofErr w:type="spellEnd"/>
+      <w:r>
+        <w:t xml:space="preserve"> </w:t>
       </w:r>
       <w:r>
         <w:t>Deployment Steps</w:t>
       </w:r>
-      <w:bookmarkEnd w:id="1"/>
+      <w:bookmarkEnd w:id="2"/>
     </w:p>
     <w:p>
       <w:r>
@@ -928,7 +936,15 @@
         <w:t xml:space="preserve"> at a time as you work through each step.</w:t>
       </w:r>
       <w:r>
-        <w:t xml:space="preserve">  From your machine you can run Visual Studio Code and Bash in Cloud Shell (Ctrl-Shift-P, then select Azure: Open Bash in Cloud Shell, It will prompt you to connect to Azure)</w:t>
+        <w:t xml:space="preserve">  From your machine you can run Visual Studio Code and Bash in Cloud Shell (Ctrl-Shift-P, then select Azure: Open Bash in Cloud Shell, </w:t>
+      </w:r>
+      <w:proofErr w:type="gramStart"/>
+      <w:r>
+        <w:t>It</w:t>
+      </w:r>
+      <w:proofErr w:type="gramEnd"/>
+      <w:r>
+        <w:t xml:space="preserve"> will prompt you to connect to Azure)</w:t>
       </w:r>
     </w:p>
     <w:p>
@@ -1019,7 +1035,15 @@
         <w:t xml:space="preserve"> so we need this to be consistent and to follow the rules.  </w:t>
       </w:r>
       <w:r>
-        <w:t xml:space="preserve">Update the other variables (we will be using throughout the remainder of the deployment).  Make sure the path you set for the sshkey exists.  </w:t>
+        <w:t xml:space="preserve">Update the other variables (we will be using throughout the remainder of the deployment).  Make sure the path you set for the </w:t>
+      </w:r>
+      <w:proofErr w:type="spellStart"/>
+      <w:r>
+        <w:t>sshkey</w:t>
+      </w:r>
+      <w:proofErr w:type="spellEnd"/>
+      <w:r>
+        <w:t xml:space="preserve"> exists.  </w:t>
       </w:r>
       <w:r>
         <w:br/>
@@ -1068,7 +1092,15 @@
         <w:t xml:space="preserve"> </w:t>
       </w:r>
       <w:r>
-        <w:t>declare monitoringWorkShopName="</w:t>
+        <w:t xml:space="preserve">declare </w:t>
+      </w:r>
+      <w:proofErr w:type="spellStart"/>
+      <w:r>
+        <w:t>monitoringWorkShopName</w:t>
+      </w:r>
+      <w:proofErr w:type="spellEnd"/>
+      <w:r>
+        <w:t>="</w:t>
       </w:r>
       <w:r>
         <w:t>rjk99</w:t>
@@ -1126,6 +1158,7 @@
       <w:r>
         <w:t xml:space="preserve"> session run </w:t>
       </w:r>
+      <w:proofErr w:type="spellStart"/>
       <w:r>
         <w:rPr>
           <w:rStyle w:val="hljs-keyword"/>
@@ -1137,6 +1170,7 @@
         </w:rPr>
         <w:t>az</w:t>
       </w:r>
+      <w:proofErr w:type="spellEnd"/>
       <w:r>
         <w:rPr>
           <w:rFonts w:ascii="Consolas" w:hAnsi="Consolas"/>
@@ -1195,14 +1229,45 @@
           <w:szCs w:val="18"/>
         </w:rPr>
       </w:pPr>
-      <w:r>
-        <w:rPr>
-          <w:rFonts w:ascii="Consolas" w:eastAsia="Times New Roman" w:hAnsi="Consolas" w:cs="Times New Roman"/>
-          <w:color w:val="000000"/>
-          <w:sz w:val="18"/>
-          <w:szCs w:val="18"/>
-        </w:rPr>
-        <w:t>az group create --name $monitoringWorkShopName -l $location</w:t>
+      <w:proofErr w:type="spellStart"/>
+      <w:r>
+        <w:rPr>
+          <w:rFonts w:ascii="Consolas" w:eastAsia="Times New Roman" w:hAnsi="Consolas" w:cs="Times New Roman"/>
+          <w:color w:val="000000"/>
+          <w:sz w:val="18"/>
+          <w:szCs w:val="18"/>
+        </w:rPr>
+        <w:t>az</w:t>
+      </w:r>
+      <w:proofErr w:type="spellEnd"/>
+      <w:r>
+        <w:rPr>
+          <w:rFonts w:ascii="Consolas" w:eastAsia="Times New Roman" w:hAnsi="Consolas" w:cs="Times New Roman"/>
+          <w:color w:val="000000"/>
+          <w:sz w:val="18"/>
+          <w:szCs w:val="18"/>
+        </w:rPr>
+        <w:t xml:space="preserve"> group create --name $</w:t>
+      </w:r>
+      <w:proofErr w:type="spellStart"/>
+      <w:r>
+        <w:rPr>
+          <w:rFonts w:ascii="Consolas" w:eastAsia="Times New Roman" w:hAnsi="Consolas" w:cs="Times New Roman"/>
+          <w:color w:val="000000"/>
+          <w:sz w:val="18"/>
+          <w:szCs w:val="18"/>
+        </w:rPr>
+        <w:t>monitoringWorkShopName</w:t>
+      </w:r>
+      <w:proofErr w:type="spellEnd"/>
+      <w:r>
+        <w:rPr>
+          <w:rFonts w:ascii="Consolas" w:eastAsia="Times New Roman" w:hAnsi="Consolas" w:cs="Times New Roman"/>
+          <w:color w:val="000000"/>
+          <w:sz w:val="18"/>
+          <w:szCs w:val="18"/>
+        </w:rPr>
+        <w:t xml:space="preserve"> -l $location</w:t>
       </w:r>
     </w:p>
     <w:p>
@@ -1281,7 +1346,13 @@
         <w:t xml:space="preserve"> </w:t>
       </w:r>
       <w:r>
-        <w:t>Run the two lines to create the Key Vault.  This is uses to store the password used for creating each of the VMs and to access the database that is deployed.  Remember we never hardcode passwords in ARM templates or PowerShell Scripts</w:t>
+        <w:t>Run the two lines to create the Key Vault.  This is use</w:t>
+      </w:r>
+      <w:r>
+        <w:t>d</w:t>
+      </w:r>
+      <w:r>
+        <w:t xml:space="preserve"> to store the password used for creating each of the VMs and to access the database that is deployed.  Remember we never hardcode passwords in ARM templates or PowerShell Scripts</w:t>
       </w:r>
       <w:r>
         <w:br/>
@@ -1314,7 +1385,27 @@
           <w:sz w:val="18"/>
           <w:szCs w:val="18"/>
         </w:rPr>
-        <w:t xml:space="preserve"> monitoringWorkShopVaultName=</w:t>
+        <w:t xml:space="preserve"> </w:t>
+      </w:r>
+      <w:proofErr w:type="spellStart"/>
+      <w:r>
+        <w:rPr>
+          <w:rFonts w:ascii="Consolas" w:eastAsia="Times New Roman" w:hAnsi="Consolas" w:cs="Times New Roman"/>
+          <w:color w:val="000000"/>
+          <w:sz w:val="18"/>
+          <w:szCs w:val="18"/>
+        </w:rPr>
+        <w:t>monitoringWorkShopVaultName</w:t>
+      </w:r>
+      <w:proofErr w:type="spellEnd"/>
+      <w:r>
+        <w:rPr>
+          <w:rFonts w:ascii="Consolas" w:eastAsia="Times New Roman" w:hAnsi="Consolas" w:cs="Times New Roman"/>
+          <w:color w:val="000000"/>
+          <w:sz w:val="18"/>
+          <w:szCs w:val="18"/>
+        </w:rPr>
+        <w:t>=</w:t>
       </w:r>
       <w:r>
         <w:rPr>
@@ -1323,7 +1414,27 @@
           <w:sz w:val="18"/>
           <w:szCs w:val="18"/>
         </w:rPr>
-        <w:t>$(echo $monitoringWorkShopName"MonWorkshopVault")</w:t>
+        <w:t>$(echo $</w:t>
+      </w:r>
+      <w:proofErr w:type="spellStart"/>
+      <w:r>
+        <w:rPr>
+          <w:rFonts w:ascii="Consolas" w:eastAsia="Times New Roman" w:hAnsi="Consolas" w:cs="Times New Roman"/>
+          <w:color w:val="A31515"/>
+          <w:sz w:val="18"/>
+          <w:szCs w:val="18"/>
+        </w:rPr>
+        <w:t>monitoringWorkShopName"MonWorkshopVault</w:t>
+      </w:r>
+      <w:proofErr w:type="spellEnd"/>
+      <w:r>
+        <w:rPr>
+          <w:rFonts w:ascii="Consolas" w:eastAsia="Times New Roman" w:hAnsi="Consolas" w:cs="Times New Roman"/>
+          <w:color w:val="A31515"/>
+          <w:sz w:val="18"/>
+          <w:szCs w:val="18"/>
+        </w:rPr>
+        <w:t>")</w:t>
       </w:r>
     </w:p>
     <w:p>
@@ -1337,14 +1448,85 @@
           <w:szCs w:val="18"/>
         </w:rPr>
       </w:pPr>
-      <w:r>
-        <w:rPr>
-          <w:rFonts w:ascii="Consolas" w:eastAsia="Times New Roman" w:hAnsi="Consolas" w:cs="Times New Roman"/>
-          <w:color w:val="000000"/>
-          <w:sz w:val="18"/>
-          <w:szCs w:val="18"/>
-        </w:rPr>
-        <w:t>az keyvault create --name $monitoringWorkShopVaultName -g $monitoringWorkShopName -l $location --enabled-for-template-deployment true</w:t>
+      <w:proofErr w:type="spellStart"/>
+      <w:r>
+        <w:rPr>
+          <w:rFonts w:ascii="Consolas" w:eastAsia="Times New Roman" w:hAnsi="Consolas" w:cs="Times New Roman"/>
+          <w:color w:val="000000"/>
+          <w:sz w:val="18"/>
+          <w:szCs w:val="18"/>
+        </w:rPr>
+        <w:t>az</w:t>
+      </w:r>
+      <w:proofErr w:type="spellEnd"/>
+      <w:r>
+        <w:rPr>
+          <w:rFonts w:ascii="Consolas" w:eastAsia="Times New Roman" w:hAnsi="Consolas" w:cs="Times New Roman"/>
+          <w:color w:val="000000"/>
+          <w:sz w:val="18"/>
+          <w:szCs w:val="18"/>
+        </w:rPr>
+        <w:t xml:space="preserve"> </w:t>
+      </w:r>
+      <w:proofErr w:type="spellStart"/>
+      <w:r>
+        <w:rPr>
+          <w:rFonts w:ascii="Consolas" w:eastAsia="Times New Roman" w:hAnsi="Consolas" w:cs="Times New Roman"/>
+          <w:color w:val="000000"/>
+          <w:sz w:val="18"/>
+          <w:szCs w:val="18"/>
+        </w:rPr>
+        <w:t>keyvault</w:t>
+      </w:r>
+      <w:proofErr w:type="spellEnd"/>
+      <w:r>
+        <w:rPr>
+          <w:rFonts w:ascii="Consolas" w:eastAsia="Times New Roman" w:hAnsi="Consolas" w:cs="Times New Roman"/>
+          <w:color w:val="000000"/>
+          <w:sz w:val="18"/>
+          <w:szCs w:val="18"/>
+        </w:rPr>
+        <w:t xml:space="preserve"> create --name $</w:t>
+      </w:r>
+      <w:proofErr w:type="spellStart"/>
+      <w:r>
+        <w:rPr>
+          <w:rFonts w:ascii="Consolas" w:eastAsia="Times New Roman" w:hAnsi="Consolas" w:cs="Times New Roman"/>
+          <w:color w:val="000000"/>
+          <w:sz w:val="18"/>
+          <w:szCs w:val="18"/>
+        </w:rPr>
+        <w:t>monitoringWorkShopVaultName</w:t>
+      </w:r>
+      <w:proofErr w:type="spellEnd"/>
+      <w:r>
+        <w:rPr>
+          <w:rFonts w:ascii="Consolas" w:eastAsia="Times New Roman" w:hAnsi="Consolas" w:cs="Times New Roman"/>
+          <w:color w:val="000000"/>
+          <w:sz w:val="18"/>
+          <w:szCs w:val="18"/>
+        </w:rPr>
+        <w:t xml:space="preserve"> -g $</w:t>
+      </w:r>
+      <w:proofErr w:type="spellStart"/>
+      <w:r>
+        <w:rPr>
+          <w:rFonts w:ascii="Consolas" w:eastAsia="Times New Roman" w:hAnsi="Consolas" w:cs="Times New Roman"/>
+          <w:color w:val="000000"/>
+          <w:sz w:val="18"/>
+          <w:szCs w:val="18"/>
+        </w:rPr>
+        <w:t>monitoringWorkShopName</w:t>
+      </w:r>
+      <w:proofErr w:type="spellEnd"/>
+      <w:r>
+        <w:rPr>
+          <w:rFonts w:ascii="Consolas" w:eastAsia="Times New Roman" w:hAnsi="Consolas" w:cs="Times New Roman"/>
+          <w:color w:val="000000"/>
+          <w:sz w:val="18"/>
+          <w:szCs w:val="18"/>
+        </w:rPr>
+        <w:t xml:space="preserve"> -l $location --enabled-for-template-deployment true</w:t>
       </w:r>
     </w:p>
     <w:p/>
@@ -1424,7 +1606,7 @@
         <w:t xml:space="preserve"> </w:t>
       </w:r>
       <w:r>
-        <w:t>Run this line and you will be prompted for a username and password.  Use the username of “vmadmin” (if you do change this make sure to change it in the parameter file).  Make sure your password adheres to the Azure password policy.</w:t>
+        <w:t>Run this line and you will be prompted for a password.  Make sure your password adheres to the Azure password policy.</w:t>
       </w:r>
     </w:p>
     <w:p>
@@ -1547,7 +1729,6 @@
           <w:sz w:val="18"/>
           <w:szCs w:val="24"/>
         </w:rPr>
-        <w:lastRenderedPageBreak/>
         <w:t>Have a digit</w:t>
       </w:r>
     </w:p>
@@ -1574,6 +1755,7 @@
           <w:sz w:val="18"/>
           <w:szCs w:val="24"/>
         </w:rPr>
+        <w:lastRenderedPageBreak/>
         <w:t>Have a special character (Regex match [\W_])</w:t>
       </w:r>
     </w:p>
@@ -1648,13 +1830,23 @@
                 <w:szCs w:val="24"/>
               </w:rPr>
             </w:pPr>
+            <w:proofErr w:type="spellStart"/>
             <w:r>
               <w:rPr>
                 <w:rFonts w:ascii="Times New Roman" w:eastAsia="Times New Roman" w:hAnsi="Times New Roman" w:cs="Times New Roman"/>
                 <w:sz w:val="18"/>
                 <w:szCs w:val="24"/>
               </w:rPr>
-              <w:t>iloveyou!</w:t>
+              <w:t>iloveyou</w:t>
+            </w:r>
+            <w:proofErr w:type="spellEnd"/>
+            <w:r>
+              <w:rPr>
+                <w:rFonts w:ascii="Times New Roman" w:eastAsia="Times New Roman" w:hAnsi="Times New Roman" w:cs="Times New Roman"/>
+                <w:sz w:val="18"/>
+                <w:szCs w:val="24"/>
+              </w:rPr>
+              <w:t>!</w:t>
             </w:r>
           </w:p>
         </w:tc>
@@ -1872,23 +2064,75 @@
         <w:rPr>
           <w:color w:val="000000"/>
         </w:rPr>
-        <w:t>Then run the line that creates the secret in the Azure KeyVault</w:t>
-      </w:r>
-    </w:p>
-    <w:p>
-      <w:pPr>
-        <w:rPr>
-          <w:color w:val="000000"/>
-        </w:rPr>
-      </w:pPr>
-      <w:r>
-        <w:rPr>
-          <w:color w:val="000000"/>
-        </w:rPr>
-        <w:t xml:space="preserve">az keyvault secret set --vault-name $monitoringWorkShopVaultName --name </w:t>
-      </w:r>
-      <w:r>
-        <w:t>'VMPassword'</w:t>
+        <w:t xml:space="preserve">Then run the line that creates the secret in the Azure </w:t>
+      </w:r>
+      <w:proofErr w:type="spellStart"/>
+      <w:r>
+        <w:rPr>
+          <w:color w:val="000000"/>
+        </w:rPr>
+        <w:t>KeyVault</w:t>
+      </w:r>
+      <w:proofErr w:type="spellEnd"/>
+    </w:p>
+    <w:p>
+      <w:pPr>
+        <w:rPr>
+          <w:color w:val="000000"/>
+        </w:rPr>
+      </w:pPr>
+      <w:proofErr w:type="spellStart"/>
+      <w:r>
+        <w:rPr>
+          <w:color w:val="000000"/>
+        </w:rPr>
+        <w:t>az</w:t>
+      </w:r>
+      <w:proofErr w:type="spellEnd"/>
+      <w:r>
+        <w:rPr>
+          <w:color w:val="000000"/>
+        </w:rPr>
+        <w:t xml:space="preserve"> </w:t>
+      </w:r>
+      <w:proofErr w:type="spellStart"/>
+      <w:r>
+        <w:rPr>
+          <w:color w:val="000000"/>
+        </w:rPr>
+        <w:t>keyvault</w:t>
+      </w:r>
+      <w:proofErr w:type="spellEnd"/>
+      <w:r>
+        <w:rPr>
+          <w:color w:val="000000"/>
+        </w:rPr>
+        <w:t xml:space="preserve"> secret set --vault-name $</w:t>
+      </w:r>
+      <w:proofErr w:type="spellStart"/>
+      <w:r>
+        <w:rPr>
+          <w:color w:val="000000"/>
+        </w:rPr>
+        <w:t>monitoringWorkShopVaultName</w:t>
+      </w:r>
+      <w:proofErr w:type="spellEnd"/>
+      <w:r>
+        <w:rPr>
+          <w:color w:val="000000"/>
+        </w:rPr>
+        <w:t xml:space="preserve"> --name </w:t>
+      </w:r>
+      <w:r>
+        <w:t>'</w:t>
+      </w:r>
+      <w:proofErr w:type="spellStart"/>
+      <w:r>
+        <w:t>VMPassword</w:t>
+      </w:r>
+      <w:proofErr w:type="spellEnd"/>
+      <w:r>
+        <w:t>'</w:t>
       </w:r>
       <w:r>
         <w:rPr>
@@ -1923,7 +2167,23 @@
         <w:t xml:space="preserve">Run this line </w:t>
       </w:r>
       <w:r>
-        <w:t>to generate a sshkey and store it in the keyvault.</w:t>
+        <w:t xml:space="preserve">to generate a </w:t>
+      </w:r>
+      <w:proofErr w:type="spellStart"/>
+      <w:r>
+        <w:t>sshkey</w:t>
+      </w:r>
+      <w:proofErr w:type="spellEnd"/>
+      <w:r>
+        <w:t xml:space="preserve"> and store it in the </w:t>
+      </w:r>
+      <w:proofErr w:type="spellStart"/>
+      <w:r>
+        <w:t>keyvault</w:t>
+      </w:r>
+      <w:proofErr w:type="spellEnd"/>
+      <w:r>
+        <w:t>.</w:t>
       </w:r>
       <w:r>
         <w:t xml:space="preserve">  You can create this with an empty passphrase.  </w:t>
@@ -1940,14 +2200,45 @@
           <w:szCs w:val="18"/>
         </w:rPr>
       </w:pPr>
-      <w:r>
-        <w:rPr>
-          <w:rFonts w:ascii="Consolas" w:eastAsia="Times New Roman" w:hAnsi="Consolas" w:cs="Times New Roman"/>
-          <w:color w:val="000000"/>
-          <w:sz w:val="18"/>
-          <w:szCs w:val="18"/>
-        </w:rPr>
-        <w:t xml:space="preserve">ssh-keygen -t rsa -b 4096 -o -C </w:t>
+      <w:proofErr w:type="spellStart"/>
+      <w:r>
+        <w:rPr>
+          <w:rFonts w:ascii="Consolas" w:eastAsia="Times New Roman" w:hAnsi="Consolas" w:cs="Times New Roman"/>
+          <w:color w:val="000000"/>
+          <w:sz w:val="18"/>
+          <w:szCs w:val="18"/>
+        </w:rPr>
+        <w:t>ssh</w:t>
+      </w:r>
+      <w:proofErr w:type="spellEnd"/>
+      <w:r>
+        <w:rPr>
+          <w:rFonts w:ascii="Consolas" w:eastAsia="Times New Roman" w:hAnsi="Consolas" w:cs="Times New Roman"/>
+          <w:color w:val="000000"/>
+          <w:sz w:val="18"/>
+          <w:szCs w:val="18"/>
+        </w:rPr>
+        <w:t xml:space="preserve">-keygen -t </w:t>
+      </w:r>
+      <w:proofErr w:type="spellStart"/>
+      <w:r>
+        <w:rPr>
+          <w:rFonts w:ascii="Consolas" w:eastAsia="Times New Roman" w:hAnsi="Consolas" w:cs="Times New Roman"/>
+          <w:color w:val="000000"/>
+          <w:sz w:val="18"/>
+          <w:szCs w:val="18"/>
+        </w:rPr>
+        <w:t>rsa</w:t>
+      </w:r>
+      <w:proofErr w:type="spellEnd"/>
+      <w:r>
+        <w:rPr>
+          <w:rFonts w:ascii="Consolas" w:eastAsia="Times New Roman" w:hAnsi="Consolas" w:cs="Times New Roman"/>
+          <w:color w:val="000000"/>
+          <w:sz w:val="18"/>
+          <w:szCs w:val="18"/>
+        </w:rPr>
+        <w:t xml:space="preserve"> -b 4096 -o -C </w:t>
       </w:r>
       <w:r>
         <w:rPr>
@@ -1965,8 +2256,39 @@
           <w:sz w:val="18"/>
           <w:szCs w:val="18"/>
         </w:rPr>
-        <w:t xml:space="preserve"> -f $sshkeypath/id_rsa</w:t>
-      </w:r>
+        <w:t xml:space="preserve"> -f $</w:t>
+      </w:r>
+      <w:proofErr w:type="spellStart"/>
+      <w:r>
+        <w:rPr>
+          <w:rFonts w:ascii="Consolas" w:eastAsia="Times New Roman" w:hAnsi="Consolas" w:cs="Times New Roman"/>
+          <w:color w:val="000000"/>
+          <w:sz w:val="18"/>
+          <w:szCs w:val="18"/>
+        </w:rPr>
+        <w:t>sshkeypath</w:t>
+      </w:r>
+      <w:proofErr w:type="spellEnd"/>
+      <w:r>
+        <w:rPr>
+          <w:rFonts w:ascii="Consolas" w:eastAsia="Times New Roman" w:hAnsi="Consolas" w:cs="Times New Roman"/>
+          <w:color w:val="000000"/>
+          <w:sz w:val="18"/>
+          <w:szCs w:val="18"/>
+        </w:rPr>
+        <w:t>/</w:t>
+      </w:r>
+      <w:proofErr w:type="spellStart"/>
+      <w:r>
+        <w:rPr>
+          <w:rFonts w:ascii="Consolas" w:eastAsia="Times New Roman" w:hAnsi="Consolas" w:cs="Times New Roman"/>
+          <w:color w:val="000000"/>
+          <w:sz w:val="18"/>
+          <w:szCs w:val="18"/>
+        </w:rPr>
+        <w:t>id_rsa</w:t>
+      </w:r>
+      <w:proofErr w:type="spellEnd"/>
     </w:p>
     <w:p>
       <w:pPr>
@@ -2012,14 +2334,65 @@
           <w:szCs w:val="18"/>
         </w:rPr>
       </w:pPr>
-      <w:r>
-        <w:rPr>
-          <w:rFonts w:ascii="Consolas" w:eastAsia="Times New Roman" w:hAnsi="Consolas" w:cs="Times New Roman"/>
-          <w:color w:val="000000"/>
-          <w:sz w:val="18"/>
-          <w:szCs w:val="18"/>
-        </w:rPr>
-        <w:t xml:space="preserve">az keyvault secret set --vault-name $monitoringWorkShopVaultName --name </w:t>
+      <w:proofErr w:type="spellStart"/>
+      <w:r>
+        <w:rPr>
+          <w:rFonts w:ascii="Consolas" w:eastAsia="Times New Roman" w:hAnsi="Consolas" w:cs="Times New Roman"/>
+          <w:color w:val="000000"/>
+          <w:sz w:val="18"/>
+          <w:szCs w:val="18"/>
+        </w:rPr>
+        <w:t>az</w:t>
+      </w:r>
+      <w:proofErr w:type="spellEnd"/>
+      <w:r>
+        <w:rPr>
+          <w:rFonts w:ascii="Consolas" w:eastAsia="Times New Roman" w:hAnsi="Consolas" w:cs="Times New Roman"/>
+          <w:color w:val="000000"/>
+          <w:sz w:val="18"/>
+          <w:szCs w:val="18"/>
+        </w:rPr>
+        <w:t xml:space="preserve"> </w:t>
+      </w:r>
+      <w:proofErr w:type="spellStart"/>
+      <w:r>
+        <w:rPr>
+          <w:rFonts w:ascii="Consolas" w:eastAsia="Times New Roman" w:hAnsi="Consolas" w:cs="Times New Roman"/>
+          <w:color w:val="000000"/>
+          <w:sz w:val="18"/>
+          <w:szCs w:val="18"/>
+        </w:rPr>
+        <w:t>keyvault</w:t>
+      </w:r>
+      <w:proofErr w:type="spellEnd"/>
+      <w:r>
+        <w:rPr>
+          <w:rFonts w:ascii="Consolas" w:eastAsia="Times New Roman" w:hAnsi="Consolas" w:cs="Times New Roman"/>
+          <w:color w:val="000000"/>
+          <w:sz w:val="18"/>
+          <w:szCs w:val="18"/>
+        </w:rPr>
+        <w:t xml:space="preserve"> secret set --vault-name $</w:t>
+      </w:r>
+      <w:proofErr w:type="spellStart"/>
+      <w:r>
+        <w:rPr>
+          <w:rFonts w:ascii="Consolas" w:eastAsia="Times New Roman" w:hAnsi="Consolas" w:cs="Times New Roman"/>
+          <w:color w:val="000000"/>
+          <w:sz w:val="18"/>
+          <w:szCs w:val="18"/>
+        </w:rPr>
+        <w:t>monitoringWorkShopVaultName</w:t>
+      </w:r>
+      <w:proofErr w:type="spellEnd"/>
+      <w:r>
+        <w:rPr>
+          <w:rFonts w:ascii="Consolas" w:eastAsia="Times New Roman" w:hAnsi="Consolas" w:cs="Times New Roman"/>
+          <w:color w:val="000000"/>
+          <w:sz w:val="18"/>
+          <w:szCs w:val="18"/>
+        </w:rPr>
+        <w:t xml:space="preserve"> --name </w:t>
       </w:r>
       <w:r>
         <w:rPr>
@@ -2028,16 +2401,56 @@
           <w:sz w:val="18"/>
           <w:szCs w:val="18"/>
         </w:rPr>
-        <w:t>'sshkey-pub'</w:t>
-      </w:r>
-      <w:r>
-        <w:rPr>
-          <w:rFonts w:ascii="Consolas" w:eastAsia="Times New Roman" w:hAnsi="Consolas" w:cs="Times New Roman"/>
-          <w:color w:val="000000"/>
-          <w:sz w:val="18"/>
-          <w:szCs w:val="18"/>
-        </w:rPr>
-        <w:t xml:space="preserve"> --file $sshkeypath/id_rsa.pub</w:t>
+        <w:t>'</w:t>
+      </w:r>
+      <w:proofErr w:type="spellStart"/>
+      <w:r>
+        <w:rPr>
+          <w:rFonts w:ascii="Consolas" w:eastAsia="Times New Roman" w:hAnsi="Consolas" w:cs="Times New Roman"/>
+          <w:color w:val="A31515"/>
+          <w:sz w:val="18"/>
+          <w:szCs w:val="18"/>
+        </w:rPr>
+        <w:t>sshkey</w:t>
+      </w:r>
+      <w:proofErr w:type="spellEnd"/>
+      <w:r>
+        <w:rPr>
+          <w:rFonts w:ascii="Consolas" w:eastAsia="Times New Roman" w:hAnsi="Consolas" w:cs="Times New Roman"/>
+          <w:color w:val="A31515"/>
+          <w:sz w:val="18"/>
+          <w:szCs w:val="18"/>
+        </w:rPr>
+        <w:t>-pub'</w:t>
+      </w:r>
+      <w:r>
+        <w:rPr>
+          <w:rFonts w:ascii="Consolas" w:eastAsia="Times New Roman" w:hAnsi="Consolas" w:cs="Times New Roman"/>
+          <w:color w:val="000000"/>
+          <w:sz w:val="18"/>
+          <w:szCs w:val="18"/>
+        </w:rPr>
+        <w:t xml:space="preserve"> --file $</w:t>
+      </w:r>
+      <w:proofErr w:type="spellStart"/>
+      <w:r>
+        <w:rPr>
+          <w:rFonts w:ascii="Consolas" w:eastAsia="Times New Roman" w:hAnsi="Consolas" w:cs="Times New Roman"/>
+          <w:color w:val="000000"/>
+          <w:sz w:val="18"/>
+          <w:szCs w:val="18"/>
+        </w:rPr>
+        <w:t>sshkeypath</w:t>
+      </w:r>
+      <w:proofErr w:type="spellEnd"/>
+      <w:r>
+        <w:rPr>
+          <w:rFonts w:ascii="Consolas" w:eastAsia="Times New Roman" w:hAnsi="Consolas" w:cs="Times New Roman"/>
+          <w:color w:val="000000"/>
+          <w:sz w:val="18"/>
+          <w:szCs w:val="18"/>
+        </w:rPr>
+        <w:t>/id_rsa.pub</w:t>
       </w:r>
     </w:p>
     <w:p/>
@@ -2106,7 +2519,67 @@
           <w:sz w:val="18"/>
           <w:szCs w:val="18"/>
         </w:rPr>
-        <w:t>$(az group show -n $monitoringWorkShopName --query id -o tsv)</w:t>
+        <w:t>$(</w:t>
+      </w:r>
+      <w:proofErr w:type="spellStart"/>
+      <w:r>
+        <w:rPr>
+          <w:rFonts w:ascii="Consolas" w:eastAsia="Times New Roman" w:hAnsi="Consolas" w:cs="Times New Roman"/>
+          <w:color w:val="A31515"/>
+          <w:sz w:val="18"/>
+          <w:szCs w:val="18"/>
+        </w:rPr>
+        <w:t>az</w:t>
+      </w:r>
+      <w:proofErr w:type="spellEnd"/>
+      <w:r>
+        <w:rPr>
+          <w:rFonts w:ascii="Consolas" w:eastAsia="Times New Roman" w:hAnsi="Consolas" w:cs="Times New Roman"/>
+          <w:color w:val="A31515"/>
+          <w:sz w:val="18"/>
+          <w:szCs w:val="18"/>
+        </w:rPr>
+        <w:t xml:space="preserve"> group show -n $</w:t>
+      </w:r>
+      <w:proofErr w:type="spellStart"/>
+      <w:r>
+        <w:rPr>
+          <w:rFonts w:ascii="Consolas" w:eastAsia="Times New Roman" w:hAnsi="Consolas" w:cs="Times New Roman"/>
+          <w:color w:val="A31515"/>
+          <w:sz w:val="18"/>
+          <w:szCs w:val="18"/>
+        </w:rPr>
+        <w:t>monitoringWorkShopName</w:t>
+      </w:r>
+      <w:proofErr w:type="spellEnd"/>
+      <w:r>
+        <w:rPr>
+          <w:rFonts w:ascii="Consolas" w:eastAsia="Times New Roman" w:hAnsi="Consolas" w:cs="Times New Roman"/>
+          <w:color w:val="A31515"/>
+          <w:sz w:val="18"/>
+          <w:szCs w:val="18"/>
+        </w:rPr>
+        <w:t xml:space="preserve"> --query id -o </w:t>
+      </w:r>
+      <w:proofErr w:type="spellStart"/>
+      <w:r>
+        <w:rPr>
+          <w:rFonts w:ascii="Consolas" w:eastAsia="Times New Roman" w:hAnsi="Consolas" w:cs="Times New Roman"/>
+          <w:color w:val="A31515"/>
+          <w:sz w:val="18"/>
+          <w:szCs w:val="18"/>
+        </w:rPr>
+        <w:t>tsv</w:t>
+      </w:r>
+      <w:proofErr w:type="spellEnd"/>
+      <w:r>
+        <w:rPr>
+          <w:rFonts w:ascii="Consolas" w:eastAsia="Times New Roman" w:hAnsi="Consolas" w:cs="Times New Roman"/>
+          <w:color w:val="A31515"/>
+          <w:sz w:val="18"/>
+          <w:szCs w:val="18"/>
+        </w:rPr>
+        <w:t>)</w:t>
       </w:r>
     </w:p>
     <w:p>
@@ -2120,14 +2593,65 @@
           <w:szCs w:val="18"/>
         </w:rPr>
       </w:pPr>
-      <w:r>
-        <w:rPr>
-          <w:rFonts w:ascii="Consolas" w:eastAsia="Times New Roman" w:hAnsi="Consolas" w:cs="Times New Roman"/>
-          <w:color w:val="000000"/>
-          <w:sz w:val="18"/>
-          <w:szCs w:val="18"/>
-        </w:rPr>
-        <w:t xml:space="preserve">az ad sp create-for-rbac -n </w:t>
+      <w:proofErr w:type="spellStart"/>
+      <w:r>
+        <w:rPr>
+          <w:rFonts w:ascii="Consolas" w:eastAsia="Times New Roman" w:hAnsi="Consolas" w:cs="Times New Roman"/>
+          <w:color w:val="000000"/>
+          <w:sz w:val="18"/>
+          <w:szCs w:val="18"/>
+        </w:rPr>
+        <w:t>az</w:t>
+      </w:r>
+      <w:proofErr w:type="spellEnd"/>
+      <w:r>
+        <w:rPr>
+          <w:rFonts w:ascii="Consolas" w:eastAsia="Times New Roman" w:hAnsi="Consolas" w:cs="Times New Roman"/>
+          <w:color w:val="000000"/>
+          <w:sz w:val="18"/>
+          <w:szCs w:val="18"/>
+        </w:rPr>
+        <w:t xml:space="preserve"> ad </w:t>
+      </w:r>
+      <w:proofErr w:type="spellStart"/>
+      <w:r>
+        <w:rPr>
+          <w:rFonts w:ascii="Consolas" w:eastAsia="Times New Roman" w:hAnsi="Consolas" w:cs="Times New Roman"/>
+          <w:color w:val="000000"/>
+          <w:sz w:val="18"/>
+          <w:szCs w:val="18"/>
+        </w:rPr>
+        <w:t>sp</w:t>
+      </w:r>
+      <w:proofErr w:type="spellEnd"/>
+      <w:r>
+        <w:rPr>
+          <w:rFonts w:ascii="Consolas" w:eastAsia="Times New Roman" w:hAnsi="Consolas" w:cs="Times New Roman"/>
+          <w:color w:val="000000"/>
+          <w:sz w:val="18"/>
+          <w:szCs w:val="18"/>
+        </w:rPr>
+        <w:t xml:space="preserve"> create-for-</w:t>
+      </w:r>
+      <w:proofErr w:type="spellStart"/>
+      <w:r>
+        <w:rPr>
+          <w:rFonts w:ascii="Consolas" w:eastAsia="Times New Roman" w:hAnsi="Consolas" w:cs="Times New Roman"/>
+          <w:color w:val="000000"/>
+          <w:sz w:val="18"/>
+          <w:szCs w:val="18"/>
+        </w:rPr>
+        <w:t>rbac</w:t>
+      </w:r>
+      <w:proofErr w:type="spellEnd"/>
+      <w:r>
+        <w:rPr>
+          <w:rFonts w:ascii="Consolas" w:eastAsia="Times New Roman" w:hAnsi="Consolas" w:cs="Times New Roman"/>
+          <w:color w:val="000000"/>
+          <w:sz w:val="18"/>
+          <w:szCs w:val="18"/>
+        </w:rPr>
+        <w:t xml:space="preserve"> -n </w:t>
       </w:r>
       <w:r>
         <w:rPr>
@@ -2136,7 +2660,27 @@
           <w:sz w:val="18"/>
           <w:szCs w:val="18"/>
         </w:rPr>
-        <w:t>"ready-$monitoringWorkShopName-aks-preday"</w:t>
+        <w:t>"ready-$</w:t>
+      </w:r>
+      <w:proofErr w:type="spellStart"/>
+      <w:r>
+        <w:rPr>
+          <w:rFonts w:ascii="Consolas" w:eastAsia="Times New Roman" w:hAnsi="Consolas" w:cs="Times New Roman"/>
+          <w:color w:val="A31515"/>
+          <w:sz w:val="18"/>
+          <w:szCs w:val="18"/>
+        </w:rPr>
+        <w:t>monitoringWorkShopName-aks-preday</w:t>
+      </w:r>
+      <w:proofErr w:type="spellEnd"/>
+      <w:r>
+        <w:rPr>
+          <w:rFonts w:ascii="Consolas" w:eastAsia="Times New Roman" w:hAnsi="Consolas" w:cs="Times New Roman"/>
+          <w:color w:val="A31515"/>
+          <w:sz w:val="18"/>
+          <w:szCs w:val="18"/>
+        </w:rPr>
+        <w:t>"</w:t>
       </w:r>
       <w:r>
         <w:rPr>
@@ -2313,13 +2857,33 @@
         </w:rPr>
         <w:t xml:space="preserve">e and copy the output results.  Then paste this in the </w:t>
       </w:r>
-      <w:r>
-        <w:rPr>
-          <w:rFonts w:asciiTheme="minorHAnsi" w:hAnsiTheme="minorHAnsi" w:cstheme="minorHAnsi"/>
-          <w:sz w:val="22"/>
-          <w:szCs w:val="22"/>
-        </w:rPr>
-        <w:t xml:space="preserve">azuredeploy.parameters.json file under password.reference.keyVault.id.  </w:t>
+      <w:proofErr w:type="spellStart"/>
+      <w:proofErr w:type="gramStart"/>
+      <w:r>
+        <w:rPr>
+          <w:rFonts w:asciiTheme="minorHAnsi" w:hAnsiTheme="minorHAnsi" w:cstheme="minorHAnsi"/>
+          <w:sz w:val="22"/>
+          <w:szCs w:val="22"/>
+        </w:rPr>
+        <w:t>azuredeploy.parameters</w:t>
+      </w:r>
+      <w:proofErr w:type="gramEnd"/>
+      <w:r>
+        <w:rPr>
+          <w:rFonts w:asciiTheme="minorHAnsi" w:hAnsiTheme="minorHAnsi" w:cstheme="minorHAnsi"/>
+          <w:sz w:val="22"/>
+          <w:szCs w:val="22"/>
+        </w:rPr>
+        <w:t>.json</w:t>
+      </w:r>
+      <w:proofErr w:type="spellEnd"/>
+      <w:r>
+        <w:rPr>
+          <w:rFonts w:asciiTheme="minorHAnsi" w:hAnsiTheme="minorHAnsi" w:cstheme="minorHAnsi"/>
+          <w:sz w:val="22"/>
+          <w:szCs w:val="22"/>
+        </w:rPr>
+        <w:t xml:space="preserve"> file under password.reference.keyVault.id.  </w:t>
       </w:r>
     </w:p>
     <w:p>
@@ -2343,22 +2907,87 @@
         <w:rPr>
           <w:rFonts w:cstheme="minorHAnsi"/>
         </w:rPr>
-        <w:t xml:space="preserve">the resourceid from here - </w:t>
-      </w:r>
+        <w:t xml:space="preserve">the </w:t>
+      </w:r>
+      <w:proofErr w:type="spellStart"/>
       <w:r>
         <w:rPr>
           <w:rFonts w:cstheme="minorHAnsi"/>
         </w:rPr>
+        <w:t>resourceid</w:t>
+      </w:r>
+      <w:proofErr w:type="spellEnd"/>
+      <w:r>
+        <w:rPr>
+          <w:rFonts w:cstheme="minorHAnsi"/>
+        </w:rPr>
+        <w:t xml:space="preserve"> from here - </w:t>
+      </w:r>
+      <w:r>
+        <w:rPr>
+          <w:rFonts w:cstheme="minorHAnsi"/>
+        </w:rPr>
         <w:br/>
       </w:r>
-      <w:r>
-        <w:rPr>
-          <w:rFonts w:ascii="Consolas" w:eastAsia="Times New Roman" w:hAnsi="Consolas" w:cs="Times New Roman"/>
-          <w:color w:val="000000"/>
-          <w:sz w:val="18"/>
-          <w:szCs w:val="18"/>
-        </w:rPr>
-        <w:t xml:space="preserve">az keyvault show --name $monitoringWorkShopVaultName -o json </w:t>
+      <w:proofErr w:type="spellStart"/>
+      <w:r>
+        <w:rPr>
+          <w:rFonts w:ascii="Consolas" w:eastAsia="Times New Roman" w:hAnsi="Consolas" w:cs="Times New Roman"/>
+          <w:color w:val="000000"/>
+          <w:sz w:val="18"/>
+          <w:szCs w:val="18"/>
+        </w:rPr>
+        <w:t>az</w:t>
+      </w:r>
+      <w:proofErr w:type="spellEnd"/>
+      <w:r>
+        <w:rPr>
+          <w:rFonts w:ascii="Consolas" w:eastAsia="Times New Roman" w:hAnsi="Consolas" w:cs="Times New Roman"/>
+          <w:color w:val="000000"/>
+          <w:sz w:val="18"/>
+          <w:szCs w:val="18"/>
+        </w:rPr>
+        <w:t xml:space="preserve"> </w:t>
+      </w:r>
+      <w:proofErr w:type="spellStart"/>
+      <w:r>
+        <w:rPr>
+          <w:rFonts w:ascii="Consolas" w:eastAsia="Times New Roman" w:hAnsi="Consolas" w:cs="Times New Roman"/>
+          <w:color w:val="000000"/>
+          <w:sz w:val="18"/>
+          <w:szCs w:val="18"/>
+        </w:rPr>
+        <w:t>keyvault</w:t>
+      </w:r>
+      <w:proofErr w:type="spellEnd"/>
+      <w:r>
+        <w:rPr>
+          <w:rFonts w:ascii="Consolas" w:eastAsia="Times New Roman" w:hAnsi="Consolas" w:cs="Times New Roman"/>
+          <w:color w:val="000000"/>
+          <w:sz w:val="18"/>
+          <w:szCs w:val="18"/>
+        </w:rPr>
+        <w:t xml:space="preserve"> show --name $</w:t>
+      </w:r>
+      <w:proofErr w:type="spellStart"/>
+      <w:r>
+        <w:rPr>
+          <w:rFonts w:ascii="Consolas" w:eastAsia="Times New Roman" w:hAnsi="Consolas" w:cs="Times New Roman"/>
+          <w:color w:val="000000"/>
+          <w:sz w:val="18"/>
+          <w:szCs w:val="18"/>
+        </w:rPr>
+        <w:t>monitoringWorkShopVaultName</w:t>
+      </w:r>
+      <w:proofErr w:type="spellEnd"/>
+      <w:r>
+        <w:rPr>
+          <w:rFonts w:ascii="Consolas" w:eastAsia="Times New Roman" w:hAnsi="Consolas" w:cs="Times New Roman"/>
+          <w:color w:val="000000"/>
+          <w:sz w:val="18"/>
+          <w:szCs w:val="18"/>
+        </w:rPr>
+        <w:t xml:space="preserve"> -o json </w:t>
       </w:r>
     </w:p>
     <w:p>
@@ -2509,7 +3138,34 @@
           <w:sz w:val="22"/>
           <w:szCs w:val="22"/>
         </w:rPr>
-        <w:t>Also, make sure to update the envPrefixName to match what you specified in the DeployMon</w:t>
+        <w:t xml:space="preserve">Also, make sure to update the </w:t>
+      </w:r>
+      <w:proofErr w:type="spellStart"/>
+      <w:r>
+        <w:rPr>
+          <w:rFonts w:asciiTheme="minorHAnsi" w:hAnsiTheme="minorHAnsi" w:cstheme="minorHAnsi"/>
+          <w:sz w:val="22"/>
+          <w:szCs w:val="22"/>
+        </w:rPr>
+        <w:t>envPrefixName</w:t>
+      </w:r>
+      <w:proofErr w:type="spellEnd"/>
+      <w:r>
+        <w:rPr>
+          <w:rFonts w:asciiTheme="minorHAnsi" w:hAnsiTheme="minorHAnsi" w:cstheme="minorHAnsi"/>
+          <w:sz w:val="22"/>
+          <w:szCs w:val="22"/>
+        </w:rPr>
+        <w:t xml:space="preserve"> to match what you specified in the </w:t>
+      </w:r>
+      <w:proofErr w:type="spellStart"/>
+      <w:r>
+        <w:rPr>
+          <w:rFonts w:asciiTheme="minorHAnsi" w:hAnsiTheme="minorHAnsi" w:cstheme="minorHAnsi"/>
+          <w:sz w:val="22"/>
+          <w:szCs w:val="22"/>
+        </w:rPr>
+        <w:t>DeployMon</w:t>
       </w:r>
       <w:r>
         <w:rPr>
@@ -2533,7 +3189,16 @@
           <w:sz w:val="22"/>
           <w:szCs w:val="22"/>
         </w:rPr>
-        <w:t>Env file (yes, I know I could feed this in from the deployment script)</w:t>
+        <w:t>Env</w:t>
+      </w:r>
+      <w:proofErr w:type="spellEnd"/>
+      <w:r>
+        <w:rPr>
+          <w:rFonts w:asciiTheme="minorHAnsi" w:hAnsiTheme="minorHAnsi" w:cstheme="minorHAnsi"/>
+          <w:sz w:val="22"/>
+          <w:szCs w:val="22"/>
+        </w:rPr>
+        <w:t xml:space="preserve"> file (yes, I know I could feed this in from the deployment script)</w:t>
       </w:r>
       <w:r>
         <w:rPr>
@@ -2731,6 +3396,7 @@
           <w:szCs w:val="22"/>
         </w:rPr>
       </w:pPr>
+      <w:proofErr w:type="spellStart"/>
       <w:r>
         <w:rPr>
           <w:rFonts w:asciiTheme="minorHAnsi" w:hAnsiTheme="minorHAnsi" w:cstheme="minorHAnsi"/>
@@ -2739,6 +3405,7 @@
         </w:rPr>
         <w:t>VMSSazuredeploy.json</w:t>
       </w:r>
+      <w:proofErr w:type="spellEnd"/>
     </w:p>
     <w:p>
       <w:pPr>
@@ -2755,6 +3422,8 @@
           <w:szCs w:val="22"/>
         </w:rPr>
       </w:pPr>
+      <w:proofErr w:type="spellStart"/>
+      <w:proofErr w:type="gramStart"/>
       <w:r>
         <w:rPr>
           <w:rFonts w:asciiTheme="minorHAnsi" w:hAnsiTheme="minorHAnsi" w:cstheme="minorHAnsi"/>
@@ -2763,6 +3432,8 @@
         </w:rPr>
         <w:t>Azuredeploy.parameters.json</w:t>
       </w:r>
+      <w:proofErr w:type="spellEnd"/>
+      <w:proofErr w:type="gramEnd"/>
     </w:p>
     <w:p>
       <w:pPr>
@@ -2974,8 +3645,18 @@
           <w:sz w:val="22"/>
           <w:szCs w:val="22"/>
         </w:rPr>
-        <w:t xml:space="preserve"> *.json</w:t>
-      </w:r>
+        <w:t xml:space="preserve"> </w:t>
+      </w:r>
+      <w:proofErr w:type="gramStart"/>
+      <w:r>
+        <w:rPr>
+          <w:rFonts w:asciiTheme="minorHAnsi" w:hAnsiTheme="minorHAnsi" w:cstheme="minorHAnsi"/>
+          <w:sz w:val="22"/>
+          <w:szCs w:val="22"/>
+        </w:rPr>
+        <w:t>*.json</w:t>
+      </w:r>
+      <w:proofErr w:type="gramEnd"/>
     </w:p>
     <w:p>
       <w:pPr>
@@ -3096,15 +3777,108 @@
           <w:szCs w:val="18"/>
         </w:rPr>
       </w:pPr>
-      <w:r>
-        <w:rPr>
-          <w:rFonts w:ascii="Consolas" w:eastAsia="Times New Roman" w:hAnsi="Consolas" w:cs="Times New Roman"/>
-          <w:color w:val="000000"/>
-          <w:sz w:val="18"/>
-          <w:szCs w:val="18"/>
-        </w:rPr>
-        <w:t>az group deployment create --name monitoringWorkShopDeployment -g $monitoringWorkShopName --template-file VMSSazuredeploy.json --parameters @azuredeploy.parameters.json</w:t>
-      </w:r>
+      <w:proofErr w:type="spellStart"/>
+      <w:r>
+        <w:rPr>
+          <w:rFonts w:ascii="Consolas" w:eastAsia="Times New Roman" w:hAnsi="Consolas" w:cs="Times New Roman"/>
+          <w:color w:val="000000"/>
+          <w:sz w:val="18"/>
+          <w:szCs w:val="18"/>
+        </w:rPr>
+        <w:t>az</w:t>
+      </w:r>
+      <w:proofErr w:type="spellEnd"/>
+      <w:r>
+        <w:rPr>
+          <w:rFonts w:ascii="Consolas" w:eastAsia="Times New Roman" w:hAnsi="Consolas" w:cs="Times New Roman"/>
+          <w:color w:val="000000"/>
+          <w:sz w:val="18"/>
+          <w:szCs w:val="18"/>
+        </w:rPr>
+        <w:t xml:space="preserve"> group deployment create --name </w:t>
+      </w:r>
+      <w:proofErr w:type="spellStart"/>
+      <w:r>
+        <w:rPr>
+          <w:rFonts w:ascii="Consolas" w:eastAsia="Times New Roman" w:hAnsi="Consolas" w:cs="Times New Roman"/>
+          <w:color w:val="000000"/>
+          <w:sz w:val="18"/>
+          <w:szCs w:val="18"/>
+        </w:rPr>
+        <w:t>monitoringWorkShopDeployment</w:t>
+      </w:r>
+      <w:proofErr w:type="spellEnd"/>
+      <w:r>
+        <w:rPr>
+          <w:rFonts w:ascii="Consolas" w:eastAsia="Times New Roman" w:hAnsi="Consolas" w:cs="Times New Roman"/>
+          <w:color w:val="000000"/>
+          <w:sz w:val="18"/>
+          <w:szCs w:val="18"/>
+        </w:rPr>
+        <w:t xml:space="preserve"> -g $</w:t>
+      </w:r>
+      <w:proofErr w:type="spellStart"/>
+      <w:r>
+        <w:rPr>
+          <w:rFonts w:ascii="Consolas" w:eastAsia="Times New Roman" w:hAnsi="Consolas" w:cs="Times New Roman"/>
+          <w:color w:val="000000"/>
+          <w:sz w:val="18"/>
+          <w:szCs w:val="18"/>
+        </w:rPr>
+        <w:t>monitoringWorkShopName</w:t>
+      </w:r>
+      <w:proofErr w:type="spellEnd"/>
+      <w:r>
+        <w:rPr>
+          <w:rFonts w:ascii="Consolas" w:eastAsia="Times New Roman" w:hAnsi="Consolas" w:cs="Times New Roman"/>
+          <w:color w:val="000000"/>
+          <w:sz w:val="18"/>
+          <w:szCs w:val="18"/>
+        </w:rPr>
+        <w:t xml:space="preserve"> --template-file </w:t>
+      </w:r>
+      <w:proofErr w:type="spellStart"/>
+      <w:r>
+        <w:rPr>
+          <w:rFonts w:ascii="Consolas" w:eastAsia="Times New Roman" w:hAnsi="Consolas" w:cs="Times New Roman"/>
+          <w:color w:val="000000"/>
+          <w:sz w:val="18"/>
+          <w:szCs w:val="18"/>
+        </w:rPr>
+        <w:t>VMSSazuredeploy.json</w:t>
+      </w:r>
+      <w:proofErr w:type="spellEnd"/>
+      <w:r>
+        <w:rPr>
+          <w:rFonts w:ascii="Consolas" w:eastAsia="Times New Roman" w:hAnsi="Consolas" w:cs="Times New Roman"/>
+          <w:color w:val="000000"/>
+          <w:sz w:val="18"/>
+          <w:szCs w:val="18"/>
+        </w:rPr>
+        <w:t xml:space="preserve"> --parameters @</w:t>
+      </w:r>
+      <w:proofErr w:type="spellStart"/>
+      <w:proofErr w:type="gramStart"/>
+      <w:r>
+        <w:rPr>
+          <w:rFonts w:ascii="Consolas" w:eastAsia="Times New Roman" w:hAnsi="Consolas" w:cs="Times New Roman"/>
+          <w:color w:val="000000"/>
+          <w:sz w:val="18"/>
+          <w:szCs w:val="18"/>
+        </w:rPr>
+        <w:t>azuredeploy.parameters</w:t>
+      </w:r>
+      <w:proofErr w:type="gramEnd"/>
+      <w:r>
+        <w:rPr>
+          <w:rFonts w:ascii="Consolas" w:eastAsia="Times New Roman" w:hAnsi="Consolas" w:cs="Times New Roman"/>
+          <w:color w:val="000000"/>
+          <w:sz w:val="18"/>
+          <w:szCs w:val="18"/>
+        </w:rPr>
+        <w:t>.json</w:t>
+      </w:r>
+      <w:proofErr w:type="spellEnd"/>
     </w:p>
     <w:p>
       <w:pPr>
@@ -3375,14 +4149,14 @@
       <w:pPr>
         <w:pStyle w:val="Heading2"/>
       </w:pPr>
-      <w:bookmarkStart w:id="2" w:name="_Toc536178764"/>
+      <w:bookmarkStart w:id="3" w:name="_Toc536447642"/>
       <w:r>
         <w:t>Deploy from the Azure Cloud Shell</w:t>
       </w:r>
-      <w:bookmarkEnd w:id="2"/>
       <w:r>
         <w:t xml:space="preserve"> in Azure Portal</w:t>
       </w:r>
+      <w:bookmarkEnd w:id="3"/>
     </w:p>
     <w:p>
       <w:r>
@@ -3394,8 +4168,13 @@
     </w:p>
     <w:p>
       <w:r>
-        <w:t>cd clouddrive</w:t>
-      </w:r>
+        <w:t xml:space="preserve">cd </w:t>
+      </w:r>
+      <w:proofErr w:type="spellStart"/>
+      <w:r>
+        <w:t>clouddrive</w:t>
+      </w:r>
+      <w:proofErr w:type="spellEnd"/>
     </w:p>
     <w:p>
       <w:r>
@@ -3403,9 +4182,14 @@
       </w:r>
     </w:p>
     <w:p>
+      <w:proofErr w:type="spellStart"/>
       <w:r>
         <w:lastRenderedPageBreak/>
-        <w:t>mkdir source</w:t>
+        <w:t>mkdir</w:t>
+      </w:r>
+      <w:proofErr w:type="spellEnd"/>
+      <w:r>
+        <w:t xml:space="preserve"> source</w:t>
       </w:r>
     </w:p>
     <w:p>
@@ -3414,9 +4198,15 @@
       </w:r>
     </w:p>
     <w:p>
-      <w:r>
-        <w:t xml:space="preserve">mkdir </w:t>
-      </w:r>
+      <w:proofErr w:type="spellStart"/>
+      <w:r>
+        <w:t>mkdir</w:t>
+      </w:r>
+      <w:proofErr w:type="spellEnd"/>
+      <w:r>
+        <w:t xml:space="preserve"> </w:t>
+      </w:r>
+      <w:proofErr w:type="spellStart"/>
       <w:r>
         <w:t>Ready</w:t>
       </w:r>
@@ -3426,11 +4216,13 @@
       <w:r>
         <w:t>Workshop</w:t>
       </w:r>
+      <w:proofErr w:type="spellEnd"/>
     </w:p>
     <w:p>
       <w:r>
         <w:t xml:space="preserve">cd </w:t>
       </w:r>
+      <w:proofErr w:type="spellStart"/>
       <w:r>
         <w:t>Ready</w:t>
       </w:r>
@@ -3440,6 +4232,7 @@
       <w:r>
         <w:t>Workshop</w:t>
       </w:r>
+      <w:proofErr w:type="spellEnd"/>
       <w:r>
         <w:t xml:space="preserve"> </w:t>
       </w:r>
@@ -3449,8 +4242,18 @@
     </w:p>
     <w:p>
       <w:r>
-        <w:t>git init .</w:t>
-      </w:r>
+        <w:t xml:space="preserve">git </w:t>
+      </w:r>
+      <w:proofErr w:type="spellStart"/>
+      <w:proofErr w:type="gramStart"/>
+      <w:r>
+        <w:t>init</w:t>
+      </w:r>
+      <w:proofErr w:type="spellEnd"/>
+      <w:r>
+        <w:t xml:space="preserve"> .</w:t>
+      </w:r>
+      <w:proofErr w:type="gramEnd"/>
     </w:p>
     <w:p>
       <w:r>
@@ -3474,9 +4277,11 @@
       </w:r>
     </w:p>
     <w:p>
+      <w:proofErr w:type="gramStart"/>
       <w:r>
         <w:t>code .</w:t>
       </w:r>
+      <w:proofErr w:type="gramEnd"/>
     </w:p>
     <w:p>
       <w:r>
@@ -3559,11 +4364,11 @@
       <w:pPr>
         <w:pStyle w:val="Heading2"/>
       </w:pPr>
-      <w:bookmarkStart w:id="3" w:name="_Toc536178765"/>
+      <w:bookmarkStart w:id="4" w:name="_Toc536447643"/>
       <w:r>
         <w:t>Troubleshooting</w:t>
       </w:r>
-      <w:bookmarkEnd w:id="3"/>
+      <w:bookmarkEnd w:id="4"/>
     </w:p>
     <w:p>
       <w:pPr>
@@ -3933,15 +4738,33 @@
           <w:sz w:val="22"/>
           <w:szCs w:val="22"/>
         </w:rPr>
-        <w:t>Workaround 1:</w:t>
-      </w:r>
-      <w:r>
-        <w:rPr>
-          <w:rFonts w:asciiTheme="minorHAnsi" w:hAnsiTheme="minorHAnsi" w:cstheme="minorHAnsi"/>
-          <w:sz w:val="22"/>
-          <w:szCs w:val="22"/>
-        </w:rPr>
-        <w:t>The workaround has been to log on to the Visual Studio Server and navigate to “</w:t>
+        <w:t xml:space="preserve">Workaround </w:t>
+      </w:r>
+      <w:proofErr w:type="gramStart"/>
+      <w:r>
+        <w:rPr>
+          <w:rFonts w:asciiTheme="minorHAnsi" w:hAnsiTheme="minorHAnsi" w:cstheme="minorHAnsi"/>
+          <w:sz w:val="22"/>
+          <w:szCs w:val="22"/>
+        </w:rPr>
+        <w:t>1:</w:t>
+      </w:r>
+      <w:r>
+        <w:rPr>
+          <w:rFonts w:asciiTheme="minorHAnsi" w:hAnsiTheme="minorHAnsi" w:cstheme="minorHAnsi"/>
+          <w:sz w:val="22"/>
+          <w:szCs w:val="22"/>
+        </w:rPr>
+        <w:t>The</w:t>
+      </w:r>
+      <w:proofErr w:type="gramEnd"/>
+      <w:r>
+        <w:rPr>
+          <w:rFonts w:asciiTheme="minorHAnsi" w:hAnsiTheme="minorHAnsi" w:cstheme="minorHAnsi"/>
+          <w:sz w:val="22"/>
+          <w:szCs w:val="22"/>
+        </w:rPr>
+        <w:t xml:space="preserve"> workaround has been to log on to the Visual Studio Server and navigate to “</w:t>
       </w:r>
       <w:r>
         <w:rPr>
@@ -4006,7 +4829,25 @@
           <w:sz w:val="22"/>
           <w:szCs w:val="22"/>
         </w:rPr>
-        <w:t>Workaround 2: From the Azure Portal uninstall the CustomScriptExtension (which will fail your deployment).</w:t>
+        <w:t xml:space="preserve">Workaround 2: From the Azure Portal uninstall the </w:t>
+      </w:r>
+      <w:proofErr w:type="spellStart"/>
+      <w:r>
+        <w:rPr>
+          <w:rFonts w:asciiTheme="minorHAnsi" w:hAnsiTheme="minorHAnsi" w:cstheme="minorHAnsi"/>
+          <w:sz w:val="22"/>
+          <w:szCs w:val="22"/>
+        </w:rPr>
+        <w:t>CustomScriptExtension</w:t>
+      </w:r>
+      <w:proofErr w:type="spellEnd"/>
+      <w:r>
+        <w:rPr>
+          <w:rFonts w:asciiTheme="minorHAnsi" w:hAnsiTheme="minorHAnsi" w:cstheme="minorHAnsi"/>
+          <w:sz w:val="22"/>
+          <w:szCs w:val="22"/>
+        </w:rPr>
+        <w:t xml:space="preserve"> (which will fail your deployment).</w:t>
       </w:r>
       <w:r>
         <w:rPr>
@@ -4103,11 +4944,11 @@
       <w:pPr>
         <w:pStyle w:val="Heading2"/>
       </w:pPr>
-      <w:bookmarkStart w:id="4" w:name="_Toc536178766"/>
+      <w:bookmarkStart w:id="5" w:name="_Toc536447644"/>
       <w:r>
         <w:t>Validation</w:t>
       </w:r>
-      <w:bookmarkEnd w:id="4"/>
+      <w:bookmarkEnd w:id="5"/>
     </w:p>
     <w:p>
       <w:pPr>
@@ -4134,7 +4975,25 @@
           <w:sz w:val="22"/>
           <w:szCs w:val="22"/>
         </w:rPr>
-        <w:t>in the Outputs section copy the scaleSetPIPDNSname and paste it in your browser.</w:t>
+        <w:t xml:space="preserve">in the Outputs section copy the </w:t>
+      </w:r>
+      <w:proofErr w:type="spellStart"/>
+      <w:r>
+        <w:rPr>
+          <w:rFonts w:asciiTheme="minorHAnsi" w:hAnsiTheme="minorHAnsi" w:cstheme="minorHAnsi"/>
+          <w:sz w:val="22"/>
+          <w:szCs w:val="22"/>
+        </w:rPr>
+        <w:t>scaleSetPIPDNSname</w:t>
+      </w:r>
+      <w:proofErr w:type="spellEnd"/>
+      <w:r>
+        <w:rPr>
+          <w:rFonts w:asciiTheme="minorHAnsi" w:hAnsiTheme="minorHAnsi" w:cstheme="minorHAnsi"/>
+          <w:sz w:val="22"/>
+          <w:szCs w:val="22"/>
+        </w:rPr>
+        <w:t xml:space="preserve"> and paste it in your browser.</w:t>
       </w:r>
       <w:r>
         <w:rPr>
@@ -4253,7 +5112,25 @@
           <w:szCs w:val="22"/>
         </w:rPr>
         <w:lastRenderedPageBreak/>
-        <w:t>Copy the DNS Name from the &lt;5-char initials&gt;webscalePIP resource in the Azure Portal</w:t>
+        <w:t>Copy the DNS Name from the &lt;5-char initials&gt;</w:t>
+      </w:r>
+      <w:proofErr w:type="spellStart"/>
+      <w:r>
+        <w:rPr>
+          <w:rFonts w:asciiTheme="minorHAnsi" w:hAnsiTheme="minorHAnsi" w:cstheme="minorHAnsi"/>
+          <w:sz w:val="22"/>
+          <w:szCs w:val="22"/>
+        </w:rPr>
+        <w:t>webscalePIP</w:t>
+      </w:r>
+      <w:proofErr w:type="spellEnd"/>
+      <w:r>
+        <w:rPr>
+          <w:rFonts w:asciiTheme="minorHAnsi" w:hAnsiTheme="minorHAnsi" w:cstheme="minorHAnsi"/>
+          <w:sz w:val="22"/>
+          <w:szCs w:val="22"/>
+        </w:rPr>
+        <w:t xml:space="preserve"> resource in the Azure Portal</w:t>
       </w:r>
       <w:r>
         <w:rPr>
@@ -4339,7 +5216,16 @@
           <w:sz w:val="22"/>
           <w:szCs w:val="22"/>
         </w:rPr>
-        <w:t>You should render the eShop</w:t>
+        <w:t xml:space="preserve">You should render the </w:t>
+      </w:r>
+      <w:proofErr w:type="spellStart"/>
+      <w:r>
+        <w:rPr>
+          <w:rFonts w:asciiTheme="minorHAnsi" w:hAnsiTheme="minorHAnsi" w:cstheme="minorHAnsi"/>
+          <w:sz w:val="22"/>
+          <w:szCs w:val="22"/>
+        </w:rPr>
+        <w:t>eShop</w:t>
       </w:r>
       <w:r>
         <w:rPr>
@@ -4349,6 +5235,7 @@
         </w:rPr>
         <w:t>OnWeb</w:t>
       </w:r>
+      <w:proofErr w:type="spellEnd"/>
       <w:r>
         <w:rPr>
           <w:rFonts w:asciiTheme="minorHAnsi" w:hAnsiTheme="minorHAnsi" w:cstheme="minorHAnsi"/>
@@ -4430,11 +5317,11 @@
       <w:pPr>
         <w:pStyle w:val="Heading1"/>
       </w:pPr>
-      <w:bookmarkStart w:id="5" w:name="_Toc536178767"/>
+      <w:bookmarkStart w:id="6" w:name="_Toc536447645"/>
       <w:r>
         <w:t>Create AKS Cluster using Terraform</w:t>
       </w:r>
-      <w:bookmarkEnd w:id="5"/>
+      <w:bookmarkEnd w:id="6"/>
     </w:p>
     <w:p>
       <w:r>
@@ -4446,12 +5333,16 @@
       <w:r>
         <w:t xml:space="preserve"> Edit the file called </w:t>
       </w:r>
+      <w:proofErr w:type="spellStart"/>
+      <w:proofErr w:type="gramStart"/>
       <w:r>
         <w:rPr>
           <w:b/>
         </w:rPr>
         <w:t>terraform.tfvars</w:t>
       </w:r>
+      <w:proofErr w:type="spellEnd"/>
+      <w:proofErr w:type="gramEnd"/>
       <w:r>
         <w:t xml:space="preserve"> located in the directory </w:t>
       </w:r>
@@ -4462,7 +5353,39 @@
         <w:t>pre-ready-2019-H1\Student\Resources\terraform</w:t>
       </w:r>
       <w:r>
-        <w:t xml:space="preserve"> to configure the variables.  Key in the resourceIds for aksvnet, aks-subnet, aksvnet_resourcegroup and a new resource group for AKS. In short everything you key in this file will be based on existing resources you deployed using the shell script + ARM templates</w:t>
+        <w:t xml:space="preserve"> to configure the variables.  Key in the </w:t>
+      </w:r>
+      <w:proofErr w:type="spellStart"/>
+      <w:r>
+        <w:t>resourceIds</w:t>
+      </w:r>
+      <w:proofErr w:type="spellEnd"/>
+      <w:r>
+        <w:t xml:space="preserve"> for </w:t>
+      </w:r>
+      <w:proofErr w:type="spellStart"/>
+      <w:r>
+        <w:t>aksvnet</w:t>
+      </w:r>
+      <w:proofErr w:type="spellEnd"/>
+      <w:r>
+        <w:t xml:space="preserve">, </w:t>
+      </w:r>
+      <w:proofErr w:type="spellStart"/>
+      <w:r>
+        <w:t>aks</w:t>
+      </w:r>
+      <w:proofErr w:type="spellEnd"/>
+      <w:r>
+        <w:t xml:space="preserve">-subnet, </w:t>
+      </w:r>
+      <w:proofErr w:type="spellStart"/>
+      <w:r>
+        <w:t>aksvnet_resourcegroup</w:t>
+      </w:r>
+      <w:proofErr w:type="spellEnd"/>
+      <w:r>
+        <w:t xml:space="preserve"> and a new resource group for AKS. In short everything you key in this file will be based on existing resources you deployed using the shell script + ARM templates</w:t>
       </w:r>
     </w:p>
     <w:p>
@@ -4724,7 +5647,15 @@
         </w:rPr>
       </w:pPr>
       <w:r>
-        <w:t>terraform init (only 1st time)</w:t>
+        <w:t xml:space="preserve">terraform </w:t>
+      </w:r>
+      <w:proofErr w:type="spellStart"/>
+      <w:r>
+        <w:t>init</w:t>
+      </w:r>
+      <w:proofErr w:type="spellEnd"/>
+      <w:r>
+        <w:t> (only 1st time)</w:t>
       </w:r>
       <w:r>
         <w:rPr>
@@ -4788,8 +5719,15 @@
       </w:pPr>
       <w:r>
         <w:lastRenderedPageBreak/>
-        <w:t>terraform plan -out out.plan</w:t>
-      </w:r>
+        <w:t xml:space="preserve">terraform plan -out </w:t>
+      </w:r>
+      <w:proofErr w:type="spellStart"/>
+      <w:proofErr w:type="gramStart"/>
+      <w:r>
+        <w:t>out.plan</w:t>
+      </w:r>
+      <w:proofErr w:type="spellEnd"/>
+      <w:proofErr w:type="gramEnd"/>
       <w:r>
         <w:rPr>
           <w:rFonts w:ascii="Consolas" w:eastAsia="Times New Roman" w:hAnsi="Consolas"/>
@@ -4847,7 +5785,35 @@
     </w:p>
     <w:p>
       <w:r>
-        <w:t>Note: If you run into errors refreshing state it may be because you have a already existing state.  Delete the terraform.tfstate and terraform.tfstate.backup files then try again.</w:t>
+        <w:t xml:space="preserve">Note: If you run into errors refreshing state it may be because you have </w:t>
+      </w:r>
+      <w:proofErr w:type="spellStart"/>
+      <w:proofErr w:type="gramStart"/>
+      <w:r>
+        <w:t>a</w:t>
+      </w:r>
+      <w:proofErr w:type="spellEnd"/>
+      <w:proofErr w:type="gramEnd"/>
+      <w:r>
+        <w:t xml:space="preserve"> already existing state.  Delete the </w:t>
+      </w:r>
+      <w:proofErr w:type="spellStart"/>
+      <w:proofErr w:type="gramStart"/>
+      <w:r>
+        <w:t>terraform.tfstate</w:t>
+      </w:r>
+      <w:proofErr w:type="spellEnd"/>
+      <w:proofErr w:type="gramEnd"/>
+      <w:r>
+        <w:t xml:space="preserve"> and </w:t>
+      </w:r>
+      <w:proofErr w:type="spellStart"/>
+      <w:r>
+        <w:t>terraform.tfstate.backup</w:t>
+      </w:r>
+      <w:proofErr w:type="spellEnd"/>
+      <w:r>
+        <w:t xml:space="preserve"> files then try again.</w:t>
       </w:r>
     </w:p>
     <w:p>
@@ -4919,8 +5885,15 @@
         <w:t xml:space="preserve"> </w:t>
       </w:r>
       <w:r>
-        <w:t>-auto-approve out.plan</w:t>
-      </w:r>
+        <w:t xml:space="preserve">-auto-approve </w:t>
+      </w:r>
+      <w:proofErr w:type="spellStart"/>
+      <w:proofErr w:type="gramStart"/>
+      <w:r>
+        <w:t>out.plan</w:t>
+      </w:r>
+      <w:proofErr w:type="spellEnd"/>
+      <w:proofErr w:type="gramEnd"/>
     </w:p>
     <w:p>
       <w:pPr>
@@ -4935,8 +5908,6 @@
         <w:lastRenderedPageBreak/>
         <w:t>Sit back and relax while it deploys.</w:t>
       </w:r>
-      <w:bookmarkStart w:id="6" w:name="_GoBack"/>
-      <w:bookmarkEnd w:id="6"/>
       <w:r>
         <w:rPr>
           <w:rFonts w:ascii="Calibri" w:hAnsi="Calibri"/>
@@ -5021,8 +5992,24 @@
         <w:rPr>
           <w:highlight w:val="yellow"/>
         </w:rPr>
-        <w:t>terraform destroy -target=azurerm_resource_group.aksrg</w:t>
-      </w:r>
+        <w:t>terraform destroy -target=</w:t>
+      </w:r>
+      <w:proofErr w:type="spellStart"/>
+      <w:r>
+        <w:rPr>
+          <w:highlight w:val="yellow"/>
+        </w:rPr>
+        <w:t>azurerm_resource_</w:t>
+      </w:r>
+      <w:proofErr w:type="gramStart"/>
+      <w:r>
+        <w:rPr>
+          <w:highlight w:val="yellow"/>
+        </w:rPr>
+        <w:t>group.aksrg</w:t>
+      </w:r>
+      <w:proofErr w:type="spellEnd"/>
+      <w:proofErr w:type="gramEnd"/>
       <w:r>
         <w:t xml:space="preserve">     </w:t>
       </w:r>
@@ -6232,6 +7219,7 @@
   <w:style w:type="character" w:default="1" w:styleId="DefaultParagraphFont">
     <w:name w:val="Default Paragraph Font"/>
     <w:uiPriority w:val="1"/>
+    <w:semiHidden/>
     <w:unhideWhenUsed/>
   </w:style>
   <w:style w:type="table" w:default="1" w:styleId="TableNormal">
@@ -6773,7 +7761,7 @@
 </file>
 
 <file path=customXml/itemProps1.xml><?xml version="1.0" encoding="utf-8"?>
-<ds:datastoreItem xmlns:ds="http://schemas.openxmlformats.org/officeDocument/2006/customXml" ds:itemID="{150E0E5F-C560-4E89-AE1B-EE43F1D4DD49}">
+<ds:datastoreItem xmlns:ds="http://schemas.openxmlformats.org/officeDocument/2006/customXml" ds:itemID="{964231E0-01B4-41A7-84E6-C96CBA4796B1}">
   <ds:schemaRefs>
     <ds:schemaRef ds:uri="http://schemas.openxmlformats.org/officeDocument/2006/bibliography"/>
   </ds:schemaRefs>

</xml_diff>

<commit_message>
updated manual steps to execute cli commands
</commit_message>
<xml_diff>
--- a/Student/Guides/Deployment Setup Guide.docx
+++ b/Student/Guides/Deployment Setup Guide.docx
@@ -4631,7 +4631,12 @@
         <w:t>Tip:</w:t>
       </w:r>
       <w:r>
-        <w:t xml:space="preserve"> To run a single line of CLI/shell code in the VS Code Terminal, Ctrl-Shift-P, then select "Terminal: Run selected text in Active Terminal" The first time you will need to scroll down the drop down until you see this option. After that, it should be on top as the most recent choice and just work!</w:t>
+        <w:t xml:space="preserve"> To run a single line of CLI/shell code in th</w:t>
+      </w:r>
+      <w:bookmarkStart w:id="3" w:name="_GoBack"/>
+      <w:bookmarkEnd w:id="3"/>
+      <w:r>
+        <w:t>e VS Code Terminal, Ctrl-Shift-P, then select "Terminal: Run selected text in Active Terminal" The first time you will need to scroll down the drop down until you see this option. After that, it should be on top as the most recent choice and just work!</w:t>
       </w:r>
     </w:p>
     <w:p>
@@ -4694,11 +4699,11 @@
       <w:pPr>
         <w:pStyle w:val="Heading2"/>
       </w:pPr>
-      <w:bookmarkStart w:id="3" w:name="_Toc536447644"/>
+      <w:bookmarkStart w:id="4" w:name="_Toc536447644"/>
       <w:r>
         <w:t>Validation</w:t>
       </w:r>
-      <w:bookmarkEnd w:id="3"/>
+      <w:bookmarkEnd w:id="4"/>
     </w:p>
     <w:p>
       <w:pPr>
@@ -5067,12 +5072,12 @@
       <w:pPr>
         <w:pStyle w:val="Heading2"/>
       </w:pPr>
-      <w:bookmarkStart w:id="4" w:name="_Toc536447645"/>
-      <w:bookmarkStart w:id="5" w:name="_Toc536447643"/>
+      <w:bookmarkStart w:id="5" w:name="_Toc536447645"/>
+      <w:bookmarkStart w:id="6" w:name="_Toc536447643"/>
       <w:r>
         <w:t>Troubleshooting</w:t>
       </w:r>
-      <w:bookmarkEnd w:id="5"/>
+      <w:bookmarkEnd w:id="6"/>
     </w:p>
     <w:p>
       <w:pPr>
@@ -5555,7 +5560,7 @@
       <w:r>
         <w:t>Create AKS Cluster using Terraform</w:t>
       </w:r>
-      <w:bookmarkEnd w:id="4"/>
+      <w:bookmarkEnd w:id="5"/>
     </w:p>
     <w:p>
       <w:r>
@@ -5880,11 +5885,17 @@
         </w:rPr>
       </w:pPr>
       <w:r>
+        <w:rPr>
+          <w:rFonts w:ascii="Consolas" w:hAnsi="Consolas"/>
+        </w:rPr>
         <w:lastRenderedPageBreak/>
         <w:t xml:space="preserve">terraform </w:t>
       </w:r>
       <w:proofErr w:type="spellStart"/>
       <w:r>
+        <w:rPr>
+          <w:rFonts w:ascii="Consolas" w:hAnsi="Consolas"/>
+        </w:rPr>
         <w:t>init</w:t>
       </w:r>
       <w:proofErr w:type="spellEnd"/>
@@ -5952,11 +5963,17 @@
         </w:rPr>
       </w:pPr>
       <w:r>
+        <w:rPr>
+          <w:rFonts w:ascii="Consolas" w:hAnsi="Consolas"/>
+        </w:rPr>
         <w:t xml:space="preserve">terraform plan -out </w:t>
       </w:r>
       <w:proofErr w:type="spellStart"/>
       <w:proofErr w:type="gramStart"/>
       <w:r>
+        <w:rPr>
+          <w:rFonts w:ascii="Consolas" w:hAnsi="Consolas"/>
+        </w:rPr>
         <w:t>out.plan</w:t>
       </w:r>
       <w:proofErr w:type="spellEnd"/>
@@ -6062,7 +6079,6 @@
           <w:rFonts w:ascii="Consolas" w:eastAsia="Times New Roman" w:hAnsi="Consolas"/>
         </w:rPr>
       </w:pPr>
-      <w:bookmarkStart w:id="6" w:name="_GoBack"/>
       <w:r>
         <w:rPr>
           <w:noProof/>
@@ -6103,7 +6119,6 @@
           </wp:inline>
         </w:drawing>
       </w:r>
-      <w:bookmarkEnd w:id="6"/>
       <w:r>
         <w:rPr>
           <w:rFonts w:ascii="Consolas" w:eastAsia="Times New Roman" w:hAnsi="Consolas"/>
@@ -8148,7 +8163,7 @@
 </file>
 
 <file path=customXml/itemProps1.xml><?xml version="1.0" encoding="utf-8"?>
-<ds:datastoreItem xmlns:ds="http://schemas.openxmlformats.org/officeDocument/2006/customXml" ds:itemID="{CAF0897D-DA05-45EE-A691-1616DB274F2B}">
+<ds:datastoreItem xmlns:ds="http://schemas.openxmlformats.org/officeDocument/2006/customXml" ds:itemID="{AE545200-7D50-424B-9538-0ABBC22F87D9}">
   <ds:schemaRefs>
     <ds:schemaRef ds:uri="http://schemas.openxmlformats.org/officeDocument/2006/bibliography"/>
   </ds:schemaRefs>

</xml_diff>

<commit_message>
Updated the AKS deployment to use ARM template and removed terraform
</commit_message>
<xml_diff>
--- a/Student/Guides/Deployment Setup Guide.docx
+++ b/Student/Guides/Deployment Setup Guide.docx
@@ -29,7 +29,13 @@
         <w:jc w:val="right"/>
       </w:pPr>
       <w:r>
-        <w:t>Version 1.</w:t>
+        <w:t xml:space="preserve">Version </w:t>
+      </w:r>
+      <w:r>
+        <w:t>2</w:t>
+      </w:r>
+      <w:r>
+        <w:t>.</w:t>
       </w:r>
       <w:r>
         <w:t>0</w:t>
@@ -39,6 +45,8 @@
       <w:pPr>
         <w:jc w:val="right"/>
       </w:pPr>
+      <w:bookmarkStart w:id="0" w:name="_GoBack"/>
+      <w:bookmarkEnd w:id="0"/>
       <w:r>
         <w:t>Author: Rob Kuehfus</w:t>
       </w:r>
@@ -123,7 +131,7 @@
             </w:rPr>
             <w:fldChar w:fldCharType="separate"/>
           </w:r>
-          <w:hyperlink w:anchor="_Toc253327" w:history="1">
+          <w:hyperlink w:anchor="_Toc12285774" w:history="1">
             <w:r>
               <w:rPr>
                 <w:rStyle w:val="Hyperlink"/>
@@ -150,7 +158,7 @@
                 <w:noProof/>
                 <w:webHidden/>
               </w:rPr>
-              <w:instrText xml:space="preserve"> PAGEREF _Toc253327 \h </w:instrText>
+              <w:instrText xml:space="preserve"> PAGEREF _Toc12285774 \h </w:instrText>
             </w:r>
             <w:r>
               <w:rPr>
@@ -192,7 +200,7 @@
               <w:noProof/>
             </w:rPr>
           </w:pPr>
-          <w:hyperlink w:anchor="_Toc253328" w:history="1">
+          <w:hyperlink w:anchor="_Toc12285775" w:history="1">
             <w:r>
               <w:rPr>
                 <w:rStyle w:val="Hyperlink"/>
@@ -219,7 +227,7 @@
                 <w:noProof/>
                 <w:webHidden/>
               </w:rPr>
-              <w:instrText xml:space="preserve"> PAGEREF _Toc253328 \h </w:instrText>
+              <w:instrText xml:space="preserve"> PAGEREF _Toc12285775 \h </w:instrText>
             </w:r>
             <w:r>
               <w:rPr>
@@ -261,7 +269,7 @@
               <w:noProof/>
             </w:rPr>
           </w:pPr>
-          <w:hyperlink w:anchor="_Toc253329" w:history="1">
+          <w:hyperlink w:anchor="_Toc12285776" w:history="1">
             <w:r>
               <w:rPr>
                 <w:rStyle w:val="Hyperlink"/>
@@ -288,7 +296,7 @@
                 <w:noProof/>
                 <w:webHidden/>
               </w:rPr>
-              <w:instrText xml:space="preserve"> PAGEREF _Toc253329 \h </w:instrText>
+              <w:instrText xml:space="preserve"> PAGEREF _Toc12285776 \h </w:instrText>
             </w:r>
             <w:r>
               <w:rPr>
@@ -330,7 +338,7 @@
               <w:noProof/>
             </w:rPr>
           </w:pPr>
-          <w:hyperlink w:anchor="_Toc253330" w:history="1">
+          <w:hyperlink w:anchor="_Toc12285777" w:history="1">
             <w:r>
               <w:rPr>
                 <w:rStyle w:val="Hyperlink"/>
@@ -357,145 +365,7 @@
                 <w:noProof/>
                 <w:webHidden/>
               </w:rPr>
-              <w:instrText xml:space="preserve"> PAGEREF _Toc253330 \h </w:instrText>
-            </w:r>
-            <w:r>
-              <w:rPr>
-                <w:noProof/>
-                <w:webHidden/>
-              </w:rPr>
-            </w:r>
-            <w:r>
-              <w:rPr>
-                <w:noProof/>
-                <w:webHidden/>
-              </w:rPr>
-              <w:fldChar w:fldCharType="separate"/>
-            </w:r>
-            <w:r>
-              <w:rPr>
-                <w:noProof/>
-                <w:webHidden/>
-              </w:rPr>
-              <w:t>10</w:t>
-            </w:r>
-            <w:r>
-              <w:rPr>
-                <w:noProof/>
-                <w:webHidden/>
-              </w:rPr>
-              <w:fldChar w:fldCharType="end"/>
-            </w:r>
-          </w:hyperlink>
-        </w:p>
-        <w:p>
-          <w:pPr>
-            <w:pStyle w:val="TOC2"/>
-            <w:tabs>
-              <w:tab w:val="right" w:leader="dot" w:pos="9350"/>
-            </w:tabs>
-            <w:rPr>
-              <w:rFonts w:eastAsiaTheme="minorEastAsia"/>
-              <w:noProof/>
-            </w:rPr>
-          </w:pPr>
-          <w:hyperlink w:anchor="_Toc253331" w:history="1">
-            <w:r>
-              <w:rPr>
-                <w:rStyle w:val="Hyperlink"/>
-                <w:noProof/>
-              </w:rPr>
-              <w:t>Validation</w:t>
-            </w:r>
-            <w:r>
-              <w:rPr>
-                <w:noProof/>
-                <w:webHidden/>
-              </w:rPr>
-              <w:tab/>
-            </w:r>
-            <w:r>
-              <w:rPr>
-                <w:noProof/>
-                <w:webHidden/>
-              </w:rPr>
-              <w:fldChar w:fldCharType="begin"/>
-            </w:r>
-            <w:r>
-              <w:rPr>
-                <w:noProof/>
-                <w:webHidden/>
-              </w:rPr>
-              <w:instrText xml:space="preserve"> PAGEREF _Toc253331 \h </w:instrText>
-            </w:r>
-            <w:r>
-              <w:rPr>
-                <w:noProof/>
-                <w:webHidden/>
-              </w:rPr>
-            </w:r>
-            <w:r>
-              <w:rPr>
-                <w:noProof/>
-                <w:webHidden/>
-              </w:rPr>
-              <w:fldChar w:fldCharType="separate"/>
-            </w:r>
-            <w:r>
-              <w:rPr>
-                <w:noProof/>
-                <w:webHidden/>
-              </w:rPr>
-              <w:t>11</w:t>
-            </w:r>
-            <w:r>
-              <w:rPr>
-                <w:noProof/>
-                <w:webHidden/>
-              </w:rPr>
-              <w:fldChar w:fldCharType="end"/>
-            </w:r>
-          </w:hyperlink>
-        </w:p>
-        <w:p>
-          <w:pPr>
-            <w:pStyle w:val="TOC2"/>
-            <w:tabs>
-              <w:tab w:val="right" w:leader="dot" w:pos="9350"/>
-            </w:tabs>
-            <w:rPr>
-              <w:rFonts w:eastAsiaTheme="minorEastAsia"/>
-              <w:noProof/>
-            </w:rPr>
-          </w:pPr>
-          <w:hyperlink w:anchor="_Toc253332" w:history="1">
-            <w:r>
-              <w:rPr>
-                <w:rStyle w:val="Hyperlink"/>
-                <w:noProof/>
-              </w:rPr>
-              <w:t>Troubleshooting</w:t>
-            </w:r>
-            <w:r>
-              <w:rPr>
-                <w:noProof/>
-                <w:webHidden/>
-              </w:rPr>
-              <w:tab/>
-            </w:r>
-            <w:r>
-              <w:rPr>
-                <w:noProof/>
-                <w:webHidden/>
-              </w:rPr>
-              <w:fldChar w:fldCharType="begin"/>
-            </w:r>
-            <w:r>
-              <w:rPr>
-                <w:noProof/>
-                <w:webHidden/>
-              </w:rPr>
-              <w:instrText xml:space="preserve"> PAGEREF _Toc253332 \h </w:instrText>
+              <w:instrText xml:space="preserve"> PAGEREF _Toc12285777 \h </w:instrText>
             </w:r>
             <w:r>
               <w:rPr>
@@ -528,7 +398,7 @@
         </w:p>
         <w:p>
           <w:pPr>
-            <w:pStyle w:val="TOC1"/>
+            <w:pStyle w:val="TOC2"/>
             <w:tabs>
               <w:tab w:val="right" w:leader="dot" w:pos="9350"/>
             </w:tabs>
@@ -537,13 +407,13 @@
               <w:noProof/>
             </w:rPr>
           </w:pPr>
-          <w:hyperlink w:anchor="_Toc253333" w:history="1">
+          <w:hyperlink w:anchor="_Toc12285778" w:history="1">
             <w:r>
               <w:rPr>
                 <w:rStyle w:val="Hyperlink"/>
                 <w:noProof/>
               </w:rPr>
-              <w:t>Create AKS Cluster using Terraform</w:t>
+              <w:t>Validation</w:t>
             </w:r>
             <w:r>
               <w:rPr>
@@ -564,7 +434,7 @@
                 <w:noProof/>
                 <w:webHidden/>
               </w:rPr>
-              <w:instrText xml:space="preserve"> PAGEREF _Toc253333 \h </w:instrText>
+              <w:instrText xml:space="preserve"> PAGEREF _Toc12285778 \h </w:instrText>
             </w:r>
             <w:r>
               <w:rPr>
@@ -585,6 +455,75 @@
                 <w:webHidden/>
               </w:rPr>
               <w:t>13</w:t>
+            </w:r>
+            <w:r>
+              <w:rPr>
+                <w:noProof/>
+                <w:webHidden/>
+              </w:rPr>
+              <w:fldChar w:fldCharType="end"/>
+            </w:r>
+          </w:hyperlink>
+        </w:p>
+        <w:p>
+          <w:pPr>
+            <w:pStyle w:val="TOC2"/>
+            <w:tabs>
+              <w:tab w:val="right" w:leader="dot" w:pos="9350"/>
+            </w:tabs>
+            <w:rPr>
+              <w:rFonts w:eastAsiaTheme="minorEastAsia"/>
+              <w:noProof/>
+            </w:rPr>
+          </w:pPr>
+          <w:hyperlink w:anchor="_Toc12285779" w:history="1">
+            <w:r>
+              <w:rPr>
+                <w:rStyle w:val="Hyperlink"/>
+                <w:noProof/>
+              </w:rPr>
+              <w:t>Troubleshooting</w:t>
+            </w:r>
+            <w:r>
+              <w:rPr>
+                <w:noProof/>
+                <w:webHidden/>
+              </w:rPr>
+              <w:tab/>
+            </w:r>
+            <w:r>
+              <w:rPr>
+                <w:noProof/>
+                <w:webHidden/>
+              </w:rPr>
+              <w:fldChar w:fldCharType="begin"/>
+            </w:r>
+            <w:r>
+              <w:rPr>
+                <w:noProof/>
+                <w:webHidden/>
+              </w:rPr>
+              <w:instrText xml:space="preserve"> PAGEREF _Toc12285779 \h </w:instrText>
+            </w:r>
+            <w:r>
+              <w:rPr>
+                <w:noProof/>
+                <w:webHidden/>
+              </w:rPr>
+            </w:r>
+            <w:r>
+              <w:rPr>
+                <w:noProof/>
+                <w:webHidden/>
+              </w:rPr>
+              <w:fldChar w:fldCharType="separate"/>
+            </w:r>
+            <w:r>
+              <w:rPr>
+                <w:noProof/>
+                <w:webHidden/>
+              </w:rPr>
+              <w:t>14</w:t>
             </w:r>
             <w:r>
               <w:rPr>
@@ -624,21 +563,22 @@
       <w:pPr>
         <w:pStyle w:val="Heading1"/>
       </w:pPr>
-      <w:bookmarkStart w:id="0" w:name="_Toc253327"/>
-      <w:r>
+      <w:bookmarkStart w:id="1" w:name="_Toc12285774"/>
+      <w:r>
+        <w:lastRenderedPageBreak/>
         <w:t>Getting Started</w:t>
       </w:r>
-      <w:bookmarkEnd w:id="0"/>
+      <w:bookmarkEnd w:id="1"/>
     </w:p>
     <w:p>
       <w:pPr>
         <w:pStyle w:val="Heading2"/>
       </w:pPr>
-      <w:bookmarkStart w:id="1" w:name="_Toc253328"/>
+      <w:bookmarkStart w:id="2" w:name="_Toc12285775"/>
       <w:r>
         <w:t>Tools for the Workshop</w:t>
       </w:r>
-      <w:bookmarkEnd w:id="1"/>
+      <w:bookmarkEnd w:id="2"/>
     </w:p>
     <w:p>
       <w:pPr>
@@ -1393,7 +1333,7 @@
       <w:pPr>
         <w:pStyle w:val="Heading1"/>
       </w:pPr>
-      <w:bookmarkStart w:id="2" w:name="_Toc253329"/>
+      <w:bookmarkStart w:id="3" w:name="_Toc12285776"/>
       <w:proofErr w:type="spellStart"/>
       <w:r>
         <w:t>eShopOnWeb</w:t>
@@ -1405,7 +1345,7 @@
       <w:r>
         <w:t>Deployment Steps</w:t>
       </w:r>
-      <w:bookmarkEnd w:id="2"/>
+      <w:bookmarkEnd w:id="3"/>
     </w:p>
     <w:p>
       <w:r>
@@ -4654,19 +4594,852 @@
           <w:szCs w:val="22"/>
         </w:rPr>
       </w:pPr>
+      <w:r>
+        <w:rPr>
+          <w:rFonts w:asciiTheme="minorHAnsi" w:hAnsiTheme="minorHAnsi" w:cstheme="minorHAnsi"/>
+          <w:sz w:val="22"/>
+          <w:szCs w:val="22"/>
+        </w:rPr>
+        <w:t>Step 8:</w:t>
+      </w:r>
+    </w:p>
+    <w:p>
+      <w:pPr>
+        <w:pStyle w:val="NormalWeb"/>
+        <w:shd w:val="clear" w:color="auto" w:fill="FFFFFF"/>
+        <w:spacing w:after="0"/>
+        <w:rPr>
+          <w:rFonts w:asciiTheme="minorHAnsi" w:hAnsiTheme="minorHAnsi" w:cstheme="minorHAnsi"/>
+          <w:sz w:val="22"/>
+          <w:szCs w:val="22"/>
+        </w:rPr>
+      </w:pPr>
+      <w:r>
+        <w:rPr>
+          <w:rFonts w:asciiTheme="minorHAnsi" w:hAnsiTheme="minorHAnsi" w:cstheme="minorHAnsi"/>
+          <w:sz w:val="22"/>
+          <w:szCs w:val="22"/>
+        </w:rPr>
+        <w:t>Once the first deployment has completed its time to kick off the AKS deployment.</w:t>
+      </w:r>
+    </w:p>
+    <w:p>
+      <w:pPr>
+        <w:pStyle w:val="NormalWeb"/>
+        <w:shd w:val="clear" w:color="auto" w:fill="FFFFFF"/>
+        <w:spacing w:after="0"/>
+        <w:rPr>
+          <w:rFonts w:asciiTheme="minorHAnsi" w:hAnsiTheme="minorHAnsi" w:cstheme="minorHAnsi"/>
+          <w:sz w:val="22"/>
+          <w:szCs w:val="22"/>
+        </w:rPr>
+      </w:pPr>
+      <w:r>
+        <w:rPr>
+          <w:rFonts w:asciiTheme="minorHAnsi" w:hAnsiTheme="minorHAnsi" w:cstheme="minorHAnsi"/>
+          <w:sz w:val="22"/>
+          <w:szCs w:val="22"/>
+        </w:rPr>
+        <w:t>Navigate back to your deployment script and open the Bash Cloud Shell (there is a good chance it timed out after 30 mins during your initial deployment)</w:t>
+      </w:r>
+    </w:p>
+    <w:p>
+      <w:pPr>
+        <w:pStyle w:val="NormalWeb"/>
+        <w:shd w:val="clear" w:color="auto" w:fill="FFFFFF"/>
+        <w:spacing w:after="0"/>
+        <w:rPr>
+          <w:rFonts w:asciiTheme="minorHAnsi" w:hAnsiTheme="minorHAnsi" w:cstheme="minorHAnsi"/>
+          <w:sz w:val="22"/>
+          <w:szCs w:val="22"/>
+        </w:rPr>
+      </w:pPr>
+    </w:p>
+    <w:p>
+      <w:pPr>
+        <w:pStyle w:val="NormalWeb"/>
+        <w:shd w:val="clear" w:color="auto" w:fill="FFFFFF"/>
+        <w:spacing w:after="0"/>
+        <w:rPr>
+          <w:rFonts w:asciiTheme="minorHAnsi" w:hAnsiTheme="minorHAnsi" w:cstheme="minorHAnsi"/>
+          <w:sz w:val="22"/>
+          <w:szCs w:val="22"/>
+        </w:rPr>
+      </w:pPr>
+      <w:r>
+        <w:rPr>
+          <w:rFonts w:asciiTheme="minorHAnsi" w:hAnsiTheme="minorHAnsi" w:cstheme="minorHAnsi"/>
+          <w:sz w:val="22"/>
+          <w:szCs w:val="22"/>
+        </w:rPr>
+        <w:lastRenderedPageBreak/>
+        <w:t xml:space="preserve">Rerun the Step 1 declare lines for </w:t>
+      </w:r>
+      <w:proofErr w:type="spellStart"/>
+      <w:r>
+        <w:rPr>
+          <w:rFonts w:asciiTheme="minorHAnsi" w:hAnsiTheme="minorHAnsi" w:cstheme="minorHAnsi"/>
+          <w:sz w:val="22"/>
+          <w:szCs w:val="22"/>
+        </w:rPr>
+        <w:t>monitoringWorkshopName</w:t>
+      </w:r>
+      <w:proofErr w:type="spellEnd"/>
+      <w:r>
+        <w:rPr>
+          <w:rFonts w:asciiTheme="minorHAnsi" w:hAnsiTheme="minorHAnsi" w:cstheme="minorHAnsi"/>
+          <w:sz w:val="22"/>
+          <w:szCs w:val="22"/>
+        </w:rPr>
+        <w:t xml:space="preserve"> and location.</w:t>
+      </w:r>
+      <w:r>
+        <w:rPr>
+          <w:rFonts w:asciiTheme="minorHAnsi" w:hAnsiTheme="minorHAnsi" w:cstheme="minorHAnsi"/>
+          <w:sz w:val="22"/>
+          <w:szCs w:val="22"/>
+        </w:rPr>
+        <w:br/>
+      </w:r>
+      <w:r>
+        <w:rPr>
+          <w:noProof/>
+        </w:rPr>
+        <w:drawing>
+          <wp:inline distT="0" distB="0" distL="0" distR="0" wp14:anchorId="100A1552" wp14:editId="5E606443">
+            <wp:extent cx="5943600" cy="720725"/>
+            <wp:effectExtent l="0" t="0" r="0" b="3175"/>
+            <wp:docPr id="29" name="Picture 29"/>
+            <wp:cNvGraphicFramePr>
+              <a:graphicFrameLocks xmlns:a="http://schemas.openxmlformats.org/drawingml/2006/main" noChangeAspect="1"/>
+            </wp:cNvGraphicFramePr>
+            <a:graphic xmlns:a="http://schemas.openxmlformats.org/drawingml/2006/main">
+              <a:graphicData uri="http://schemas.openxmlformats.org/drawingml/2006/picture">
+                <pic:pic xmlns:pic="http://schemas.openxmlformats.org/drawingml/2006/picture">
+                  <pic:nvPicPr>
+                    <pic:cNvPr id="1" name=""/>
+                    <pic:cNvPicPr/>
+                  </pic:nvPicPr>
+                  <pic:blipFill>
+                    <a:blip r:embed="rId32"/>
+                    <a:stretch>
+                      <a:fillRect/>
+                    </a:stretch>
+                  </pic:blipFill>
+                  <pic:spPr>
+                    <a:xfrm>
+                      <a:off x="0" y="0"/>
+                      <a:ext cx="5943600" cy="720725"/>
+                    </a:xfrm>
+                    <a:prstGeom prst="rect">
+                      <a:avLst/>
+                    </a:prstGeom>
+                  </pic:spPr>
+                </pic:pic>
+              </a:graphicData>
+            </a:graphic>
+          </wp:inline>
+        </w:drawing>
+      </w:r>
+    </w:p>
+    <w:p>
+      <w:pPr>
+        <w:shd w:val="clear" w:color="auto" w:fill="FFFFFF"/>
+        <w:spacing w:line="240" w:lineRule="atLeast"/>
+        <w:rPr>
+          <w:rFonts w:ascii="Consolas" w:eastAsia="Times New Roman" w:hAnsi="Consolas" w:cs="Times New Roman"/>
+          <w:color w:val="000000"/>
+          <w:sz w:val="18"/>
+          <w:szCs w:val="18"/>
+        </w:rPr>
+      </w:pPr>
+      <w:r>
+        <w:rPr>
+          <w:rFonts w:cstheme="minorHAnsi"/>
+        </w:rPr>
+        <w:t>Create your resource group for your AKS Service</w:t>
+      </w:r>
+      <w:r>
+        <w:rPr>
+          <w:rFonts w:cstheme="minorHAnsi"/>
+        </w:rPr>
+        <w:br/>
+      </w:r>
+      <w:proofErr w:type="spellStart"/>
+      <w:r>
+        <w:rPr>
+          <w:rFonts w:ascii="Consolas" w:eastAsia="Times New Roman" w:hAnsi="Consolas" w:cs="Times New Roman"/>
+          <w:color w:val="000000"/>
+          <w:sz w:val="18"/>
+          <w:szCs w:val="18"/>
+        </w:rPr>
+        <w:t>az</w:t>
+      </w:r>
+      <w:proofErr w:type="spellEnd"/>
+      <w:r>
+        <w:rPr>
+          <w:rFonts w:ascii="Consolas" w:eastAsia="Times New Roman" w:hAnsi="Consolas" w:cs="Times New Roman"/>
+          <w:color w:val="000000"/>
+          <w:sz w:val="18"/>
+          <w:szCs w:val="18"/>
+        </w:rPr>
+        <w:t xml:space="preserve"> group create --name $</w:t>
+      </w:r>
+      <w:proofErr w:type="spellStart"/>
+      <w:r>
+        <w:rPr>
+          <w:rFonts w:ascii="Consolas" w:eastAsia="Times New Roman" w:hAnsi="Consolas" w:cs="Times New Roman"/>
+          <w:color w:val="000000"/>
+          <w:sz w:val="18"/>
+          <w:szCs w:val="18"/>
+        </w:rPr>
+        <w:t>monitoringWorkShopName</w:t>
+      </w:r>
+      <w:proofErr w:type="spellEnd"/>
+      <w:r>
+        <w:rPr>
+          <w:rFonts w:ascii="Consolas" w:eastAsia="Times New Roman" w:hAnsi="Consolas" w:cs="Times New Roman"/>
+          <w:color w:val="A31515"/>
+          <w:sz w:val="18"/>
+          <w:szCs w:val="18"/>
+        </w:rPr>
+        <w:t>"-AKS"</w:t>
+      </w:r>
+      <w:r>
+        <w:rPr>
+          <w:rFonts w:ascii="Consolas" w:eastAsia="Times New Roman" w:hAnsi="Consolas" w:cs="Times New Roman"/>
+          <w:color w:val="000000"/>
+          <w:sz w:val="18"/>
+          <w:szCs w:val="18"/>
+        </w:rPr>
+        <w:t xml:space="preserve"> -l $location</w:t>
+      </w:r>
+    </w:p>
+    <w:p>
+      <w:pPr>
+        <w:shd w:val="clear" w:color="auto" w:fill="FFFFFF"/>
+        <w:spacing w:line="240" w:lineRule="atLeast"/>
+        <w:rPr>
+          <w:rFonts w:ascii="Consolas" w:eastAsia="Times New Roman" w:hAnsi="Consolas" w:cs="Times New Roman"/>
+          <w:color w:val="008000"/>
+          <w:sz w:val="18"/>
+          <w:szCs w:val="18"/>
+        </w:rPr>
+      </w:pPr>
+      <w:r>
+        <w:rPr>
+          <w:rFonts w:cstheme="minorHAnsi"/>
+        </w:rPr>
+        <w:t xml:space="preserve">Find the </w:t>
+      </w:r>
+      <w:proofErr w:type="spellStart"/>
+      <w:r>
+        <w:rPr>
+          <w:rFonts w:cstheme="minorHAnsi"/>
+        </w:rPr>
+        <w:t>ObjectId</w:t>
+      </w:r>
+      <w:proofErr w:type="spellEnd"/>
+      <w:r>
+        <w:rPr>
+          <w:rFonts w:cstheme="minorHAnsi"/>
+        </w:rPr>
+        <w:t xml:space="preserve"> for your </w:t>
+      </w:r>
+      <w:proofErr w:type="spellStart"/>
+      <w:r>
+        <w:rPr>
+          <w:rFonts w:cstheme="minorHAnsi"/>
+        </w:rPr>
+        <w:t>AppId</w:t>
+      </w:r>
+      <w:proofErr w:type="spellEnd"/>
+      <w:r>
+        <w:rPr>
+          <w:rFonts w:cstheme="minorHAnsi"/>
+        </w:rPr>
+        <w:br/>
+      </w:r>
+      <w:r>
+        <w:rPr>
+          <w:rFonts w:ascii="Consolas" w:eastAsia="Times New Roman" w:hAnsi="Consolas" w:cs="Times New Roman"/>
+          <w:color w:val="008000"/>
+          <w:sz w:val="18"/>
+          <w:szCs w:val="18"/>
+        </w:rPr>
+        <w:t xml:space="preserve">#Find your Service </w:t>
+      </w:r>
+      <w:r>
+        <w:rPr>
+          <w:rFonts w:ascii="Consolas" w:eastAsia="Times New Roman" w:hAnsi="Consolas" w:cs="Times New Roman"/>
+          <w:color w:val="008000"/>
+          <w:sz w:val="18"/>
+          <w:szCs w:val="18"/>
+        </w:rPr>
+        <w:t>Principal</w:t>
+      </w:r>
+      <w:r>
+        <w:rPr>
+          <w:rFonts w:ascii="Consolas" w:eastAsia="Times New Roman" w:hAnsi="Consolas" w:cs="Times New Roman"/>
+          <w:color w:val="008000"/>
+          <w:sz w:val="18"/>
+          <w:szCs w:val="18"/>
+        </w:rPr>
+        <w:t xml:space="preserve"> Object ID</w:t>
+      </w:r>
+    </w:p>
+    <w:p>
+      <w:pPr>
+        <w:shd w:val="clear" w:color="auto" w:fill="FFFFFF"/>
+        <w:spacing w:line="240" w:lineRule="atLeast"/>
+        <w:rPr>
+          <w:rFonts w:ascii="Consolas" w:eastAsia="Times New Roman" w:hAnsi="Consolas" w:cs="Times New Roman"/>
+          <w:color w:val="008000"/>
+          <w:sz w:val="18"/>
+          <w:szCs w:val="18"/>
+        </w:rPr>
+      </w:pPr>
+      <w:proofErr w:type="spellStart"/>
+      <w:r>
+        <w:rPr>
+          <w:rFonts w:ascii="Consolas" w:eastAsia="Times New Roman" w:hAnsi="Consolas" w:cs="Times New Roman"/>
+          <w:color w:val="000000"/>
+          <w:sz w:val="18"/>
+          <w:szCs w:val="18"/>
+        </w:rPr>
+        <w:t>az</w:t>
+      </w:r>
+      <w:proofErr w:type="spellEnd"/>
+      <w:r>
+        <w:rPr>
+          <w:rFonts w:ascii="Consolas" w:eastAsia="Times New Roman" w:hAnsi="Consolas" w:cs="Times New Roman"/>
+          <w:color w:val="000000"/>
+          <w:sz w:val="18"/>
+          <w:szCs w:val="18"/>
+        </w:rPr>
+        <w:t xml:space="preserve"> ad </w:t>
+      </w:r>
+      <w:proofErr w:type="spellStart"/>
+      <w:r>
+        <w:rPr>
+          <w:rFonts w:ascii="Consolas" w:eastAsia="Times New Roman" w:hAnsi="Consolas" w:cs="Times New Roman"/>
+          <w:color w:val="000000"/>
+          <w:sz w:val="18"/>
+          <w:szCs w:val="18"/>
+        </w:rPr>
+        <w:t>sp</w:t>
+      </w:r>
+      <w:proofErr w:type="spellEnd"/>
+      <w:r>
+        <w:rPr>
+          <w:rFonts w:ascii="Consolas" w:eastAsia="Times New Roman" w:hAnsi="Consolas" w:cs="Times New Roman"/>
+          <w:color w:val="000000"/>
+          <w:sz w:val="18"/>
+          <w:szCs w:val="18"/>
+        </w:rPr>
+        <w:t xml:space="preserve"> show --id </w:t>
+      </w:r>
+      <w:r>
+        <w:rPr>
+          <w:rFonts w:ascii="Consolas" w:eastAsia="Times New Roman" w:hAnsi="Consolas" w:cs="Times New Roman"/>
+          <w:color w:val="A31515"/>
+          <w:sz w:val="18"/>
+          <w:szCs w:val="18"/>
+        </w:rPr>
+        <w:t>'858aacb0-cbb0-4d54-aea1-b35d3bc26f72'</w:t>
+      </w:r>
+      <w:r>
+        <w:rPr>
+          <w:rFonts w:ascii="Consolas" w:eastAsia="Times New Roman" w:hAnsi="Consolas" w:cs="Times New Roman"/>
+          <w:color w:val="000000"/>
+          <w:sz w:val="18"/>
+          <w:szCs w:val="18"/>
+        </w:rPr>
+        <w:t xml:space="preserve"> --query </w:t>
+      </w:r>
+      <w:proofErr w:type="spellStart"/>
+      <w:r>
+        <w:rPr>
+          <w:rFonts w:ascii="Consolas" w:eastAsia="Times New Roman" w:hAnsi="Consolas" w:cs="Times New Roman"/>
+          <w:color w:val="000000"/>
+          <w:sz w:val="18"/>
+          <w:szCs w:val="18"/>
+        </w:rPr>
+        <w:t>objectId</w:t>
+      </w:r>
+      <w:proofErr w:type="spellEnd"/>
+    </w:p>
+    <w:p>
+      <w:r>
+        <w:t xml:space="preserve">Update the </w:t>
+      </w:r>
+      <w:proofErr w:type="spellStart"/>
+      <w:proofErr w:type="gramStart"/>
+      <w:r>
+        <w:t>aksdeploy.parameters</w:t>
+      </w:r>
+      <w:proofErr w:type="gramEnd"/>
+      <w:r>
+        <w:t>.json</w:t>
+      </w:r>
+      <w:proofErr w:type="spellEnd"/>
+      <w:r>
+        <w:t xml:space="preserve"> file</w:t>
+      </w:r>
+      <w:r>
+        <w:br/>
+      </w:r>
+      <w:r>
+        <w:rPr>
+          <w:noProof/>
+        </w:rPr>
+        <w:drawing>
+          <wp:inline distT="0" distB="0" distL="0" distR="0" wp14:anchorId="19F74569" wp14:editId="4EAF2621">
+            <wp:extent cx="5943600" cy="3221990"/>
+            <wp:effectExtent l="0" t="0" r="0" b="0"/>
+            <wp:docPr id="30" name="Picture 30"/>
+            <wp:cNvGraphicFramePr>
+              <a:graphicFrameLocks xmlns:a="http://schemas.openxmlformats.org/drawingml/2006/main" noChangeAspect="1"/>
+            </wp:cNvGraphicFramePr>
+            <a:graphic xmlns:a="http://schemas.openxmlformats.org/drawingml/2006/main">
+              <a:graphicData uri="http://schemas.openxmlformats.org/drawingml/2006/picture">
+                <pic:pic xmlns:pic="http://schemas.openxmlformats.org/drawingml/2006/picture">
+                  <pic:nvPicPr>
+                    <pic:cNvPr id="1" name=""/>
+                    <pic:cNvPicPr/>
+                  </pic:nvPicPr>
+                  <pic:blipFill>
+                    <a:blip r:embed="rId33"/>
+                    <a:stretch>
+                      <a:fillRect/>
+                    </a:stretch>
+                  </pic:blipFill>
+                  <pic:spPr>
+                    <a:xfrm>
+                      <a:off x="0" y="0"/>
+                      <a:ext cx="5943600" cy="3221990"/>
+                    </a:xfrm>
+                    <a:prstGeom prst="rect">
+                      <a:avLst/>
+                    </a:prstGeom>
+                  </pic:spPr>
+                </pic:pic>
+              </a:graphicData>
+            </a:graphic>
+          </wp:inline>
+        </w:drawing>
+      </w:r>
+    </w:p>
+    <w:p>
+      <w:pPr>
+        <w:shd w:val="clear" w:color="auto" w:fill="FFFFFF"/>
+        <w:spacing w:after="0" w:line="240" w:lineRule="atLeast"/>
+        <w:rPr>
+          <w:rFonts w:ascii="Consolas" w:eastAsia="Times New Roman" w:hAnsi="Consolas" w:cs="Times New Roman"/>
+          <w:color w:val="000000"/>
+          <w:sz w:val="18"/>
+          <w:szCs w:val="18"/>
+        </w:rPr>
+      </w:pPr>
+      <w:r>
+        <w:rPr>
+          <w:rFonts w:ascii="Consolas" w:eastAsia="Times New Roman" w:hAnsi="Consolas" w:cs="Times New Roman"/>
+          <w:color w:val="000000"/>
+          <w:sz w:val="18"/>
+          <w:szCs w:val="18"/>
+        </w:rPr>
+        <w:t xml:space="preserve">Save your </w:t>
+      </w:r>
+      <w:proofErr w:type="spellStart"/>
+      <w:proofErr w:type="gramStart"/>
+      <w:r>
+        <w:rPr>
+          <w:rFonts w:ascii="Consolas" w:eastAsia="Times New Roman" w:hAnsi="Consolas" w:cs="Times New Roman"/>
+          <w:color w:val="000000"/>
+          <w:sz w:val="18"/>
+          <w:szCs w:val="18"/>
+        </w:rPr>
+        <w:t>aksdeploy.parameters</w:t>
+      </w:r>
+      <w:proofErr w:type="gramEnd"/>
+      <w:r>
+        <w:rPr>
+          <w:rFonts w:ascii="Consolas" w:eastAsia="Times New Roman" w:hAnsi="Consolas" w:cs="Times New Roman"/>
+          <w:color w:val="000000"/>
+          <w:sz w:val="18"/>
+          <w:szCs w:val="18"/>
+        </w:rPr>
+        <w:t>.json</w:t>
+      </w:r>
+      <w:proofErr w:type="spellEnd"/>
+      <w:r>
+        <w:rPr>
+          <w:rFonts w:ascii="Consolas" w:eastAsia="Times New Roman" w:hAnsi="Consolas" w:cs="Times New Roman"/>
+          <w:color w:val="000000"/>
+          <w:sz w:val="18"/>
+          <w:szCs w:val="18"/>
+        </w:rPr>
+        <w:t xml:space="preserve"> file and upload both the </w:t>
+      </w:r>
+      <w:proofErr w:type="spellStart"/>
+      <w:r>
+        <w:rPr>
+          <w:rFonts w:ascii="Consolas" w:eastAsia="Times New Roman" w:hAnsi="Consolas" w:cs="Times New Roman"/>
+          <w:color w:val="000000"/>
+          <w:sz w:val="18"/>
+          <w:szCs w:val="18"/>
+        </w:rPr>
+        <w:t>aksdeploy.json</w:t>
+      </w:r>
+      <w:proofErr w:type="spellEnd"/>
+      <w:r>
+        <w:rPr>
+          <w:rFonts w:ascii="Consolas" w:eastAsia="Times New Roman" w:hAnsi="Consolas" w:cs="Times New Roman"/>
+          <w:color w:val="000000"/>
+          <w:sz w:val="18"/>
+          <w:szCs w:val="18"/>
+        </w:rPr>
+        <w:t xml:space="preserve"> and </w:t>
+      </w:r>
+      <w:proofErr w:type="spellStart"/>
+      <w:r>
+        <w:rPr>
+          <w:rFonts w:ascii="Consolas" w:eastAsia="Times New Roman" w:hAnsi="Consolas" w:cs="Times New Roman"/>
+          <w:color w:val="000000"/>
+          <w:sz w:val="18"/>
+          <w:szCs w:val="18"/>
+        </w:rPr>
+        <w:t>aksdeploy.parameters.json</w:t>
+      </w:r>
+      <w:proofErr w:type="spellEnd"/>
+      <w:r>
+        <w:rPr>
+          <w:rFonts w:ascii="Consolas" w:eastAsia="Times New Roman" w:hAnsi="Consolas" w:cs="Times New Roman"/>
+          <w:color w:val="000000"/>
+          <w:sz w:val="18"/>
+          <w:szCs w:val="18"/>
+        </w:rPr>
+        <w:t xml:space="preserve"> to your Cloud Shell</w:t>
+      </w:r>
+    </w:p>
+    <w:p>
+      <w:pPr>
+        <w:shd w:val="clear" w:color="auto" w:fill="FFFFFF"/>
+        <w:spacing w:after="0" w:line="240" w:lineRule="atLeast"/>
+        <w:rPr>
+          <w:rFonts w:ascii="Consolas" w:eastAsia="Times New Roman" w:hAnsi="Consolas" w:cs="Times New Roman"/>
+          <w:color w:val="000000"/>
+          <w:sz w:val="18"/>
+          <w:szCs w:val="18"/>
+        </w:rPr>
+      </w:pPr>
+      <w:r>
+        <w:rPr>
+          <w:noProof/>
+        </w:rPr>
+        <w:drawing>
+          <wp:inline distT="0" distB="0" distL="0" distR="0" wp14:anchorId="698D6D45" wp14:editId="6FCC753E">
+            <wp:extent cx="3386667" cy="2284915"/>
+            <wp:effectExtent l="0" t="0" r="4445" b="1270"/>
+            <wp:docPr id="31" name="Picture 31"/>
+            <wp:cNvGraphicFramePr>
+              <a:graphicFrameLocks xmlns:a="http://schemas.openxmlformats.org/drawingml/2006/main" noChangeAspect="1"/>
+            </wp:cNvGraphicFramePr>
+            <a:graphic xmlns:a="http://schemas.openxmlformats.org/drawingml/2006/main">
+              <a:graphicData uri="http://schemas.openxmlformats.org/drawingml/2006/picture">
+                <pic:pic xmlns:pic="http://schemas.openxmlformats.org/drawingml/2006/picture">
+                  <pic:nvPicPr>
+                    <pic:cNvPr id="1" name=""/>
+                    <pic:cNvPicPr/>
+                  </pic:nvPicPr>
+                  <pic:blipFill>
+                    <a:blip r:embed="rId34"/>
+                    <a:stretch>
+                      <a:fillRect/>
+                    </a:stretch>
+                  </pic:blipFill>
+                  <pic:spPr>
+                    <a:xfrm>
+                      <a:off x="0" y="0"/>
+                      <a:ext cx="3403979" cy="2296595"/>
+                    </a:xfrm>
+                    <a:prstGeom prst="rect">
+                      <a:avLst/>
+                    </a:prstGeom>
+                  </pic:spPr>
+                </pic:pic>
+              </a:graphicData>
+            </a:graphic>
+          </wp:inline>
+        </w:drawing>
+      </w:r>
+    </w:p>
+    <w:p>
+      <w:pPr>
+        <w:shd w:val="clear" w:color="auto" w:fill="FFFFFF"/>
+        <w:spacing w:after="0" w:line="240" w:lineRule="atLeast"/>
+        <w:rPr>
+          <w:rFonts w:ascii="Consolas" w:eastAsia="Times New Roman" w:hAnsi="Consolas" w:cs="Times New Roman"/>
+          <w:color w:val="000000"/>
+          <w:sz w:val="18"/>
+          <w:szCs w:val="18"/>
+        </w:rPr>
+      </w:pPr>
+      <w:r>
+        <w:rPr>
+          <w:rFonts w:ascii="Consolas" w:eastAsia="Times New Roman" w:hAnsi="Consolas" w:cs="Times New Roman"/>
+          <w:color w:val="000000"/>
+          <w:sz w:val="18"/>
+          <w:szCs w:val="18"/>
+        </w:rPr>
+        <w:lastRenderedPageBreak/>
+        <w:t>Run the deployment.</w:t>
+      </w:r>
+    </w:p>
+    <w:p>
+      <w:pPr>
+        <w:shd w:val="clear" w:color="auto" w:fill="FFFFFF"/>
+        <w:spacing w:after="0" w:line="240" w:lineRule="atLeast"/>
+        <w:rPr>
+          <w:rFonts w:ascii="Consolas" w:eastAsia="Times New Roman" w:hAnsi="Consolas" w:cs="Times New Roman"/>
+          <w:color w:val="000000"/>
+          <w:sz w:val="18"/>
+          <w:szCs w:val="18"/>
+        </w:rPr>
+      </w:pPr>
+      <w:proofErr w:type="spellStart"/>
+      <w:r>
+        <w:rPr>
+          <w:rFonts w:ascii="Consolas" w:eastAsia="Times New Roman" w:hAnsi="Consolas" w:cs="Times New Roman"/>
+          <w:color w:val="000000"/>
+          <w:sz w:val="18"/>
+          <w:szCs w:val="18"/>
+        </w:rPr>
+        <w:t>az</w:t>
+      </w:r>
+      <w:proofErr w:type="spellEnd"/>
+      <w:r>
+        <w:rPr>
+          <w:rFonts w:ascii="Consolas" w:eastAsia="Times New Roman" w:hAnsi="Consolas" w:cs="Times New Roman"/>
+          <w:color w:val="000000"/>
+          <w:sz w:val="18"/>
+          <w:szCs w:val="18"/>
+        </w:rPr>
+        <w:t xml:space="preserve"> group deployment create --name </w:t>
+      </w:r>
+      <w:proofErr w:type="spellStart"/>
+      <w:r>
+        <w:rPr>
+          <w:rFonts w:ascii="Consolas" w:eastAsia="Times New Roman" w:hAnsi="Consolas" w:cs="Times New Roman"/>
+          <w:color w:val="000000"/>
+          <w:sz w:val="18"/>
+          <w:szCs w:val="18"/>
+        </w:rPr>
+        <w:t>aksmonitoringWorkShopDeployment</w:t>
+      </w:r>
+      <w:proofErr w:type="spellEnd"/>
+      <w:r>
+        <w:rPr>
+          <w:rFonts w:ascii="Consolas" w:eastAsia="Times New Roman" w:hAnsi="Consolas" w:cs="Times New Roman"/>
+          <w:color w:val="000000"/>
+          <w:sz w:val="18"/>
+          <w:szCs w:val="18"/>
+        </w:rPr>
+        <w:t xml:space="preserve"> -g $</w:t>
+      </w:r>
+      <w:proofErr w:type="spellStart"/>
+      <w:r>
+        <w:rPr>
+          <w:rFonts w:ascii="Consolas" w:eastAsia="Times New Roman" w:hAnsi="Consolas" w:cs="Times New Roman"/>
+          <w:color w:val="000000"/>
+          <w:sz w:val="18"/>
+          <w:szCs w:val="18"/>
+        </w:rPr>
+        <w:t>monitoringWorkShopName</w:t>
+      </w:r>
+      <w:proofErr w:type="spellEnd"/>
+      <w:r>
+        <w:rPr>
+          <w:rFonts w:ascii="Consolas" w:eastAsia="Times New Roman" w:hAnsi="Consolas" w:cs="Times New Roman"/>
+          <w:color w:val="A31515"/>
+          <w:sz w:val="18"/>
+          <w:szCs w:val="18"/>
+        </w:rPr>
+        <w:t>"-AKS"</w:t>
+      </w:r>
+      <w:r>
+        <w:rPr>
+          <w:rFonts w:ascii="Consolas" w:eastAsia="Times New Roman" w:hAnsi="Consolas" w:cs="Times New Roman"/>
+          <w:color w:val="000000"/>
+          <w:sz w:val="18"/>
+          <w:szCs w:val="18"/>
+        </w:rPr>
+        <w:t xml:space="preserve"> --template-file </w:t>
+      </w:r>
+      <w:proofErr w:type="spellStart"/>
+      <w:proofErr w:type="gramStart"/>
+      <w:r>
+        <w:rPr>
+          <w:rFonts w:ascii="Consolas" w:eastAsia="Times New Roman" w:hAnsi="Consolas" w:cs="Times New Roman"/>
+          <w:color w:val="000000"/>
+          <w:sz w:val="18"/>
+          <w:szCs w:val="18"/>
+        </w:rPr>
+        <w:t>aksdeploy.json</w:t>
+      </w:r>
+      <w:proofErr w:type="spellEnd"/>
+      <w:proofErr w:type="gramEnd"/>
+      <w:r>
+        <w:rPr>
+          <w:rFonts w:ascii="Consolas" w:eastAsia="Times New Roman" w:hAnsi="Consolas" w:cs="Times New Roman"/>
+          <w:color w:val="000000"/>
+          <w:sz w:val="18"/>
+          <w:szCs w:val="18"/>
+        </w:rPr>
+        <w:t xml:space="preserve"> --parameters </w:t>
+      </w:r>
+      <w:proofErr w:type="spellStart"/>
+      <w:r>
+        <w:rPr>
+          <w:rFonts w:ascii="Consolas" w:eastAsia="Times New Roman" w:hAnsi="Consolas" w:cs="Times New Roman"/>
+          <w:color w:val="000000"/>
+          <w:sz w:val="18"/>
+          <w:szCs w:val="18"/>
+        </w:rPr>
+        <w:t>aksdeploy.parameters.json</w:t>
+      </w:r>
+      <w:proofErr w:type="spellEnd"/>
+    </w:p>
+    <w:p>
+      <w:pPr>
+        <w:shd w:val="clear" w:color="auto" w:fill="FFFFFF"/>
+        <w:spacing w:after="0" w:line="240" w:lineRule="atLeast"/>
+        <w:rPr>
+          <w:rFonts w:ascii="Consolas" w:eastAsia="Times New Roman" w:hAnsi="Consolas" w:cs="Times New Roman"/>
+          <w:color w:val="000000"/>
+          <w:sz w:val="18"/>
+          <w:szCs w:val="18"/>
+        </w:rPr>
+      </w:pPr>
+    </w:p>
+    <w:p>
+      <w:pPr>
+        <w:shd w:val="clear" w:color="auto" w:fill="FFFFFF"/>
+        <w:spacing w:after="0" w:line="240" w:lineRule="atLeast"/>
+        <w:rPr>
+          <w:rFonts w:ascii="Consolas" w:eastAsia="Times New Roman" w:hAnsi="Consolas" w:cs="Times New Roman"/>
+          <w:color w:val="000000"/>
+          <w:sz w:val="18"/>
+          <w:szCs w:val="18"/>
+        </w:rPr>
+      </w:pPr>
+      <w:r>
+        <w:rPr>
+          <w:rFonts w:ascii="Consolas" w:eastAsia="Times New Roman" w:hAnsi="Consolas" w:cs="Times New Roman"/>
+          <w:color w:val="000000"/>
+          <w:sz w:val="18"/>
+          <w:szCs w:val="18"/>
+        </w:rPr>
+        <w:t>Verify the deployment was successful.</w:t>
+      </w:r>
+      <w:r>
+        <w:rPr>
+          <w:rFonts w:ascii="Consolas" w:eastAsia="Times New Roman" w:hAnsi="Consolas" w:cs="Times New Roman"/>
+          <w:color w:val="000000"/>
+          <w:sz w:val="18"/>
+          <w:szCs w:val="18"/>
+        </w:rPr>
+        <w:br/>
+      </w:r>
+      <w:r>
+        <w:rPr>
+          <w:noProof/>
+        </w:rPr>
+        <w:drawing>
+          <wp:inline distT="0" distB="0" distL="0" distR="0" wp14:anchorId="3CA13D0C" wp14:editId="721F649F">
+            <wp:extent cx="5943600" cy="1059815"/>
+            <wp:effectExtent l="0" t="0" r="0" b="6985"/>
+            <wp:docPr id="32" name="Picture 32"/>
+            <wp:cNvGraphicFramePr>
+              <a:graphicFrameLocks xmlns:a="http://schemas.openxmlformats.org/drawingml/2006/main" noChangeAspect="1"/>
+            </wp:cNvGraphicFramePr>
+            <a:graphic xmlns:a="http://schemas.openxmlformats.org/drawingml/2006/main">
+              <a:graphicData uri="http://schemas.openxmlformats.org/drawingml/2006/picture">
+                <pic:pic xmlns:pic="http://schemas.openxmlformats.org/drawingml/2006/picture">
+                  <pic:nvPicPr>
+                    <pic:cNvPr id="1" name=""/>
+                    <pic:cNvPicPr/>
+                  </pic:nvPicPr>
+                  <pic:blipFill>
+                    <a:blip r:embed="rId35"/>
+                    <a:stretch>
+                      <a:fillRect/>
+                    </a:stretch>
+                  </pic:blipFill>
+                  <pic:spPr>
+                    <a:xfrm>
+                      <a:off x="0" y="0"/>
+                      <a:ext cx="5943600" cy="1059815"/>
+                    </a:xfrm>
+                    <a:prstGeom prst="rect">
+                      <a:avLst/>
+                    </a:prstGeom>
+                  </pic:spPr>
+                </pic:pic>
+              </a:graphicData>
+            </a:graphic>
+          </wp:inline>
+        </w:drawing>
+      </w:r>
+    </w:p>
+    <w:p>
+      <w:pPr>
+        <w:shd w:val="clear" w:color="auto" w:fill="FFFFFF"/>
+        <w:spacing w:after="0" w:line="240" w:lineRule="atLeast"/>
+        <w:rPr>
+          <w:rFonts w:ascii="Consolas" w:eastAsia="Times New Roman" w:hAnsi="Consolas" w:cs="Times New Roman"/>
+          <w:color w:val="000000"/>
+          <w:sz w:val="18"/>
+          <w:szCs w:val="18"/>
+        </w:rPr>
+      </w:pPr>
+    </w:p>
+    <w:p>
+      <w:pPr>
+        <w:pStyle w:val="NormalWeb"/>
+        <w:shd w:val="clear" w:color="auto" w:fill="FFFFFF"/>
+        <w:spacing w:after="0"/>
+        <w:rPr>
+          <w:rFonts w:asciiTheme="minorHAnsi" w:hAnsiTheme="minorHAnsi" w:cstheme="minorHAnsi"/>
+          <w:sz w:val="22"/>
+          <w:szCs w:val="22"/>
+        </w:rPr>
+      </w:pPr>
+    </w:p>
+    <w:p>
+      <w:pPr>
+        <w:pStyle w:val="NormalWeb"/>
+        <w:shd w:val="clear" w:color="auto" w:fill="FFFFFF"/>
+        <w:spacing w:after="0"/>
+        <w:rPr>
+          <w:rFonts w:asciiTheme="minorHAnsi" w:hAnsiTheme="minorHAnsi" w:cstheme="minorHAnsi"/>
+          <w:sz w:val="22"/>
+          <w:szCs w:val="22"/>
+        </w:rPr>
+      </w:pPr>
     </w:p>
     <w:p>
       <w:pPr>
         <w:pStyle w:val="Heading2"/>
       </w:pPr>
-      <w:bookmarkStart w:id="3" w:name="_Toc253330"/>
+      <w:bookmarkStart w:id="4" w:name="_Toc12285777"/>
       <w:r>
         <w:t>Deploy from the Azure Cloud Shell</w:t>
       </w:r>
       <w:r>
         <w:t xml:space="preserve"> in Azure Portal</w:t>
       </w:r>
-      <w:bookmarkEnd w:id="3"/>
+      <w:bookmarkEnd w:id="4"/>
     </w:p>
     <w:p>
       <w:r>
@@ -4799,7 +5572,6 @@
         <w:rPr>
           <w:rFonts w:ascii="Consolas" w:hAnsi="Consolas"/>
         </w:rPr>
-        <w:lastRenderedPageBreak/>
         <w:t>code .</w:t>
       </w:r>
       <w:proofErr w:type="gramEnd"/>
@@ -4852,7 +5624,7 @@
                     </pic:cNvPicPr>
                   </pic:nvPicPr>
                   <pic:blipFill>
-                    <a:blip r:embed="rId32">
+                    <a:blip r:embed="rId36">
                       <a:extLst>
                         <a:ext uri="{28A0092B-C50C-407E-A947-70E740481C1C}">
                           <a14:useLocalDpi xmlns:a14="http://schemas.microsoft.com/office/drawing/2010/main" val="0"/>
@@ -4888,11 +5660,12 @@
       <w:pPr>
         <w:pStyle w:val="Heading2"/>
       </w:pPr>
-      <w:bookmarkStart w:id="4" w:name="_Toc253331"/>
-      <w:r>
+      <w:bookmarkStart w:id="5" w:name="_Toc12285778"/>
+      <w:r>
+        <w:lastRenderedPageBreak/>
         <w:t>Validation</w:t>
       </w:r>
-      <w:bookmarkEnd w:id="4"/>
+      <w:bookmarkEnd w:id="5"/>
     </w:p>
     <w:p>
       <w:pPr>
@@ -4911,7 +5684,15 @@
           <w:sz w:val="22"/>
           <w:szCs w:val="22"/>
         </w:rPr>
-        <w:t xml:space="preserve">Once the script has completed </w:t>
+        <w:t xml:space="preserve">Once </w:t>
+      </w:r>
+      <w:r>
+        <w:rPr>
+          <w:rFonts w:asciiTheme="minorHAnsi" w:hAnsiTheme="minorHAnsi" w:cstheme="minorHAnsi"/>
+          <w:sz w:val="22"/>
+          <w:szCs w:val="22"/>
+        </w:rPr>
+        <w:t xml:space="preserve">both ARM deployments are completed </w:t>
       </w:r>
       <w:r>
         <w:rPr>
@@ -4952,10 +5733,10 @@
           <w:noProof/>
         </w:rPr>
         <w:drawing>
-          <wp:inline distT="0" distB="0" distL="0" distR="0" wp14:anchorId="21184B6E" wp14:editId="005E2C7A">
-            <wp:extent cx="5943600" cy="1722755"/>
-            <wp:effectExtent l="0" t="0" r="0" b="0"/>
-            <wp:docPr id="14" name="Picture 14"/>
+          <wp:inline distT="0" distB="0" distL="0" distR="0" wp14:anchorId="407F6AFE" wp14:editId="5403B209">
+            <wp:extent cx="5943600" cy="892175"/>
+            <wp:effectExtent l="0" t="0" r="0" b="3175"/>
+            <wp:docPr id="33" name="Picture 33"/>
             <wp:cNvGraphicFramePr>
               <a:graphicFrameLocks xmlns:a="http://schemas.openxmlformats.org/drawingml/2006/main" noChangeAspect="1"/>
             </wp:cNvGraphicFramePr>
@@ -4967,13 +5748,7 @@
                     <pic:cNvPicPr/>
                   </pic:nvPicPr>
                   <pic:blipFill>
-                    <a:blip r:embed="rId33" cstate="print">
-                      <a:extLst>
-                        <a:ext uri="{28A0092B-C50C-407E-A947-70E740481C1C}">
-                          <a14:useLocalDpi xmlns:a14="http://schemas.microsoft.com/office/drawing/2010/main"/>
-                        </a:ext>
-                      </a:extLst>
-                    </a:blip>
+                    <a:blip r:embed="rId37"/>
                     <a:stretch>
                       <a:fillRect/>
                     </a:stretch>
@@ -4981,7 +5756,7 @@
                   <pic:spPr>
                     <a:xfrm>
                       <a:off x="0" y="0"/>
-                      <a:ext cx="5943600" cy="1722755"/>
+                      <a:ext cx="5943600" cy="892175"/>
                     </a:xfrm>
                     <a:prstGeom prst="rect">
                       <a:avLst/>
@@ -5103,7 +5878,7 @@
                     <pic:cNvPicPr/>
                   </pic:nvPicPr>
                   <pic:blipFill>
-                    <a:blip r:embed="rId34" cstate="print">
+                    <a:blip r:embed="rId38" cstate="print">
                       <a:extLst>
                         <a:ext uri="{28A0092B-C50C-407E-A947-70E740481C1C}">
                           <a14:useLocalDpi xmlns:a14="http://schemas.microsoft.com/office/drawing/2010/main"/>
@@ -5203,11 +5978,10 @@
         <w:rPr>
           <w:noProof/>
         </w:rPr>
-        <w:lastRenderedPageBreak/>
         <w:drawing>
-          <wp:inline distT="0" distB="0" distL="0" distR="0" wp14:anchorId="3720A006" wp14:editId="62E0FA9D">
-            <wp:extent cx="4450432" cy="3087249"/>
-            <wp:effectExtent l="0" t="0" r="7620" b="0"/>
+          <wp:inline distT="0" distB="0" distL="0" distR="0" wp14:anchorId="3720A006" wp14:editId="33E2A7D3">
+            <wp:extent cx="4985803" cy="3458633"/>
+            <wp:effectExtent l="0" t="0" r="5715" b="8890"/>
             <wp:docPr id="15" name="Picture 15"/>
             <wp:cNvGraphicFramePr>
               <a:graphicFrameLocks xmlns:a="http://schemas.openxmlformats.org/drawingml/2006/main" noChangeAspect="1"/>
@@ -5220,7 +5994,7 @@
                     <pic:cNvPicPr/>
                   </pic:nvPicPr>
                   <pic:blipFill>
-                    <a:blip r:embed="rId35" cstate="print">
+                    <a:blip r:embed="rId39" cstate="print">
                       <a:extLst>
                         <a:ext uri="{28A0092B-C50C-407E-A947-70E740481C1C}">
                           <a14:useLocalDpi xmlns:a14="http://schemas.microsoft.com/office/drawing/2010/main"/>
@@ -5234,7 +6008,7 @@
                   <pic:spPr>
                     <a:xfrm>
                       <a:off x="0" y="0"/>
-                      <a:ext cx="4452869" cy="3088939"/>
+                      <a:ext cx="4993760" cy="3464153"/>
                     </a:xfrm>
                     <a:prstGeom prst="rect">
                       <a:avLst/>
@@ -5261,11 +6035,12 @@
       <w:pPr>
         <w:pStyle w:val="Heading2"/>
       </w:pPr>
-      <w:bookmarkStart w:id="5" w:name="_Toc253332"/>
-      <w:r>
+      <w:bookmarkStart w:id="6" w:name="_Toc12285779"/>
+      <w:r>
+        <w:lastRenderedPageBreak/>
         <w:t>Troubleshooting</w:t>
       </w:r>
-      <w:bookmarkEnd w:id="5"/>
+      <w:bookmarkEnd w:id="6"/>
     </w:p>
     <w:p>
       <w:pPr>
@@ -5326,7 +6101,7 @@
         </w:rPr>
         <w:t xml:space="preserve">Make sure the password used adheres to the </w:t>
       </w:r>
-      <w:hyperlink r:id="rId36" w:history="1">
+      <w:hyperlink r:id="rId40" w:history="1">
         <w:r>
           <w:rPr>
             <w:rStyle w:val="Hyperlink"/>
@@ -5361,7 +6136,7 @@
         </w:rPr>
         <w:t xml:space="preserve">Make sure you are logged into the correct </w:t>
       </w:r>
-      <w:hyperlink r:id="rId37" w:history="1">
+      <w:hyperlink r:id="rId41" w:history="1">
         <w:r>
           <w:rPr>
             <w:rStyle w:val="Hyperlink"/>
@@ -5380,7 +6155,7 @@
         </w:rPr>
         <w:t xml:space="preserve"> and you have the at least contributors </w:t>
       </w:r>
-      <w:hyperlink r:id="rId38" w:history="1">
+      <w:hyperlink r:id="rId42" w:history="1">
         <w:r>
           <w:rPr>
             <w:rStyle w:val="Hyperlink"/>
@@ -5423,7 +6198,7 @@
         </w:rPr>
         <w:t xml:space="preserve">Make sure you have the compute compacity in the region you are deploying to and request an increase to the </w:t>
       </w:r>
-      <w:hyperlink r:id="rId39" w:history="1">
+      <w:hyperlink r:id="rId43" w:history="1">
         <w:r>
           <w:rPr>
             <w:rStyle w:val="Hyperlink"/>
@@ -5466,7 +6241,7 @@
         </w:rPr>
         <w:t xml:space="preserve">Make sure you are using a region that supports the public preview for Azure Monitor for VMs - </w:t>
       </w:r>
-      <w:hyperlink r:id="rId40" w:history="1">
+      <w:hyperlink r:id="rId44" w:history="1">
         <w:r>
           <w:rPr>
             <w:rStyle w:val="Hyperlink"/>
@@ -5611,7 +6386,6 @@
           <w:sz w:val="22"/>
           <w:szCs w:val="22"/>
         </w:rPr>
-        <w:lastRenderedPageBreak/>
         <w:t xml:space="preserve">Workaround 2: From the Azure Portal uninstall the </w:t>
       </w:r>
       <w:proofErr w:type="spellStart"/>
@@ -5660,7 +6434,7 @@
                     <pic:cNvPicPr/>
                   </pic:nvPicPr>
                   <pic:blipFill>
-                    <a:blip r:embed="rId41" cstate="print">
+                    <a:blip r:embed="rId45" cstate="print">
                       <a:extLst>
                         <a:ext uri="{28A0092B-C50C-407E-A947-70E740481C1C}">
                           <a14:useLocalDpi xmlns:a14="http://schemas.microsoft.com/office/drawing/2010/main"/>
@@ -5709,864 +6483,6 @@
           <w:szCs w:val="22"/>
         </w:rPr>
         <w:t>Then rerun the ARM template and it will pick up where it left off.</w:t>
-      </w:r>
-    </w:p>
-    <w:p>
-      <w:pPr>
-        <w:pStyle w:val="NormalWeb"/>
-        <w:shd w:val="clear" w:color="auto" w:fill="FFFFFF"/>
-        <w:spacing w:after="0"/>
-        <w:rPr>
-          <w:rFonts w:asciiTheme="minorHAnsi" w:hAnsiTheme="minorHAnsi" w:cstheme="minorHAnsi"/>
-          <w:sz w:val="22"/>
-          <w:szCs w:val="22"/>
-        </w:rPr>
-      </w:pPr>
-    </w:p>
-    <w:p>
-      <w:pPr>
-        <w:pStyle w:val="Heading1"/>
-      </w:pPr>
-      <w:bookmarkStart w:id="6" w:name="_Toc253333"/>
-      <w:r>
-        <w:t>Create AKS Cluster using Terraform</w:t>
-      </w:r>
-      <w:bookmarkEnd w:id="6"/>
-    </w:p>
-    <w:p>
-      <w:r>
-        <w:rPr>
-          <w:b/>
-        </w:rPr>
-        <w:t>Step 1:</w:t>
-      </w:r>
-      <w:r>
-        <w:t xml:space="preserve"> Edit the file called </w:t>
-      </w:r>
-      <w:proofErr w:type="spellStart"/>
-      <w:proofErr w:type="gramStart"/>
-      <w:r>
-        <w:rPr>
-          <w:b/>
-        </w:rPr>
-        <w:t>terraform.tfvars</w:t>
-      </w:r>
-      <w:proofErr w:type="spellEnd"/>
-      <w:proofErr w:type="gramEnd"/>
-      <w:r>
-        <w:t xml:space="preserve"> located in the directory </w:t>
-      </w:r>
-      <w:r>
-        <w:rPr>
-          <w:b/>
-        </w:rPr>
-        <w:t>pre-ready-2019-H1\Student\Resources\terraform</w:t>
-      </w:r>
-      <w:r>
-        <w:t xml:space="preserve"> to configure the variables.  Key in the </w:t>
-      </w:r>
-      <w:proofErr w:type="spellStart"/>
-      <w:r>
-        <w:t>resourceIds</w:t>
-      </w:r>
-      <w:proofErr w:type="spellEnd"/>
-      <w:r>
-        <w:t xml:space="preserve"> for </w:t>
-      </w:r>
-      <w:proofErr w:type="spellStart"/>
-      <w:r>
-        <w:t>aksvnet</w:t>
-      </w:r>
-      <w:proofErr w:type="spellEnd"/>
-      <w:r>
-        <w:t xml:space="preserve">, </w:t>
-      </w:r>
-      <w:proofErr w:type="spellStart"/>
-      <w:r>
-        <w:t>aks</w:t>
-      </w:r>
-      <w:proofErr w:type="spellEnd"/>
-      <w:r>
-        <w:t xml:space="preserve">-subnet, </w:t>
-      </w:r>
-      <w:proofErr w:type="spellStart"/>
-      <w:r>
-        <w:t>aksvnet_resourcegroup</w:t>
-      </w:r>
-      <w:proofErr w:type="spellEnd"/>
-      <w:r>
-        <w:t xml:space="preserve"> and a new resource group for AKS. In short everything you key in this file will be based on existing resources you deployed using the shell script + ARM templates</w:t>
-      </w:r>
-    </w:p>
-    <w:p>
-      <w:r>
-        <w:t>Tip: Use this command to find your client id</w:t>
-      </w:r>
-      <w:r>
-        <w:br/>
-      </w:r>
-      <w:proofErr w:type="spellStart"/>
-      <w:r>
-        <w:rPr>
-          <w:rFonts w:ascii="Consolas" w:hAnsi="Consolas"/>
-          <w:color w:val="000000"/>
-          <w:sz w:val="21"/>
-          <w:szCs w:val="21"/>
-        </w:rPr>
-        <w:t>az</w:t>
-      </w:r>
-      <w:proofErr w:type="spellEnd"/>
-      <w:r>
-        <w:rPr>
-          <w:rFonts w:ascii="Consolas" w:hAnsi="Consolas"/>
-          <w:color w:val="000000"/>
-          <w:sz w:val="21"/>
-          <w:szCs w:val="21"/>
-        </w:rPr>
-        <w:t xml:space="preserve"> ad </w:t>
-      </w:r>
-      <w:proofErr w:type="spellStart"/>
-      <w:r>
-        <w:rPr>
-          <w:rFonts w:ascii="Consolas" w:hAnsi="Consolas"/>
-          <w:color w:val="000000"/>
-          <w:sz w:val="21"/>
-          <w:szCs w:val="21"/>
-        </w:rPr>
-        <w:t>sp</w:t>
-      </w:r>
-      <w:proofErr w:type="spellEnd"/>
-      <w:r>
-        <w:rPr>
-          <w:rFonts w:ascii="Consolas" w:hAnsi="Consolas"/>
-          <w:color w:val="000000"/>
-          <w:sz w:val="21"/>
-          <w:szCs w:val="21"/>
-        </w:rPr>
-        <w:t xml:space="preserve"> show --id "</w:t>
-      </w:r>
-      <w:r>
-        <w:t>http://ready-$</w:t>
-      </w:r>
-      <w:proofErr w:type="spellStart"/>
-      <w:r>
-        <w:t>monitoringWorkShopName-aks-preday</w:t>
-      </w:r>
-      <w:proofErr w:type="spellEnd"/>
-      <w:r>
-        <w:t>"</w:t>
-      </w:r>
-      <w:r>
-        <w:rPr>
-          <w:rFonts w:ascii="Consolas" w:hAnsi="Consolas"/>
-          <w:color w:val="000000"/>
-          <w:sz w:val="21"/>
-          <w:szCs w:val="21"/>
-        </w:rPr>
-        <w:t xml:space="preserve"> --query </w:t>
-      </w:r>
-      <w:proofErr w:type="spellStart"/>
-      <w:r>
-        <w:rPr>
-          <w:rFonts w:ascii="Consolas" w:hAnsi="Consolas"/>
-          <w:color w:val="000000"/>
-          <w:sz w:val="21"/>
-          <w:szCs w:val="21"/>
-        </w:rPr>
-        <w:t>appId</w:t>
-      </w:r>
-      <w:proofErr w:type="spellEnd"/>
-      <w:r>
-        <w:rPr>
-          <w:rFonts w:ascii="Consolas" w:hAnsi="Consolas"/>
-          <w:color w:val="000000"/>
-          <w:sz w:val="21"/>
-          <w:szCs w:val="21"/>
-        </w:rPr>
-        <w:t xml:space="preserve"> --output </w:t>
-      </w:r>
-      <w:proofErr w:type="spellStart"/>
-      <w:r>
-        <w:rPr>
-          <w:rFonts w:ascii="Consolas" w:hAnsi="Consolas"/>
-          <w:color w:val="000000"/>
-          <w:sz w:val="21"/>
-          <w:szCs w:val="21"/>
-        </w:rPr>
-        <w:t>tsv</w:t>
-      </w:r>
-      <w:proofErr w:type="spellEnd"/>
-    </w:p>
-    <w:p>
-      <w:r>
-        <w:t>Sample:</w:t>
-      </w:r>
-    </w:p>
-    <w:p>
-      <w:r>
-        <w:rPr>
-          <w:noProof/>
-        </w:rPr>
-        <w:drawing>
-          <wp:inline distT="0" distB="0" distL="0" distR="0" wp14:anchorId="50774405" wp14:editId="4D81214E">
-            <wp:extent cx="5623824" cy="2182236"/>
-            <wp:effectExtent l="0" t="0" r="0" b="8890"/>
-            <wp:docPr id="22" name="Picture 22"/>
-            <wp:cNvGraphicFramePr>
-              <a:graphicFrameLocks xmlns:a="http://schemas.openxmlformats.org/drawingml/2006/main" noChangeAspect="1"/>
-            </wp:cNvGraphicFramePr>
-            <a:graphic xmlns:a="http://schemas.openxmlformats.org/drawingml/2006/main">
-              <a:graphicData uri="http://schemas.openxmlformats.org/drawingml/2006/picture">
-                <pic:pic xmlns:pic="http://schemas.openxmlformats.org/drawingml/2006/picture">
-                  <pic:nvPicPr>
-                    <pic:cNvPr id="1" name=""/>
-                    <pic:cNvPicPr/>
-                  </pic:nvPicPr>
-                  <pic:blipFill>
-                    <a:blip r:embed="rId42"/>
-                    <a:stretch>
-                      <a:fillRect/>
-                    </a:stretch>
-                  </pic:blipFill>
-                  <pic:spPr>
-                    <a:xfrm>
-                      <a:off x="0" y="0"/>
-                      <a:ext cx="5632167" cy="2185474"/>
-                    </a:xfrm>
-                    <a:prstGeom prst="rect">
-                      <a:avLst/>
-                    </a:prstGeom>
-                  </pic:spPr>
-                </pic:pic>
-              </a:graphicData>
-            </a:graphic>
-          </wp:inline>
-        </w:drawing>
-      </w:r>
-    </w:p>
-    <w:p>
-      <w:r>
-        <w:lastRenderedPageBreak/>
-        <w:t>Make sure to save when finished.</w:t>
-      </w:r>
-    </w:p>
-    <w:p>
-      <w:r>
-        <w:rPr>
-          <w:b/>
-        </w:rPr>
-        <w:t>Step 2:</w:t>
-      </w:r>
-      <w:r>
-        <w:t xml:space="preserve"> </w:t>
-      </w:r>
-      <w:r>
-        <w:t>Open the Cloud shell, drag &amp;</w:t>
-      </w:r>
-      <w:r>
-        <w:t xml:space="preserve"> drop all the files located in </w:t>
-      </w:r>
-      <w:r>
-        <w:t>pre-ready-2019-H1\Student\Resources\terraform</w:t>
-      </w:r>
-      <w:r>
-        <w:t xml:space="preserve"> or </w:t>
-      </w:r>
-      <w:r>
-        <w:t>if in Visual Studio Code, right click on each file and select Upload to Cloud Shell</w:t>
-      </w:r>
-      <w:r>
-        <w:br/>
-      </w:r>
-    </w:p>
-    <w:p>
-      <w:r>
-        <w:rPr>
-          <w:noProof/>
-        </w:rPr>
-        <w:drawing>
-          <wp:inline distT="0" distB="0" distL="0" distR="0" wp14:anchorId="551C06F3" wp14:editId="276CA0B6">
-            <wp:extent cx="2874874" cy="2495550"/>
-            <wp:effectExtent l="0" t="0" r="1905" b="0"/>
-            <wp:docPr id="23" name="Picture 23"/>
-            <wp:cNvGraphicFramePr>
-              <a:graphicFrameLocks xmlns:a="http://schemas.openxmlformats.org/drawingml/2006/main" noChangeAspect="1"/>
-            </wp:cNvGraphicFramePr>
-            <a:graphic xmlns:a="http://schemas.openxmlformats.org/drawingml/2006/main">
-              <a:graphicData uri="http://schemas.openxmlformats.org/drawingml/2006/picture">
-                <pic:pic xmlns:pic="http://schemas.openxmlformats.org/drawingml/2006/picture">
-                  <pic:nvPicPr>
-                    <pic:cNvPr id="1" name=""/>
-                    <pic:cNvPicPr/>
-                  </pic:nvPicPr>
-                  <pic:blipFill>
-                    <a:blip r:embed="rId43"/>
-                    <a:stretch>
-                      <a:fillRect/>
-                    </a:stretch>
-                  </pic:blipFill>
-                  <pic:spPr>
-                    <a:xfrm>
-                      <a:off x="0" y="0"/>
-                      <a:ext cx="2883502" cy="2503039"/>
-                    </a:xfrm>
-                    <a:prstGeom prst="rect">
-                      <a:avLst/>
-                    </a:prstGeom>
-                  </pic:spPr>
-                </pic:pic>
-              </a:graphicData>
-            </a:graphic>
-          </wp:inline>
-        </w:drawing>
-      </w:r>
-    </w:p>
-    <w:p>
-      <w:r>
-        <w:rPr>
-          <w:b/>
-        </w:rPr>
-        <w:t>Note:</w:t>
-      </w:r>
-      <w:r>
-        <w:t xml:space="preserve"> If you have Terraform installed locally on your machine you can skip this and deploy from your local environment.  </w:t>
-      </w:r>
-    </w:p>
-    <w:p>
-      <w:r>
-        <w:t>Verify the files are present in your Cloud Shell.  You can move them to a directory if you like.</w:t>
-      </w:r>
-    </w:p>
-    <w:p>
-      <w:r>
-        <w:rPr>
-          <w:noProof/>
-        </w:rPr>
-        <w:drawing>
-          <wp:inline distT="0" distB="0" distL="0" distR="0" wp14:anchorId="29C7A1DB" wp14:editId="3BCC2C6B">
-            <wp:extent cx="5943600" cy="1811655"/>
-            <wp:effectExtent l="0" t="0" r="0" b="0"/>
-            <wp:docPr id="24" name="Picture 24"/>
-            <wp:cNvGraphicFramePr>
-              <a:graphicFrameLocks xmlns:a="http://schemas.openxmlformats.org/drawingml/2006/main" noChangeAspect="1"/>
-            </wp:cNvGraphicFramePr>
-            <a:graphic xmlns:a="http://schemas.openxmlformats.org/drawingml/2006/main">
-              <a:graphicData uri="http://schemas.openxmlformats.org/drawingml/2006/picture">
-                <pic:pic xmlns:pic="http://schemas.openxmlformats.org/drawingml/2006/picture">
-                  <pic:nvPicPr>
-                    <pic:cNvPr id="1" name=""/>
-                    <pic:cNvPicPr/>
-                  </pic:nvPicPr>
-                  <pic:blipFill>
-                    <a:blip r:embed="rId44"/>
-                    <a:stretch>
-                      <a:fillRect/>
-                    </a:stretch>
-                  </pic:blipFill>
-                  <pic:spPr>
-                    <a:xfrm>
-                      <a:off x="0" y="0"/>
-                      <a:ext cx="5943600" cy="1811655"/>
-                    </a:xfrm>
-                    <a:prstGeom prst="rect">
-                      <a:avLst/>
-                    </a:prstGeom>
-                  </pic:spPr>
-                </pic:pic>
-              </a:graphicData>
-            </a:graphic>
-          </wp:inline>
-        </w:drawing>
-      </w:r>
-    </w:p>
-    <w:p>
-      <w:r>
-        <w:rPr>
-          <w:b/>
-        </w:rPr>
-        <w:t>Step 3:</w:t>
-      </w:r>
-      <w:r>
-        <w:t xml:space="preserve"> </w:t>
-      </w:r>
-      <w:r>
-        <w:t>R</w:t>
-      </w:r>
-      <w:r>
-        <w:t>un</w:t>
-      </w:r>
-      <w:r>
-        <w:t xml:space="preserve"> terraform from the </w:t>
-      </w:r>
-      <w:r>
-        <w:t>C</w:t>
-      </w:r>
-      <w:r>
-        <w:t>loud</w:t>
-      </w:r>
-      <w:r>
-        <w:t xml:space="preserve"> </w:t>
-      </w:r>
-      <w:r>
-        <w:t>S</w:t>
-      </w:r>
-      <w:r>
-        <w:t>hell</w:t>
-      </w:r>
-      <w:r>
-        <w:t xml:space="preserve">.  </w:t>
-      </w:r>
-      <w:r>
-        <w:t>To run</w:t>
-      </w:r>
-      <w:r>
-        <w:t xml:space="preserve">: </w:t>
-      </w:r>
-      <w:r>
-        <w:t xml:space="preserve">cd to </w:t>
-      </w:r>
-      <w:r>
-        <w:t xml:space="preserve">the </w:t>
-      </w:r>
-      <w:r>
-        <w:t xml:space="preserve">directory where you </w:t>
-      </w:r>
-      <w:r>
-        <w:t>copied the</w:t>
-      </w:r>
-      <w:r>
-        <w:t xml:space="preserve"> terraform scripts and run below commands</w:t>
-      </w:r>
-      <w:r>
-        <w:t>:</w:t>
-      </w:r>
-    </w:p>
-    <w:p>
-      <w:pPr>
-        <w:pStyle w:val="ListParagraph"/>
-        <w:numPr>
-          <w:ilvl w:val="0"/>
-          <w:numId w:val="5"/>
-        </w:numPr>
-        <w:spacing w:after="0" w:line="240" w:lineRule="auto"/>
-        <w:contextualSpacing w:val="0"/>
-        <w:rPr>
-          <w:rFonts w:ascii="Consolas" w:eastAsia="Times New Roman" w:hAnsi="Consolas"/>
-        </w:rPr>
-      </w:pPr>
-      <w:r>
-        <w:rPr>
-          <w:rFonts w:ascii="Consolas" w:hAnsi="Consolas"/>
-        </w:rPr>
-        <w:lastRenderedPageBreak/>
-        <w:t xml:space="preserve">terraform </w:t>
-      </w:r>
-      <w:proofErr w:type="spellStart"/>
-      <w:r>
-        <w:rPr>
-          <w:rFonts w:ascii="Consolas" w:hAnsi="Consolas"/>
-        </w:rPr>
-        <w:t>init</w:t>
-      </w:r>
-      <w:proofErr w:type="spellEnd"/>
-      <w:r>
-        <w:t> (only 1st time)</w:t>
-      </w:r>
-      <w:r>
-        <w:rPr>
-          <w:rFonts w:ascii="Consolas" w:eastAsia="Times New Roman" w:hAnsi="Consolas"/>
-        </w:rPr>
-        <w:br/>
-      </w:r>
-      <w:r>
-        <w:rPr>
-          <w:noProof/>
-        </w:rPr>
-        <w:drawing>
-          <wp:inline distT="0" distB="0" distL="0" distR="0" wp14:anchorId="557E0038" wp14:editId="51F7F932">
-            <wp:extent cx="5943600" cy="3937000"/>
-            <wp:effectExtent l="0" t="0" r="0" b="6350"/>
-            <wp:docPr id="25" name="Picture 25"/>
-            <wp:cNvGraphicFramePr>
-              <a:graphicFrameLocks xmlns:a="http://schemas.openxmlformats.org/drawingml/2006/main" noChangeAspect="1"/>
-            </wp:cNvGraphicFramePr>
-            <a:graphic xmlns:a="http://schemas.openxmlformats.org/drawingml/2006/main">
-              <a:graphicData uri="http://schemas.openxmlformats.org/drawingml/2006/picture">
-                <pic:pic xmlns:pic="http://schemas.openxmlformats.org/drawingml/2006/picture">
-                  <pic:nvPicPr>
-                    <pic:cNvPr id="1" name=""/>
-                    <pic:cNvPicPr/>
-                  </pic:nvPicPr>
-                  <pic:blipFill>
-                    <a:blip r:embed="rId45"/>
-                    <a:stretch>
-                      <a:fillRect/>
-                    </a:stretch>
-                  </pic:blipFill>
-                  <pic:spPr>
-                    <a:xfrm>
-                      <a:off x="0" y="0"/>
-                      <a:ext cx="5943600" cy="3937000"/>
-                    </a:xfrm>
-                    <a:prstGeom prst="rect">
-                      <a:avLst/>
-                    </a:prstGeom>
-                  </pic:spPr>
-                </pic:pic>
-              </a:graphicData>
-            </a:graphic>
-          </wp:inline>
-        </w:drawing>
-      </w:r>
-    </w:p>
-    <w:p>
-      <w:pPr>
-        <w:pStyle w:val="ListParagraph"/>
-        <w:numPr>
-          <w:ilvl w:val="0"/>
-          <w:numId w:val="5"/>
-        </w:numPr>
-        <w:spacing w:after="0" w:line="240" w:lineRule="auto"/>
-        <w:contextualSpacing w:val="0"/>
-        <w:rPr>
-          <w:rFonts w:ascii="Consolas" w:eastAsia="Times New Roman" w:hAnsi="Consolas"/>
-        </w:rPr>
-      </w:pPr>
-      <w:r>
-        <w:rPr>
-          <w:rFonts w:ascii="Consolas" w:hAnsi="Consolas"/>
-        </w:rPr>
-        <w:t xml:space="preserve">terraform plan -out </w:t>
-      </w:r>
-      <w:proofErr w:type="spellStart"/>
-      <w:proofErr w:type="gramStart"/>
-      <w:r>
-        <w:rPr>
-          <w:rFonts w:ascii="Consolas" w:hAnsi="Consolas"/>
-        </w:rPr>
-        <w:t>out.plan</w:t>
-      </w:r>
-      <w:proofErr w:type="spellEnd"/>
-      <w:proofErr w:type="gramEnd"/>
-      <w:r>
-        <w:rPr>
-          <w:rFonts w:ascii="Consolas" w:eastAsia="Times New Roman" w:hAnsi="Consolas"/>
-        </w:rPr>
-        <w:br/>
-      </w:r>
-      <w:r>
-        <w:rPr>
-          <w:noProof/>
-        </w:rPr>
-        <w:drawing>
-          <wp:inline distT="0" distB="0" distL="0" distR="0" wp14:anchorId="1D8C87A9" wp14:editId="5B4283D0">
-            <wp:extent cx="5943600" cy="3938270"/>
-            <wp:effectExtent l="0" t="0" r="0" b="5080"/>
-            <wp:docPr id="26" name="Picture 26"/>
-            <wp:cNvGraphicFramePr>
-              <a:graphicFrameLocks xmlns:a="http://schemas.openxmlformats.org/drawingml/2006/main" noChangeAspect="1"/>
-            </wp:cNvGraphicFramePr>
-            <a:graphic xmlns:a="http://schemas.openxmlformats.org/drawingml/2006/main">
-              <a:graphicData uri="http://schemas.openxmlformats.org/drawingml/2006/picture">
-                <pic:pic xmlns:pic="http://schemas.openxmlformats.org/drawingml/2006/picture">
-                  <pic:nvPicPr>
-                    <pic:cNvPr id="1" name=""/>
-                    <pic:cNvPicPr/>
-                  </pic:nvPicPr>
-                  <pic:blipFill>
-                    <a:blip r:embed="rId46"/>
-                    <a:stretch>
-                      <a:fillRect/>
-                    </a:stretch>
-                  </pic:blipFill>
-                  <pic:spPr>
-                    <a:xfrm>
-                      <a:off x="0" y="0"/>
-                      <a:ext cx="5943600" cy="3938270"/>
-                    </a:xfrm>
-                    <a:prstGeom prst="rect">
-                      <a:avLst/>
-                    </a:prstGeom>
-                  </pic:spPr>
-                </pic:pic>
-              </a:graphicData>
-            </a:graphic>
-          </wp:inline>
-        </w:drawing>
-      </w:r>
-    </w:p>
-    <w:p>
-      <w:pPr>
-        <w:spacing w:after="0" w:line="240" w:lineRule="auto"/>
-        <w:rPr>
-          <w:rFonts w:ascii="Consolas" w:eastAsia="Times New Roman" w:hAnsi="Consolas"/>
-        </w:rPr>
-      </w:pPr>
-    </w:p>
-    <w:p>
-      <w:r>
-        <w:t xml:space="preserve">Note: If you run into errors refreshing state it may be because you have </w:t>
-      </w:r>
-      <w:proofErr w:type="spellStart"/>
-      <w:proofErr w:type="gramStart"/>
-      <w:r>
-        <w:t>a</w:t>
-      </w:r>
-      <w:proofErr w:type="spellEnd"/>
-      <w:proofErr w:type="gramEnd"/>
-      <w:r>
-        <w:t xml:space="preserve"> already existing state.  Delete the </w:t>
-      </w:r>
-      <w:proofErr w:type="spellStart"/>
-      <w:proofErr w:type="gramStart"/>
-      <w:r>
-        <w:rPr>
-          <w:rFonts w:ascii="Consolas" w:hAnsi="Consolas"/>
-        </w:rPr>
-        <w:t>terraform.tfstate</w:t>
-      </w:r>
-      <w:proofErr w:type="spellEnd"/>
-      <w:proofErr w:type="gramEnd"/>
-      <w:r>
-        <w:t xml:space="preserve"> and </w:t>
-      </w:r>
-      <w:proofErr w:type="spellStart"/>
-      <w:r>
-        <w:rPr>
-          <w:rFonts w:ascii="Consolas" w:hAnsi="Consolas"/>
-        </w:rPr>
-        <w:t>terraform.tfstate.backup</w:t>
-      </w:r>
-      <w:proofErr w:type="spellEnd"/>
-      <w:r>
-        <w:t xml:space="preserve"> files then try again.</w:t>
-      </w:r>
-    </w:p>
-    <w:p>
-      <w:pPr>
-        <w:spacing w:after="0" w:line="240" w:lineRule="auto"/>
-        <w:rPr>
-          <w:rFonts w:ascii="Consolas" w:eastAsia="Times New Roman" w:hAnsi="Consolas"/>
-        </w:rPr>
-      </w:pPr>
-      <w:r>
-        <w:rPr>
-          <w:noProof/>
-        </w:rPr>
-        <w:drawing>
-          <wp:inline distT="0" distB="0" distL="0" distR="0" wp14:anchorId="57BC5D6C" wp14:editId="407A8836">
-            <wp:extent cx="5943600" cy="859790"/>
-            <wp:effectExtent l="0" t="0" r="0" b="0"/>
-            <wp:docPr id="27" name="Picture 27"/>
-            <wp:cNvGraphicFramePr>
-              <a:graphicFrameLocks xmlns:a="http://schemas.openxmlformats.org/drawingml/2006/main" noChangeAspect="1"/>
-            </wp:cNvGraphicFramePr>
-            <a:graphic xmlns:a="http://schemas.openxmlformats.org/drawingml/2006/main">
-              <a:graphicData uri="http://schemas.openxmlformats.org/drawingml/2006/picture">
-                <pic:pic xmlns:pic="http://schemas.openxmlformats.org/drawingml/2006/picture">
-                  <pic:nvPicPr>
-                    <pic:cNvPr id="1" name=""/>
-                    <pic:cNvPicPr/>
-                  </pic:nvPicPr>
-                  <pic:blipFill>
-                    <a:blip r:embed="rId47"/>
-                    <a:stretch>
-                      <a:fillRect/>
-                    </a:stretch>
-                  </pic:blipFill>
-                  <pic:spPr>
-                    <a:xfrm>
-                      <a:off x="0" y="0"/>
-                      <a:ext cx="5943600" cy="859790"/>
-                    </a:xfrm>
-                    <a:prstGeom prst="rect">
-                      <a:avLst/>
-                    </a:prstGeom>
-                  </pic:spPr>
-                </pic:pic>
-              </a:graphicData>
-            </a:graphic>
-          </wp:inline>
-        </w:drawing>
-      </w:r>
-      <w:r>
-        <w:rPr>
-          <w:rFonts w:ascii="Consolas" w:eastAsia="Times New Roman" w:hAnsi="Consolas"/>
-        </w:rPr>
-        <w:br/>
-      </w:r>
-    </w:p>
-    <w:p>
-      <w:pPr>
-        <w:pStyle w:val="ListParagraph"/>
-        <w:numPr>
-          <w:ilvl w:val="0"/>
-          <w:numId w:val="5"/>
-        </w:numPr>
-      </w:pPr>
-      <w:r>
-        <w:t>terraform apply</w:t>
-      </w:r>
-      <w:r>
-        <w:t xml:space="preserve"> </w:t>
-      </w:r>
-      <w:r>
-        <w:t xml:space="preserve">-auto-approve </w:t>
-      </w:r>
-      <w:proofErr w:type="spellStart"/>
-      <w:proofErr w:type="gramStart"/>
-      <w:r>
-        <w:t>out.plan</w:t>
-      </w:r>
-      <w:proofErr w:type="spellEnd"/>
-      <w:proofErr w:type="gramEnd"/>
-    </w:p>
-    <w:p>
-      <w:pPr>
-        <w:rPr>
-          <w:rFonts w:ascii="Calibri" w:hAnsi="Calibri"/>
-        </w:rPr>
-      </w:pPr>
-      <w:r>
-        <w:rPr>
-          <w:rFonts w:ascii="Calibri" w:hAnsi="Calibri"/>
-        </w:rPr>
-        <w:t>Sit back and relax while it deploys.</w:t>
-      </w:r>
-      <w:r>
-        <w:rPr>
-          <w:rFonts w:ascii="Calibri" w:hAnsi="Calibri"/>
-        </w:rPr>
-        <w:br/>
-      </w:r>
-      <w:bookmarkStart w:id="7" w:name="_GoBack"/>
-      <w:r>
-        <w:rPr>
-          <w:noProof/>
-        </w:rPr>
-        <w:drawing>
-          <wp:inline distT="0" distB="0" distL="0" distR="0" wp14:anchorId="7FFF7DEC" wp14:editId="0D1F3527">
-            <wp:extent cx="5943600" cy="3429635"/>
-            <wp:effectExtent l="0" t="0" r="0" b="0"/>
-            <wp:docPr id="28" name="Picture 28"/>
-            <wp:cNvGraphicFramePr>
-              <a:graphicFrameLocks xmlns:a="http://schemas.openxmlformats.org/drawingml/2006/main" noChangeAspect="1"/>
-            </wp:cNvGraphicFramePr>
-            <a:graphic xmlns:a="http://schemas.openxmlformats.org/drawingml/2006/main">
-              <a:graphicData uri="http://schemas.openxmlformats.org/drawingml/2006/picture">
-                <pic:pic xmlns:pic="http://schemas.openxmlformats.org/drawingml/2006/picture">
-                  <pic:nvPicPr>
-                    <pic:cNvPr id="1" name=""/>
-                    <pic:cNvPicPr/>
-                  </pic:nvPicPr>
-                  <pic:blipFill>
-                    <a:blip r:embed="rId48"/>
-                    <a:stretch>
-                      <a:fillRect/>
-                    </a:stretch>
-                  </pic:blipFill>
-                  <pic:spPr>
-                    <a:xfrm>
-                      <a:off x="0" y="0"/>
-                      <a:ext cx="5943600" cy="3429635"/>
-                    </a:xfrm>
-                    <a:prstGeom prst="rect">
-                      <a:avLst/>
-                    </a:prstGeom>
-                  </pic:spPr>
-                </pic:pic>
-              </a:graphicData>
-            </a:graphic>
-          </wp:inline>
-        </w:drawing>
-      </w:r>
-    </w:p>
-    <w:bookmarkEnd w:id="7"/>
-    <w:p>
-      <w:r>
-        <w:rPr>
-          <w:b/>
-        </w:rPr>
-        <w:t>Note:</w:t>
-      </w:r>
-      <w:r>
-        <w:t xml:space="preserve"> A</w:t>
-      </w:r>
-      <w:r>
-        <w:t>nytime you change something in terraform, run commands 2 and 3 again.</w:t>
-      </w:r>
-    </w:p>
-    <w:p>
-      <w:r>
-        <w:rPr>
-          <w:b/>
-        </w:rPr>
-        <w:t>Tip:</w:t>
-      </w:r>
-      <w:r>
-        <w:t xml:space="preserve"> T</w:t>
-      </w:r>
-      <w:r>
-        <w:t xml:space="preserve">o </w:t>
-      </w:r>
-      <w:r>
-        <w:t>destroy...</w:t>
-      </w:r>
-      <w:r>
-        <w:t xml:space="preserve"> </w:t>
-      </w:r>
-      <w:r>
-        <w:rPr>
-          <w:rFonts w:ascii="Consolas" w:hAnsi="Consolas"/>
-          <w:highlight w:val="yellow"/>
-        </w:rPr>
-        <w:t>terraform destroy -target=</w:t>
-      </w:r>
-      <w:proofErr w:type="spellStart"/>
-      <w:r>
-        <w:rPr>
-          <w:rFonts w:ascii="Consolas" w:hAnsi="Consolas"/>
-          <w:highlight w:val="yellow"/>
-        </w:rPr>
-        <w:t>azurerm_resource_</w:t>
-      </w:r>
-      <w:proofErr w:type="gramStart"/>
-      <w:r>
-        <w:rPr>
-          <w:rFonts w:ascii="Consolas" w:hAnsi="Consolas"/>
-          <w:highlight w:val="yellow"/>
-        </w:rPr>
-        <w:t>group.aksrg</w:t>
-      </w:r>
-      <w:proofErr w:type="spellEnd"/>
-      <w:proofErr w:type="gramEnd"/>
-      <w:r>
-        <w:t xml:space="preserve">     </w:t>
-      </w:r>
-    </w:p>
-    <w:p>
-      <w:r>
-        <w:t>T</w:t>
-      </w:r>
-      <w:r>
-        <w:t xml:space="preserve">his will destroy only the resources inside the AKS resource group and </w:t>
-      </w:r>
-      <w:r>
-        <w:t xml:space="preserve">retain the </w:t>
-      </w:r>
-      <w:proofErr w:type="spellStart"/>
-      <w:r>
-        <w:t>ContainerInsights</w:t>
-      </w:r>
-      <w:proofErr w:type="spellEnd"/>
-      <w:r>
-        <w:t xml:space="preserve"> solution in “Log Analytics” (good practice in case you have multiple AKS clusters being managed by a single Log Analytics workspace</w:t>
-      </w:r>
-      <w:r>
-        <w:t>.</w:t>
-      </w:r>
-      <w:r>
-        <w:t>)</w:t>
       </w:r>
     </w:p>
     <w:p/>
@@ -7680,6 +7596,7 @@
     <w:lsdException w:name="HTML Sample" w:semiHidden="1" w:unhideWhenUsed="1"/>
     <w:lsdException w:name="HTML Typewriter" w:semiHidden="1" w:unhideWhenUsed="1"/>
     <w:lsdException w:name="HTML Variable" w:semiHidden="1" w:unhideWhenUsed="1"/>
+    <w:lsdException w:name="Normal Table" w:semiHidden="1" w:unhideWhenUsed="1"/>
     <w:lsdException w:name="annotation subject" w:semiHidden="1" w:unhideWhenUsed="1"/>
     <w:lsdException w:name="No List" w:semiHidden="1" w:unhideWhenUsed="1"/>
     <w:lsdException w:name="Outline List 1" w:semiHidden="1" w:unhideWhenUsed="1"/>
@@ -7726,8 +7643,10 @@
     <w:lsdException w:name="Table Subtle 2" w:semiHidden="1" w:unhideWhenUsed="1"/>
     <w:lsdException w:name="Table Web 1" w:semiHidden="1" w:unhideWhenUsed="1"/>
     <w:lsdException w:name="Table Web 2" w:semiHidden="1" w:unhideWhenUsed="1"/>
+    <w:lsdException w:name="Table Web 3" w:semiHidden="1" w:unhideWhenUsed="1"/>
     <w:lsdException w:name="Balloon Text" w:semiHidden="1" w:unhideWhenUsed="1"/>
     <w:lsdException w:name="Table Grid" w:uiPriority="39"/>
+    <w:lsdException w:name="Table Theme" w:semiHidden="1" w:unhideWhenUsed="1"/>
     <w:lsdException w:name="Placeholder Text" w:semiHidden="1"/>
     <w:lsdException w:name="No Spacing" w:uiPriority="1" w:qFormat="1"/>
     <w:lsdException w:name="Light Shading" w:uiPriority="60"/>
@@ -8606,7 +8525,7 @@
 </file>
 
 <file path=customXml/itemProps1.xml><?xml version="1.0" encoding="utf-8"?>
-<ds:datastoreItem xmlns:ds="http://schemas.openxmlformats.org/officeDocument/2006/customXml" ds:itemID="{81DD832E-5E3C-4AA5-A298-FF696D1525D4}">
+<ds:datastoreItem xmlns:ds="http://schemas.openxmlformats.org/officeDocument/2006/customXml" ds:itemID="{831A787B-B7CB-4E61-8FA8-E3D680849E43}">
   <ds:schemaRefs>
     <ds:schemaRef ds:uri="http://schemas.openxmlformats.org/officeDocument/2006/bibliography"/>
   </ds:schemaRefs>

</xml_diff>

<commit_message>
Update setup guide to fix Service Principal password issue
</commit_message>
<xml_diff>
--- a/Student/Guides/Deployment Setup Guide.docx
+++ b/Student/Guides/Deployment Setup Guide.docx
@@ -1084,9 +1084,8 @@
           <w:szCs w:val="21"/>
           <w:lang w:bidi="sa-IN"/>
         </w:rPr>
-        <w:t xml:space="preserve">declare </w:t>
-      </w:r>
-      <w:proofErr w:type="spellStart"/>
+        <w:t>declare monitoringWorkShopName="yourinitials</w:t>
+      </w:r>
       <w:r>
         <w:rPr>
           <w:rFonts w:ascii="Consolas" w:eastAsia="Times New Roman" w:hAnsi="Consolas" w:cs="Times New Roman"/>
@@ -1094,9 +1093,8 @@
           <w:szCs w:val="21"/>
           <w:lang w:bidi="sa-IN"/>
         </w:rPr>
-        <w:t>monitoringWorkShopName</w:t>
-      </w:r>
-      <w:proofErr w:type="spellEnd"/>
+        <w:t>-</w:t>
+      </w:r>
       <w:r>
         <w:rPr>
           <w:rFonts w:ascii="Consolas" w:eastAsia="Times New Roman" w:hAnsi="Consolas" w:cs="Times New Roman"/>
@@ -1104,134 +1102,7 @@
           <w:szCs w:val="21"/>
           <w:lang w:bidi="sa-IN"/>
         </w:rPr>
-        <w:t>="</w:t>
-      </w:r>
-      <w:proofErr w:type="spellStart"/>
-      <w:r>
-        <w:rPr>
-          <w:rFonts w:ascii="Consolas" w:eastAsia="Times New Roman" w:hAnsi="Consolas" w:cs="Times New Roman"/>
-          <w:sz w:val="21"/>
-          <w:szCs w:val="21"/>
-          <w:lang w:bidi="sa-IN"/>
-        </w:rPr>
-        <w:t>yourinitials</w:t>
-      </w:r>
-      <w:proofErr w:type="spellEnd"/>
-      <w:r>
-        <w:rPr>
-          <w:rFonts w:ascii="Consolas" w:eastAsia="Times New Roman" w:hAnsi="Consolas" w:cs="Times New Roman"/>
-          <w:sz w:val="21"/>
-          <w:szCs w:val="21"/>
-          <w:lang w:bidi="sa-IN"/>
-        </w:rPr>
-        <w:t>-</w:t>
-      </w:r>
-      <w:r>
-        <w:rPr>
-          <w:rFonts w:ascii="Consolas" w:eastAsia="Times New Roman" w:hAnsi="Consolas" w:cs="Times New Roman"/>
-          <w:sz w:val="21"/>
-          <w:szCs w:val="21"/>
-          <w:lang w:bidi="sa-IN"/>
-        </w:rPr>
         <w:t>here"</w:t>
-      </w:r>
-    </w:p>
-    <w:p>
-      <w:pPr>
-        <w:pStyle w:val="ListParagraph"/>
-        <w:numPr>
-          <w:ilvl w:val="1"/>
-          <w:numId w:val="8"/>
-        </w:numPr>
-        <w:spacing w:after="0" w:line="285" w:lineRule="atLeast"/>
-        <w:rPr>
-          <w:rFonts w:ascii="Consolas" w:eastAsia="Times New Roman" w:hAnsi="Consolas" w:cs="Times New Roman"/>
-          <w:sz w:val="21"/>
-          <w:szCs w:val="21"/>
-          <w:lang w:bidi="sa-IN"/>
-        </w:rPr>
-      </w:pPr>
-      <w:r>
-        <w:rPr>
-          <w:rFonts w:ascii="Consolas" w:eastAsia="Times New Roman" w:hAnsi="Consolas" w:cs="Times New Roman"/>
-          <w:sz w:val="21"/>
-          <w:szCs w:val="21"/>
-          <w:lang w:bidi="sa-IN"/>
-        </w:rPr>
-        <w:t xml:space="preserve">declare </w:t>
-      </w:r>
-      <w:proofErr w:type="spellStart"/>
-      <w:r>
-        <w:rPr>
-          <w:rFonts w:ascii="Consolas" w:eastAsia="Times New Roman" w:hAnsi="Consolas" w:cs="Times New Roman"/>
-          <w:sz w:val="21"/>
-          <w:szCs w:val="21"/>
-          <w:lang w:bidi="sa-IN"/>
-        </w:rPr>
-        <w:t>sshkeypath</w:t>
-      </w:r>
-      <w:proofErr w:type="spellEnd"/>
-      <w:r>
-        <w:rPr>
-          <w:rFonts w:ascii="Consolas" w:eastAsia="Times New Roman" w:hAnsi="Consolas" w:cs="Times New Roman"/>
-          <w:sz w:val="21"/>
-          <w:szCs w:val="21"/>
-          <w:lang w:bidi="sa-IN"/>
-        </w:rPr>
-        <w:t>="</w:t>
-      </w:r>
-      <w:r>
-        <w:rPr>
-          <w:rFonts w:ascii="Consolas" w:eastAsia="Times New Roman" w:hAnsi="Consolas" w:cs="Times New Roman"/>
-          <w:sz w:val="21"/>
-          <w:szCs w:val="21"/>
-          <w:highlight w:val="yellow"/>
-          <w:lang w:bidi="sa-IN"/>
-        </w:rPr>
-        <w:t>&lt;path&gt;"</w:t>
-      </w:r>
-    </w:p>
-    <w:p>
-      <w:pPr>
-        <w:pStyle w:val="ListParagraph"/>
-        <w:numPr>
-          <w:ilvl w:val="1"/>
-          <w:numId w:val="8"/>
-        </w:numPr>
-        <w:spacing w:after="0" w:line="285" w:lineRule="atLeast"/>
-        <w:rPr>
-          <w:rFonts w:ascii="Consolas" w:eastAsia="Times New Roman" w:hAnsi="Consolas" w:cs="Times New Roman"/>
-          <w:sz w:val="21"/>
-          <w:szCs w:val="21"/>
-          <w:lang w:bidi="sa-IN"/>
-        </w:rPr>
-      </w:pPr>
-      <w:r>
-        <w:rPr>
-          <w:rFonts w:ascii="Consolas" w:eastAsia="Times New Roman" w:hAnsi="Consolas" w:cs="Times New Roman"/>
-          <w:sz w:val="21"/>
-          <w:szCs w:val="21"/>
-          <w:lang w:bidi="sa-IN"/>
-        </w:rPr>
-        <w:t>find</w:t>
-      </w:r>
-      <w:r>
-        <w:rPr>
-          <w:rFonts w:ascii="Consolas" w:eastAsia="Times New Roman" w:hAnsi="Consolas" w:cs="Times New Roman"/>
-          <w:sz w:val="21"/>
-          <w:szCs w:val="21"/>
-          <w:lang w:bidi="sa-IN"/>
-        </w:rPr>
-        <w:t xml:space="preserve"> "your_email@example.com" </w:t>
-      </w:r>
-      <w:r>
-        <w:rPr>
-          <w:rFonts w:ascii="Consolas" w:eastAsia="Times New Roman" w:hAnsi="Consolas" w:cs="Times New Roman"/>
-          <w:sz w:val="21"/>
-          <w:szCs w:val="21"/>
-          <w:lang w:bidi="sa-IN"/>
-        </w:rPr>
-        <w:t>and replace with your id.</w:t>
       </w:r>
     </w:p>
     <w:p>
@@ -1259,7 +1130,6 @@
         <w:t xml:space="preserve">Do not execute the script yet. We need to edit the </w:t>
       </w:r>
       <w:hyperlink r:id="rId18" w:tooltip="azuredeploy.parameters.json" w:history="1">
-        <w:proofErr w:type="spellStart"/>
         <w:r>
           <w:rPr>
             <w:rStyle w:val="Hyperlink"/>
@@ -1271,16 +1141,10 @@
           </w:rPr>
           <w:t>azuredeploy.parameters.json</w:t>
         </w:r>
-        <w:proofErr w:type="spellEnd"/>
       </w:hyperlink>
     </w:p>
     <w:p>
       <w:pPr>
-        <w:pStyle w:val="ListParagraph"/>
-        <w:numPr>
-          <w:ilvl w:val="1"/>
-          <w:numId w:val="8"/>
-        </w:numPr>
         <w:spacing w:after="0" w:line="285" w:lineRule="atLeast"/>
         <w:rPr>
           <w:rFonts w:ascii="Consolas" w:eastAsia="Times New Roman" w:hAnsi="Consolas" w:cs="Times New Roman"/>
@@ -1332,13 +1196,8 @@
         <w:pStyle w:val="Heading1"/>
       </w:pPr>
       <w:bookmarkStart w:id="2" w:name="_Toc12285776"/>
-      <w:proofErr w:type="spellStart"/>
-      <w:r>
-        <w:t>eShopOnWeb</w:t>
-      </w:r>
-      <w:proofErr w:type="spellEnd"/>
-      <w:r>
-        <w:t xml:space="preserve"> </w:t>
+      <w:r>
+        <w:t xml:space="preserve">eShopOnWeb </w:t>
       </w:r>
       <w:r>
         <w:t>Deployment Steps</w:t>
@@ -1448,15 +1307,7 @@
         <w:t xml:space="preserve"> so we need this to be consistent and to follow the rules.  </w:t>
       </w:r>
       <w:r>
-        <w:t xml:space="preserve">Update the other variables (we will be using throughout the remainder of the deployment).  Make sure the path you set for the </w:t>
-      </w:r>
-      <w:proofErr w:type="spellStart"/>
-      <w:r>
-        <w:t>sshkey</w:t>
-      </w:r>
-      <w:proofErr w:type="spellEnd"/>
-      <w:r>
-        <w:t xml:space="preserve"> exists.  </w:t>
+        <w:t xml:space="preserve">Update the other variables (we will be using throughout the remainder of the deployment).  Make sure the path you set for the sshkey exists.  </w:t>
       </w:r>
       <w:r>
         <w:br/>
@@ -1505,15 +1356,7 @@
         <w:t xml:space="preserve"> </w:t>
       </w:r>
       <w:r>
-        <w:t xml:space="preserve">declare </w:t>
-      </w:r>
-      <w:proofErr w:type="spellStart"/>
-      <w:r>
-        <w:t>monitoringWorkShopName</w:t>
-      </w:r>
-      <w:proofErr w:type="spellEnd"/>
-      <w:r>
-        <w:t>="</w:t>
+        <w:t>declare monitoringWorkShopName="</w:t>
       </w:r>
       <w:r>
         <w:t>rjk99</w:t>
@@ -1571,7 +1414,6 @@
       <w:r>
         <w:t xml:space="preserve"> session run </w:t>
       </w:r>
-      <w:proofErr w:type="spellStart"/>
       <w:r>
         <w:rPr>
           <w:rStyle w:val="hljs-keyword"/>
@@ -1583,7 +1425,6 @@
         </w:rPr>
         <w:t>az</w:t>
       </w:r>
-      <w:proofErr w:type="spellEnd"/>
       <w:r>
         <w:rPr>
           <w:rFonts w:ascii="Consolas" w:hAnsi="Consolas"/>
@@ -1642,45 +1483,14 @@
           <w:szCs w:val="18"/>
         </w:rPr>
       </w:pPr>
-      <w:proofErr w:type="spellStart"/>
-      <w:r>
-        <w:rPr>
-          <w:rFonts w:ascii="Consolas" w:eastAsia="Times New Roman" w:hAnsi="Consolas" w:cs="Times New Roman"/>
-          <w:color w:val="000000"/>
-          <w:sz w:val="18"/>
-          <w:szCs w:val="18"/>
-        </w:rPr>
-        <w:t>az</w:t>
-      </w:r>
-      <w:proofErr w:type="spellEnd"/>
-      <w:r>
-        <w:rPr>
-          <w:rFonts w:ascii="Consolas" w:eastAsia="Times New Roman" w:hAnsi="Consolas" w:cs="Times New Roman"/>
-          <w:color w:val="000000"/>
-          <w:sz w:val="18"/>
-          <w:szCs w:val="18"/>
-        </w:rPr>
-        <w:t xml:space="preserve"> group create --name $</w:t>
-      </w:r>
-      <w:proofErr w:type="spellStart"/>
-      <w:r>
-        <w:rPr>
-          <w:rFonts w:ascii="Consolas" w:eastAsia="Times New Roman" w:hAnsi="Consolas" w:cs="Times New Roman"/>
-          <w:color w:val="000000"/>
-          <w:sz w:val="18"/>
-          <w:szCs w:val="18"/>
-        </w:rPr>
-        <w:t>monitoringWorkShopName</w:t>
-      </w:r>
-      <w:proofErr w:type="spellEnd"/>
-      <w:r>
-        <w:rPr>
-          <w:rFonts w:ascii="Consolas" w:eastAsia="Times New Roman" w:hAnsi="Consolas" w:cs="Times New Roman"/>
-          <w:color w:val="000000"/>
-          <w:sz w:val="18"/>
-          <w:szCs w:val="18"/>
-        </w:rPr>
-        <w:t xml:space="preserve"> -l $location</w:t>
+      <w:r>
+        <w:rPr>
+          <w:rFonts w:ascii="Consolas" w:eastAsia="Times New Roman" w:hAnsi="Consolas" w:cs="Times New Roman"/>
+          <w:color w:val="000000"/>
+          <w:sz w:val="18"/>
+          <w:szCs w:val="18"/>
+        </w:rPr>
+        <w:t>az group create --name $monitoringWorkShopName -l $location</w:t>
       </w:r>
     </w:p>
     <w:p>
@@ -1693,6 +1503,7 @@
       <w:r>
         <w:br/>
       </w:r>
+      <w:bookmarkStart w:id="3" w:name="_GoBack"/>
       <w:r>
         <w:rPr>
           <w:noProof/>
@@ -1733,6 +1544,7 @@
           </wp:inline>
         </w:drawing>
       </w:r>
+      <w:bookmarkEnd w:id="3"/>
     </w:p>
     <w:p>
       <w:pPr>
@@ -1774,15 +1586,7 @@
         <w:t xml:space="preserve"> to store the password used for creating each of the VMs and to access the database that is deployed.  Remember we never hardcode passwords in ARM templates or PowerShell Scripts</w:t>
       </w:r>
       <w:r>
-        <w:t xml:space="preserve">.  Do not use a $ in your password as it messes up our open source </w:t>
-      </w:r>
-      <w:proofErr w:type="spellStart"/>
-      <w:r>
-        <w:t>HammerDB</w:t>
-      </w:r>
-      <w:proofErr w:type="spellEnd"/>
-      <w:r>
-        <w:t xml:space="preserve"> software.</w:t>
+        <w:t>.  Do not use a $ in your password as it messes up our open source HammerDB software.</w:t>
       </w:r>
       <w:r>
         <w:br/>
@@ -1815,27 +1619,7 @@
           <w:sz w:val="18"/>
           <w:szCs w:val="18"/>
         </w:rPr>
-        <w:t xml:space="preserve"> </w:t>
-      </w:r>
-      <w:proofErr w:type="spellStart"/>
-      <w:r>
-        <w:rPr>
-          <w:rFonts w:ascii="Consolas" w:eastAsia="Times New Roman" w:hAnsi="Consolas" w:cs="Times New Roman"/>
-          <w:color w:val="000000"/>
-          <w:sz w:val="18"/>
-          <w:szCs w:val="18"/>
-        </w:rPr>
-        <w:t>monitoringWorkShopVaultName</w:t>
-      </w:r>
-      <w:proofErr w:type="spellEnd"/>
-      <w:r>
-        <w:rPr>
-          <w:rFonts w:ascii="Consolas" w:eastAsia="Times New Roman" w:hAnsi="Consolas" w:cs="Times New Roman"/>
-          <w:color w:val="000000"/>
-          <w:sz w:val="18"/>
-          <w:szCs w:val="18"/>
-        </w:rPr>
-        <w:t>=</w:t>
+        <w:t xml:space="preserve"> monitoringWorkShopVaultName=</w:t>
       </w:r>
       <w:r>
         <w:rPr>
@@ -1844,27 +1628,7 @@
           <w:sz w:val="18"/>
           <w:szCs w:val="18"/>
         </w:rPr>
-        <w:t>$(echo $</w:t>
-      </w:r>
-      <w:proofErr w:type="spellStart"/>
-      <w:r>
-        <w:rPr>
-          <w:rFonts w:ascii="Consolas" w:eastAsia="Times New Roman" w:hAnsi="Consolas" w:cs="Times New Roman"/>
-          <w:color w:val="A31515"/>
-          <w:sz w:val="18"/>
-          <w:szCs w:val="18"/>
-        </w:rPr>
-        <w:t>monitoringWorkShopName"MonWorkshopVault</w:t>
-      </w:r>
-      <w:proofErr w:type="spellEnd"/>
-      <w:r>
-        <w:rPr>
-          <w:rFonts w:ascii="Consolas" w:eastAsia="Times New Roman" w:hAnsi="Consolas" w:cs="Times New Roman"/>
-          <w:color w:val="A31515"/>
-          <w:sz w:val="18"/>
-          <w:szCs w:val="18"/>
-        </w:rPr>
-        <w:t>")</w:t>
+        <w:t>$(echo $monitoringWorkShopName"MonWorkshopVault")</w:t>
       </w:r>
     </w:p>
     <w:p>
@@ -1878,85 +1642,14 @@
           <w:szCs w:val="18"/>
         </w:rPr>
       </w:pPr>
-      <w:proofErr w:type="spellStart"/>
-      <w:r>
-        <w:rPr>
-          <w:rFonts w:ascii="Consolas" w:eastAsia="Times New Roman" w:hAnsi="Consolas" w:cs="Times New Roman"/>
-          <w:color w:val="000000"/>
-          <w:sz w:val="18"/>
-          <w:szCs w:val="18"/>
-        </w:rPr>
-        <w:t>az</w:t>
-      </w:r>
-      <w:proofErr w:type="spellEnd"/>
-      <w:r>
-        <w:rPr>
-          <w:rFonts w:ascii="Consolas" w:eastAsia="Times New Roman" w:hAnsi="Consolas" w:cs="Times New Roman"/>
-          <w:color w:val="000000"/>
-          <w:sz w:val="18"/>
-          <w:szCs w:val="18"/>
-        </w:rPr>
-        <w:t xml:space="preserve"> </w:t>
-      </w:r>
-      <w:proofErr w:type="spellStart"/>
-      <w:r>
-        <w:rPr>
-          <w:rFonts w:ascii="Consolas" w:eastAsia="Times New Roman" w:hAnsi="Consolas" w:cs="Times New Roman"/>
-          <w:color w:val="000000"/>
-          <w:sz w:val="18"/>
-          <w:szCs w:val="18"/>
-        </w:rPr>
-        <w:t>keyvault</w:t>
-      </w:r>
-      <w:proofErr w:type="spellEnd"/>
-      <w:r>
-        <w:rPr>
-          <w:rFonts w:ascii="Consolas" w:eastAsia="Times New Roman" w:hAnsi="Consolas" w:cs="Times New Roman"/>
-          <w:color w:val="000000"/>
-          <w:sz w:val="18"/>
-          <w:szCs w:val="18"/>
-        </w:rPr>
-        <w:t xml:space="preserve"> create --name $</w:t>
-      </w:r>
-      <w:proofErr w:type="spellStart"/>
-      <w:r>
-        <w:rPr>
-          <w:rFonts w:ascii="Consolas" w:eastAsia="Times New Roman" w:hAnsi="Consolas" w:cs="Times New Roman"/>
-          <w:color w:val="000000"/>
-          <w:sz w:val="18"/>
-          <w:szCs w:val="18"/>
-        </w:rPr>
-        <w:t>monitoringWorkShopVaultName</w:t>
-      </w:r>
-      <w:proofErr w:type="spellEnd"/>
-      <w:r>
-        <w:rPr>
-          <w:rFonts w:ascii="Consolas" w:eastAsia="Times New Roman" w:hAnsi="Consolas" w:cs="Times New Roman"/>
-          <w:color w:val="000000"/>
-          <w:sz w:val="18"/>
-          <w:szCs w:val="18"/>
-        </w:rPr>
-        <w:t xml:space="preserve"> -g $</w:t>
-      </w:r>
-      <w:proofErr w:type="spellStart"/>
-      <w:r>
-        <w:rPr>
-          <w:rFonts w:ascii="Consolas" w:eastAsia="Times New Roman" w:hAnsi="Consolas" w:cs="Times New Roman"/>
-          <w:color w:val="000000"/>
-          <w:sz w:val="18"/>
-          <w:szCs w:val="18"/>
-        </w:rPr>
-        <w:t>monitoringWorkShopName</w:t>
-      </w:r>
-      <w:proofErr w:type="spellEnd"/>
-      <w:r>
-        <w:rPr>
-          <w:rFonts w:ascii="Consolas" w:eastAsia="Times New Roman" w:hAnsi="Consolas" w:cs="Times New Roman"/>
-          <w:color w:val="000000"/>
-          <w:sz w:val="18"/>
-          <w:szCs w:val="18"/>
-        </w:rPr>
-        <w:t xml:space="preserve"> -l $location --enabled-for-template-deployment true</w:t>
+      <w:r>
+        <w:rPr>
+          <w:rFonts w:ascii="Consolas" w:eastAsia="Times New Roman" w:hAnsi="Consolas" w:cs="Times New Roman"/>
+          <w:color w:val="000000"/>
+          <w:sz w:val="18"/>
+          <w:szCs w:val="18"/>
+        </w:rPr>
+        <w:t>az keyvault create --name $monitoringWorkShopVaultName -g $monitoringWorkShopName -l $location --enabled-for-template-deployment true</w:t>
       </w:r>
     </w:p>
     <w:p/>
@@ -2018,19 +1711,7 @@
         <w:rPr>
           <w:b/>
         </w:rPr>
-        <w:t>Step 4</w:t>
-      </w:r>
-      <w:r>
-        <w:rPr>
-          <w:b/>
-        </w:rPr>
-        <w:t>a</w:t>
-      </w:r>
-      <w:r>
-        <w:rPr>
-          <w:b/>
-        </w:rPr>
-        <w:t>:</w:t>
+        <w:t>Step 4:</w:t>
       </w:r>
       <w:r>
         <w:t xml:space="preserve"> </w:t>
@@ -2081,23 +1762,7 @@
         <w:pStyle w:val="IntenseQuote"/>
       </w:pPr>
       <w:r>
-        <w:t xml:space="preserve">Note: the above command works only in bash shell. It does not work in </w:t>
-      </w:r>
-      <w:proofErr w:type="spellStart"/>
-      <w:r>
-        <w:t>zsh</w:t>
-      </w:r>
-      <w:proofErr w:type="spellEnd"/>
-      <w:r>
-        <w:t xml:space="preserve">. If you are using </w:t>
-      </w:r>
-      <w:proofErr w:type="spellStart"/>
-      <w:r>
-        <w:t>zsh</w:t>
-      </w:r>
-      <w:proofErr w:type="spellEnd"/>
-      <w:r>
-        <w:t xml:space="preserve"> or similar, please </w:t>
+        <w:t xml:space="preserve">Note: the above command works only in bash shell. It does not work in zsh. If you are using zsh or similar, please </w:t>
       </w:r>
     </w:p>
     <w:p>
@@ -2295,23 +1960,13 @@
                 <w:szCs w:val="24"/>
               </w:rPr>
             </w:pPr>
-            <w:proofErr w:type="spellStart"/>
             <w:r>
               <w:rPr>
                 <w:rFonts w:ascii="Times New Roman" w:eastAsia="Times New Roman" w:hAnsi="Times New Roman" w:cs="Times New Roman"/>
                 <w:sz w:val="18"/>
                 <w:szCs w:val="24"/>
               </w:rPr>
-              <w:t>iloveyou</w:t>
-            </w:r>
-            <w:proofErr w:type="spellEnd"/>
-            <w:r>
-              <w:rPr>
-                <w:rFonts w:ascii="Times New Roman" w:eastAsia="Times New Roman" w:hAnsi="Times New Roman" w:cs="Times New Roman"/>
-                <w:sz w:val="18"/>
-                <w:szCs w:val="24"/>
-              </w:rPr>
-              <w:t>!</w:t>
+              <w:t>iloveyou!</w:t>
             </w:r>
           </w:p>
         </w:tc>
@@ -2529,76 +2184,24 @@
         <w:rPr>
           <w:color w:val="000000"/>
         </w:rPr>
-        <w:t xml:space="preserve">Then run the line that creates the secret in the Azure </w:t>
-      </w:r>
-      <w:proofErr w:type="spellStart"/>
-      <w:r>
-        <w:rPr>
-          <w:color w:val="000000"/>
-        </w:rPr>
-        <w:t>KeyVault</w:t>
-      </w:r>
-      <w:proofErr w:type="spellEnd"/>
-    </w:p>
-    <w:p>
-      <w:pPr>
-        <w:rPr>
-          <w:color w:val="000000"/>
-        </w:rPr>
-      </w:pPr>
-      <w:proofErr w:type="spellStart"/>
+        <w:t>Then run the line that creates the secret in the Azure KeyVault</w:t>
+      </w:r>
+    </w:p>
+    <w:p>
+      <w:pPr>
+        <w:rPr>
+          <w:color w:val="000000"/>
+        </w:rPr>
+      </w:pPr>
       <w:r>
         <w:rPr>
           <w:color w:val="000000"/>
         </w:rPr>
         <w:lastRenderedPageBreak/>
-        <w:t>az</w:t>
-      </w:r>
-      <w:proofErr w:type="spellEnd"/>
-      <w:r>
-        <w:rPr>
-          <w:color w:val="000000"/>
-        </w:rPr>
-        <w:t xml:space="preserve"> </w:t>
-      </w:r>
-      <w:proofErr w:type="spellStart"/>
-      <w:r>
-        <w:rPr>
-          <w:color w:val="000000"/>
-        </w:rPr>
-        <w:t>keyvault</w:t>
-      </w:r>
-      <w:proofErr w:type="spellEnd"/>
-      <w:r>
-        <w:rPr>
-          <w:color w:val="000000"/>
-        </w:rPr>
-        <w:t xml:space="preserve"> secret set --vault-name $</w:t>
-      </w:r>
-      <w:proofErr w:type="spellStart"/>
-      <w:r>
-        <w:rPr>
-          <w:color w:val="000000"/>
-        </w:rPr>
-        <w:t>monitoringWorkShopVaultName</w:t>
-      </w:r>
-      <w:proofErr w:type="spellEnd"/>
-      <w:r>
-        <w:rPr>
-          <w:color w:val="000000"/>
-        </w:rPr>
-        <w:t xml:space="preserve"> --name </w:t>
-      </w:r>
-      <w:r>
-        <w:t>'</w:t>
-      </w:r>
-      <w:proofErr w:type="spellStart"/>
-      <w:r>
-        <w:t>VMPassword</w:t>
-      </w:r>
-      <w:proofErr w:type="spellEnd"/>
-      <w:r>
-        <w:t>'</w:t>
+        <w:t xml:space="preserve">az keyvault secret set --vault-name $monitoringWorkShopVaultName --name </w:t>
+      </w:r>
+      <w:r>
+        <w:t>'VMPassword'</w:t>
       </w:r>
       <w:r>
         <w:rPr>
@@ -2608,318 +2211,245 @@
       </w:r>
     </w:p>
     <w:p>
-      <w:r>
-        <w:rPr>
+      <w:pPr>
+        <w:pStyle w:val="NormalWeb"/>
+        <w:shd w:val="clear" w:color="auto" w:fill="FFFFFF"/>
+        <w:spacing w:after="0"/>
+        <w:rPr>
+          <w:rFonts w:asciiTheme="minorHAnsi" w:hAnsiTheme="minorHAnsi" w:cstheme="minorHAnsi"/>
+          <w:sz w:val="22"/>
+          <w:szCs w:val="22"/>
+        </w:rPr>
+      </w:pPr>
+      <w:r>
+        <w:rPr>
+          <w:rFonts w:asciiTheme="minorHAnsi" w:hAnsiTheme="minorHAnsi" w:cstheme="minorHAnsi"/>
           <w:b/>
-        </w:rPr>
-        <w:t>Step 4</w:t>
-      </w:r>
-      <w:r>
-        <w:rPr>
+          <w:sz w:val="22"/>
+          <w:szCs w:val="22"/>
+        </w:rPr>
+        <w:t xml:space="preserve">Step 5: </w:t>
+      </w:r>
+      <w:r>
+        <w:rPr>
+          <w:rFonts w:asciiTheme="minorHAnsi" w:hAnsiTheme="minorHAnsi" w:cstheme="minorHAnsi"/>
+          <w:sz w:val="22"/>
+          <w:szCs w:val="22"/>
+        </w:rPr>
+        <w:t>Run these lines to create an Azure AD Service Principal uses later for AKS.</w:t>
+      </w:r>
+    </w:p>
+    <w:p>
+      <w:pPr>
+        <w:shd w:val="clear" w:color="auto" w:fill="FFFFFF"/>
+        <w:spacing w:after="0" w:line="240" w:lineRule="atLeast"/>
+        <w:rPr>
+          <w:rFonts w:ascii="Consolas" w:eastAsia="Times New Roman" w:hAnsi="Consolas" w:cs="Times New Roman"/>
+          <w:color w:val="000000"/>
+          <w:sz w:val="18"/>
+          <w:szCs w:val="18"/>
+        </w:rPr>
+      </w:pPr>
+      <w:r>
+        <w:rPr>
+          <w:rFonts w:ascii="Consolas" w:eastAsia="Times New Roman" w:hAnsi="Consolas" w:cs="Times New Roman"/>
+          <w:color w:val="008000"/>
+          <w:sz w:val="18"/>
+          <w:szCs w:val="18"/>
+        </w:rPr>
+        <w:t>#Step 5:create Azure AD service principal for AKS, this will return your password for the Service Principal account</w:t>
+      </w:r>
+    </w:p>
+    <w:p>
+      <w:pPr>
+        <w:shd w:val="clear" w:color="auto" w:fill="FFFFFF"/>
+        <w:spacing w:after="0" w:line="240" w:lineRule="atLeast"/>
+        <w:rPr>
+          <w:rFonts w:ascii="Consolas" w:eastAsia="Times New Roman" w:hAnsi="Consolas" w:cs="Times New Roman"/>
+          <w:color w:val="000000"/>
+          <w:sz w:val="18"/>
+          <w:szCs w:val="18"/>
+        </w:rPr>
+      </w:pPr>
+      <w:r>
+        <w:rPr>
+          <w:rFonts w:ascii="Consolas" w:eastAsia="Times New Roman" w:hAnsi="Consolas" w:cs="Times New Roman"/>
+          <w:color w:val="0000FF"/>
+          <w:sz w:val="18"/>
+          <w:szCs w:val="18"/>
+        </w:rPr>
+        <w:t>declare</w:t>
+      </w:r>
+      <w:r>
+        <w:rPr>
+          <w:rFonts w:ascii="Consolas" w:eastAsia="Times New Roman" w:hAnsi="Consolas" w:cs="Times New Roman"/>
+          <w:color w:val="000000"/>
+          <w:sz w:val="18"/>
+          <w:szCs w:val="18"/>
+        </w:rPr>
+        <w:t xml:space="preserve"> scope=</w:t>
+      </w:r>
+      <w:r>
+        <w:rPr>
+          <w:rFonts w:ascii="Consolas" w:eastAsia="Times New Roman" w:hAnsi="Consolas" w:cs="Times New Roman"/>
+          <w:color w:val="A31515"/>
+          <w:sz w:val="18"/>
+          <w:szCs w:val="18"/>
+        </w:rPr>
+        <w:t>$(az group show -n $monitoringWorkShopName --query id -o tsv)</w:t>
+      </w:r>
+    </w:p>
+    <w:p>
+      <w:pPr>
+        <w:shd w:val="clear" w:color="auto" w:fill="FFFFFF"/>
+        <w:spacing w:after="0" w:line="240" w:lineRule="atLeast"/>
+        <w:rPr>
+          <w:rFonts w:ascii="Consolas" w:eastAsia="Times New Roman" w:hAnsi="Consolas" w:cs="Times New Roman"/>
+          <w:color w:val="000000"/>
+          <w:sz w:val="18"/>
+          <w:szCs w:val="18"/>
+        </w:rPr>
+      </w:pPr>
+      <w:r>
+        <w:rPr>
+          <w:rFonts w:ascii="Consolas" w:eastAsia="Times New Roman" w:hAnsi="Consolas" w:cs="Times New Roman"/>
+          <w:color w:val="000000"/>
+          <w:sz w:val="18"/>
+          <w:szCs w:val="18"/>
+        </w:rPr>
+        <w:t xml:space="preserve">az ad sp create-for-rbac -n </w:t>
+      </w:r>
+      <w:r>
+        <w:rPr>
+          <w:rFonts w:ascii="Consolas" w:eastAsia="Times New Roman" w:hAnsi="Consolas" w:cs="Times New Roman"/>
+          <w:color w:val="A31515"/>
+          <w:sz w:val="18"/>
+          <w:szCs w:val="18"/>
+        </w:rPr>
+        <w:t>"ready-$monitoringWorkShopName-aks-preday"</w:t>
+      </w:r>
+      <w:r>
+        <w:rPr>
+          <w:rFonts w:ascii="Consolas" w:eastAsia="Times New Roman" w:hAnsi="Consolas" w:cs="Times New Roman"/>
+          <w:color w:val="000000"/>
+          <w:sz w:val="18"/>
+          <w:szCs w:val="18"/>
+        </w:rPr>
+        <w:t xml:space="preserve"> --role owner --scopes=</w:t>
+      </w:r>
+      <w:r>
+        <w:rPr>
+          <w:rFonts w:ascii="Consolas" w:eastAsia="Times New Roman" w:hAnsi="Consolas" w:cs="Times New Roman"/>
+          <w:color w:val="A31515"/>
+          <w:sz w:val="18"/>
+          <w:szCs w:val="18"/>
+        </w:rPr>
+        <w:t>$(echo $scope)</w:t>
+      </w:r>
+      <w:r>
+        <w:rPr>
+          <w:rFonts w:ascii="Consolas" w:eastAsia="Times New Roman" w:hAnsi="Consolas" w:cs="Times New Roman"/>
+          <w:color w:val="000000"/>
+          <w:sz w:val="18"/>
+          <w:szCs w:val="18"/>
+        </w:rPr>
+        <w:t xml:space="preserve"> --query password --output tsv</w:t>
+      </w:r>
+    </w:p>
+    <w:p>
+      <w:pPr>
+        <w:shd w:val="clear" w:color="auto" w:fill="FFFFFF"/>
+        <w:spacing w:after="0" w:line="240" w:lineRule="atLeast"/>
+        <w:rPr>
+          <w:rFonts w:ascii="Consolas" w:eastAsia="Times New Roman" w:hAnsi="Consolas" w:cs="Times New Roman"/>
+          <w:color w:val="000000"/>
+          <w:sz w:val="18"/>
+          <w:szCs w:val="18"/>
+        </w:rPr>
+      </w:pPr>
+    </w:p>
+    <w:p>
+      <w:pPr>
+        <w:shd w:val="clear" w:color="auto" w:fill="FFFFFF"/>
+        <w:spacing w:after="0" w:line="240" w:lineRule="atLeast"/>
+        <w:rPr>
+          <w:rFonts w:ascii="Consolas" w:eastAsia="Times New Roman" w:hAnsi="Consolas" w:cs="Times New Roman"/>
+          <w:color w:val="000000"/>
+          <w:sz w:val="18"/>
+          <w:szCs w:val="18"/>
+        </w:rPr>
+      </w:pPr>
+      <w:r>
+        <w:rPr>
+          <w:rFonts w:ascii="Consolas" w:eastAsia="Times New Roman" w:hAnsi="Consolas" w:cs="Times New Roman"/>
+          <w:color w:val="008000"/>
+          <w:sz w:val="18"/>
+          <w:szCs w:val="18"/>
+        </w:rPr>
+        <w:t>#Add your password for the Service Principal to the vault</w:t>
+      </w:r>
+    </w:p>
+    <w:p>
+      <w:pPr>
+        <w:shd w:val="clear" w:color="auto" w:fill="FFFFFF"/>
+        <w:spacing w:after="0" w:line="240" w:lineRule="atLeast"/>
+        <w:rPr>
+          <w:rFonts w:ascii="Consolas" w:eastAsia="Times New Roman" w:hAnsi="Consolas" w:cs="Times New Roman"/>
+          <w:color w:val="000000"/>
+          <w:sz w:val="18"/>
+          <w:szCs w:val="18"/>
+        </w:rPr>
+      </w:pPr>
+      <w:r>
+        <w:rPr>
+          <w:rFonts w:ascii="Consolas" w:eastAsia="Times New Roman" w:hAnsi="Consolas" w:cs="Times New Roman"/>
+          <w:color w:val="000000"/>
+          <w:sz w:val="18"/>
+          <w:szCs w:val="18"/>
+        </w:rPr>
+        <w:t xml:space="preserve">az keyvault secret set --vault-name $monitoringWorkShopVaultName --name </w:t>
+      </w:r>
+      <w:r>
+        <w:rPr>
+          <w:rFonts w:ascii="Consolas" w:eastAsia="Times New Roman" w:hAnsi="Consolas" w:cs="Times New Roman"/>
+          <w:color w:val="A31515"/>
+          <w:sz w:val="18"/>
+          <w:szCs w:val="18"/>
+        </w:rPr>
+        <w:t>'SPPassword'</w:t>
+      </w:r>
+      <w:r>
+        <w:rPr>
+          <w:rFonts w:ascii="Consolas" w:eastAsia="Times New Roman" w:hAnsi="Consolas" w:cs="Times New Roman"/>
+          <w:color w:val="000000"/>
+          <w:sz w:val="18"/>
+          <w:szCs w:val="18"/>
+        </w:rPr>
+        <w:t xml:space="preserve"> --value </w:t>
+      </w:r>
+      <w:r>
+        <w:rPr>
+          <w:rFonts w:ascii="Consolas" w:eastAsia="Times New Roman" w:hAnsi="Consolas" w:cs="Times New Roman"/>
+          <w:color w:val="A31515"/>
+          <w:sz w:val="18"/>
+          <w:szCs w:val="18"/>
+        </w:rPr>
+        <w:t>'&lt;paste password here&gt;'</w:t>
+      </w:r>
+    </w:p>
+    <w:p>
+      <w:pPr>
+        <w:pStyle w:val="NormalWeb"/>
+        <w:shd w:val="clear" w:color="auto" w:fill="FFFFFF"/>
+        <w:spacing w:after="0"/>
+        <w:rPr>
+          <w:rFonts w:asciiTheme="minorHAnsi" w:hAnsiTheme="minorHAnsi" w:cstheme="minorHAnsi"/>
           <w:b/>
-        </w:rPr>
-        <w:t>b</w:t>
-      </w:r>
-      <w:r>
-        <w:rPr>
-          <w:b/>
-        </w:rPr>
-        <w:t>:</w:t>
-      </w:r>
-      <w:r>
-        <w:t xml:space="preserve"> </w:t>
-      </w:r>
-      <w:r>
-        <w:t xml:space="preserve">Run this line </w:t>
-      </w:r>
-      <w:r>
-        <w:t xml:space="preserve">to generate a </w:t>
-      </w:r>
-      <w:proofErr w:type="spellStart"/>
-      <w:r>
-        <w:t>sshkey</w:t>
-      </w:r>
-      <w:proofErr w:type="spellEnd"/>
-      <w:r>
-        <w:t xml:space="preserve"> and store it in the </w:t>
-      </w:r>
-      <w:proofErr w:type="spellStart"/>
-      <w:r>
-        <w:t>keyvault</w:t>
-      </w:r>
-      <w:proofErr w:type="spellEnd"/>
-      <w:r>
-        <w:t>.</w:t>
-      </w:r>
-      <w:r>
-        <w:t xml:space="preserve">  You can create this with an empty passphrase.  </w:t>
-      </w:r>
-    </w:p>
-    <w:p>
-      <w:pPr>
-        <w:shd w:val="clear" w:color="auto" w:fill="FFFFFF"/>
-        <w:spacing w:after="0" w:line="240" w:lineRule="atLeast"/>
-        <w:rPr>
-          <w:rFonts w:ascii="Consolas" w:eastAsia="Times New Roman" w:hAnsi="Consolas" w:cs="Times New Roman"/>
-          <w:color w:val="000000"/>
-          <w:sz w:val="18"/>
-          <w:szCs w:val="18"/>
-        </w:rPr>
-      </w:pPr>
-      <w:proofErr w:type="spellStart"/>
-      <w:r>
-        <w:rPr>
-          <w:rFonts w:ascii="Consolas" w:eastAsia="Times New Roman" w:hAnsi="Consolas" w:cs="Times New Roman"/>
-          <w:color w:val="000000"/>
-          <w:sz w:val="18"/>
-          <w:szCs w:val="18"/>
-        </w:rPr>
-        <w:t>ssh</w:t>
-      </w:r>
-      <w:proofErr w:type="spellEnd"/>
-      <w:r>
-        <w:rPr>
-          <w:rFonts w:ascii="Consolas" w:eastAsia="Times New Roman" w:hAnsi="Consolas" w:cs="Times New Roman"/>
-          <w:color w:val="000000"/>
-          <w:sz w:val="18"/>
-          <w:szCs w:val="18"/>
-        </w:rPr>
-        <w:t xml:space="preserve">-keygen -t </w:t>
-      </w:r>
-      <w:proofErr w:type="spellStart"/>
-      <w:r>
-        <w:rPr>
-          <w:rFonts w:ascii="Consolas" w:eastAsia="Times New Roman" w:hAnsi="Consolas" w:cs="Times New Roman"/>
-          <w:color w:val="000000"/>
-          <w:sz w:val="18"/>
-          <w:szCs w:val="18"/>
-        </w:rPr>
-        <w:t>rsa</w:t>
-      </w:r>
-      <w:proofErr w:type="spellEnd"/>
-      <w:r>
-        <w:rPr>
-          <w:rFonts w:ascii="Consolas" w:eastAsia="Times New Roman" w:hAnsi="Consolas" w:cs="Times New Roman"/>
-          <w:color w:val="000000"/>
-          <w:sz w:val="18"/>
-          <w:szCs w:val="18"/>
-        </w:rPr>
-        <w:t xml:space="preserve"> -b 4096 -o -C </w:t>
-      </w:r>
-      <w:r>
-        <w:rPr>
-          <w:rFonts w:ascii="Consolas" w:eastAsia="Times New Roman" w:hAnsi="Consolas" w:cs="Times New Roman"/>
-          <w:color w:val="A31515"/>
-          <w:sz w:val="18"/>
-          <w:szCs w:val="18"/>
-        </w:rPr>
-        <w:t>"your_email@example.com"</w:t>
-      </w:r>
-      <w:r>
-        <w:rPr>
-          <w:rFonts w:ascii="Consolas" w:eastAsia="Times New Roman" w:hAnsi="Consolas" w:cs="Times New Roman"/>
-          <w:color w:val="000000"/>
-          <w:sz w:val="18"/>
-          <w:szCs w:val="18"/>
-        </w:rPr>
-        <w:t xml:space="preserve"> -f $</w:t>
-      </w:r>
-      <w:proofErr w:type="spellStart"/>
-      <w:r>
-        <w:rPr>
-          <w:rFonts w:ascii="Consolas" w:eastAsia="Times New Roman" w:hAnsi="Consolas" w:cs="Times New Roman"/>
-          <w:color w:val="000000"/>
-          <w:sz w:val="18"/>
-          <w:szCs w:val="18"/>
-        </w:rPr>
-        <w:t>sshkeypath</w:t>
-      </w:r>
-      <w:proofErr w:type="spellEnd"/>
-      <w:r>
-        <w:rPr>
-          <w:rFonts w:ascii="Consolas" w:eastAsia="Times New Roman" w:hAnsi="Consolas" w:cs="Times New Roman"/>
-          <w:color w:val="000000"/>
-          <w:sz w:val="18"/>
-          <w:szCs w:val="18"/>
-        </w:rPr>
-        <w:t>/</w:t>
-      </w:r>
-      <w:proofErr w:type="spellStart"/>
-      <w:r>
-        <w:rPr>
-          <w:rFonts w:ascii="Consolas" w:eastAsia="Times New Roman" w:hAnsi="Consolas" w:cs="Times New Roman"/>
-          <w:color w:val="000000"/>
-          <w:sz w:val="18"/>
-          <w:szCs w:val="18"/>
-        </w:rPr>
-        <w:t>id_rsa</w:t>
-      </w:r>
-      <w:proofErr w:type="spellEnd"/>
-    </w:p>
-    <w:p>
-      <w:pPr>
-        <w:shd w:val="clear" w:color="auto" w:fill="FFFFFF"/>
-        <w:spacing w:after="0" w:line="240" w:lineRule="atLeast"/>
-        <w:rPr>
-          <w:rFonts w:ascii="Consolas" w:eastAsia="Times New Roman" w:hAnsi="Consolas" w:cs="Times New Roman"/>
-          <w:color w:val="000000"/>
-          <w:sz w:val="18"/>
-          <w:szCs w:val="18"/>
-        </w:rPr>
-      </w:pPr>
-    </w:p>
-    <w:p>
-      <w:pPr>
-        <w:shd w:val="clear" w:color="auto" w:fill="FFFFFF"/>
-        <w:spacing w:after="0" w:line="240" w:lineRule="atLeast"/>
-        <w:rPr>
-          <w:rFonts w:ascii="Consolas" w:eastAsia="Times New Roman" w:hAnsi="Consolas" w:cs="Times New Roman"/>
-          <w:color w:val="000000"/>
-          <w:sz w:val="18"/>
-          <w:szCs w:val="18"/>
-        </w:rPr>
-      </w:pPr>
-      <w:r>
-        <w:rPr>
-          <w:rFonts w:ascii="Consolas" w:eastAsia="Times New Roman" w:hAnsi="Consolas" w:cs="Times New Roman"/>
-          <w:color w:val="008000"/>
-          <w:sz w:val="18"/>
-          <w:szCs w:val="18"/>
-        </w:rPr>
-        <w:t>#copy this key into key vault, please change the path if needed.</w:t>
-      </w:r>
-    </w:p>
-    <w:p>
-      <w:pPr>
-        <w:shd w:val="clear" w:color="auto" w:fill="FFFFFF"/>
-        <w:spacing w:after="0" w:line="240" w:lineRule="atLeast"/>
-        <w:rPr>
-          <w:rFonts w:ascii="Consolas" w:eastAsia="Times New Roman" w:hAnsi="Consolas" w:cs="Times New Roman"/>
-          <w:color w:val="000000"/>
-          <w:sz w:val="18"/>
-          <w:szCs w:val="18"/>
-        </w:rPr>
-      </w:pPr>
-      <w:proofErr w:type="spellStart"/>
-      <w:r>
-        <w:rPr>
-          <w:rFonts w:ascii="Consolas" w:eastAsia="Times New Roman" w:hAnsi="Consolas" w:cs="Times New Roman"/>
-          <w:color w:val="000000"/>
-          <w:sz w:val="18"/>
-          <w:szCs w:val="18"/>
-        </w:rPr>
-        <w:t>az</w:t>
-      </w:r>
-      <w:proofErr w:type="spellEnd"/>
-      <w:r>
-        <w:rPr>
-          <w:rFonts w:ascii="Consolas" w:eastAsia="Times New Roman" w:hAnsi="Consolas" w:cs="Times New Roman"/>
-          <w:color w:val="000000"/>
-          <w:sz w:val="18"/>
-          <w:szCs w:val="18"/>
-        </w:rPr>
-        <w:t xml:space="preserve"> </w:t>
-      </w:r>
-      <w:proofErr w:type="spellStart"/>
-      <w:r>
-        <w:rPr>
-          <w:rFonts w:ascii="Consolas" w:eastAsia="Times New Roman" w:hAnsi="Consolas" w:cs="Times New Roman"/>
-          <w:color w:val="000000"/>
-          <w:sz w:val="18"/>
-          <w:szCs w:val="18"/>
-        </w:rPr>
-        <w:t>keyvault</w:t>
-      </w:r>
-      <w:proofErr w:type="spellEnd"/>
-      <w:r>
-        <w:rPr>
-          <w:rFonts w:ascii="Consolas" w:eastAsia="Times New Roman" w:hAnsi="Consolas" w:cs="Times New Roman"/>
-          <w:color w:val="000000"/>
-          <w:sz w:val="18"/>
-          <w:szCs w:val="18"/>
-        </w:rPr>
-        <w:t xml:space="preserve"> secret set --vault-name $</w:t>
-      </w:r>
-      <w:proofErr w:type="spellStart"/>
-      <w:r>
-        <w:rPr>
-          <w:rFonts w:ascii="Consolas" w:eastAsia="Times New Roman" w:hAnsi="Consolas" w:cs="Times New Roman"/>
-          <w:color w:val="000000"/>
-          <w:sz w:val="18"/>
-          <w:szCs w:val="18"/>
-        </w:rPr>
-        <w:t>monitoringWorkShopVaultName</w:t>
-      </w:r>
-      <w:proofErr w:type="spellEnd"/>
-      <w:r>
-        <w:rPr>
-          <w:rFonts w:ascii="Consolas" w:eastAsia="Times New Roman" w:hAnsi="Consolas" w:cs="Times New Roman"/>
-          <w:color w:val="000000"/>
-          <w:sz w:val="18"/>
-          <w:szCs w:val="18"/>
-        </w:rPr>
-        <w:t xml:space="preserve"> --name </w:t>
-      </w:r>
-      <w:r>
-        <w:rPr>
-          <w:rFonts w:ascii="Consolas" w:eastAsia="Times New Roman" w:hAnsi="Consolas" w:cs="Times New Roman"/>
-          <w:color w:val="A31515"/>
-          <w:sz w:val="18"/>
-          <w:szCs w:val="18"/>
-        </w:rPr>
-        <w:t>'</w:t>
-      </w:r>
-      <w:proofErr w:type="spellStart"/>
-      <w:r>
-        <w:rPr>
-          <w:rFonts w:ascii="Consolas" w:eastAsia="Times New Roman" w:hAnsi="Consolas" w:cs="Times New Roman"/>
-          <w:color w:val="A31515"/>
-          <w:sz w:val="18"/>
-          <w:szCs w:val="18"/>
-        </w:rPr>
-        <w:t>sshkey</w:t>
-      </w:r>
-      <w:proofErr w:type="spellEnd"/>
-      <w:r>
-        <w:rPr>
-          <w:rFonts w:ascii="Consolas" w:eastAsia="Times New Roman" w:hAnsi="Consolas" w:cs="Times New Roman"/>
-          <w:color w:val="A31515"/>
-          <w:sz w:val="18"/>
-          <w:szCs w:val="18"/>
-        </w:rPr>
-        <w:t>-pub'</w:t>
-      </w:r>
-      <w:r>
-        <w:rPr>
-          <w:rFonts w:ascii="Consolas" w:eastAsia="Times New Roman" w:hAnsi="Consolas" w:cs="Times New Roman"/>
-          <w:color w:val="000000"/>
-          <w:sz w:val="18"/>
-          <w:szCs w:val="18"/>
-        </w:rPr>
-        <w:t xml:space="preserve"> --file $</w:t>
-      </w:r>
-      <w:proofErr w:type="spellStart"/>
-      <w:r>
-        <w:rPr>
-          <w:rFonts w:ascii="Consolas" w:eastAsia="Times New Roman" w:hAnsi="Consolas" w:cs="Times New Roman"/>
-          <w:color w:val="000000"/>
-          <w:sz w:val="18"/>
-          <w:szCs w:val="18"/>
-        </w:rPr>
-        <w:t>sshkeypath</w:t>
-      </w:r>
-      <w:proofErr w:type="spellEnd"/>
-      <w:r>
-        <w:rPr>
-          <w:rFonts w:ascii="Consolas" w:eastAsia="Times New Roman" w:hAnsi="Consolas" w:cs="Times New Roman"/>
-          <w:color w:val="000000"/>
-          <w:sz w:val="18"/>
-          <w:szCs w:val="18"/>
-        </w:rPr>
-        <w:t>/id_rsa.pub</w:t>
-      </w:r>
-    </w:p>
-    <w:p/>
+          <w:sz w:val="22"/>
+          <w:szCs w:val="22"/>
+        </w:rPr>
+      </w:pPr>
+    </w:p>
     <w:p>
       <w:pPr>
         <w:pStyle w:val="NormalWeb"/>
@@ -2934,277 +2464,6 @@
       <w:r>
         <w:rPr>
           <w:rFonts w:asciiTheme="minorHAnsi" w:hAnsiTheme="minorHAnsi" w:cstheme="minorHAnsi"/>
-          <w:b/>
-          <w:sz w:val="22"/>
-          <w:szCs w:val="22"/>
-        </w:rPr>
-        <w:t xml:space="preserve">Step 5: </w:t>
-      </w:r>
-      <w:r>
-        <w:rPr>
-          <w:rFonts w:asciiTheme="minorHAnsi" w:hAnsiTheme="minorHAnsi" w:cstheme="minorHAnsi"/>
-          <w:sz w:val="22"/>
-          <w:szCs w:val="22"/>
-        </w:rPr>
-        <w:t>Run these lines to create an Azure AD Service Principal uses later for AKS.</w:t>
-      </w:r>
-    </w:p>
-    <w:p>
-      <w:pPr>
-        <w:shd w:val="clear" w:color="auto" w:fill="FFFFFF"/>
-        <w:spacing w:after="0" w:line="240" w:lineRule="atLeast"/>
-        <w:rPr>
-          <w:rFonts w:ascii="Consolas" w:eastAsia="Times New Roman" w:hAnsi="Consolas" w:cs="Times New Roman"/>
-          <w:color w:val="000000"/>
-          <w:sz w:val="18"/>
-          <w:szCs w:val="18"/>
-        </w:rPr>
-      </w:pPr>
-      <w:r>
-        <w:rPr>
-          <w:rFonts w:ascii="Consolas" w:eastAsia="Times New Roman" w:hAnsi="Consolas" w:cs="Times New Roman"/>
-          <w:color w:val="0000FF"/>
-          <w:sz w:val="18"/>
-          <w:szCs w:val="18"/>
-        </w:rPr>
-        <w:t>declare</w:t>
-      </w:r>
-      <w:r>
-        <w:rPr>
-          <w:rFonts w:ascii="Consolas" w:eastAsia="Times New Roman" w:hAnsi="Consolas" w:cs="Times New Roman"/>
-          <w:color w:val="000000"/>
-          <w:sz w:val="18"/>
-          <w:szCs w:val="18"/>
-        </w:rPr>
-        <w:t xml:space="preserve"> scope=</w:t>
-      </w:r>
-      <w:r>
-        <w:rPr>
-          <w:rFonts w:ascii="Consolas" w:eastAsia="Times New Roman" w:hAnsi="Consolas" w:cs="Times New Roman"/>
-          <w:color w:val="A31515"/>
-          <w:sz w:val="18"/>
-          <w:szCs w:val="18"/>
-        </w:rPr>
-        <w:t>$(</w:t>
-      </w:r>
-      <w:proofErr w:type="spellStart"/>
-      <w:r>
-        <w:rPr>
-          <w:rFonts w:ascii="Consolas" w:eastAsia="Times New Roman" w:hAnsi="Consolas" w:cs="Times New Roman"/>
-          <w:color w:val="A31515"/>
-          <w:sz w:val="18"/>
-          <w:szCs w:val="18"/>
-        </w:rPr>
-        <w:t>az</w:t>
-      </w:r>
-      <w:proofErr w:type="spellEnd"/>
-      <w:r>
-        <w:rPr>
-          <w:rFonts w:ascii="Consolas" w:eastAsia="Times New Roman" w:hAnsi="Consolas" w:cs="Times New Roman"/>
-          <w:color w:val="A31515"/>
-          <w:sz w:val="18"/>
-          <w:szCs w:val="18"/>
-        </w:rPr>
-        <w:t xml:space="preserve"> group show -n $</w:t>
-      </w:r>
-      <w:proofErr w:type="spellStart"/>
-      <w:r>
-        <w:rPr>
-          <w:rFonts w:ascii="Consolas" w:eastAsia="Times New Roman" w:hAnsi="Consolas" w:cs="Times New Roman"/>
-          <w:color w:val="A31515"/>
-          <w:sz w:val="18"/>
-          <w:szCs w:val="18"/>
-        </w:rPr>
-        <w:t>monitoringWorkShopName</w:t>
-      </w:r>
-      <w:proofErr w:type="spellEnd"/>
-      <w:r>
-        <w:rPr>
-          <w:rFonts w:ascii="Consolas" w:eastAsia="Times New Roman" w:hAnsi="Consolas" w:cs="Times New Roman"/>
-          <w:color w:val="A31515"/>
-          <w:sz w:val="18"/>
-          <w:szCs w:val="18"/>
-        </w:rPr>
-        <w:t xml:space="preserve"> --query id -o </w:t>
-      </w:r>
-      <w:proofErr w:type="spellStart"/>
-      <w:r>
-        <w:rPr>
-          <w:rFonts w:ascii="Consolas" w:eastAsia="Times New Roman" w:hAnsi="Consolas" w:cs="Times New Roman"/>
-          <w:color w:val="A31515"/>
-          <w:sz w:val="18"/>
-          <w:szCs w:val="18"/>
-        </w:rPr>
-        <w:t>tsv</w:t>
-      </w:r>
-      <w:proofErr w:type="spellEnd"/>
-      <w:r>
-        <w:rPr>
-          <w:rFonts w:ascii="Consolas" w:eastAsia="Times New Roman" w:hAnsi="Consolas" w:cs="Times New Roman"/>
-          <w:color w:val="A31515"/>
-          <w:sz w:val="18"/>
-          <w:szCs w:val="18"/>
-        </w:rPr>
-        <w:t>)</w:t>
-      </w:r>
-    </w:p>
-    <w:p>
-      <w:pPr>
-        <w:shd w:val="clear" w:color="auto" w:fill="FFFFFF"/>
-        <w:spacing w:after="0" w:line="240" w:lineRule="atLeast"/>
-        <w:rPr>
-          <w:rFonts w:ascii="Consolas" w:eastAsia="Times New Roman" w:hAnsi="Consolas" w:cs="Times New Roman"/>
-          <w:color w:val="000000"/>
-          <w:sz w:val="18"/>
-          <w:szCs w:val="18"/>
-        </w:rPr>
-      </w:pPr>
-      <w:proofErr w:type="spellStart"/>
-      <w:r>
-        <w:rPr>
-          <w:rFonts w:ascii="Consolas" w:eastAsia="Times New Roman" w:hAnsi="Consolas" w:cs="Times New Roman"/>
-          <w:color w:val="000000"/>
-          <w:sz w:val="18"/>
-          <w:szCs w:val="18"/>
-        </w:rPr>
-        <w:t>az</w:t>
-      </w:r>
-      <w:proofErr w:type="spellEnd"/>
-      <w:r>
-        <w:rPr>
-          <w:rFonts w:ascii="Consolas" w:eastAsia="Times New Roman" w:hAnsi="Consolas" w:cs="Times New Roman"/>
-          <w:color w:val="000000"/>
-          <w:sz w:val="18"/>
-          <w:szCs w:val="18"/>
-        </w:rPr>
-        <w:t xml:space="preserve"> ad </w:t>
-      </w:r>
-      <w:proofErr w:type="spellStart"/>
-      <w:r>
-        <w:rPr>
-          <w:rFonts w:ascii="Consolas" w:eastAsia="Times New Roman" w:hAnsi="Consolas" w:cs="Times New Roman"/>
-          <w:color w:val="000000"/>
-          <w:sz w:val="18"/>
-          <w:szCs w:val="18"/>
-        </w:rPr>
-        <w:t>sp</w:t>
-      </w:r>
-      <w:proofErr w:type="spellEnd"/>
-      <w:r>
-        <w:rPr>
-          <w:rFonts w:ascii="Consolas" w:eastAsia="Times New Roman" w:hAnsi="Consolas" w:cs="Times New Roman"/>
-          <w:color w:val="000000"/>
-          <w:sz w:val="18"/>
-          <w:szCs w:val="18"/>
-        </w:rPr>
-        <w:t xml:space="preserve"> create-for-</w:t>
-      </w:r>
-      <w:proofErr w:type="spellStart"/>
-      <w:r>
-        <w:rPr>
-          <w:rFonts w:ascii="Consolas" w:eastAsia="Times New Roman" w:hAnsi="Consolas" w:cs="Times New Roman"/>
-          <w:color w:val="000000"/>
-          <w:sz w:val="18"/>
-          <w:szCs w:val="18"/>
-        </w:rPr>
-        <w:t>rbac</w:t>
-      </w:r>
-      <w:proofErr w:type="spellEnd"/>
-      <w:r>
-        <w:rPr>
-          <w:rFonts w:ascii="Consolas" w:eastAsia="Times New Roman" w:hAnsi="Consolas" w:cs="Times New Roman"/>
-          <w:color w:val="000000"/>
-          <w:sz w:val="18"/>
-          <w:szCs w:val="18"/>
-        </w:rPr>
-        <w:t xml:space="preserve"> -n </w:t>
-      </w:r>
-      <w:r>
-        <w:rPr>
-          <w:rFonts w:ascii="Consolas" w:eastAsia="Times New Roman" w:hAnsi="Consolas" w:cs="Times New Roman"/>
-          <w:color w:val="A31515"/>
-          <w:sz w:val="18"/>
-          <w:szCs w:val="18"/>
-        </w:rPr>
-        <w:t>"ready-$</w:t>
-      </w:r>
-      <w:proofErr w:type="spellStart"/>
-      <w:r>
-        <w:rPr>
-          <w:rFonts w:ascii="Consolas" w:eastAsia="Times New Roman" w:hAnsi="Consolas" w:cs="Times New Roman"/>
-          <w:color w:val="A31515"/>
-          <w:sz w:val="18"/>
-          <w:szCs w:val="18"/>
-        </w:rPr>
-        <w:t>monitoringWorkShopName-aks-preday</w:t>
-      </w:r>
-      <w:proofErr w:type="spellEnd"/>
-      <w:r>
-        <w:rPr>
-          <w:rFonts w:ascii="Consolas" w:eastAsia="Times New Roman" w:hAnsi="Consolas" w:cs="Times New Roman"/>
-          <w:color w:val="A31515"/>
-          <w:sz w:val="18"/>
-          <w:szCs w:val="18"/>
-        </w:rPr>
-        <w:t>"</w:t>
-      </w:r>
-      <w:r>
-        <w:rPr>
-          <w:rFonts w:ascii="Consolas" w:eastAsia="Times New Roman" w:hAnsi="Consolas" w:cs="Times New Roman"/>
-          <w:color w:val="000000"/>
-          <w:sz w:val="18"/>
-          <w:szCs w:val="18"/>
-        </w:rPr>
-        <w:t xml:space="preserve"> --role owner </w:t>
-      </w:r>
-      <w:bookmarkStart w:id="3" w:name="_GoBack"/>
-      <w:bookmarkEnd w:id="3"/>
-      <w:r>
-        <w:rPr>
-          <w:rFonts w:ascii="Consolas" w:eastAsia="Times New Roman" w:hAnsi="Consolas" w:cs="Times New Roman"/>
-          <w:color w:val="000000"/>
-          <w:sz w:val="18"/>
-          <w:szCs w:val="18"/>
-        </w:rPr>
-        <w:t>--scopes=</w:t>
-      </w:r>
-      <w:r>
-        <w:rPr>
-          <w:rFonts w:ascii="Consolas" w:eastAsia="Times New Roman" w:hAnsi="Consolas" w:cs="Times New Roman"/>
-          <w:color w:val="A31515"/>
-          <w:sz w:val="18"/>
-          <w:szCs w:val="18"/>
-        </w:rPr>
-        <w:t>$(echo $scope)</w:t>
-      </w:r>
-    </w:p>
-    <w:p>
-      <w:pPr>
-        <w:pStyle w:val="NormalWeb"/>
-        <w:shd w:val="clear" w:color="auto" w:fill="FFFFFF"/>
-        <w:spacing w:after="0"/>
-        <w:rPr>
-          <w:rFonts w:asciiTheme="minorHAnsi" w:hAnsiTheme="minorHAnsi" w:cstheme="minorHAnsi"/>
-          <w:b/>
-          <w:sz w:val="22"/>
-          <w:szCs w:val="22"/>
-        </w:rPr>
-      </w:pPr>
-    </w:p>
-    <w:p>
-      <w:pPr>
-        <w:pStyle w:val="NormalWeb"/>
-        <w:shd w:val="clear" w:color="auto" w:fill="FFFFFF"/>
-        <w:spacing w:after="0"/>
-        <w:rPr>
-          <w:rFonts w:asciiTheme="minorHAnsi" w:hAnsiTheme="minorHAnsi" w:cstheme="minorHAnsi"/>
-          <w:sz w:val="22"/>
-          <w:szCs w:val="22"/>
-        </w:rPr>
-      </w:pPr>
-      <w:r>
-        <w:rPr>
-          <w:rFonts w:asciiTheme="minorHAnsi" w:hAnsiTheme="minorHAnsi" w:cstheme="minorHAnsi"/>
           <w:sz w:val="22"/>
           <w:szCs w:val="22"/>
         </w:rPr>
@@ -3223,10 +2482,10 @@
           <w:noProof/>
         </w:rPr>
         <w:drawing>
-          <wp:inline distT="0" distB="0" distL="0" distR="0" wp14:anchorId="7BA64785" wp14:editId="6BEB3B04">
-            <wp:extent cx="5943600" cy="1246505"/>
+          <wp:inline distT="0" distB="0" distL="0" distR="0" wp14:anchorId="3B4BF2AC" wp14:editId="0C7FAE4D">
+            <wp:extent cx="5943600" cy="845820"/>
             <wp:effectExtent l="0" t="0" r="0" b="0"/>
-            <wp:docPr id="9" name="Picture 9"/>
+            <wp:docPr id="14" name="Picture 14"/>
             <wp:cNvGraphicFramePr>
               <a:graphicFrameLocks xmlns:a="http://schemas.openxmlformats.org/drawingml/2006/main" noChangeAspect="1"/>
             </wp:cNvGraphicFramePr>
@@ -3246,7 +2505,7 @@
                   <pic:spPr>
                     <a:xfrm>
                       <a:off x="0" y="0"/>
-                      <a:ext cx="5943600" cy="1246505"/>
+                      <a:ext cx="5943600" cy="845820"/>
                     </a:xfrm>
                     <a:prstGeom prst="rect">
                       <a:avLst/>
@@ -3334,33 +2593,13 @@
         </w:rPr>
         <w:t xml:space="preserve">e and copy the output results.  Then paste this in the </w:t>
       </w:r>
-      <w:proofErr w:type="spellStart"/>
-      <w:proofErr w:type="gramStart"/>
-      <w:r>
-        <w:rPr>
-          <w:rFonts w:asciiTheme="minorHAnsi" w:hAnsiTheme="minorHAnsi" w:cstheme="minorHAnsi"/>
-          <w:sz w:val="22"/>
-          <w:szCs w:val="22"/>
-        </w:rPr>
-        <w:t>azuredeploy.parameters</w:t>
-      </w:r>
-      <w:proofErr w:type="gramEnd"/>
-      <w:r>
-        <w:rPr>
-          <w:rFonts w:asciiTheme="minorHAnsi" w:hAnsiTheme="minorHAnsi" w:cstheme="minorHAnsi"/>
-          <w:sz w:val="22"/>
-          <w:szCs w:val="22"/>
-        </w:rPr>
-        <w:t>.json</w:t>
-      </w:r>
-      <w:proofErr w:type="spellEnd"/>
-      <w:r>
-        <w:rPr>
-          <w:rFonts w:asciiTheme="minorHAnsi" w:hAnsiTheme="minorHAnsi" w:cstheme="minorHAnsi"/>
-          <w:sz w:val="22"/>
-          <w:szCs w:val="22"/>
-        </w:rPr>
-        <w:t xml:space="preserve"> file under password.reference.keyVault.id.  </w:t>
+      <w:r>
+        <w:rPr>
+          <w:rFonts w:asciiTheme="minorHAnsi" w:hAnsiTheme="minorHAnsi" w:cstheme="minorHAnsi"/>
+          <w:sz w:val="22"/>
+          <w:szCs w:val="22"/>
+        </w:rPr>
+        <w:t xml:space="preserve">azuredeploy.parameters.json file under password.reference.keyVault.id.  </w:t>
       </w:r>
     </w:p>
     <w:p>
@@ -3384,87 +2623,22 @@
         <w:rPr>
           <w:rFonts w:cstheme="minorHAnsi"/>
         </w:rPr>
-        <w:t xml:space="preserve">the </w:t>
-      </w:r>
-      <w:proofErr w:type="spellStart"/>
+        <w:t xml:space="preserve">the resourceid from here - </w:t>
+      </w:r>
       <w:r>
         <w:rPr>
           <w:rFonts w:cstheme="minorHAnsi"/>
         </w:rPr>
-        <w:t>resourceid</w:t>
-      </w:r>
-      <w:proofErr w:type="spellEnd"/>
-      <w:r>
-        <w:rPr>
-          <w:rFonts w:cstheme="minorHAnsi"/>
-        </w:rPr>
-        <w:t xml:space="preserve"> from here - </w:t>
-      </w:r>
-      <w:r>
-        <w:rPr>
-          <w:rFonts w:cstheme="minorHAnsi"/>
-        </w:rPr>
         <w:br/>
       </w:r>
-      <w:proofErr w:type="spellStart"/>
-      <w:r>
-        <w:rPr>
-          <w:rFonts w:ascii="Consolas" w:eastAsia="Times New Roman" w:hAnsi="Consolas" w:cs="Times New Roman"/>
-          <w:color w:val="000000"/>
-          <w:sz w:val="18"/>
-          <w:szCs w:val="18"/>
-        </w:rPr>
-        <w:t>az</w:t>
-      </w:r>
-      <w:proofErr w:type="spellEnd"/>
-      <w:r>
-        <w:rPr>
-          <w:rFonts w:ascii="Consolas" w:eastAsia="Times New Roman" w:hAnsi="Consolas" w:cs="Times New Roman"/>
-          <w:color w:val="000000"/>
-          <w:sz w:val="18"/>
-          <w:szCs w:val="18"/>
-        </w:rPr>
-        <w:t xml:space="preserve"> </w:t>
-      </w:r>
-      <w:proofErr w:type="spellStart"/>
-      <w:r>
-        <w:rPr>
-          <w:rFonts w:ascii="Consolas" w:eastAsia="Times New Roman" w:hAnsi="Consolas" w:cs="Times New Roman"/>
-          <w:color w:val="000000"/>
-          <w:sz w:val="18"/>
-          <w:szCs w:val="18"/>
-        </w:rPr>
-        <w:t>keyvault</w:t>
-      </w:r>
-      <w:proofErr w:type="spellEnd"/>
-      <w:r>
-        <w:rPr>
-          <w:rFonts w:ascii="Consolas" w:eastAsia="Times New Roman" w:hAnsi="Consolas" w:cs="Times New Roman"/>
-          <w:color w:val="000000"/>
-          <w:sz w:val="18"/>
-          <w:szCs w:val="18"/>
-        </w:rPr>
-        <w:t xml:space="preserve"> show --name $</w:t>
-      </w:r>
-      <w:proofErr w:type="spellStart"/>
-      <w:r>
-        <w:rPr>
-          <w:rFonts w:ascii="Consolas" w:eastAsia="Times New Roman" w:hAnsi="Consolas" w:cs="Times New Roman"/>
-          <w:color w:val="000000"/>
-          <w:sz w:val="18"/>
-          <w:szCs w:val="18"/>
-        </w:rPr>
-        <w:t>monitoringWorkShopVaultName</w:t>
-      </w:r>
-      <w:proofErr w:type="spellEnd"/>
-      <w:r>
-        <w:rPr>
-          <w:rFonts w:ascii="Consolas" w:eastAsia="Times New Roman" w:hAnsi="Consolas" w:cs="Times New Roman"/>
-          <w:color w:val="000000"/>
-          <w:sz w:val="18"/>
-          <w:szCs w:val="18"/>
-        </w:rPr>
-        <w:t xml:space="preserve"> -o json </w:t>
+      <w:r>
+        <w:rPr>
+          <w:rFonts w:ascii="Consolas" w:eastAsia="Times New Roman" w:hAnsi="Consolas" w:cs="Times New Roman"/>
+          <w:color w:val="000000"/>
+          <w:sz w:val="18"/>
+          <w:szCs w:val="18"/>
+        </w:rPr>
+        <w:t xml:space="preserve">az keyvault show --name $monitoringWorkShopVaultName -o json </w:t>
       </w:r>
     </w:p>
     <w:p>
@@ -3615,34 +2789,7 @@
           <w:sz w:val="22"/>
           <w:szCs w:val="22"/>
         </w:rPr>
-        <w:t xml:space="preserve">Also, make sure to update the </w:t>
-      </w:r>
-      <w:proofErr w:type="spellStart"/>
-      <w:r>
-        <w:rPr>
-          <w:rFonts w:asciiTheme="minorHAnsi" w:hAnsiTheme="minorHAnsi" w:cstheme="minorHAnsi"/>
-          <w:sz w:val="22"/>
-          <w:szCs w:val="22"/>
-        </w:rPr>
-        <w:t>envPrefixName</w:t>
-      </w:r>
-      <w:proofErr w:type="spellEnd"/>
-      <w:r>
-        <w:rPr>
-          <w:rFonts w:asciiTheme="minorHAnsi" w:hAnsiTheme="minorHAnsi" w:cstheme="minorHAnsi"/>
-          <w:sz w:val="22"/>
-          <w:szCs w:val="22"/>
-        </w:rPr>
-        <w:t xml:space="preserve"> to match what you specified in the </w:t>
-      </w:r>
-      <w:proofErr w:type="spellStart"/>
-      <w:r>
-        <w:rPr>
-          <w:rFonts w:asciiTheme="minorHAnsi" w:hAnsiTheme="minorHAnsi" w:cstheme="minorHAnsi"/>
-          <w:sz w:val="22"/>
-          <w:szCs w:val="22"/>
-        </w:rPr>
-        <w:t>DeployMon</w:t>
+        <w:t>Also, make sure to update the envPrefixName to match what you specified in the DeployMon</w:t>
       </w:r>
       <w:r>
         <w:rPr>
@@ -3666,16 +2813,7 @@
           <w:sz w:val="22"/>
           <w:szCs w:val="22"/>
         </w:rPr>
-        <w:t>Env</w:t>
-      </w:r>
-      <w:proofErr w:type="spellEnd"/>
-      <w:r>
-        <w:rPr>
-          <w:rFonts w:asciiTheme="minorHAnsi" w:hAnsiTheme="minorHAnsi" w:cstheme="minorHAnsi"/>
-          <w:sz w:val="22"/>
-          <w:szCs w:val="22"/>
-        </w:rPr>
-        <w:t xml:space="preserve"> file (yes, I know I could feed this in from the deployment script)</w:t>
+        <w:t>Env file (yes, I know I could feed this in from the deployment script)</w:t>
       </w:r>
       <w:r>
         <w:rPr>
@@ -3872,7 +3010,6 @@
           <w:szCs w:val="22"/>
         </w:rPr>
       </w:pPr>
-      <w:proofErr w:type="spellStart"/>
       <w:r>
         <w:rPr>
           <w:rFonts w:asciiTheme="minorHAnsi" w:hAnsiTheme="minorHAnsi" w:cstheme="minorHAnsi"/>
@@ -3881,7 +3018,6 @@
         </w:rPr>
         <w:t>VMSSazuredeploy.json</w:t>
       </w:r>
-      <w:proofErr w:type="spellEnd"/>
     </w:p>
     <w:p>
       <w:pPr>
@@ -3898,8 +3034,6 @@
           <w:szCs w:val="22"/>
         </w:rPr>
       </w:pPr>
-      <w:proofErr w:type="spellStart"/>
-      <w:proofErr w:type="gramStart"/>
       <w:r>
         <w:rPr>
           <w:rFonts w:asciiTheme="minorHAnsi" w:hAnsiTheme="minorHAnsi" w:cstheme="minorHAnsi"/>
@@ -3908,8 +3042,6 @@
         </w:rPr>
         <w:t>Azuredeploy.parameters.json</w:t>
       </w:r>
-      <w:proofErr w:type="spellEnd"/>
-      <w:proofErr w:type="gramEnd"/>
     </w:p>
     <w:p>
       <w:pPr>
@@ -4121,18 +3253,8 @@
           <w:sz w:val="22"/>
           <w:szCs w:val="22"/>
         </w:rPr>
-        <w:t xml:space="preserve"> </w:t>
-      </w:r>
-      <w:proofErr w:type="gramStart"/>
-      <w:r>
-        <w:rPr>
-          <w:rFonts w:asciiTheme="minorHAnsi" w:hAnsiTheme="minorHAnsi" w:cstheme="minorHAnsi"/>
-          <w:sz w:val="22"/>
-          <w:szCs w:val="22"/>
-        </w:rPr>
-        <w:t>*.json</w:t>
-      </w:r>
-      <w:proofErr w:type="gramEnd"/>
+        <w:t xml:space="preserve"> *.json</w:t>
+      </w:r>
     </w:p>
     <w:p>
       <w:pPr>
@@ -4253,108 +3375,15 @@
           <w:szCs w:val="18"/>
         </w:rPr>
       </w:pPr>
-      <w:proofErr w:type="spellStart"/>
-      <w:r>
-        <w:rPr>
-          <w:rFonts w:ascii="Consolas" w:eastAsia="Times New Roman" w:hAnsi="Consolas" w:cs="Times New Roman"/>
-          <w:color w:val="000000"/>
-          <w:sz w:val="18"/>
-          <w:szCs w:val="18"/>
-        </w:rPr>
-        <w:t>az</w:t>
-      </w:r>
-      <w:proofErr w:type="spellEnd"/>
-      <w:r>
-        <w:rPr>
-          <w:rFonts w:ascii="Consolas" w:eastAsia="Times New Roman" w:hAnsi="Consolas" w:cs="Times New Roman"/>
-          <w:color w:val="000000"/>
-          <w:sz w:val="18"/>
-          <w:szCs w:val="18"/>
-        </w:rPr>
-        <w:t xml:space="preserve"> group deployment create --name </w:t>
-      </w:r>
-      <w:proofErr w:type="spellStart"/>
-      <w:r>
-        <w:rPr>
-          <w:rFonts w:ascii="Consolas" w:eastAsia="Times New Roman" w:hAnsi="Consolas" w:cs="Times New Roman"/>
-          <w:color w:val="000000"/>
-          <w:sz w:val="18"/>
-          <w:szCs w:val="18"/>
-        </w:rPr>
-        <w:t>monitoringWorkShopDeployment</w:t>
-      </w:r>
-      <w:proofErr w:type="spellEnd"/>
-      <w:r>
-        <w:rPr>
-          <w:rFonts w:ascii="Consolas" w:eastAsia="Times New Roman" w:hAnsi="Consolas" w:cs="Times New Roman"/>
-          <w:color w:val="000000"/>
-          <w:sz w:val="18"/>
-          <w:szCs w:val="18"/>
-        </w:rPr>
-        <w:t xml:space="preserve"> -g $</w:t>
-      </w:r>
-      <w:proofErr w:type="spellStart"/>
-      <w:r>
-        <w:rPr>
-          <w:rFonts w:ascii="Consolas" w:eastAsia="Times New Roman" w:hAnsi="Consolas" w:cs="Times New Roman"/>
-          <w:color w:val="000000"/>
-          <w:sz w:val="18"/>
-          <w:szCs w:val="18"/>
-        </w:rPr>
-        <w:t>monitoringWorkShopName</w:t>
-      </w:r>
-      <w:proofErr w:type="spellEnd"/>
-      <w:r>
-        <w:rPr>
-          <w:rFonts w:ascii="Consolas" w:eastAsia="Times New Roman" w:hAnsi="Consolas" w:cs="Times New Roman"/>
-          <w:color w:val="000000"/>
-          <w:sz w:val="18"/>
-          <w:szCs w:val="18"/>
-        </w:rPr>
-        <w:t xml:space="preserve"> --template-file </w:t>
-      </w:r>
-      <w:proofErr w:type="spellStart"/>
-      <w:r>
-        <w:rPr>
-          <w:rFonts w:ascii="Consolas" w:eastAsia="Times New Roman" w:hAnsi="Consolas" w:cs="Times New Roman"/>
-          <w:color w:val="000000"/>
-          <w:sz w:val="18"/>
-          <w:szCs w:val="18"/>
-        </w:rPr>
-        <w:t>VMSSazuredeploy.json</w:t>
-      </w:r>
-      <w:proofErr w:type="spellEnd"/>
-      <w:r>
-        <w:rPr>
-          <w:rFonts w:ascii="Consolas" w:eastAsia="Times New Roman" w:hAnsi="Consolas" w:cs="Times New Roman"/>
-          <w:color w:val="000000"/>
-          <w:sz w:val="18"/>
-          <w:szCs w:val="18"/>
-        </w:rPr>
-        <w:t xml:space="preserve"> --parameters @</w:t>
-      </w:r>
-      <w:proofErr w:type="spellStart"/>
-      <w:proofErr w:type="gramStart"/>
-      <w:r>
-        <w:rPr>
-          <w:rFonts w:ascii="Consolas" w:eastAsia="Times New Roman" w:hAnsi="Consolas" w:cs="Times New Roman"/>
-          <w:color w:val="000000"/>
-          <w:sz w:val="18"/>
-          <w:szCs w:val="18"/>
-        </w:rPr>
-        <w:t>azuredeploy.parameters</w:t>
-      </w:r>
-      <w:proofErr w:type="gramEnd"/>
-      <w:r>
-        <w:rPr>
-          <w:rFonts w:ascii="Consolas" w:eastAsia="Times New Roman" w:hAnsi="Consolas" w:cs="Times New Roman"/>
-          <w:color w:val="000000"/>
-          <w:sz w:val="18"/>
-          <w:szCs w:val="18"/>
-        </w:rPr>
-        <w:t>.json</w:t>
-      </w:r>
-      <w:proofErr w:type="spellEnd"/>
+      <w:r>
+        <w:rPr>
+          <w:rFonts w:ascii="Consolas" w:eastAsia="Times New Roman" w:hAnsi="Consolas" w:cs="Times New Roman"/>
+          <w:color w:val="000000"/>
+          <w:sz w:val="18"/>
+          <w:szCs w:val="18"/>
+        </w:rPr>
+        <w:t>az group deployment create --name monitoringWorkShopDeployment -g $monitoringWorkShopName --template-file VMSSazuredeploy.json --parameters @azuredeploy.parameters.json</w:t>
+      </w:r>
     </w:p>
     <w:p>
       <w:pPr>
@@ -4699,25 +3728,7 @@
           <w:szCs w:val="22"/>
         </w:rPr>
         <w:lastRenderedPageBreak/>
-        <w:t xml:space="preserve">Rerun the Step 1 declare lines for </w:t>
-      </w:r>
-      <w:proofErr w:type="spellStart"/>
-      <w:r>
-        <w:rPr>
-          <w:rFonts w:asciiTheme="minorHAnsi" w:hAnsiTheme="minorHAnsi" w:cstheme="minorHAnsi"/>
-          <w:sz w:val="22"/>
-          <w:szCs w:val="22"/>
-        </w:rPr>
-        <w:t>monitoringWorkshopName</w:t>
-      </w:r>
-      <w:proofErr w:type="spellEnd"/>
-      <w:r>
-        <w:rPr>
-          <w:rFonts w:asciiTheme="minorHAnsi" w:hAnsiTheme="minorHAnsi" w:cstheme="minorHAnsi"/>
-          <w:sz w:val="22"/>
-          <w:szCs w:val="22"/>
-        </w:rPr>
-        <w:t xml:space="preserve"> and location.</w:t>
+        <w:t>Rerun the Step 1 declare lines for monitoringWorkshopName and location.</w:t>
       </w:r>
       <w:r>
         <w:rPr>
@@ -4791,37 +3802,15 @@
         </w:rPr>
         <w:br/>
       </w:r>
-      <w:proofErr w:type="spellStart"/>
-      <w:r>
-        <w:rPr>
-          <w:rFonts w:ascii="Consolas" w:eastAsia="Times New Roman" w:hAnsi="Consolas" w:cs="Times New Roman"/>
-          <w:color w:val="000000"/>
-          <w:sz w:val="18"/>
-          <w:szCs w:val="18"/>
-        </w:rPr>
-        <w:t>az</w:t>
-      </w:r>
-      <w:proofErr w:type="spellEnd"/>
-      <w:r>
-        <w:rPr>
-          <w:rFonts w:ascii="Consolas" w:eastAsia="Times New Roman" w:hAnsi="Consolas" w:cs="Times New Roman"/>
-          <w:color w:val="000000"/>
-          <w:sz w:val="18"/>
-          <w:szCs w:val="18"/>
-        </w:rPr>
-        <w:t xml:space="preserve"> group create --name $</w:t>
-      </w:r>
-      <w:proofErr w:type="spellStart"/>
-      <w:r>
-        <w:rPr>
-          <w:rFonts w:ascii="Consolas" w:eastAsia="Times New Roman" w:hAnsi="Consolas" w:cs="Times New Roman"/>
-          <w:color w:val="000000"/>
-          <w:sz w:val="18"/>
-          <w:szCs w:val="18"/>
-        </w:rPr>
-        <w:t>monitoringWorkShopName</w:t>
-      </w:r>
-      <w:proofErr w:type="spellEnd"/>
+      <w:r>
+        <w:rPr>
+          <w:rFonts w:ascii="Consolas" w:eastAsia="Times New Roman" w:hAnsi="Consolas" w:cs="Times New Roman"/>
+          <w:color w:val="000000"/>
+          <w:sz w:val="18"/>
+          <w:szCs w:val="18"/>
+        </w:rPr>
+        <w:t>az group create --name $monitoringWorkShopName</w:t>
+      </w:r>
       <w:r>
         <w:rPr>
           <w:rFonts w:ascii="Consolas" w:eastAsia="Times New Roman" w:hAnsi="Consolas" w:cs="Times New Roman"/>
@@ -4856,34 +3845,12 @@
         <w:rPr>
           <w:rFonts w:cstheme="minorHAnsi"/>
         </w:rPr>
-        <w:t xml:space="preserve">Find the </w:t>
-      </w:r>
-      <w:proofErr w:type="spellStart"/>
+        <w:t>Find the ObjectId for your AppId</w:t>
+      </w:r>
       <w:r>
         <w:rPr>
           <w:rFonts w:cstheme="minorHAnsi"/>
         </w:rPr>
-        <w:t>ObjectId</w:t>
-      </w:r>
-      <w:proofErr w:type="spellEnd"/>
-      <w:r>
-        <w:rPr>
-          <w:rFonts w:cstheme="minorHAnsi"/>
-        </w:rPr>
-        <w:t xml:space="preserve"> for your </w:t>
-      </w:r>
-      <w:proofErr w:type="spellStart"/>
-      <w:r>
-        <w:rPr>
-          <w:rFonts w:cstheme="minorHAnsi"/>
-        </w:rPr>
-        <w:t>AppId</w:t>
-      </w:r>
-      <w:proofErr w:type="spellEnd"/>
-      <w:r>
-        <w:rPr>
-          <w:rFonts w:cstheme="minorHAnsi"/>
-        </w:rPr>
         <w:br/>
       </w:r>
       <w:r>
@@ -4907,45 +3874,14 @@
           <w:szCs w:val="18"/>
         </w:rPr>
       </w:pPr>
-      <w:proofErr w:type="spellStart"/>
-      <w:r>
-        <w:rPr>
-          <w:rFonts w:ascii="Consolas" w:eastAsia="Times New Roman" w:hAnsi="Consolas" w:cs="Times New Roman"/>
-          <w:color w:val="000000"/>
-          <w:sz w:val="18"/>
-          <w:szCs w:val="18"/>
-        </w:rPr>
-        <w:t>az</w:t>
-      </w:r>
-      <w:proofErr w:type="spellEnd"/>
-      <w:r>
-        <w:rPr>
-          <w:rFonts w:ascii="Consolas" w:eastAsia="Times New Roman" w:hAnsi="Consolas" w:cs="Times New Roman"/>
-          <w:color w:val="000000"/>
-          <w:sz w:val="18"/>
-          <w:szCs w:val="18"/>
-        </w:rPr>
-        <w:t xml:space="preserve"> ad </w:t>
-      </w:r>
-      <w:proofErr w:type="spellStart"/>
-      <w:r>
-        <w:rPr>
-          <w:rFonts w:ascii="Consolas" w:eastAsia="Times New Roman" w:hAnsi="Consolas" w:cs="Times New Roman"/>
-          <w:color w:val="000000"/>
-          <w:sz w:val="18"/>
-          <w:szCs w:val="18"/>
-        </w:rPr>
-        <w:t>sp</w:t>
-      </w:r>
-      <w:proofErr w:type="spellEnd"/>
-      <w:r>
-        <w:rPr>
-          <w:rFonts w:ascii="Consolas" w:eastAsia="Times New Roman" w:hAnsi="Consolas" w:cs="Times New Roman"/>
-          <w:color w:val="000000"/>
-          <w:sz w:val="18"/>
-          <w:szCs w:val="18"/>
-        </w:rPr>
-        <w:t xml:space="preserve"> show --id </w:t>
+      <w:r>
+        <w:rPr>
+          <w:rFonts w:ascii="Consolas" w:eastAsia="Times New Roman" w:hAnsi="Consolas" w:cs="Times New Roman"/>
+          <w:color w:val="000000"/>
+          <w:sz w:val="18"/>
+          <w:szCs w:val="18"/>
+        </w:rPr>
+        <w:t xml:space="preserve">az ad sp show --id </w:t>
       </w:r>
       <w:r>
         <w:rPr>
@@ -4963,9 +3899,8 @@
           <w:sz w:val="18"/>
           <w:szCs w:val="18"/>
         </w:rPr>
-        <w:t xml:space="preserve">&lt;Service Principal </w:t>
-      </w:r>
-      <w:proofErr w:type="spellStart"/>
+        <w:t>&lt;Service Principal ClientId&gt;</w:t>
+      </w:r>
       <w:r>
         <w:rPr>
           <w:rFonts w:ascii="Consolas" w:eastAsia="Times New Roman" w:hAnsi="Consolas" w:cs="Times New Roman"/>
@@ -4973,25 +3908,6 @@
           <w:sz w:val="18"/>
           <w:szCs w:val="18"/>
         </w:rPr>
-        <w:t>ClientId</w:t>
-      </w:r>
-      <w:proofErr w:type="spellEnd"/>
-      <w:r>
-        <w:rPr>
-          <w:rFonts w:ascii="Consolas" w:eastAsia="Times New Roman" w:hAnsi="Consolas" w:cs="Times New Roman"/>
-          <w:color w:val="A31515"/>
-          <w:sz w:val="18"/>
-          <w:szCs w:val="18"/>
-        </w:rPr>
-        <w:t>&gt;</w:t>
-      </w:r>
-      <w:r>
-        <w:rPr>
-          <w:rFonts w:ascii="Consolas" w:eastAsia="Times New Roman" w:hAnsi="Consolas" w:cs="Times New Roman"/>
-          <w:color w:val="A31515"/>
-          <w:sz w:val="18"/>
-          <w:szCs w:val="18"/>
-        </w:rPr>
         <w:t>'</w:t>
       </w:r>
       <w:r>
@@ -5001,36 +3917,15 @@
           <w:sz w:val="18"/>
           <w:szCs w:val="18"/>
         </w:rPr>
-        <w:t xml:space="preserve"> --query </w:t>
-      </w:r>
-      <w:proofErr w:type="spellStart"/>
-      <w:r>
-        <w:rPr>
-          <w:rFonts w:ascii="Consolas" w:eastAsia="Times New Roman" w:hAnsi="Consolas" w:cs="Times New Roman"/>
-          <w:color w:val="000000"/>
-          <w:sz w:val="18"/>
-          <w:szCs w:val="18"/>
-        </w:rPr>
-        <w:t>objectId</w:t>
-      </w:r>
-      <w:proofErr w:type="spellEnd"/>
+        <w:t xml:space="preserve"> --query objectId</w:t>
+      </w:r>
     </w:p>
     <w:p>
       <w:r>
         <w:t xml:space="preserve">Update the </w:t>
       </w:r>
-      <w:proofErr w:type="spellStart"/>
-      <w:proofErr w:type="gramStart"/>
-      <w:r>
-        <w:t>aksdeploy.parameters</w:t>
-      </w:r>
-      <w:proofErr w:type="gramEnd"/>
-      <w:r>
-        <w:t>.json</w:t>
-      </w:r>
-      <w:proofErr w:type="spellEnd"/>
-      <w:r>
-        <w:t xml:space="preserve"> file</w:t>
+      <w:r>
+        <w:t>aksdeploy.parameters.json file</w:t>
       </w:r>
       <w:r>
         <w:br/>
@@ -5040,10 +3935,10 @@
           <w:noProof/>
         </w:rPr>
         <w:drawing>
-          <wp:inline distT="0" distB="0" distL="0" distR="0" wp14:anchorId="19F74569" wp14:editId="4EAF2621">
-            <wp:extent cx="5943600" cy="3221990"/>
-            <wp:effectExtent l="0" t="0" r="0" b="0"/>
-            <wp:docPr id="30" name="Picture 30"/>
+          <wp:inline distT="0" distB="0" distL="0" distR="0" wp14:anchorId="2B621F59" wp14:editId="29E73262">
+            <wp:extent cx="5943600" cy="2987040"/>
+            <wp:effectExtent l="0" t="0" r="0" b="3810"/>
+            <wp:docPr id="22" name="Picture 22"/>
             <wp:cNvGraphicFramePr>
               <a:graphicFrameLocks xmlns:a="http://schemas.openxmlformats.org/drawingml/2006/main" noChangeAspect="1"/>
             </wp:cNvGraphicFramePr>
@@ -5063,7 +3958,7 @@
                   <pic:spPr>
                     <a:xfrm>
                       <a:off x="0" y="0"/>
-                      <a:ext cx="5943600" cy="3221990"/>
+                      <a:ext cx="5943600" cy="2987040"/>
                     </a:xfrm>
                     <a:prstGeom prst="rect">
                       <a:avLst/>
@@ -5094,78 +3989,7 @@
           <w:sz w:val="18"/>
           <w:szCs w:val="18"/>
         </w:rPr>
-        <w:t xml:space="preserve">Save your </w:t>
-      </w:r>
-      <w:proofErr w:type="spellStart"/>
-      <w:proofErr w:type="gramStart"/>
-      <w:r>
-        <w:rPr>
-          <w:rFonts w:ascii="Consolas" w:eastAsia="Times New Roman" w:hAnsi="Consolas" w:cs="Times New Roman"/>
-          <w:color w:val="000000"/>
-          <w:sz w:val="18"/>
-          <w:szCs w:val="18"/>
-        </w:rPr>
-        <w:t>aksdeploy.parameters</w:t>
-      </w:r>
-      <w:proofErr w:type="gramEnd"/>
-      <w:r>
-        <w:rPr>
-          <w:rFonts w:ascii="Consolas" w:eastAsia="Times New Roman" w:hAnsi="Consolas" w:cs="Times New Roman"/>
-          <w:color w:val="000000"/>
-          <w:sz w:val="18"/>
-          <w:szCs w:val="18"/>
-        </w:rPr>
-        <w:t>.json</w:t>
-      </w:r>
-      <w:proofErr w:type="spellEnd"/>
-      <w:r>
-        <w:rPr>
-          <w:rFonts w:ascii="Consolas" w:eastAsia="Times New Roman" w:hAnsi="Consolas" w:cs="Times New Roman"/>
-          <w:color w:val="000000"/>
-          <w:sz w:val="18"/>
-          <w:szCs w:val="18"/>
-        </w:rPr>
-        <w:t xml:space="preserve"> file and upload both the </w:t>
-      </w:r>
-      <w:proofErr w:type="spellStart"/>
-      <w:r>
-        <w:rPr>
-          <w:rFonts w:ascii="Consolas" w:eastAsia="Times New Roman" w:hAnsi="Consolas" w:cs="Times New Roman"/>
-          <w:color w:val="000000"/>
-          <w:sz w:val="18"/>
-          <w:szCs w:val="18"/>
-        </w:rPr>
-        <w:t>aksdeploy.json</w:t>
-      </w:r>
-      <w:proofErr w:type="spellEnd"/>
-      <w:r>
-        <w:rPr>
-          <w:rFonts w:ascii="Consolas" w:eastAsia="Times New Roman" w:hAnsi="Consolas" w:cs="Times New Roman"/>
-          <w:color w:val="000000"/>
-          <w:sz w:val="18"/>
-          <w:szCs w:val="18"/>
-        </w:rPr>
-        <w:t xml:space="preserve"> and </w:t>
-      </w:r>
-      <w:proofErr w:type="spellStart"/>
-      <w:r>
-        <w:rPr>
-          <w:rFonts w:ascii="Consolas" w:eastAsia="Times New Roman" w:hAnsi="Consolas" w:cs="Times New Roman"/>
-          <w:color w:val="000000"/>
-          <w:sz w:val="18"/>
-          <w:szCs w:val="18"/>
-        </w:rPr>
-        <w:t>aksdeploy.parameters.json</w:t>
-      </w:r>
-      <w:proofErr w:type="spellEnd"/>
-      <w:r>
-        <w:rPr>
-          <w:rFonts w:ascii="Consolas" w:eastAsia="Times New Roman" w:hAnsi="Consolas" w:cs="Times New Roman"/>
-          <w:color w:val="000000"/>
-          <w:sz w:val="18"/>
-          <w:szCs w:val="18"/>
-        </w:rPr>
-        <w:t xml:space="preserve"> to your Cloud Shell</w:t>
+        <w:t>Save your aksdeploy.parameters.json file and upload both the aksdeploy.json and aksdeploy.parameters.json to your Cloud Shell</w:t>
       </w:r>
     </w:p>
     <w:p>
@@ -5238,72 +4062,30 @@
           <w:sz w:val="18"/>
           <w:szCs w:val="18"/>
         </w:rPr>
+        <w:t>Run the deployment.</w:t>
+      </w:r>
+    </w:p>
+    <w:p>
+      <w:pPr>
+        <w:shd w:val="clear" w:color="auto" w:fill="FFFFFF"/>
+        <w:spacing w:after="0" w:line="240" w:lineRule="atLeast"/>
+        <w:rPr>
+          <w:rFonts w:ascii="Consolas" w:eastAsia="Times New Roman" w:hAnsi="Consolas" w:cs="Times New Roman"/>
+          <w:color w:val="000000"/>
+          <w:sz w:val="18"/>
+          <w:szCs w:val="18"/>
+        </w:rPr>
+      </w:pPr>
+      <w:r>
+        <w:rPr>
+          <w:rFonts w:ascii="Consolas" w:eastAsia="Times New Roman" w:hAnsi="Consolas" w:cs="Times New Roman"/>
+          <w:color w:val="000000"/>
+          <w:sz w:val="18"/>
+          <w:szCs w:val="18"/>
+        </w:rPr>
         <w:lastRenderedPageBreak/>
-        <w:t>Run the deployment.</w:t>
-      </w:r>
-    </w:p>
-    <w:p>
-      <w:pPr>
-        <w:shd w:val="clear" w:color="auto" w:fill="FFFFFF"/>
-        <w:spacing w:after="0" w:line="240" w:lineRule="atLeast"/>
-        <w:rPr>
-          <w:rFonts w:ascii="Consolas" w:eastAsia="Times New Roman" w:hAnsi="Consolas" w:cs="Times New Roman"/>
-          <w:color w:val="000000"/>
-          <w:sz w:val="18"/>
-          <w:szCs w:val="18"/>
-        </w:rPr>
-      </w:pPr>
-      <w:proofErr w:type="spellStart"/>
-      <w:r>
-        <w:rPr>
-          <w:rFonts w:ascii="Consolas" w:eastAsia="Times New Roman" w:hAnsi="Consolas" w:cs="Times New Roman"/>
-          <w:color w:val="000000"/>
-          <w:sz w:val="18"/>
-          <w:szCs w:val="18"/>
-        </w:rPr>
-        <w:t>az</w:t>
-      </w:r>
-      <w:proofErr w:type="spellEnd"/>
-      <w:r>
-        <w:rPr>
-          <w:rFonts w:ascii="Consolas" w:eastAsia="Times New Roman" w:hAnsi="Consolas" w:cs="Times New Roman"/>
-          <w:color w:val="000000"/>
-          <w:sz w:val="18"/>
-          <w:szCs w:val="18"/>
-        </w:rPr>
-        <w:t xml:space="preserve"> group deployment create --name </w:t>
-      </w:r>
-      <w:proofErr w:type="spellStart"/>
-      <w:r>
-        <w:rPr>
-          <w:rFonts w:ascii="Consolas" w:eastAsia="Times New Roman" w:hAnsi="Consolas" w:cs="Times New Roman"/>
-          <w:color w:val="000000"/>
-          <w:sz w:val="18"/>
-          <w:szCs w:val="18"/>
-        </w:rPr>
-        <w:t>aksmonitoringWorkShopDeployment</w:t>
-      </w:r>
-      <w:proofErr w:type="spellEnd"/>
-      <w:r>
-        <w:rPr>
-          <w:rFonts w:ascii="Consolas" w:eastAsia="Times New Roman" w:hAnsi="Consolas" w:cs="Times New Roman"/>
-          <w:color w:val="000000"/>
-          <w:sz w:val="18"/>
-          <w:szCs w:val="18"/>
-        </w:rPr>
-        <w:t xml:space="preserve"> -g $</w:t>
-      </w:r>
-      <w:proofErr w:type="spellStart"/>
-      <w:r>
-        <w:rPr>
-          <w:rFonts w:ascii="Consolas" w:eastAsia="Times New Roman" w:hAnsi="Consolas" w:cs="Times New Roman"/>
-          <w:color w:val="000000"/>
-          <w:sz w:val="18"/>
-          <w:szCs w:val="18"/>
-        </w:rPr>
-        <w:t>monitoringWorkShopName</w:t>
-      </w:r>
-      <w:proofErr w:type="spellEnd"/>
+        <w:t>az group deployment create --name aksmonitoringWorkShopDeployment -g $monitoringWorkShopName</w:t>
+      </w:r>
       <w:r>
         <w:rPr>
           <w:rFonts w:ascii="Consolas" w:eastAsia="Times New Roman" w:hAnsi="Consolas" w:cs="Times New Roman"/>
@@ -5320,41 +4102,8 @@
           <w:sz w:val="18"/>
           <w:szCs w:val="18"/>
         </w:rPr>
-        <w:t xml:space="preserve"> --template-file </w:t>
-      </w:r>
-      <w:proofErr w:type="spellStart"/>
-      <w:proofErr w:type="gramStart"/>
-      <w:r>
-        <w:rPr>
-          <w:rFonts w:ascii="Consolas" w:eastAsia="Times New Roman" w:hAnsi="Consolas" w:cs="Times New Roman"/>
-          <w:color w:val="000000"/>
-          <w:sz w:val="18"/>
-          <w:szCs w:val="18"/>
-        </w:rPr>
-        <w:t>aksdeploy.json</w:t>
-      </w:r>
-      <w:proofErr w:type="spellEnd"/>
-      <w:proofErr w:type="gramEnd"/>
-      <w:r>
-        <w:rPr>
-          <w:rFonts w:ascii="Consolas" w:eastAsia="Times New Roman" w:hAnsi="Consolas" w:cs="Times New Roman"/>
-          <w:color w:val="000000"/>
-          <w:sz w:val="18"/>
-          <w:szCs w:val="18"/>
-        </w:rPr>
-        <w:t xml:space="preserve"> --parameters </w:t>
-      </w:r>
-      <w:proofErr w:type="spellStart"/>
-      <w:r>
-        <w:rPr>
-          <w:rFonts w:ascii="Consolas" w:eastAsia="Times New Roman" w:hAnsi="Consolas" w:cs="Times New Roman"/>
-          <w:color w:val="000000"/>
-          <w:sz w:val="18"/>
-          <w:szCs w:val="18"/>
-        </w:rPr>
-        <w:t>aksdeploy.parameters.json</w:t>
-      </w:r>
-      <w:proofErr w:type="spellEnd"/>
+        <w:t xml:space="preserve"> --template-file aksdeploy.json --parameters aksdeploy.parameters.json</w:t>
+      </w:r>
     </w:p>
     <w:p>
       <w:pPr>
@@ -5651,17 +4400,24 @@
           <w:szCs w:val="18"/>
         </w:rPr>
       </w:pPr>
-      <w:proofErr w:type="spellStart"/>
-      <w:r>
-        <w:rPr>
-          <w:rFonts w:ascii="Consolas" w:eastAsia="Times New Roman" w:hAnsi="Consolas" w:cs="Times New Roman"/>
-          <w:color w:val="000000"/>
-          <w:sz w:val="18"/>
-          <w:szCs w:val="18"/>
-        </w:rPr>
-        <w:t>az</w:t>
-      </w:r>
-      <w:proofErr w:type="spellEnd"/>
+      <w:r>
+        <w:rPr>
+          <w:rFonts w:ascii="Consolas" w:eastAsia="Times New Roman" w:hAnsi="Consolas" w:cs="Times New Roman"/>
+          <w:color w:val="000000"/>
+          <w:sz w:val="18"/>
+          <w:szCs w:val="18"/>
+        </w:rPr>
+        <w:t>az aks get-credentials --resource-group $monitoringWorkShopName</w:t>
+      </w:r>
+      <w:r>
+        <w:rPr>
+          <w:rFonts w:ascii="Consolas" w:eastAsia="Times New Roman" w:hAnsi="Consolas" w:cs="Times New Roman"/>
+          <w:color w:val="A31515"/>
+          <w:sz w:val="18"/>
+          <w:szCs w:val="18"/>
+        </w:rPr>
+        <w:t>"-AKS"</w:t>
+      </w:r>
       <w:r>
         <w:rPr>
           <w:rFonts w:ascii="Consolas" w:eastAsia="Times New Roman" w:hAnsi="Consolas" w:cs="Times New Roman"/>
@@ -5671,37 +4427,42 @@
         </w:rPr>
         <w:t xml:space="preserve"> </w:t>
       </w:r>
-      <w:proofErr w:type="spellStart"/>
-      <w:r>
-        <w:rPr>
-          <w:rFonts w:ascii="Consolas" w:eastAsia="Times New Roman" w:hAnsi="Consolas" w:cs="Times New Roman"/>
-          <w:color w:val="000000"/>
-          <w:sz w:val="18"/>
-          <w:szCs w:val="18"/>
-        </w:rPr>
-        <w:t>aks</w:t>
-      </w:r>
-      <w:proofErr w:type="spellEnd"/>
-      <w:r>
-        <w:rPr>
-          <w:rFonts w:ascii="Consolas" w:eastAsia="Times New Roman" w:hAnsi="Consolas" w:cs="Times New Roman"/>
-          <w:color w:val="000000"/>
-          <w:sz w:val="18"/>
-          <w:szCs w:val="18"/>
-        </w:rPr>
-        <w:t xml:space="preserve"> get-credentials --resource-group $</w:t>
-      </w:r>
-      <w:proofErr w:type="spellStart"/>
-      <w:r>
-        <w:rPr>
-          <w:rFonts w:ascii="Consolas" w:eastAsia="Times New Roman" w:hAnsi="Consolas" w:cs="Times New Roman"/>
-          <w:color w:val="000000"/>
-          <w:sz w:val="18"/>
-          <w:szCs w:val="18"/>
-        </w:rPr>
-        <w:t>monitoringWorkShopName</w:t>
-      </w:r>
-      <w:proofErr w:type="spellEnd"/>
+      <w:r>
+        <w:rPr>
+          <w:rFonts w:ascii="Consolas" w:eastAsia="Times New Roman" w:hAnsi="Consolas" w:cs="Times New Roman"/>
+          <w:color w:val="000000"/>
+          <w:sz w:val="18"/>
+          <w:szCs w:val="18"/>
+        </w:rPr>
+        <w:t>–</w:t>
+      </w:r>
+      <w:r>
+        <w:rPr>
+          <w:rFonts w:ascii="Consolas" w:eastAsia="Times New Roman" w:hAnsi="Consolas" w:cs="Times New Roman"/>
+          <w:color w:val="000000"/>
+          <w:sz w:val="18"/>
+          <w:szCs w:val="18"/>
+        </w:rPr>
+        <w:t>name</w:t>
+      </w:r>
+      <w:r>
+        <w:rPr>
+          <w:rFonts w:ascii="Consolas" w:eastAsia="Times New Roman" w:hAnsi="Consolas" w:cs="Times New Roman"/>
+          <w:color w:val="000000"/>
+          <w:sz w:val="18"/>
+          <w:szCs w:val="18"/>
+        </w:rPr>
+        <w:t xml:space="preserve"> </w:t>
+      </w:r>
+      <w:r>
+        <w:rPr>
+          <w:rFonts w:ascii="Consolas" w:eastAsia="Times New Roman" w:hAnsi="Consolas" w:cs="Times New Roman"/>
+          <w:color w:val="000000"/>
+          <w:sz w:val="18"/>
+          <w:szCs w:val="18"/>
+        </w:rPr>
+        <w:t>$monitoringWorkShopName</w:t>
+      </w:r>
       <w:r>
         <w:rPr>
           <w:rFonts w:ascii="Consolas" w:eastAsia="Times New Roman" w:hAnsi="Consolas" w:cs="Times New Roman"/>
@@ -5709,81 +4470,7 @@
           <w:sz w:val="18"/>
           <w:szCs w:val="18"/>
         </w:rPr>
-        <w:t>"-AKS"</w:t>
-      </w:r>
-      <w:r>
-        <w:rPr>
-          <w:rFonts w:ascii="Consolas" w:eastAsia="Times New Roman" w:hAnsi="Consolas" w:cs="Times New Roman"/>
-          <w:color w:val="000000"/>
-          <w:sz w:val="18"/>
-          <w:szCs w:val="18"/>
-        </w:rPr>
-        <w:t xml:space="preserve"> </w:t>
-      </w:r>
-      <w:r>
-        <w:rPr>
-          <w:rFonts w:ascii="Consolas" w:eastAsia="Times New Roman" w:hAnsi="Consolas" w:cs="Times New Roman"/>
-          <w:color w:val="000000"/>
-          <w:sz w:val="18"/>
-          <w:szCs w:val="18"/>
-        </w:rPr>
-        <w:t>–</w:t>
-      </w:r>
-      <w:r>
-        <w:rPr>
-          <w:rFonts w:ascii="Consolas" w:eastAsia="Times New Roman" w:hAnsi="Consolas" w:cs="Times New Roman"/>
-          <w:color w:val="000000"/>
-          <w:sz w:val="18"/>
-          <w:szCs w:val="18"/>
-        </w:rPr>
-        <w:t>name</w:t>
-      </w:r>
-      <w:r>
-        <w:rPr>
-          <w:rFonts w:ascii="Consolas" w:eastAsia="Times New Roman" w:hAnsi="Consolas" w:cs="Times New Roman"/>
-          <w:color w:val="000000"/>
-          <w:sz w:val="18"/>
-          <w:szCs w:val="18"/>
-        </w:rPr>
-        <w:t xml:space="preserve"> </w:t>
-      </w:r>
-      <w:r>
-        <w:rPr>
-          <w:rFonts w:ascii="Consolas" w:eastAsia="Times New Roman" w:hAnsi="Consolas" w:cs="Times New Roman"/>
-          <w:color w:val="000000"/>
-          <w:sz w:val="18"/>
-          <w:szCs w:val="18"/>
-        </w:rPr>
-        <w:t>$</w:t>
-      </w:r>
-      <w:proofErr w:type="spellStart"/>
-      <w:r>
-        <w:rPr>
-          <w:rFonts w:ascii="Consolas" w:eastAsia="Times New Roman" w:hAnsi="Consolas" w:cs="Times New Roman"/>
-          <w:color w:val="000000"/>
-          <w:sz w:val="18"/>
-          <w:szCs w:val="18"/>
-        </w:rPr>
-        <w:t>monitoringWorkShopName</w:t>
-      </w:r>
-      <w:r>
-        <w:rPr>
-          <w:rFonts w:ascii="Consolas" w:eastAsia="Times New Roman" w:hAnsi="Consolas" w:cs="Times New Roman"/>
-          <w:color w:val="A31515"/>
-          <w:sz w:val="18"/>
-          <w:szCs w:val="18"/>
-        </w:rPr>
-        <w:t>"aksdemo</w:t>
-      </w:r>
-      <w:proofErr w:type="spellEnd"/>
-      <w:r>
-        <w:rPr>
-          <w:rFonts w:ascii="Consolas" w:eastAsia="Times New Roman" w:hAnsi="Consolas" w:cs="Times New Roman"/>
-          <w:color w:val="A31515"/>
-          <w:sz w:val="18"/>
-          <w:szCs w:val="18"/>
-        </w:rPr>
-        <w:t>"</w:t>
+        <w:t>"aksdemo"</w:t>
       </w:r>
     </w:p>
     <w:p>
@@ -5818,25 +4505,14 @@
           <w:szCs w:val="18"/>
         </w:rPr>
       </w:pPr>
-      <w:proofErr w:type="spellStart"/>
-      <w:r>
-        <w:rPr>
-          <w:rFonts w:ascii="Consolas" w:eastAsia="Times New Roman" w:hAnsi="Consolas" w:cs="Times New Roman"/>
-          <w:color w:val="000000"/>
-          <w:sz w:val="18"/>
-          <w:szCs w:val="18"/>
-        </w:rPr>
-        <w:t>kubectl</w:t>
-      </w:r>
-      <w:proofErr w:type="spellEnd"/>
-      <w:r>
-        <w:rPr>
-          <w:rFonts w:ascii="Consolas" w:eastAsia="Times New Roman" w:hAnsi="Consolas" w:cs="Times New Roman"/>
-          <w:color w:val="000000"/>
-          <w:sz w:val="18"/>
-          <w:szCs w:val="18"/>
-        </w:rPr>
-        <w:t xml:space="preserve"> get nodes</w:t>
+      <w:r>
+        <w:rPr>
+          <w:rFonts w:ascii="Consolas" w:eastAsia="Times New Roman" w:hAnsi="Consolas" w:cs="Times New Roman"/>
+          <w:color w:val="000000"/>
+          <w:sz w:val="18"/>
+          <w:szCs w:val="18"/>
+        </w:rPr>
+        <w:t>kubectl get nodes</w:t>
       </w:r>
     </w:p>
     <w:p>
@@ -5871,37 +4547,15 @@
           <w:szCs w:val="18"/>
         </w:rPr>
       </w:pPr>
-      <w:proofErr w:type="spellStart"/>
-      <w:r>
-        <w:rPr>
-          <w:rFonts w:ascii="Consolas" w:eastAsia="Times New Roman" w:hAnsi="Consolas" w:cs="Times New Roman"/>
-          <w:color w:val="000000"/>
-          <w:sz w:val="18"/>
-          <w:szCs w:val="18"/>
-        </w:rPr>
-        <w:t>kubectl</w:t>
-      </w:r>
-      <w:proofErr w:type="spellEnd"/>
-      <w:r>
-        <w:rPr>
-          <w:rFonts w:ascii="Consolas" w:eastAsia="Times New Roman" w:hAnsi="Consolas" w:cs="Times New Roman"/>
-          <w:color w:val="000000"/>
-          <w:sz w:val="18"/>
-          <w:szCs w:val="18"/>
-        </w:rPr>
-        <w:t xml:space="preserve"> create -f </w:t>
-      </w:r>
-      <w:proofErr w:type="spellStart"/>
-      <w:r>
-        <w:rPr>
-          <w:rFonts w:ascii="Consolas" w:eastAsia="Times New Roman" w:hAnsi="Consolas" w:cs="Times New Roman"/>
-          <w:color w:val="000000"/>
-          <w:sz w:val="18"/>
-          <w:szCs w:val="18"/>
-        </w:rPr>
-        <w:t>LogReaderRBAC.yaml</w:t>
-      </w:r>
-      <w:proofErr w:type="spellEnd"/>
+      <w:r>
+        <w:rPr>
+          <w:rFonts w:ascii="Consolas" w:eastAsia="Times New Roman" w:hAnsi="Consolas" w:cs="Times New Roman"/>
+          <w:color w:val="000000"/>
+          <w:sz w:val="18"/>
+          <w:szCs w:val="18"/>
+        </w:rPr>
+        <w:t>kubectl create -f LogReaderRBAC.yaml</w:t>
+      </w:r>
     </w:p>
     <w:p>
       <w:pPr>
@@ -5957,47 +4611,11 @@
           <w:rFonts w:ascii="Consolas" w:hAnsi="Consolas"/>
         </w:rPr>
       </w:pPr>
-      <w:proofErr w:type="spellStart"/>
       <w:r>
         <w:rPr>
           <w:rFonts w:ascii="Consolas" w:hAnsi="Consolas"/>
         </w:rPr>
-        <w:t>mkdir</w:t>
-      </w:r>
-      <w:proofErr w:type="spellEnd"/>
-      <w:r>
-        <w:rPr>
-          <w:rFonts w:ascii="Consolas" w:hAnsi="Consolas"/>
-        </w:rPr>
-        <w:t xml:space="preserve"> ~/</w:t>
-      </w:r>
-      <w:proofErr w:type="spellStart"/>
-      <w:r>
-        <w:rPr>
-          <w:rFonts w:ascii="Consolas" w:hAnsi="Consolas"/>
-        </w:rPr>
-        <w:t>clouddrive</w:t>
-      </w:r>
-      <w:proofErr w:type="spellEnd"/>
-      <w:r>
-        <w:rPr>
-          <w:rFonts w:ascii="Consolas" w:hAnsi="Consolas"/>
-        </w:rPr>
-        <w:t>/source/</w:t>
-      </w:r>
-      <w:proofErr w:type="spellStart"/>
-      <w:r>
-        <w:rPr>
-          <w:rFonts w:ascii="Consolas" w:hAnsi="Consolas"/>
-        </w:rPr>
-        <w:t>ReadyAzureMonitoringWorkshop</w:t>
-      </w:r>
-      <w:proofErr w:type="spellEnd"/>
-      <w:r>
-        <w:rPr>
-          <w:rFonts w:ascii="Consolas" w:hAnsi="Consolas"/>
-        </w:rPr>
-        <w:t xml:space="preserve"> -p</w:t>
+        <w:t>mkdir ~/clouddrive/source/ReadyAzureMonitoringWorkshop -p</w:t>
       </w:r>
     </w:p>
     <w:p>
@@ -6018,30 +4636,8 @@
         <w:rPr>
           <w:rFonts w:ascii="Consolas" w:hAnsi="Consolas"/>
         </w:rPr>
-        <w:t>~/</w:t>
-      </w:r>
-      <w:proofErr w:type="spellStart"/>
-      <w:r>
-        <w:rPr>
-          <w:rFonts w:ascii="Consolas" w:hAnsi="Consolas"/>
-        </w:rPr>
-        <w:t>clouddrive</w:t>
-      </w:r>
-      <w:proofErr w:type="spellEnd"/>
-      <w:r>
-        <w:rPr>
-          <w:rFonts w:ascii="Consolas" w:hAnsi="Consolas"/>
-        </w:rPr>
-        <w:t>/source/</w:t>
-      </w:r>
-      <w:proofErr w:type="spellStart"/>
-      <w:r>
-        <w:rPr>
-          <w:rFonts w:ascii="Consolas" w:hAnsi="Consolas"/>
-        </w:rPr>
-        <w:t>ReadyAzureMonitoringWorkshop</w:t>
-      </w:r>
-      <w:proofErr w:type="spellEnd"/>
+        <w:t>~/clouddrive/source/ReadyAzureMonitoringWorkshop</w:t>
+      </w:r>
     </w:p>
     <w:p>
       <w:pPr>
@@ -6066,14 +4662,12 @@
           <w:rFonts w:ascii="Consolas" w:hAnsi="Consolas"/>
         </w:rPr>
       </w:pPr>
-      <w:proofErr w:type="gramStart"/>
       <w:r>
         <w:rPr>
           <w:rFonts w:ascii="Consolas" w:hAnsi="Consolas"/>
         </w:rPr>
         <w:t>code .</w:t>
       </w:r>
-      <w:proofErr w:type="gramEnd"/>
     </w:p>
     <w:p>
       <w:pPr>
@@ -6199,25 +4793,7 @@
           <w:sz w:val="22"/>
           <w:szCs w:val="22"/>
         </w:rPr>
-        <w:t xml:space="preserve">in the Outputs section copy the </w:t>
-      </w:r>
-      <w:proofErr w:type="spellStart"/>
-      <w:r>
-        <w:rPr>
-          <w:rFonts w:asciiTheme="minorHAnsi" w:hAnsiTheme="minorHAnsi" w:cstheme="minorHAnsi"/>
-          <w:sz w:val="22"/>
-          <w:szCs w:val="22"/>
-        </w:rPr>
-        <w:t>scaleSetPIPDNSname</w:t>
-      </w:r>
-      <w:proofErr w:type="spellEnd"/>
-      <w:r>
-        <w:rPr>
-          <w:rFonts w:asciiTheme="minorHAnsi" w:hAnsiTheme="minorHAnsi" w:cstheme="minorHAnsi"/>
-          <w:sz w:val="22"/>
-          <w:szCs w:val="22"/>
-        </w:rPr>
-        <w:t xml:space="preserve"> and paste it in your browser.</w:t>
+        <w:t>in the Outputs section copy the scaleSetPIPDNSname and paste it in your browser.</w:t>
       </w:r>
       <w:r>
         <w:rPr>
@@ -6329,25 +4905,7 @@
           <w:sz w:val="22"/>
           <w:szCs w:val="22"/>
         </w:rPr>
-        <w:t>Copy the DNS Name from the &lt;5-char initials&gt;</w:t>
-      </w:r>
-      <w:proofErr w:type="spellStart"/>
-      <w:r>
-        <w:rPr>
-          <w:rFonts w:asciiTheme="minorHAnsi" w:hAnsiTheme="minorHAnsi" w:cstheme="minorHAnsi"/>
-          <w:sz w:val="22"/>
-          <w:szCs w:val="22"/>
-        </w:rPr>
-        <w:t>webscalePIP</w:t>
-      </w:r>
-      <w:proofErr w:type="spellEnd"/>
-      <w:r>
-        <w:rPr>
-          <w:rFonts w:asciiTheme="minorHAnsi" w:hAnsiTheme="minorHAnsi" w:cstheme="minorHAnsi"/>
-          <w:sz w:val="22"/>
-          <w:szCs w:val="22"/>
-        </w:rPr>
-        <w:t xml:space="preserve"> resource in the Azure Portal</w:t>
+        <w:t>Copy the DNS Name from the &lt;5-char initials&gt;webscalePIP resource in the Azure Portal</w:t>
       </w:r>
       <w:r>
         <w:rPr>
@@ -6433,16 +4991,7 @@
           <w:sz w:val="22"/>
           <w:szCs w:val="22"/>
         </w:rPr>
-        <w:t xml:space="preserve">You should render the </w:t>
-      </w:r>
-      <w:proofErr w:type="spellStart"/>
-      <w:r>
-        <w:rPr>
-          <w:rFonts w:asciiTheme="minorHAnsi" w:hAnsiTheme="minorHAnsi" w:cstheme="minorHAnsi"/>
-          <w:sz w:val="22"/>
-          <w:szCs w:val="22"/>
-        </w:rPr>
-        <w:t>eShop</w:t>
+        <w:t>You should render the eShop</w:t>
       </w:r>
       <w:r>
         <w:rPr>
@@ -6452,7 +5001,6 @@
         </w:rPr>
         <w:t>OnWeb</w:t>
       </w:r>
-      <w:proofErr w:type="spellEnd"/>
       <w:r>
         <w:rPr>
           <w:rFonts w:asciiTheme="minorHAnsi" w:hAnsiTheme="minorHAnsi" w:cstheme="minorHAnsi"/>
@@ -6886,25 +5434,7 @@
           <w:szCs w:val="22"/>
         </w:rPr>
         <w:lastRenderedPageBreak/>
-        <w:t xml:space="preserve">Workaround 2: From the Azure Portal uninstall the </w:t>
-      </w:r>
-      <w:proofErr w:type="spellStart"/>
-      <w:r>
-        <w:rPr>
-          <w:rFonts w:asciiTheme="minorHAnsi" w:hAnsiTheme="minorHAnsi" w:cstheme="minorHAnsi"/>
-          <w:sz w:val="22"/>
-          <w:szCs w:val="22"/>
-        </w:rPr>
-        <w:t>CustomScriptExtension</w:t>
-      </w:r>
-      <w:proofErr w:type="spellEnd"/>
-      <w:r>
-        <w:rPr>
-          <w:rFonts w:asciiTheme="minorHAnsi" w:hAnsiTheme="minorHAnsi" w:cstheme="minorHAnsi"/>
-          <w:sz w:val="22"/>
-          <w:szCs w:val="22"/>
-        </w:rPr>
-        <w:t xml:space="preserve"> (which will fail your deployment).</w:t>
+        <w:t>Workaround 2: From the Azure Portal uninstall the CustomScriptExtension (which will fail your deployment).</w:t>
       </w:r>
       <w:r>
         <w:rPr>
@@ -9025,7 +7555,7 @@
 </file>
 
 <file path=customXml/itemProps1.xml><?xml version="1.0" encoding="utf-8"?>
-<ds:datastoreItem xmlns:ds="http://schemas.openxmlformats.org/officeDocument/2006/customXml" ds:itemID="{0966ED69-885E-492E-A03E-AB74B2D5FDF9}">
+<ds:datastoreItem xmlns:ds="http://schemas.openxmlformats.org/officeDocument/2006/customXml" ds:itemID="{93EDC0D5-0C12-4AE4-842D-44E39E5C4B3F}">
   <ds:schemaRefs>
     <ds:schemaRef ds:uri="http://schemas.openxmlformats.org/officeDocument/2006/bibliography"/>
   </ds:schemaRefs>

</xml_diff>

<commit_message>
Updated to support dotnet 3.1.0 and fix up some instructions
</commit_message>
<xml_diff>
--- a/Student/Guides/Deployment Setup Guide.docx
+++ b/Student/Guides/Deployment Setup Guide.docx
@@ -1,6 +1,6 @@
 
 <file path=word/document.xml><?xml version="1.0" encoding="utf-8"?>
-<w:document xmlns:wpc="http://schemas.microsoft.com/office/word/2010/wordprocessingCanvas" xmlns:cx="http://schemas.microsoft.com/office/drawing/2014/chartex" xmlns:cx1="http://schemas.microsoft.com/office/drawing/2015/9/8/chartex" xmlns:cx2="http://schemas.microsoft.com/office/drawing/2015/10/21/chartex" xmlns:cx3="http://schemas.microsoft.com/office/drawing/2016/5/9/chartex" xmlns:cx4="http://schemas.microsoft.com/office/drawing/2016/5/10/chartex" xmlns:cx5="http://schemas.microsoft.com/office/drawing/2016/5/11/chartex" xmlns:cx6="http://schemas.microsoft.com/office/drawing/2016/5/12/chartex" xmlns:cx7="http://schemas.microsoft.com/office/drawing/2016/5/13/chartex" xmlns:cx8="http://schemas.microsoft.com/office/drawing/2016/5/14/chartex" xmlns:mc="http://schemas.openxmlformats.org/markup-compatibility/2006" xmlns:aink="http://schemas.microsoft.com/office/drawing/2016/ink" xmlns:am3d="http://schemas.microsoft.com/office/drawing/2017/model3d" xmlns:o="urn:schemas-microsoft-com:office:office" xmlns:r="http://schemas.openxmlformats.org/officeDocument/2006/relationships" xmlns:m="http://schemas.openxmlformats.org/officeDocument/2006/math" xmlns:v="urn:schemas-microsoft-com:vml" xmlns:wp14="http://schemas.microsoft.com/office/word/2010/wordprocessingDrawing" xmlns:wp="http://schemas.openxmlformats.org/drawingml/2006/wordprocessingDrawing" xmlns:w10="urn:schemas-microsoft-com:office:word" xmlns:w="http://schemas.openxmlformats.org/wordprocessingml/2006/main" xmlns:w14="http://schemas.microsoft.com/office/word/2010/wordml" xmlns:w15="http://schemas.microsoft.com/office/word/2012/wordml" xmlns:w16cid="http://schemas.microsoft.com/office/word/2016/wordml/cid" xmlns:w16se="http://schemas.microsoft.com/office/word/2015/wordml/symex" xmlns:wpg="http://schemas.microsoft.com/office/word/2010/wordprocessingGroup" xmlns:wpi="http://schemas.microsoft.com/office/word/2010/wordprocessingInk" xmlns:wne="http://schemas.microsoft.com/office/word/2006/wordml" xmlns:wps="http://schemas.microsoft.com/office/word/2010/wordprocessingShape" mc:Ignorable="w14 w15 w16se w16cid wp14">
+<w:document xmlns:wpc="http://schemas.microsoft.com/office/word/2010/wordprocessingCanvas" xmlns:cx="http://schemas.microsoft.com/office/drawing/2014/chartex" xmlns:cx1="http://schemas.microsoft.com/office/drawing/2015/9/8/chartex" xmlns:cx2="http://schemas.microsoft.com/office/drawing/2015/10/21/chartex" xmlns:cx3="http://schemas.microsoft.com/office/drawing/2016/5/9/chartex" xmlns:cx4="http://schemas.microsoft.com/office/drawing/2016/5/10/chartex" xmlns:cx5="http://schemas.microsoft.com/office/drawing/2016/5/11/chartex" xmlns:cx6="http://schemas.microsoft.com/office/drawing/2016/5/12/chartex" xmlns:cx7="http://schemas.microsoft.com/office/drawing/2016/5/13/chartex" xmlns:cx8="http://schemas.microsoft.com/office/drawing/2016/5/14/chartex" xmlns:mc="http://schemas.openxmlformats.org/markup-compatibility/2006" xmlns:aink="http://schemas.microsoft.com/office/drawing/2016/ink" xmlns:am3d="http://schemas.microsoft.com/office/drawing/2017/model3d" xmlns:o="urn:schemas-microsoft-com:office:office" xmlns:r="http://schemas.openxmlformats.org/officeDocument/2006/relationships" xmlns:m="http://schemas.openxmlformats.org/officeDocument/2006/math" xmlns:v="urn:schemas-microsoft-com:vml" xmlns:wp14="http://schemas.microsoft.com/office/word/2010/wordprocessingDrawing" xmlns:wp="http://schemas.openxmlformats.org/drawingml/2006/wordprocessingDrawing" xmlns:w10="urn:schemas-microsoft-com:office:word" xmlns:w="http://schemas.openxmlformats.org/wordprocessingml/2006/main" xmlns:w14="http://schemas.microsoft.com/office/word/2010/wordml" xmlns:w15="http://schemas.microsoft.com/office/word/2012/wordml" xmlns:w16cex="http://schemas.microsoft.com/office/word/2018/wordml/cex" xmlns:w16cid="http://schemas.microsoft.com/office/word/2016/wordml/cid" xmlns:w16="http://schemas.microsoft.com/office/word/2018/wordml" xmlns:w16se="http://schemas.microsoft.com/office/word/2015/wordml/symex" xmlns:wpg="http://schemas.microsoft.com/office/word/2010/wordprocessingGroup" xmlns:wpi="http://schemas.microsoft.com/office/word/2010/wordprocessingInk" xmlns:wne="http://schemas.microsoft.com/office/word/2006/wordml" xmlns:wps="http://schemas.microsoft.com/office/word/2010/wordprocessingShape" mc:Ignorable="w14 w15 w16se w16cid w16 w16cex wp14">
   <w:body>
     <w:p>
       <w:pPr>
@@ -38,7 +38,7 @@
         <w:t>.</w:t>
       </w:r>
       <w:r>
-        <w:t>0</w:t>
+        <w:t>1</w:t>
       </w:r>
     </w:p>
     <w:p>
@@ -1084,8 +1084,39 @@
           <w:szCs w:val="21"/>
           <w:lang w:bidi="sa-IN"/>
         </w:rPr>
-        <w:t>declare monitoringWorkShopName="yourinitials</w:t>
-      </w:r>
+        <w:t xml:space="preserve">declare </w:t>
+      </w:r>
+      <w:proofErr w:type="spellStart"/>
+      <w:r>
+        <w:rPr>
+          <w:rFonts w:ascii="Consolas" w:eastAsia="Times New Roman" w:hAnsi="Consolas" w:cs="Times New Roman"/>
+          <w:sz w:val="21"/>
+          <w:szCs w:val="21"/>
+          <w:lang w:bidi="sa-IN"/>
+        </w:rPr>
+        <w:t>monitoringWorkShopName</w:t>
+      </w:r>
+      <w:proofErr w:type="spellEnd"/>
+      <w:r>
+        <w:rPr>
+          <w:rFonts w:ascii="Consolas" w:eastAsia="Times New Roman" w:hAnsi="Consolas" w:cs="Times New Roman"/>
+          <w:sz w:val="21"/>
+          <w:szCs w:val="21"/>
+          <w:lang w:bidi="sa-IN"/>
+        </w:rPr>
+        <w:t>="</w:t>
+      </w:r>
+      <w:proofErr w:type="spellStart"/>
+      <w:r>
+        <w:rPr>
+          <w:rFonts w:ascii="Consolas" w:eastAsia="Times New Roman" w:hAnsi="Consolas" w:cs="Times New Roman"/>
+          <w:sz w:val="21"/>
+          <w:szCs w:val="21"/>
+          <w:lang w:bidi="sa-IN"/>
+        </w:rPr>
+        <w:t>yourinitials</w:t>
+      </w:r>
+      <w:proofErr w:type="spellEnd"/>
       <w:r>
         <w:rPr>
           <w:rFonts w:ascii="Consolas" w:eastAsia="Times New Roman" w:hAnsi="Consolas" w:cs="Times New Roman"/>
@@ -1130,6 +1161,7 @@
         <w:t xml:space="preserve">Do not execute the script yet. We need to edit the </w:t>
       </w:r>
       <w:hyperlink r:id="rId18" w:tooltip="azuredeploy.parameters.json" w:history="1">
+        <w:proofErr w:type="spellStart"/>
         <w:r>
           <w:rPr>
             <w:rStyle w:val="Hyperlink"/>
@@ -1141,6 +1173,7 @@
           </w:rPr>
           <w:t>azuredeploy.parameters.json</w:t>
         </w:r>
+        <w:proofErr w:type="spellEnd"/>
       </w:hyperlink>
     </w:p>
     <w:p>
@@ -1196,8 +1229,13 @@
         <w:pStyle w:val="Heading1"/>
       </w:pPr>
       <w:bookmarkStart w:id="2" w:name="_Toc12285776"/>
-      <w:r>
-        <w:t xml:space="preserve">eShopOnWeb </w:t>
+      <w:proofErr w:type="spellStart"/>
+      <w:r>
+        <w:t>eShopOnWeb</w:t>
+      </w:r>
+      <w:proofErr w:type="spellEnd"/>
+      <w:r>
+        <w:t xml:space="preserve"> </w:t>
       </w:r>
       <w:r>
         <w:t>Deployment Steps</w:t>
@@ -1307,7 +1345,15 @@
         <w:t xml:space="preserve"> so we need this to be consistent and to follow the rules.  </w:t>
       </w:r>
       <w:r>
-        <w:t xml:space="preserve">Update the other variables (we will be using throughout the remainder of the deployment).  Make sure the path you set for the sshkey exists.  </w:t>
+        <w:t xml:space="preserve">Update the other variables (we will be using throughout the remainder of the deployment).  Make sure the path you set for the </w:t>
+      </w:r>
+      <w:proofErr w:type="spellStart"/>
+      <w:r>
+        <w:t>sshkey</w:t>
+      </w:r>
+      <w:proofErr w:type="spellEnd"/>
+      <w:r>
+        <w:t xml:space="preserve"> exists.  </w:t>
       </w:r>
       <w:r>
         <w:br/>
@@ -1356,7 +1402,15 @@
         <w:t xml:space="preserve"> </w:t>
       </w:r>
       <w:r>
-        <w:t>declare monitoringWorkShopName="</w:t>
+        <w:t xml:space="preserve">declare </w:t>
+      </w:r>
+      <w:proofErr w:type="spellStart"/>
+      <w:r>
+        <w:t>monitoringWorkShopName</w:t>
+      </w:r>
+      <w:proofErr w:type="spellEnd"/>
+      <w:r>
+        <w:t>="</w:t>
       </w:r>
       <w:r>
         <w:t>rjk99</w:t>
@@ -1414,6 +1468,7 @@
       <w:r>
         <w:t xml:space="preserve"> session run </w:t>
       </w:r>
+      <w:proofErr w:type="spellStart"/>
       <w:r>
         <w:rPr>
           <w:rStyle w:val="hljs-keyword"/>
@@ -1425,6 +1480,7 @@
         </w:rPr>
         <w:t>az</w:t>
       </w:r>
+      <w:proofErr w:type="spellEnd"/>
       <w:r>
         <w:rPr>
           <w:rFonts w:ascii="Consolas" w:hAnsi="Consolas"/>
@@ -1483,14 +1539,45 @@
           <w:szCs w:val="18"/>
         </w:rPr>
       </w:pPr>
-      <w:r>
-        <w:rPr>
-          <w:rFonts w:ascii="Consolas" w:eastAsia="Times New Roman" w:hAnsi="Consolas" w:cs="Times New Roman"/>
-          <w:color w:val="000000"/>
-          <w:sz w:val="18"/>
-          <w:szCs w:val="18"/>
-        </w:rPr>
-        <w:t>az group create --name $monitoringWorkShopName -l $location</w:t>
+      <w:proofErr w:type="spellStart"/>
+      <w:r>
+        <w:rPr>
+          <w:rFonts w:ascii="Consolas" w:eastAsia="Times New Roman" w:hAnsi="Consolas" w:cs="Times New Roman"/>
+          <w:color w:val="000000"/>
+          <w:sz w:val="18"/>
+          <w:szCs w:val="18"/>
+        </w:rPr>
+        <w:t>az</w:t>
+      </w:r>
+      <w:proofErr w:type="spellEnd"/>
+      <w:r>
+        <w:rPr>
+          <w:rFonts w:ascii="Consolas" w:eastAsia="Times New Roman" w:hAnsi="Consolas" w:cs="Times New Roman"/>
+          <w:color w:val="000000"/>
+          <w:sz w:val="18"/>
+          <w:szCs w:val="18"/>
+        </w:rPr>
+        <w:t xml:space="preserve"> group create --name $</w:t>
+      </w:r>
+      <w:proofErr w:type="spellStart"/>
+      <w:r>
+        <w:rPr>
+          <w:rFonts w:ascii="Consolas" w:eastAsia="Times New Roman" w:hAnsi="Consolas" w:cs="Times New Roman"/>
+          <w:color w:val="000000"/>
+          <w:sz w:val="18"/>
+          <w:szCs w:val="18"/>
+        </w:rPr>
+        <w:t>monitoringWorkShopName</w:t>
+      </w:r>
+      <w:proofErr w:type="spellEnd"/>
+      <w:r>
+        <w:rPr>
+          <w:rFonts w:ascii="Consolas" w:eastAsia="Times New Roman" w:hAnsi="Consolas" w:cs="Times New Roman"/>
+          <w:color w:val="000000"/>
+          <w:sz w:val="18"/>
+          <w:szCs w:val="18"/>
+        </w:rPr>
+        <w:t xml:space="preserve"> -l $location</w:t>
       </w:r>
     </w:p>
     <w:p>
@@ -1503,7 +1590,6 @@
       <w:r>
         <w:br/>
       </w:r>
-      <w:bookmarkStart w:id="3" w:name="_GoBack"/>
       <w:r>
         <w:rPr>
           <w:noProof/>
@@ -1544,7 +1630,6 @@
           </wp:inline>
         </w:drawing>
       </w:r>
-      <w:bookmarkEnd w:id="3"/>
     </w:p>
     <w:p>
       <w:pPr>
@@ -1586,7 +1671,15 @@
         <w:t xml:space="preserve"> to store the password used for creating each of the VMs and to access the database that is deployed.  Remember we never hardcode passwords in ARM templates or PowerShell Scripts</w:t>
       </w:r>
       <w:r>
-        <w:t>.  Do not use a $ in your password as it messes up our open source HammerDB software.</w:t>
+        <w:t xml:space="preserve">.  Do not use a $ in your password as it messes up our open source </w:t>
+      </w:r>
+      <w:proofErr w:type="spellStart"/>
+      <w:r>
+        <w:t>HammerDB</w:t>
+      </w:r>
+      <w:proofErr w:type="spellEnd"/>
+      <w:r>
+        <w:t xml:space="preserve"> software.</w:t>
       </w:r>
       <w:r>
         <w:br/>
@@ -1619,7 +1712,27 @@
           <w:sz w:val="18"/>
           <w:szCs w:val="18"/>
         </w:rPr>
-        <w:t xml:space="preserve"> monitoringWorkShopVaultName=</w:t>
+        <w:t xml:space="preserve"> </w:t>
+      </w:r>
+      <w:proofErr w:type="spellStart"/>
+      <w:r>
+        <w:rPr>
+          <w:rFonts w:ascii="Consolas" w:eastAsia="Times New Roman" w:hAnsi="Consolas" w:cs="Times New Roman"/>
+          <w:color w:val="000000"/>
+          <w:sz w:val="18"/>
+          <w:szCs w:val="18"/>
+        </w:rPr>
+        <w:t>monitoringWorkShopVaultName</w:t>
+      </w:r>
+      <w:proofErr w:type="spellEnd"/>
+      <w:r>
+        <w:rPr>
+          <w:rFonts w:ascii="Consolas" w:eastAsia="Times New Roman" w:hAnsi="Consolas" w:cs="Times New Roman"/>
+          <w:color w:val="000000"/>
+          <w:sz w:val="18"/>
+          <w:szCs w:val="18"/>
+        </w:rPr>
+        <w:t>=</w:t>
       </w:r>
       <w:r>
         <w:rPr>
@@ -1628,7 +1741,27 @@
           <w:sz w:val="18"/>
           <w:szCs w:val="18"/>
         </w:rPr>
-        <w:t>$(echo $monitoringWorkShopName"MonWorkshopVault")</w:t>
+        <w:t>$(echo $</w:t>
+      </w:r>
+      <w:proofErr w:type="spellStart"/>
+      <w:r>
+        <w:rPr>
+          <w:rFonts w:ascii="Consolas" w:eastAsia="Times New Roman" w:hAnsi="Consolas" w:cs="Times New Roman"/>
+          <w:color w:val="A31515"/>
+          <w:sz w:val="18"/>
+          <w:szCs w:val="18"/>
+        </w:rPr>
+        <w:t>monitoringWorkShopName"MonWorkshopVault</w:t>
+      </w:r>
+      <w:proofErr w:type="spellEnd"/>
+      <w:r>
+        <w:rPr>
+          <w:rFonts w:ascii="Consolas" w:eastAsia="Times New Roman" w:hAnsi="Consolas" w:cs="Times New Roman"/>
+          <w:color w:val="A31515"/>
+          <w:sz w:val="18"/>
+          <w:szCs w:val="18"/>
+        </w:rPr>
+        <w:t>")</w:t>
       </w:r>
     </w:p>
     <w:p>
@@ -1642,14 +1775,85 @@
           <w:szCs w:val="18"/>
         </w:rPr>
       </w:pPr>
-      <w:r>
-        <w:rPr>
-          <w:rFonts w:ascii="Consolas" w:eastAsia="Times New Roman" w:hAnsi="Consolas" w:cs="Times New Roman"/>
-          <w:color w:val="000000"/>
-          <w:sz w:val="18"/>
-          <w:szCs w:val="18"/>
-        </w:rPr>
-        <w:t>az keyvault create --name $monitoringWorkShopVaultName -g $monitoringWorkShopName -l $location --enabled-for-template-deployment true</w:t>
+      <w:proofErr w:type="spellStart"/>
+      <w:r>
+        <w:rPr>
+          <w:rFonts w:ascii="Consolas" w:eastAsia="Times New Roman" w:hAnsi="Consolas" w:cs="Times New Roman"/>
+          <w:color w:val="000000"/>
+          <w:sz w:val="18"/>
+          <w:szCs w:val="18"/>
+        </w:rPr>
+        <w:t>az</w:t>
+      </w:r>
+      <w:proofErr w:type="spellEnd"/>
+      <w:r>
+        <w:rPr>
+          <w:rFonts w:ascii="Consolas" w:eastAsia="Times New Roman" w:hAnsi="Consolas" w:cs="Times New Roman"/>
+          <w:color w:val="000000"/>
+          <w:sz w:val="18"/>
+          <w:szCs w:val="18"/>
+        </w:rPr>
+        <w:t xml:space="preserve"> </w:t>
+      </w:r>
+      <w:proofErr w:type="spellStart"/>
+      <w:r>
+        <w:rPr>
+          <w:rFonts w:ascii="Consolas" w:eastAsia="Times New Roman" w:hAnsi="Consolas" w:cs="Times New Roman"/>
+          <w:color w:val="000000"/>
+          <w:sz w:val="18"/>
+          <w:szCs w:val="18"/>
+        </w:rPr>
+        <w:t>keyvault</w:t>
+      </w:r>
+      <w:proofErr w:type="spellEnd"/>
+      <w:r>
+        <w:rPr>
+          <w:rFonts w:ascii="Consolas" w:eastAsia="Times New Roman" w:hAnsi="Consolas" w:cs="Times New Roman"/>
+          <w:color w:val="000000"/>
+          <w:sz w:val="18"/>
+          <w:szCs w:val="18"/>
+        </w:rPr>
+        <w:t xml:space="preserve"> create --name $</w:t>
+      </w:r>
+      <w:proofErr w:type="spellStart"/>
+      <w:r>
+        <w:rPr>
+          <w:rFonts w:ascii="Consolas" w:eastAsia="Times New Roman" w:hAnsi="Consolas" w:cs="Times New Roman"/>
+          <w:color w:val="000000"/>
+          <w:sz w:val="18"/>
+          <w:szCs w:val="18"/>
+        </w:rPr>
+        <w:t>monitoringWorkShopVaultName</w:t>
+      </w:r>
+      <w:proofErr w:type="spellEnd"/>
+      <w:r>
+        <w:rPr>
+          <w:rFonts w:ascii="Consolas" w:eastAsia="Times New Roman" w:hAnsi="Consolas" w:cs="Times New Roman"/>
+          <w:color w:val="000000"/>
+          <w:sz w:val="18"/>
+          <w:szCs w:val="18"/>
+        </w:rPr>
+        <w:t xml:space="preserve"> -g $</w:t>
+      </w:r>
+      <w:proofErr w:type="spellStart"/>
+      <w:r>
+        <w:rPr>
+          <w:rFonts w:ascii="Consolas" w:eastAsia="Times New Roman" w:hAnsi="Consolas" w:cs="Times New Roman"/>
+          <w:color w:val="000000"/>
+          <w:sz w:val="18"/>
+          <w:szCs w:val="18"/>
+        </w:rPr>
+        <w:t>monitoringWorkShopName</w:t>
+      </w:r>
+      <w:proofErr w:type="spellEnd"/>
+      <w:r>
+        <w:rPr>
+          <w:rFonts w:ascii="Consolas" w:eastAsia="Times New Roman" w:hAnsi="Consolas" w:cs="Times New Roman"/>
+          <w:color w:val="000000"/>
+          <w:sz w:val="18"/>
+          <w:szCs w:val="18"/>
+        </w:rPr>
+        <w:t xml:space="preserve"> -l $location --enabled-for-template-deployment true</w:t>
       </w:r>
     </w:p>
     <w:p/>
@@ -1762,7 +1966,23 @@
         <w:pStyle w:val="IntenseQuote"/>
       </w:pPr>
       <w:r>
-        <w:t xml:space="preserve">Note: the above command works only in bash shell. It does not work in zsh. If you are using zsh or similar, please </w:t>
+        <w:t xml:space="preserve">Note: the above command works only in bash shell. It does not work in </w:t>
+      </w:r>
+      <w:proofErr w:type="spellStart"/>
+      <w:r>
+        <w:t>zsh</w:t>
+      </w:r>
+      <w:proofErr w:type="spellEnd"/>
+      <w:r>
+        <w:t xml:space="preserve">. If you are using </w:t>
+      </w:r>
+      <w:proofErr w:type="spellStart"/>
+      <w:r>
+        <w:t>zsh</w:t>
+      </w:r>
+      <w:proofErr w:type="spellEnd"/>
+      <w:r>
+        <w:t xml:space="preserve"> or similar, please </w:t>
       </w:r>
     </w:p>
     <w:p>
@@ -1960,13 +2180,23 @@
                 <w:szCs w:val="24"/>
               </w:rPr>
             </w:pPr>
+            <w:proofErr w:type="spellStart"/>
             <w:r>
               <w:rPr>
                 <w:rFonts w:ascii="Times New Roman" w:eastAsia="Times New Roman" w:hAnsi="Times New Roman" w:cs="Times New Roman"/>
                 <w:sz w:val="18"/>
                 <w:szCs w:val="24"/>
               </w:rPr>
-              <w:t>iloveyou!</w:t>
+              <w:t>iloveyou</w:t>
+            </w:r>
+            <w:proofErr w:type="spellEnd"/>
+            <w:r>
+              <w:rPr>
+                <w:rFonts w:ascii="Times New Roman" w:eastAsia="Times New Roman" w:hAnsi="Times New Roman" w:cs="Times New Roman"/>
+                <w:sz w:val="18"/>
+                <w:szCs w:val="24"/>
+              </w:rPr>
+              <w:t>!</w:t>
             </w:r>
           </w:p>
         </w:tc>
@@ -2184,24 +2414,76 @@
         <w:rPr>
           <w:color w:val="000000"/>
         </w:rPr>
-        <w:t>Then run the line that creates the secret in the Azure KeyVault</w:t>
-      </w:r>
-    </w:p>
-    <w:p>
-      <w:pPr>
-        <w:rPr>
-          <w:color w:val="000000"/>
-        </w:rPr>
-      </w:pPr>
+        <w:t xml:space="preserve">Then run the line that creates the secret in the Azure </w:t>
+      </w:r>
+      <w:proofErr w:type="spellStart"/>
+      <w:r>
+        <w:rPr>
+          <w:color w:val="000000"/>
+        </w:rPr>
+        <w:t>KeyVault</w:t>
+      </w:r>
+      <w:proofErr w:type="spellEnd"/>
+    </w:p>
+    <w:p>
+      <w:pPr>
+        <w:rPr>
+          <w:color w:val="000000"/>
+        </w:rPr>
+      </w:pPr>
+      <w:proofErr w:type="spellStart"/>
       <w:r>
         <w:rPr>
           <w:color w:val="000000"/>
         </w:rPr>
         <w:lastRenderedPageBreak/>
-        <w:t xml:space="preserve">az keyvault secret set --vault-name $monitoringWorkShopVaultName --name </w:t>
-      </w:r>
-      <w:r>
-        <w:t>'VMPassword'</w:t>
+        <w:t>az</w:t>
+      </w:r>
+      <w:proofErr w:type="spellEnd"/>
+      <w:r>
+        <w:rPr>
+          <w:color w:val="000000"/>
+        </w:rPr>
+        <w:t xml:space="preserve"> </w:t>
+      </w:r>
+      <w:proofErr w:type="spellStart"/>
+      <w:r>
+        <w:rPr>
+          <w:color w:val="000000"/>
+        </w:rPr>
+        <w:t>keyvault</w:t>
+      </w:r>
+      <w:proofErr w:type="spellEnd"/>
+      <w:r>
+        <w:rPr>
+          <w:color w:val="000000"/>
+        </w:rPr>
+        <w:t xml:space="preserve"> secret set --vault-name $</w:t>
+      </w:r>
+      <w:proofErr w:type="spellStart"/>
+      <w:r>
+        <w:rPr>
+          <w:color w:val="000000"/>
+        </w:rPr>
+        <w:t>monitoringWorkShopVaultName</w:t>
+      </w:r>
+      <w:proofErr w:type="spellEnd"/>
+      <w:r>
+        <w:rPr>
+          <w:color w:val="000000"/>
+        </w:rPr>
+        <w:t xml:space="preserve"> --name </w:t>
+      </w:r>
+      <w:r>
+        <w:t>'</w:t>
+      </w:r>
+      <w:proofErr w:type="spellStart"/>
+      <w:r>
+        <w:t>VMPassword</w:t>
+      </w:r>
+      <w:proofErr w:type="spellEnd"/>
+      <w:r>
+        <w:t>'</w:t>
       </w:r>
       <w:r>
         <w:rPr>
@@ -2257,7 +2539,27 @@
           <w:sz w:val="18"/>
           <w:szCs w:val="18"/>
         </w:rPr>
-        <w:t>#Step 5:create Azure AD service principal for AKS, this will return your password for the Service Principal account</w:t>
+        <w:t xml:space="preserve">#Step </w:t>
+      </w:r>
+      <w:proofErr w:type="gramStart"/>
+      <w:r>
+        <w:rPr>
+          <w:rFonts w:ascii="Consolas" w:eastAsia="Times New Roman" w:hAnsi="Consolas" w:cs="Times New Roman"/>
+          <w:color w:val="008000"/>
+          <w:sz w:val="18"/>
+          <w:szCs w:val="18"/>
+        </w:rPr>
+        <w:t>5:create</w:t>
+      </w:r>
+      <w:proofErr w:type="gramEnd"/>
+      <w:r>
+        <w:rPr>
+          <w:rFonts w:ascii="Consolas" w:eastAsia="Times New Roman" w:hAnsi="Consolas" w:cs="Times New Roman"/>
+          <w:color w:val="008000"/>
+          <w:sz w:val="18"/>
+          <w:szCs w:val="18"/>
+        </w:rPr>
+        <w:t xml:space="preserve"> Azure AD service principal for AKS, this will return your password for the Service Principal account</w:t>
       </w:r>
     </w:p>
     <w:p>
@@ -2296,7 +2598,67 @@
           <w:sz w:val="18"/>
           <w:szCs w:val="18"/>
         </w:rPr>
-        <w:t>$(az group show -n $monitoringWorkShopName --query id -o tsv)</w:t>
+        <w:t>$(</w:t>
+      </w:r>
+      <w:proofErr w:type="spellStart"/>
+      <w:r>
+        <w:rPr>
+          <w:rFonts w:ascii="Consolas" w:eastAsia="Times New Roman" w:hAnsi="Consolas" w:cs="Times New Roman"/>
+          <w:color w:val="A31515"/>
+          <w:sz w:val="18"/>
+          <w:szCs w:val="18"/>
+        </w:rPr>
+        <w:t>az</w:t>
+      </w:r>
+      <w:proofErr w:type="spellEnd"/>
+      <w:r>
+        <w:rPr>
+          <w:rFonts w:ascii="Consolas" w:eastAsia="Times New Roman" w:hAnsi="Consolas" w:cs="Times New Roman"/>
+          <w:color w:val="A31515"/>
+          <w:sz w:val="18"/>
+          <w:szCs w:val="18"/>
+        </w:rPr>
+        <w:t xml:space="preserve"> group show -n $</w:t>
+      </w:r>
+      <w:proofErr w:type="spellStart"/>
+      <w:r>
+        <w:rPr>
+          <w:rFonts w:ascii="Consolas" w:eastAsia="Times New Roman" w:hAnsi="Consolas" w:cs="Times New Roman"/>
+          <w:color w:val="A31515"/>
+          <w:sz w:val="18"/>
+          <w:szCs w:val="18"/>
+        </w:rPr>
+        <w:t>monitoringWorkShopName</w:t>
+      </w:r>
+      <w:proofErr w:type="spellEnd"/>
+      <w:r>
+        <w:rPr>
+          <w:rFonts w:ascii="Consolas" w:eastAsia="Times New Roman" w:hAnsi="Consolas" w:cs="Times New Roman"/>
+          <w:color w:val="A31515"/>
+          <w:sz w:val="18"/>
+          <w:szCs w:val="18"/>
+        </w:rPr>
+        <w:t xml:space="preserve"> --query id -o </w:t>
+      </w:r>
+      <w:proofErr w:type="spellStart"/>
+      <w:r>
+        <w:rPr>
+          <w:rFonts w:ascii="Consolas" w:eastAsia="Times New Roman" w:hAnsi="Consolas" w:cs="Times New Roman"/>
+          <w:color w:val="A31515"/>
+          <w:sz w:val="18"/>
+          <w:szCs w:val="18"/>
+        </w:rPr>
+        <w:t>tsv</w:t>
+      </w:r>
+      <w:proofErr w:type="spellEnd"/>
+      <w:r>
+        <w:rPr>
+          <w:rFonts w:ascii="Consolas" w:eastAsia="Times New Roman" w:hAnsi="Consolas" w:cs="Times New Roman"/>
+          <w:color w:val="A31515"/>
+          <w:sz w:val="18"/>
+          <w:szCs w:val="18"/>
+        </w:rPr>
+        <w:t>)</w:t>
       </w:r>
     </w:p>
     <w:p>
@@ -2310,14 +2672,65 @@
           <w:szCs w:val="18"/>
         </w:rPr>
       </w:pPr>
-      <w:r>
-        <w:rPr>
-          <w:rFonts w:ascii="Consolas" w:eastAsia="Times New Roman" w:hAnsi="Consolas" w:cs="Times New Roman"/>
-          <w:color w:val="000000"/>
-          <w:sz w:val="18"/>
-          <w:szCs w:val="18"/>
-        </w:rPr>
-        <w:t xml:space="preserve">az ad sp create-for-rbac -n </w:t>
+      <w:proofErr w:type="spellStart"/>
+      <w:r>
+        <w:rPr>
+          <w:rFonts w:ascii="Consolas" w:eastAsia="Times New Roman" w:hAnsi="Consolas" w:cs="Times New Roman"/>
+          <w:color w:val="000000"/>
+          <w:sz w:val="18"/>
+          <w:szCs w:val="18"/>
+        </w:rPr>
+        <w:t>az</w:t>
+      </w:r>
+      <w:proofErr w:type="spellEnd"/>
+      <w:r>
+        <w:rPr>
+          <w:rFonts w:ascii="Consolas" w:eastAsia="Times New Roman" w:hAnsi="Consolas" w:cs="Times New Roman"/>
+          <w:color w:val="000000"/>
+          <w:sz w:val="18"/>
+          <w:szCs w:val="18"/>
+        </w:rPr>
+        <w:t xml:space="preserve"> ad </w:t>
+      </w:r>
+      <w:proofErr w:type="spellStart"/>
+      <w:r>
+        <w:rPr>
+          <w:rFonts w:ascii="Consolas" w:eastAsia="Times New Roman" w:hAnsi="Consolas" w:cs="Times New Roman"/>
+          <w:color w:val="000000"/>
+          <w:sz w:val="18"/>
+          <w:szCs w:val="18"/>
+        </w:rPr>
+        <w:t>sp</w:t>
+      </w:r>
+      <w:proofErr w:type="spellEnd"/>
+      <w:r>
+        <w:rPr>
+          <w:rFonts w:ascii="Consolas" w:eastAsia="Times New Roman" w:hAnsi="Consolas" w:cs="Times New Roman"/>
+          <w:color w:val="000000"/>
+          <w:sz w:val="18"/>
+          <w:szCs w:val="18"/>
+        </w:rPr>
+        <w:t xml:space="preserve"> create-for-</w:t>
+      </w:r>
+      <w:proofErr w:type="spellStart"/>
+      <w:r>
+        <w:rPr>
+          <w:rFonts w:ascii="Consolas" w:eastAsia="Times New Roman" w:hAnsi="Consolas" w:cs="Times New Roman"/>
+          <w:color w:val="000000"/>
+          <w:sz w:val="18"/>
+          <w:szCs w:val="18"/>
+        </w:rPr>
+        <w:t>rbac</w:t>
+      </w:r>
+      <w:proofErr w:type="spellEnd"/>
+      <w:r>
+        <w:rPr>
+          <w:rFonts w:ascii="Consolas" w:eastAsia="Times New Roman" w:hAnsi="Consolas" w:cs="Times New Roman"/>
+          <w:color w:val="000000"/>
+          <w:sz w:val="18"/>
+          <w:szCs w:val="18"/>
+        </w:rPr>
+        <w:t xml:space="preserve"> -n </w:t>
       </w:r>
       <w:r>
         <w:rPr>
@@ -2326,7 +2739,27 @@
           <w:sz w:val="18"/>
           <w:szCs w:val="18"/>
         </w:rPr>
-        <w:t>"ready-$monitoringWorkShopName-aks-preday"</w:t>
+        <w:t>"ready-$</w:t>
+      </w:r>
+      <w:proofErr w:type="spellStart"/>
+      <w:r>
+        <w:rPr>
+          <w:rFonts w:ascii="Consolas" w:eastAsia="Times New Roman" w:hAnsi="Consolas" w:cs="Times New Roman"/>
+          <w:color w:val="A31515"/>
+          <w:sz w:val="18"/>
+          <w:szCs w:val="18"/>
+        </w:rPr>
+        <w:t>monitoringWorkShopName-aks-preday</w:t>
+      </w:r>
+      <w:proofErr w:type="spellEnd"/>
+      <w:r>
+        <w:rPr>
+          <w:rFonts w:ascii="Consolas" w:eastAsia="Times New Roman" w:hAnsi="Consolas" w:cs="Times New Roman"/>
+          <w:color w:val="A31515"/>
+          <w:sz w:val="18"/>
+          <w:szCs w:val="18"/>
+        </w:rPr>
+        <w:t>"</w:t>
       </w:r>
       <w:r>
         <w:rPr>
@@ -2353,8 +2786,19 @@
           <w:sz w:val="18"/>
           <w:szCs w:val="18"/>
         </w:rPr>
-        <w:t xml:space="preserve"> --query password --output tsv</w:t>
-      </w:r>
+        <w:t xml:space="preserve"> --query password --output </w:t>
+      </w:r>
+      <w:proofErr w:type="spellStart"/>
+      <w:r>
+        <w:rPr>
+          <w:rFonts w:ascii="Consolas" w:eastAsia="Times New Roman" w:hAnsi="Consolas" w:cs="Times New Roman"/>
+          <w:color w:val="000000"/>
+          <w:sz w:val="18"/>
+          <w:szCs w:val="18"/>
+        </w:rPr>
+        <w:t>tsv</w:t>
+      </w:r>
+      <w:proofErr w:type="spellEnd"/>
     </w:p>
     <w:p>
       <w:pPr>
@@ -2400,14 +2844,65 @@
           <w:szCs w:val="18"/>
         </w:rPr>
       </w:pPr>
-      <w:r>
-        <w:rPr>
-          <w:rFonts w:ascii="Consolas" w:eastAsia="Times New Roman" w:hAnsi="Consolas" w:cs="Times New Roman"/>
-          <w:color w:val="000000"/>
-          <w:sz w:val="18"/>
-          <w:szCs w:val="18"/>
-        </w:rPr>
-        <w:t xml:space="preserve">az keyvault secret set --vault-name $monitoringWorkShopVaultName --name </w:t>
+      <w:proofErr w:type="spellStart"/>
+      <w:r>
+        <w:rPr>
+          <w:rFonts w:ascii="Consolas" w:eastAsia="Times New Roman" w:hAnsi="Consolas" w:cs="Times New Roman"/>
+          <w:color w:val="000000"/>
+          <w:sz w:val="18"/>
+          <w:szCs w:val="18"/>
+        </w:rPr>
+        <w:t>az</w:t>
+      </w:r>
+      <w:proofErr w:type="spellEnd"/>
+      <w:r>
+        <w:rPr>
+          <w:rFonts w:ascii="Consolas" w:eastAsia="Times New Roman" w:hAnsi="Consolas" w:cs="Times New Roman"/>
+          <w:color w:val="000000"/>
+          <w:sz w:val="18"/>
+          <w:szCs w:val="18"/>
+        </w:rPr>
+        <w:t xml:space="preserve"> </w:t>
+      </w:r>
+      <w:proofErr w:type="spellStart"/>
+      <w:r>
+        <w:rPr>
+          <w:rFonts w:ascii="Consolas" w:eastAsia="Times New Roman" w:hAnsi="Consolas" w:cs="Times New Roman"/>
+          <w:color w:val="000000"/>
+          <w:sz w:val="18"/>
+          <w:szCs w:val="18"/>
+        </w:rPr>
+        <w:t>keyvault</w:t>
+      </w:r>
+      <w:proofErr w:type="spellEnd"/>
+      <w:r>
+        <w:rPr>
+          <w:rFonts w:ascii="Consolas" w:eastAsia="Times New Roman" w:hAnsi="Consolas" w:cs="Times New Roman"/>
+          <w:color w:val="000000"/>
+          <w:sz w:val="18"/>
+          <w:szCs w:val="18"/>
+        </w:rPr>
+        <w:t xml:space="preserve"> secret set --vault-name $</w:t>
+      </w:r>
+      <w:proofErr w:type="spellStart"/>
+      <w:r>
+        <w:rPr>
+          <w:rFonts w:ascii="Consolas" w:eastAsia="Times New Roman" w:hAnsi="Consolas" w:cs="Times New Roman"/>
+          <w:color w:val="000000"/>
+          <w:sz w:val="18"/>
+          <w:szCs w:val="18"/>
+        </w:rPr>
+        <w:t>monitoringWorkShopVaultName</w:t>
+      </w:r>
+      <w:proofErr w:type="spellEnd"/>
+      <w:r>
+        <w:rPr>
+          <w:rFonts w:ascii="Consolas" w:eastAsia="Times New Roman" w:hAnsi="Consolas" w:cs="Times New Roman"/>
+          <w:color w:val="000000"/>
+          <w:sz w:val="18"/>
+          <w:szCs w:val="18"/>
+        </w:rPr>
+        <w:t xml:space="preserve"> --name </w:t>
       </w:r>
       <w:r>
         <w:rPr>
@@ -2416,7 +2911,27 @@
           <w:sz w:val="18"/>
           <w:szCs w:val="18"/>
         </w:rPr>
-        <w:t>'SPPassword'</w:t>
+        <w:t>'</w:t>
+      </w:r>
+      <w:proofErr w:type="spellStart"/>
+      <w:r>
+        <w:rPr>
+          <w:rFonts w:ascii="Consolas" w:eastAsia="Times New Roman" w:hAnsi="Consolas" w:cs="Times New Roman"/>
+          <w:color w:val="A31515"/>
+          <w:sz w:val="18"/>
+          <w:szCs w:val="18"/>
+        </w:rPr>
+        <w:t>SPPassword</w:t>
+      </w:r>
+      <w:proofErr w:type="spellEnd"/>
+      <w:r>
+        <w:rPr>
+          <w:rFonts w:ascii="Consolas" w:eastAsia="Times New Roman" w:hAnsi="Consolas" w:cs="Times New Roman"/>
+          <w:color w:val="A31515"/>
+          <w:sz w:val="18"/>
+          <w:szCs w:val="18"/>
+        </w:rPr>
+        <w:t>'</w:t>
       </w:r>
       <w:r>
         <w:rPr>
@@ -2593,13 +3108,33 @@
         </w:rPr>
         <w:t xml:space="preserve">e and copy the output results.  Then paste this in the </w:t>
       </w:r>
-      <w:r>
-        <w:rPr>
-          <w:rFonts w:asciiTheme="minorHAnsi" w:hAnsiTheme="minorHAnsi" w:cstheme="minorHAnsi"/>
-          <w:sz w:val="22"/>
-          <w:szCs w:val="22"/>
-        </w:rPr>
-        <w:t xml:space="preserve">azuredeploy.parameters.json file under password.reference.keyVault.id.  </w:t>
+      <w:proofErr w:type="spellStart"/>
+      <w:proofErr w:type="gramStart"/>
+      <w:r>
+        <w:rPr>
+          <w:rFonts w:asciiTheme="minorHAnsi" w:hAnsiTheme="minorHAnsi" w:cstheme="minorHAnsi"/>
+          <w:sz w:val="22"/>
+          <w:szCs w:val="22"/>
+        </w:rPr>
+        <w:t>azuredeploy.parameters</w:t>
+      </w:r>
+      <w:proofErr w:type="gramEnd"/>
+      <w:r>
+        <w:rPr>
+          <w:rFonts w:asciiTheme="minorHAnsi" w:hAnsiTheme="minorHAnsi" w:cstheme="minorHAnsi"/>
+          <w:sz w:val="22"/>
+          <w:szCs w:val="22"/>
+        </w:rPr>
+        <w:t>.json</w:t>
+      </w:r>
+      <w:proofErr w:type="spellEnd"/>
+      <w:r>
+        <w:rPr>
+          <w:rFonts w:asciiTheme="minorHAnsi" w:hAnsiTheme="minorHAnsi" w:cstheme="minorHAnsi"/>
+          <w:sz w:val="22"/>
+          <w:szCs w:val="22"/>
+        </w:rPr>
+        <w:t xml:space="preserve"> file under password.reference.keyVault.id.  </w:t>
       </w:r>
     </w:p>
     <w:p>
@@ -2623,22 +3158,87 @@
         <w:rPr>
           <w:rFonts w:cstheme="minorHAnsi"/>
         </w:rPr>
-        <w:t xml:space="preserve">the resourceid from here - </w:t>
-      </w:r>
+        <w:t xml:space="preserve">the </w:t>
+      </w:r>
+      <w:proofErr w:type="spellStart"/>
       <w:r>
         <w:rPr>
           <w:rFonts w:cstheme="minorHAnsi"/>
         </w:rPr>
+        <w:t>resourceid</w:t>
+      </w:r>
+      <w:proofErr w:type="spellEnd"/>
+      <w:r>
+        <w:rPr>
+          <w:rFonts w:cstheme="minorHAnsi"/>
+        </w:rPr>
+        <w:t xml:space="preserve"> from here - </w:t>
+      </w:r>
+      <w:r>
+        <w:rPr>
+          <w:rFonts w:cstheme="minorHAnsi"/>
+        </w:rPr>
         <w:br/>
       </w:r>
-      <w:r>
-        <w:rPr>
-          <w:rFonts w:ascii="Consolas" w:eastAsia="Times New Roman" w:hAnsi="Consolas" w:cs="Times New Roman"/>
-          <w:color w:val="000000"/>
-          <w:sz w:val="18"/>
-          <w:szCs w:val="18"/>
-        </w:rPr>
-        <w:t xml:space="preserve">az keyvault show --name $monitoringWorkShopVaultName -o json </w:t>
+      <w:proofErr w:type="spellStart"/>
+      <w:r>
+        <w:rPr>
+          <w:rFonts w:ascii="Consolas" w:eastAsia="Times New Roman" w:hAnsi="Consolas" w:cs="Times New Roman"/>
+          <w:color w:val="000000"/>
+          <w:sz w:val="18"/>
+          <w:szCs w:val="18"/>
+        </w:rPr>
+        <w:t>az</w:t>
+      </w:r>
+      <w:proofErr w:type="spellEnd"/>
+      <w:r>
+        <w:rPr>
+          <w:rFonts w:ascii="Consolas" w:eastAsia="Times New Roman" w:hAnsi="Consolas" w:cs="Times New Roman"/>
+          <w:color w:val="000000"/>
+          <w:sz w:val="18"/>
+          <w:szCs w:val="18"/>
+        </w:rPr>
+        <w:t xml:space="preserve"> </w:t>
+      </w:r>
+      <w:proofErr w:type="spellStart"/>
+      <w:r>
+        <w:rPr>
+          <w:rFonts w:ascii="Consolas" w:eastAsia="Times New Roman" w:hAnsi="Consolas" w:cs="Times New Roman"/>
+          <w:color w:val="000000"/>
+          <w:sz w:val="18"/>
+          <w:szCs w:val="18"/>
+        </w:rPr>
+        <w:t>keyvault</w:t>
+      </w:r>
+      <w:proofErr w:type="spellEnd"/>
+      <w:r>
+        <w:rPr>
+          <w:rFonts w:ascii="Consolas" w:eastAsia="Times New Roman" w:hAnsi="Consolas" w:cs="Times New Roman"/>
+          <w:color w:val="000000"/>
+          <w:sz w:val="18"/>
+          <w:szCs w:val="18"/>
+        </w:rPr>
+        <w:t xml:space="preserve"> show --name $</w:t>
+      </w:r>
+      <w:proofErr w:type="spellStart"/>
+      <w:r>
+        <w:rPr>
+          <w:rFonts w:ascii="Consolas" w:eastAsia="Times New Roman" w:hAnsi="Consolas" w:cs="Times New Roman"/>
+          <w:color w:val="000000"/>
+          <w:sz w:val="18"/>
+          <w:szCs w:val="18"/>
+        </w:rPr>
+        <w:t>monitoringWorkShopVaultName</w:t>
+      </w:r>
+      <w:proofErr w:type="spellEnd"/>
+      <w:r>
+        <w:rPr>
+          <w:rFonts w:ascii="Consolas" w:eastAsia="Times New Roman" w:hAnsi="Consolas" w:cs="Times New Roman"/>
+          <w:color w:val="000000"/>
+          <w:sz w:val="18"/>
+          <w:szCs w:val="18"/>
+        </w:rPr>
+        <w:t xml:space="preserve"> -o json </w:t>
       </w:r>
     </w:p>
     <w:p>
@@ -2789,7 +3389,34 @@
           <w:sz w:val="22"/>
           <w:szCs w:val="22"/>
         </w:rPr>
-        <w:t>Also, make sure to update the envPrefixName to match what you specified in the DeployMon</w:t>
+        <w:t xml:space="preserve">Also, make sure to update the </w:t>
+      </w:r>
+      <w:proofErr w:type="spellStart"/>
+      <w:r>
+        <w:rPr>
+          <w:rFonts w:asciiTheme="minorHAnsi" w:hAnsiTheme="minorHAnsi" w:cstheme="minorHAnsi"/>
+          <w:sz w:val="22"/>
+          <w:szCs w:val="22"/>
+        </w:rPr>
+        <w:t>envPrefixName</w:t>
+      </w:r>
+      <w:proofErr w:type="spellEnd"/>
+      <w:r>
+        <w:rPr>
+          <w:rFonts w:asciiTheme="minorHAnsi" w:hAnsiTheme="minorHAnsi" w:cstheme="minorHAnsi"/>
+          <w:sz w:val="22"/>
+          <w:szCs w:val="22"/>
+        </w:rPr>
+        <w:t xml:space="preserve"> to match what you specified in the </w:t>
+      </w:r>
+      <w:proofErr w:type="spellStart"/>
+      <w:r>
+        <w:rPr>
+          <w:rFonts w:asciiTheme="minorHAnsi" w:hAnsiTheme="minorHAnsi" w:cstheme="minorHAnsi"/>
+          <w:sz w:val="22"/>
+          <w:szCs w:val="22"/>
+        </w:rPr>
+        <w:t>DeployMon</w:t>
       </w:r>
       <w:r>
         <w:rPr>
@@ -2813,7 +3440,16 @@
           <w:sz w:val="22"/>
           <w:szCs w:val="22"/>
         </w:rPr>
-        <w:t>Env file (yes, I know I could feed this in from the deployment script)</w:t>
+        <w:t>Env</w:t>
+      </w:r>
+      <w:proofErr w:type="spellEnd"/>
+      <w:r>
+        <w:rPr>
+          <w:rFonts w:asciiTheme="minorHAnsi" w:hAnsiTheme="minorHAnsi" w:cstheme="minorHAnsi"/>
+          <w:sz w:val="22"/>
+          <w:szCs w:val="22"/>
+        </w:rPr>
+        <w:t xml:space="preserve"> file (yes, I know I could feed this in from the deployment script)</w:t>
       </w:r>
       <w:r>
         <w:rPr>
@@ -3010,6 +3646,7 @@
           <w:szCs w:val="22"/>
         </w:rPr>
       </w:pPr>
+      <w:proofErr w:type="spellStart"/>
       <w:r>
         <w:rPr>
           <w:rFonts w:asciiTheme="minorHAnsi" w:hAnsiTheme="minorHAnsi" w:cstheme="minorHAnsi"/>
@@ -3018,6 +3655,7 @@
         </w:rPr>
         <w:t>VMSSazuredeploy.json</w:t>
       </w:r>
+      <w:proofErr w:type="spellEnd"/>
     </w:p>
     <w:p>
       <w:pPr>
@@ -3034,6 +3672,8 @@
           <w:szCs w:val="22"/>
         </w:rPr>
       </w:pPr>
+      <w:proofErr w:type="spellStart"/>
+      <w:proofErr w:type="gramStart"/>
       <w:r>
         <w:rPr>
           <w:rFonts w:asciiTheme="minorHAnsi" w:hAnsiTheme="minorHAnsi" w:cstheme="minorHAnsi"/>
@@ -3042,6 +3682,8 @@
         </w:rPr>
         <w:t>Azuredeploy.parameters.json</w:t>
       </w:r>
+      <w:proofErr w:type="spellEnd"/>
+      <w:proofErr w:type="gramEnd"/>
     </w:p>
     <w:p>
       <w:pPr>
@@ -3253,8 +3895,18 @@
           <w:sz w:val="22"/>
           <w:szCs w:val="22"/>
         </w:rPr>
-        <w:t xml:space="preserve"> *.json</w:t>
-      </w:r>
+        <w:t xml:space="preserve"> </w:t>
+      </w:r>
+      <w:proofErr w:type="gramStart"/>
+      <w:r>
+        <w:rPr>
+          <w:rFonts w:asciiTheme="minorHAnsi" w:hAnsiTheme="minorHAnsi" w:cstheme="minorHAnsi"/>
+          <w:sz w:val="22"/>
+          <w:szCs w:val="22"/>
+        </w:rPr>
+        <w:t>*.json</w:t>
+      </w:r>
+      <w:proofErr w:type="gramEnd"/>
     </w:p>
     <w:p>
       <w:pPr>
@@ -3375,15 +4027,108 @@
           <w:szCs w:val="18"/>
         </w:rPr>
       </w:pPr>
-      <w:r>
-        <w:rPr>
-          <w:rFonts w:ascii="Consolas" w:eastAsia="Times New Roman" w:hAnsi="Consolas" w:cs="Times New Roman"/>
-          <w:color w:val="000000"/>
-          <w:sz w:val="18"/>
-          <w:szCs w:val="18"/>
-        </w:rPr>
-        <w:t>az group deployment create --name monitoringWorkShopDeployment -g $monitoringWorkShopName --template-file VMSSazuredeploy.json --parameters @azuredeploy.parameters.json</w:t>
-      </w:r>
+      <w:proofErr w:type="spellStart"/>
+      <w:r>
+        <w:rPr>
+          <w:rFonts w:ascii="Consolas" w:eastAsia="Times New Roman" w:hAnsi="Consolas" w:cs="Times New Roman"/>
+          <w:color w:val="000000"/>
+          <w:sz w:val="18"/>
+          <w:szCs w:val="18"/>
+        </w:rPr>
+        <w:t>az</w:t>
+      </w:r>
+      <w:proofErr w:type="spellEnd"/>
+      <w:r>
+        <w:rPr>
+          <w:rFonts w:ascii="Consolas" w:eastAsia="Times New Roman" w:hAnsi="Consolas" w:cs="Times New Roman"/>
+          <w:color w:val="000000"/>
+          <w:sz w:val="18"/>
+          <w:szCs w:val="18"/>
+        </w:rPr>
+        <w:t xml:space="preserve"> group deployment create --name </w:t>
+      </w:r>
+      <w:proofErr w:type="spellStart"/>
+      <w:r>
+        <w:rPr>
+          <w:rFonts w:ascii="Consolas" w:eastAsia="Times New Roman" w:hAnsi="Consolas" w:cs="Times New Roman"/>
+          <w:color w:val="000000"/>
+          <w:sz w:val="18"/>
+          <w:szCs w:val="18"/>
+        </w:rPr>
+        <w:t>monitoringWorkShopDeployment</w:t>
+      </w:r>
+      <w:proofErr w:type="spellEnd"/>
+      <w:r>
+        <w:rPr>
+          <w:rFonts w:ascii="Consolas" w:eastAsia="Times New Roman" w:hAnsi="Consolas" w:cs="Times New Roman"/>
+          <w:color w:val="000000"/>
+          <w:sz w:val="18"/>
+          <w:szCs w:val="18"/>
+        </w:rPr>
+        <w:t xml:space="preserve"> -g $</w:t>
+      </w:r>
+      <w:proofErr w:type="spellStart"/>
+      <w:r>
+        <w:rPr>
+          <w:rFonts w:ascii="Consolas" w:eastAsia="Times New Roman" w:hAnsi="Consolas" w:cs="Times New Roman"/>
+          <w:color w:val="000000"/>
+          <w:sz w:val="18"/>
+          <w:szCs w:val="18"/>
+        </w:rPr>
+        <w:t>monitoringWorkShopName</w:t>
+      </w:r>
+      <w:proofErr w:type="spellEnd"/>
+      <w:r>
+        <w:rPr>
+          <w:rFonts w:ascii="Consolas" w:eastAsia="Times New Roman" w:hAnsi="Consolas" w:cs="Times New Roman"/>
+          <w:color w:val="000000"/>
+          <w:sz w:val="18"/>
+          <w:szCs w:val="18"/>
+        </w:rPr>
+        <w:t xml:space="preserve"> --template-file </w:t>
+      </w:r>
+      <w:proofErr w:type="spellStart"/>
+      <w:r>
+        <w:rPr>
+          <w:rFonts w:ascii="Consolas" w:eastAsia="Times New Roman" w:hAnsi="Consolas" w:cs="Times New Roman"/>
+          <w:color w:val="000000"/>
+          <w:sz w:val="18"/>
+          <w:szCs w:val="18"/>
+        </w:rPr>
+        <w:t>VMSSazuredeploy.json</w:t>
+      </w:r>
+      <w:proofErr w:type="spellEnd"/>
+      <w:r>
+        <w:rPr>
+          <w:rFonts w:ascii="Consolas" w:eastAsia="Times New Roman" w:hAnsi="Consolas" w:cs="Times New Roman"/>
+          <w:color w:val="000000"/>
+          <w:sz w:val="18"/>
+          <w:szCs w:val="18"/>
+        </w:rPr>
+        <w:t xml:space="preserve"> --parameters @</w:t>
+      </w:r>
+      <w:proofErr w:type="spellStart"/>
+      <w:proofErr w:type="gramStart"/>
+      <w:r>
+        <w:rPr>
+          <w:rFonts w:ascii="Consolas" w:eastAsia="Times New Roman" w:hAnsi="Consolas" w:cs="Times New Roman"/>
+          <w:color w:val="000000"/>
+          <w:sz w:val="18"/>
+          <w:szCs w:val="18"/>
+        </w:rPr>
+        <w:t>azuredeploy.parameters</w:t>
+      </w:r>
+      <w:proofErr w:type="gramEnd"/>
+      <w:r>
+        <w:rPr>
+          <w:rFonts w:ascii="Consolas" w:eastAsia="Times New Roman" w:hAnsi="Consolas" w:cs="Times New Roman"/>
+          <w:color w:val="000000"/>
+          <w:sz w:val="18"/>
+          <w:szCs w:val="18"/>
+        </w:rPr>
+        <w:t>.json</w:t>
+      </w:r>
+      <w:proofErr w:type="spellEnd"/>
     </w:p>
     <w:p>
       <w:pPr>
@@ -3685,6 +4430,47 @@
         <w:spacing w:after="0"/>
         <w:rPr>
           <w:rFonts w:asciiTheme="minorHAnsi" w:hAnsiTheme="minorHAnsi" w:cstheme="minorHAnsi"/>
+          <w:i/>
+          <w:iCs/>
+          <w:sz w:val="22"/>
+          <w:szCs w:val="22"/>
+        </w:rPr>
+      </w:pPr>
+      <w:r>
+        <w:rPr>
+          <w:rFonts w:asciiTheme="minorHAnsi" w:hAnsiTheme="minorHAnsi" w:cstheme="minorHAnsi"/>
+          <w:i/>
+          <w:iCs/>
+          <w:sz w:val="22"/>
+          <w:szCs w:val="22"/>
+        </w:rPr>
+        <w:t>Note:</w:t>
+      </w:r>
+      <w:r>
+        <w:rPr>
+          <w:i/>
+          <w:iCs/>
+        </w:rPr>
+        <w:t xml:space="preserve"> </w:t>
+      </w:r>
+      <w:r>
+        <w:rPr>
+          <w:rFonts w:asciiTheme="minorHAnsi" w:hAnsiTheme="minorHAnsi" w:cstheme="minorHAnsi"/>
+          <w:i/>
+          <w:iCs/>
+          <w:sz w:val="22"/>
+          <w:szCs w:val="22"/>
+        </w:rPr>
+        <w:t>User Access Administrator role is required to complete the Container Insights Challenge</w:t>
+      </w:r>
+    </w:p>
+    <w:p>
+      <w:pPr>
+        <w:pStyle w:val="NormalWeb"/>
+        <w:shd w:val="clear" w:color="auto" w:fill="FFFFFF"/>
+        <w:spacing w:after="0"/>
+        <w:rPr>
+          <w:rFonts w:asciiTheme="minorHAnsi" w:hAnsiTheme="minorHAnsi" w:cstheme="minorHAnsi"/>
           <w:sz w:val="22"/>
           <w:szCs w:val="22"/>
         </w:rPr>
@@ -3709,6 +4495,8 @@
           <w:szCs w:val="22"/>
         </w:rPr>
       </w:pPr>
+      <w:bookmarkStart w:id="3" w:name="_GoBack"/>
+      <w:bookmarkEnd w:id="3"/>
     </w:p>
     <w:p>
       <w:pPr>
@@ -3728,7 +4516,25 @@
           <w:szCs w:val="22"/>
         </w:rPr>
         <w:lastRenderedPageBreak/>
-        <w:t>Rerun the Step 1 declare lines for monitoringWorkshopName and location.</w:t>
+        <w:t xml:space="preserve">Rerun the Step 1 declare lines for </w:t>
+      </w:r>
+      <w:proofErr w:type="spellStart"/>
+      <w:r>
+        <w:rPr>
+          <w:rFonts w:asciiTheme="minorHAnsi" w:hAnsiTheme="minorHAnsi" w:cstheme="minorHAnsi"/>
+          <w:sz w:val="22"/>
+          <w:szCs w:val="22"/>
+        </w:rPr>
+        <w:t>monitoringWorkshopName</w:t>
+      </w:r>
+      <w:proofErr w:type="spellEnd"/>
+      <w:r>
+        <w:rPr>
+          <w:rFonts w:asciiTheme="minorHAnsi" w:hAnsiTheme="minorHAnsi" w:cstheme="minorHAnsi"/>
+          <w:sz w:val="22"/>
+          <w:szCs w:val="22"/>
+        </w:rPr>
+        <w:t xml:space="preserve"> and location.</w:t>
       </w:r>
       <w:r>
         <w:rPr>
@@ -3802,15 +4608,37 @@
         </w:rPr>
         <w:br/>
       </w:r>
-      <w:r>
-        <w:rPr>
-          <w:rFonts w:ascii="Consolas" w:eastAsia="Times New Roman" w:hAnsi="Consolas" w:cs="Times New Roman"/>
-          <w:color w:val="000000"/>
-          <w:sz w:val="18"/>
-          <w:szCs w:val="18"/>
-        </w:rPr>
-        <w:t>az group create --name $monitoringWorkShopName</w:t>
-      </w:r>
+      <w:proofErr w:type="spellStart"/>
+      <w:r>
+        <w:rPr>
+          <w:rFonts w:ascii="Consolas" w:eastAsia="Times New Roman" w:hAnsi="Consolas" w:cs="Times New Roman"/>
+          <w:color w:val="000000"/>
+          <w:sz w:val="18"/>
+          <w:szCs w:val="18"/>
+        </w:rPr>
+        <w:t>az</w:t>
+      </w:r>
+      <w:proofErr w:type="spellEnd"/>
+      <w:r>
+        <w:rPr>
+          <w:rFonts w:ascii="Consolas" w:eastAsia="Times New Roman" w:hAnsi="Consolas" w:cs="Times New Roman"/>
+          <w:color w:val="000000"/>
+          <w:sz w:val="18"/>
+          <w:szCs w:val="18"/>
+        </w:rPr>
+        <w:t xml:space="preserve"> group create --name $</w:t>
+      </w:r>
+      <w:proofErr w:type="spellStart"/>
+      <w:r>
+        <w:rPr>
+          <w:rFonts w:ascii="Consolas" w:eastAsia="Times New Roman" w:hAnsi="Consolas" w:cs="Times New Roman"/>
+          <w:color w:val="000000"/>
+          <w:sz w:val="18"/>
+          <w:szCs w:val="18"/>
+        </w:rPr>
+        <w:t>monitoringWorkShopName</w:t>
+      </w:r>
+      <w:proofErr w:type="spellEnd"/>
       <w:r>
         <w:rPr>
           <w:rFonts w:ascii="Consolas" w:eastAsia="Times New Roman" w:hAnsi="Consolas" w:cs="Times New Roman"/>
@@ -3845,12 +4673,34 @@
         <w:rPr>
           <w:rFonts w:cstheme="minorHAnsi"/>
         </w:rPr>
-        <w:t>Find the ObjectId for your AppId</w:t>
-      </w:r>
+        <w:t xml:space="preserve">Find the </w:t>
+      </w:r>
+      <w:proofErr w:type="spellStart"/>
       <w:r>
         <w:rPr>
           <w:rFonts w:cstheme="minorHAnsi"/>
         </w:rPr>
+        <w:t>ObjectId</w:t>
+      </w:r>
+      <w:proofErr w:type="spellEnd"/>
+      <w:r>
+        <w:rPr>
+          <w:rFonts w:cstheme="minorHAnsi"/>
+        </w:rPr>
+        <w:t xml:space="preserve"> for your </w:t>
+      </w:r>
+      <w:proofErr w:type="spellStart"/>
+      <w:r>
+        <w:rPr>
+          <w:rFonts w:cstheme="minorHAnsi"/>
+        </w:rPr>
+        <w:t>AppId</w:t>
+      </w:r>
+      <w:proofErr w:type="spellEnd"/>
+      <w:r>
+        <w:rPr>
+          <w:rFonts w:cstheme="minorHAnsi"/>
+        </w:rPr>
         <w:br/>
       </w:r>
       <w:r>
@@ -3874,14 +4724,45 @@
           <w:szCs w:val="18"/>
         </w:rPr>
       </w:pPr>
-      <w:r>
-        <w:rPr>
-          <w:rFonts w:ascii="Consolas" w:eastAsia="Times New Roman" w:hAnsi="Consolas" w:cs="Times New Roman"/>
-          <w:color w:val="000000"/>
-          <w:sz w:val="18"/>
-          <w:szCs w:val="18"/>
-        </w:rPr>
-        <w:t xml:space="preserve">az ad sp show --id </w:t>
+      <w:proofErr w:type="spellStart"/>
+      <w:r>
+        <w:rPr>
+          <w:rFonts w:ascii="Consolas" w:eastAsia="Times New Roman" w:hAnsi="Consolas" w:cs="Times New Roman"/>
+          <w:color w:val="000000"/>
+          <w:sz w:val="18"/>
+          <w:szCs w:val="18"/>
+        </w:rPr>
+        <w:t>az</w:t>
+      </w:r>
+      <w:proofErr w:type="spellEnd"/>
+      <w:r>
+        <w:rPr>
+          <w:rFonts w:ascii="Consolas" w:eastAsia="Times New Roman" w:hAnsi="Consolas" w:cs="Times New Roman"/>
+          <w:color w:val="000000"/>
+          <w:sz w:val="18"/>
+          <w:szCs w:val="18"/>
+        </w:rPr>
+        <w:t xml:space="preserve"> ad </w:t>
+      </w:r>
+      <w:proofErr w:type="spellStart"/>
+      <w:r>
+        <w:rPr>
+          <w:rFonts w:ascii="Consolas" w:eastAsia="Times New Roman" w:hAnsi="Consolas" w:cs="Times New Roman"/>
+          <w:color w:val="000000"/>
+          <w:sz w:val="18"/>
+          <w:szCs w:val="18"/>
+        </w:rPr>
+        <w:t>sp</w:t>
+      </w:r>
+      <w:proofErr w:type="spellEnd"/>
+      <w:r>
+        <w:rPr>
+          <w:rFonts w:ascii="Consolas" w:eastAsia="Times New Roman" w:hAnsi="Consolas" w:cs="Times New Roman"/>
+          <w:color w:val="000000"/>
+          <w:sz w:val="18"/>
+          <w:szCs w:val="18"/>
+        </w:rPr>
+        <w:t xml:space="preserve"> show --id </w:t>
       </w:r>
       <w:r>
         <w:rPr>
@@ -3899,8 +4780,9 @@
           <w:sz w:val="18"/>
           <w:szCs w:val="18"/>
         </w:rPr>
-        <w:t>&lt;Service Principal ClientId&gt;</w:t>
-      </w:r>
+        <w:t xml:space="preserve">&lt;Service Principal </w:t>
+      </w:r>
+      <w:proofErr w:type="spellStart"/>
       <w:r>
         <w:rPr>
           <w:rFonts w:ascii="Consolas" w:eastAsia="Times New Roman" w:hAnsi="Consolas" w:cs="Times New Roman"/>
@@ -3908,6 +4790,25 @@
           <w:sz w:val="18"/>
           <w:szCs w:val="18"/>
         </w:rPr>
+        <w:t>ClientId</w:t>
+      </w:r>
+      <w:proofErr w:type="spellEnd"/>
+      <w:r>
+        <w:rPr>
+          <w:rFonts w:ascii="Consolas" w:eastAsia="Times New Roman" w:hAnsi="Consolas" w:cs="Times New Roman"/>
+          <w:color w:val="A31515"/>
+          <w:sz w:val="18"/>
+          <w:szCs w:val="18"/>
+        </w:rPr>
+        <w:t>&gt;</w:t>
+      </w:r>
+      <w:r>
+        <w:rPr>
+          <w:rFonts w:ascii="Consolas" w:eastAsia="Times New Roman" w:hAnsi="Consolas" w:cs="Times New Roman"/>
+          <w:color w:val="A31515"/>
+          <w:sz w:val="18"/>
+          <w:szCs w:val="18"/>
+        </w:rPr>
         <w:t>'</w:t>
       </w:r>
       <w:r>
@@ -3917,15 +4818,36 @@
           <w:sz w:val="18"/>
           <w:szCs w:val="18"/>
         </w:rPr>
-        <w:t xml:space="preserve"> --query objectId</w:t>
-      </w:r>
+        <w:t xml:space="preserve"> --query </w:t>
+      </w:r>
+      <w:proofErr w:type="spellStart"/>
+      <w:r>
+        <w:rPr>
+          <w:rFonts w:ascii="Consolas" w:eastAsia="Times New Roman" w:hAnsi="Consolas" w:cs="Times New Roman"/>
+          <w:color w:val="000000"/>
+          <w:sz w:val="18"/>
+          <w:szCs w:val="18"/>
+        </w:rPr>
+        <w:t>objectId</w:t>
+      </w:r>
+      <w:proofErr w:type="spellEnd"/>
     </w:p>
     <w:p>
       <w:r>
         <w:t xml:space="preserve">Update the </w:t>
       </w:r>
-      <w:r>
-        <w:t>aksdeploy.parameters.json file</w:t>
+      <w:proofErr w:type="spellStart"/>
+      <w:proofErr w:type="gramStart"/>
+      <w:r>
+        <w:t>aksdeploy.parameters</w:t>
+      </w:r>
+      <w:proofErr w:type="gramEnd"/>
+      <w:r>
+        <w:t>.json</w:t>
+      </w:r>
+      <w:proofErr w:type="spellEnd"/>
+      <w:r>
+        <w:t xml:space="preserve"> file</w:t>
       </w:r>
       <w:r>
         <w:br/>
@@ -3989,7 +4911,78 @@
           <w:sz w:val="18"/>
           <w:szCs w:val="18"/>
         </w:rPr>
-        <w:t>Save your aksdeploy.parameters.json file and upload both the aksdeploy.json and aksdeploy.parameters.json to your Cloud Shell</w:t>
+        <w:t xml:space="preserve">Save your </w:t>
+      </w:r>
+      <w:proofErr w:type="spellStart"/>
+      <w:proofErr w:type="gramStart"/>
+      <w:r>
+        <w:rPr>
+          <w:rFonts w:ascii="Consolas" w:eastAsia="Times New Roman" w:hAnsi="Consolas" w:cs="Times New Roman"/>
+          <w:color w:val="000000"/>
+          <w:sz w:val="18"/>
+          <w:szCs w:val="18"/>
+        </w:rPr>
+        <w:t>aksdeploy.parameters</w:t>
+      </w:r>
+      <w:proofErr w:type="gramEnd"/>
+      <w:r>
+        <w:rPr>
+          <w:rFonts w:ascii="Consolas" w:eastAsia="Times New Roman" w:hAnsi="Consolas" w:cs="Times New Roman"/>
+          <w:color w:val="000000"/>
+          <w:sz w:val="18"/>
+          <w:szCs w:val="18"/>
+        </w:rPr>
+        <w:t>.json</w:t>
+      </w:r>
+      <w:proofErr w:type="spellEnd"/>
+      <w:r>
+        <w:rPr>
+          <w:rFonts w:ascii="Consolas" w:eastAsia="Times New Roman" w:hAnsi="Consolas" w:cs="Times New Roman"/>
+          <w:color w:val="000000"/>
+          <w:sz w:val="18"/>
+          <w:szCs w:val="18"/>
+        </w:rPr>
+        <w:t xml:space="preserve"> file and upload both the </w:t>
+      </w:r>
+      <w:proofErr w:type="spellStart"/>
+      <w:r>
+        <w:rPr>
+          <w:rFonts w:ascii="Consolas" w:eastAsia="Times New Roman" w:hAnsi="Consolas" w:cs="Times New Roman"/>
+          <w:color w:val="000000"/>
+          <w:sz w:val="18"/>
+          <w:szCs w:val="18"/>
+        </w:rPr>
+        <w:t>aksdeploy.json</w:t>
+      </w:r>
+      <w:proofErr w:type="spellEnd"/>
+      <w:r>
+        <w:rPr>
+          <w:rFonts w:ascii="Consolas" w:eastAsia="Times New Roman" w:hAnsi="Consolas" w:cs="Times New Roman"/>
+          <w:color w:val="000000"/>
+          <w:sz w:val="18"/>
+          <w:szCs w:val="18"/>
+        </w:rPr>
+        <w:t xml:space="preserve"> and </w:t>
+      </w:r>
+      <w:proofErr w:type="spellStart"/>
+      <w:r>
+        <w:rPr>
+          <w:rFonts w:ascii="Consolas" w:eastAsia="Times New Roman" w:hAnsi="Consolas" w:cs="Times New Roman"/>
+          <w:color w:val="000000"/>
+          <w:sz w:val="18"/>
+          <w:szCs w:val="18"/>
+        </w:rPr>
+        <w:t>aksdeploy.parameters.json</w:t>
+      </w:r>
+      <w:proofErr w:type="spellEnd"/>
+      <w:r>
+        <w:rPr>
+          <w:rFonts w:ascii="Consolas" w:eastAsia="Times New Roman" w:hAnsi="Consolas" w:cs="Times New Roman"/>
+          <w:color w:val="000000"/>
+          <w:sz w:val="18"/>
+          <w:szCs w:val="18"/>
+        </w:rPr>
+        <w:t xml:space="preserve"> to your Cloud Shell</w:t>
       </w:r>
     </w:p>
     <w:p>
@@ -4076,6 +5069,7 @@
           <w:szCs w:val="18"/>
         </w:rPr>
       </w:pPr>
+      <w:proofErr w:type="spellStart"/>
       <w:r>
         <w:rPr>
           <w:rFonts w:ascii="Consolas" w:eastAsia="Times New Roman" w:hAnsi="Consolas" w:cs="Times New Roman"/>
@@ -4084,8 +5078,49 @@
           <w:szCs w:val="18"/>
         </w:rPr>
         <w:lastRenderedPageBreak/>
-        <w:t>az group deployment create --name aksmonitoringWorkShopDeployment -g $monitoringWorkShopName</w:t>
-      </w:r>
+        <w:t>az</w:t>
+      </w:r>
+      <w:proofErr w:type="spellEnd"/>
+      <w:r>
+        <w:rPr>
+          <w:rFonts w:ascii="Consolas" w:eastAsia="Times New Roman" w:hAnsi="Consolas" w:cs="Times New Roman"/>
+          <w:color w:val="000000"/>
+          <w:sz w:val="18"/>
+          <w:szCs w:val="18"/>
+        </w:rPr>
+        <w:t xml:space="preserve"> group deployment create --name </w:t>
+      </w:r>
+      <w:proofErr w:type="spellStart"/>
+      <w:r>
+        <w:rPr>
+          <w:rFonts w:ascii="Consolas" w:eastAsia="Times New Roman" w:hAnsi="Consolas" w:cs="Times New Roman"/>
+          <w:color w:val="000000"/>
+          <w:sz w:val="18"/>
+          <w:szCs w:val="18"/>
+        </w:rPr>
+        <w:t>aksmonitoringWorkShopDeployment</w:t>
+      </w:r>
+      <w:proofErr w:type="spellEnd"/>
+      <w:r>
+        <w:rPr>
+          <w:rFonts w:ascii="Consolas" w:eastAsia="Times New Roman" w:hAnsi="Consolas" w:cs="Times New Roman"/>
+          <w:color w:val="000000"/>
+          <w:sz w:val="18"/>
+          <w:szCs w:val="18"/>
+        </w:rPr>
+        <w:t xml:space="preserve"> -g $</w:t>
+      </w:r>
+      <w:proofErr w:type="spellStart"/>
+      <w:r>
+        <w:rPr>
+          <w:rFonts w:ascii="Consolas" w:eastAsia="Times New Roman" w:hAnsi="Consolas" w:cs="Times New Roman"/>
+          <w:color w:val="000000"/>
+          <w:sz w:val="18"/>
+          <w:szCs w:val="18"/>
+        </w:rPr>
+        <w:t>monitoringWorkShopName</w:t>
+      </w:r>
+      <w:proofErr w:type="spellEnd"/>
       <w:r>
         <w:rPr>
           <w:rFonts w:ascii="Consolas" w:eastAsia="Times New Roman" w:hAnsi="Consolas" w:cs="Times New Roman"/>
@@ -4102,8 +5137,41 @@
           <w:sz w:val="18"/>
           <w:szCs w:val="18"/>
         </w:rPr>
-        <w:t xml:space="preserve"> --template-file aksdeploy.json --parameters aksdeploy.parameters.json</w:t>
-      </w:r>
+        <w:t xml:space="preserve"> --template-file </w:t>
+      </w:r>
+      <w:proofErr w:type="spellStart"/>
+      <w:proofErr w:type="gramStart"/>
+      <w:r>
+        <w:rPr>
+          <w:rFonts w:ascii="Consolas" w:eastAsia="Times New Roman" w:hAnsi="Consolas" w:cs="Times New Roman"/>
+          <w:color w:val="000000"/>
+          <w:sz w:val="18"/>
+          <w:szCs w:val="18"/>
+        </w:rPr>
+        <w:t>aksdeploy.json</w:t>
+      </w:r>
+      <w:proofErr w:type="spellEnd"/>
+      <w:proofErr w:type="gramEnd"/>
+      <w:r>
+        <w:rPr>
+          <w:rFonts w:ascii="Consolas" w:eastAsia="Times New Roman" w:hAnsi="Consolas" w:cs="Times New Roman"/>
+          <w:color w:val="000000"/>
+          <w:sz w:val="18"/>
+          <w:szCs w:val="18"/>
+        </w:rPr>
+        <w:t xml:space="preserve"> --parameters </w:t>
+      </w:r>
+      <w:proofErr w:type="spellStart"/>
+      <w:r>
+        <w:rPr>
+          <w:rFonts w:ascii="Consolas" w:eastAsia="Times New Roman" w:hAnsi="Consolas" w:cs="Times New Roman"/>
+          <w:color w:val="000000"/>
+          <w:sz w:val="18"/>
+          <w:szCs w:val="18"/>
+        </w:rPr>
+        <w:t>aksdeploy.parameters.json</w:t>
+      </w:r>
+      <w:proofErr w:type="spellEnd"/>
     </w:p>
     <w:p>
       <w:pPr>
@@ -4400,15 +5468,57 @@
           <w:szCs w:val="18"/>
         </w:rPr>
       </w:pPr>
-      <w:r>
-        <w:rPr>
-          <w:rFonts w:ascii="Consolas" w:eastAsia="Times New Roman" w:hAnsi="Consolas" w:cs="Times New Roman"/>
-          <w:color w:val="000000"/>
-          <w:sz w:val="18"/>
-          <w:szCs w:val="18"/>
-        </w:rPr>
-        <w:t>az aks get-credentials --resource-group $monitoringWorkShopName</w:t>
-      </w:r>
+      <w:proofErr w:type="spellStart"/>
+      <w:r>
+        <w:rPr>
+          <w:rFonts w:ascii="Consolas" w:eastAsia="Times New Roman" w:hAnsi="Consolas" w:cs="Times New Roman"/>
+          <w:color w:val="000000"/>
+          <w:sz w:val="18"/>
+          <w:szCs w:val="18"/>
+        </w:rPr>
+        <w:t>az</w:t>
+      </w:r>
+      <w:proofErr w:type="spellEnd"/>
+      <w:r>
+        <w:rPr>
+          <w:rFonts w:ascii="Consolas" w:eastAsia="Times New Roman" w:hAnsi="Consolas" w:cs="Times New Roman"/>
+          <w:color w:val="000000"/>
+          <w:sz w:val="18"/>
+          <w:szCs w:val="18"/>
+        </w:rPr>
+        <w:t xml:space="preserve"> </w:t>
+      </w:r>
+      <w:proofErr w:type="spellStart"/>
+      <w:r>
+        <w:rPr>
+          <w:rFonts w:ascii="Consolas" w:eastAsia="Times New Roman" w:hAnsi="Consolas" w:cs="Times New Roman"/>
+          <w:color w:val="000000"/>
+          <w:sz w:val="18"/>
+          <w:szCs w:val="18"/>
+        </w:rPr>
+        <w:t>aks</w:t>
+      </w:r>
+      <w:proofErr w:type="spellEnd"/>
+      <w:r>
+        <w:rPr>
+          <w:rFonts w:ascii="Consolas" w:eastAsia="Times New Roman" w:hAnsi="Consolas" w:cs="Times New Roman"/>
+          <w:color w:val="000000"/>
+          <w:sz w:val="18"/>
+          <w:szCs w:val="18"/>
+        </w:rPr>
+        <w:t xml:space="preserve"> get-credentials --resource-group $</w:t>
+      </w:r>
+      <w:proofErr w:type="spellStart"/>
+      <w:r>
+        <w:rPr>
+          <w:rFonts w:ascii="Consolas" w:eastAsia="Times New Roman" w:hAnsi="Consolas" w:cs="Times New Roman"/>
+          <w:color w:val="000000"/>
+          <w:sz w:val="18"/>
+          <w:szCs w:val="18"/>
+        </w:rPr>
+        <w:t>monitoringWorkShopName</w:t>
+      </w:r>
+      <w:proofErr w:type="spellEnd"/>
       <w:r>
         <w:rPr>
           <w:rFonts w:ascii="Consolas" w:eastAsia="Times New Roman" w:hAnsi="Consolas" w:cs="Times New Roman"/>
@@ -4461,7 +5571,17 @@
           <w:sz w:val="18"/>
           <w:szCs w:val="18"/>
         </w:rPr>
-        <w:t>$monitoringWorkShopName</w:t>
+        <w:t>$</w:t>
+      </w:r>
+      <w:proofErr w:type="spellStart"/>
+      <w:r>
+        <w:rPr>
+          <w:rFonts w:ascii="Consolas" w:eastAsia="Times New Roman" w:hAnsi="Consolas" w:cs="Times New Roman"/>
+          <w:color w:val="000000"/>
+          <w:sz w:val="18"/>
+          <w:szCs w:val="18"/>
+        </w:rPr>
+        <w:t>monitoringWorkShopName</w:t>
       </w:r>
       <w:r>
         <w:rPr>
@@ -4470,7 +5590,17 @@
           <w:sz w:val="18"/>
           <w:szCs w:val="18"/>
         </w:rPr>
-        <w:t>"aksdemo"</w:t>
+        <w:t>"aksdemo</w:t>
+      </w:r>
+      <w:proofErr w:type="spellEnd"/>
+      <w:r>
+        <w:rPr>
+          <w:rFonts w:ascii="Consolas" w:eastAsia="Times New Roman" w:hAnsi="Consolas" w:cs="Times New Roman"/>
+          <w:color w:val="A31515"/>
+          <w:sz w:val="18"/>
+          <w:szCs w:val="18"/>
+        </w:rPr>
+        <w:t>"</w:t>
       </w:r>
     </w:p>
     <w:p>
@@ -4505,14 +5635,25 @@
           <w:szCs w:val="18"/>
         </w:rPr>
       </w:pPr>
-      <w:r>
-        <w:rPr>
-          <w:rFonts w:ascii="Consolas" w:eastAsia="Times New Roman" w:hAnsi="Consolas" w:cs="Times New Roman"/>
-          <w:color w:val="000000"/>
-          <w:sz w:val="18"/>
-          <w:szCs w:val="18"/>
-        </w:rPr>
-        <w:t>kubectl get nodes</w:t>
+      <w:proofErr w:type="spellStart"/>
+      <w:r>
+        <w:rPr>
+          <w:rFonts w:ascii="Consolas" w:eastAsia="Times New Roman" w:hAnsi="Consolas" w:cs="Times New Roman"/>
+          <w:color w:val="000000"/>
+          <w:sz w:val="18"/>
+          <w:szCs w:val="18"/>
+        </w:rPr>
+        <w:t>kubectl</w:t>
+      </w:r>
+      <w:proofErr w:type="spellEnd"/>
+      <w:r>
+        <w:rPr>
+          <w:rFonts w:ascii="Consolas" w:eastAsia="Times New Roman" w:hAnsi="Consolas" w:cs="Times New Roman"/>
+          <w:color w:val="000000"/>
+          <w:sz w:val="18"/>
+          <w:szCs w:val="18"/>
+        </w:rPr>
+        <w:t xml:space="preserve"> get nodes</w:t>
       </w:r>
     </w:p>
     <w:p>
@@ -4547,15 +5688,37 @@
           <w:szCs w:val="18"/>
         </w:rPr>
       </w:pPr>
-      <w:r>
-        <w:rPr>
-          <w:rFonts w:ascii="Consolas" w:eastAsia="Times New Roman" w:hAnsi="Consolas" w:cs="Times New Roman"/>
-          <w:color w:val="000000"/>
-          <w:sz w:val="18"/>
-          <w:szCs w:val="18"/>
-        </w:rPr>
-        <w:t>kubectl create -f LogReaderRBAC.yaml</w:t>
-      </w:r>
+      <w:proofErr w:type="spellStart"/>
+      <w:r>
+        <w:rPr>
+          <w:rFonts w:ascii="Consolas" w:eastAsia="Times New Roman" w:hAnsi="Consolas" w:cs="Times New Roman"/>
+          <w:color w:val="000000"/>
+          <w:sz w:val="18"/>
+          <w:szCs w:val="18"/>
+        </w:rPr>
+        <w:t>kubectl</w:t>
+      </w:r>
+      <w:proofErr w:type="spellEnd"/>
+      <w:r>
+        <w:rPr>
+          <w:rFonts w:ascii="Consolas" w:eastAsia="Times New Roman" w:hAnsi="Consolas" w:cs="Times New Roman"/>
+          <w:color w:val="000000"/>
+          <w:sz w:val="18"/>
+          <w:szCs w:val="18"/>
+        </w:rPr>
+        <w:t xml:space="preserve"> create -f </w:t>
+      </w:r>
+      <w:proofErr w:type="spellStart"/>
+      <w:r>
+        <w:rPr>
+          <w:rFonts w:ascii="Consolas" w:eastAsia="Times New Roman" w:hAnsi="Consolas" w:cs="Times New Roman"/>
+          <w:color w:val="000000"/>
+          <w:sz w:val="18"/>
+          <w:szCs w:val="18"/>
+        </w:rPr>
+        <w:t>LogReaderRBAC.yaml</w:t>
+      </w:r>
+      <w:proofErr w:type="spellEnd"/>
     </w:p>
     <w:p>
       <w:pPr>
@@ -4611,11 +5774,47 @@
           <w:rFonts w:ascii="Consolas" w:hAnsi="Consolas"/>
         </w:rPr>
       </w:pPr>
+      <w:proofErr w:type="spellStart"/>
       <w:r>
         <w:rPr>
           <w:rFonts w:ascii="Consolas" w:hAnsi="Consolas"/>
         </w:rPr>
-        <w:t>mkdir ~/clouddrive/source/ReadyAzureMonitoringWorkshop -p</w:t>
+        <w:t>mkdir</w:t>
+      </w:r>
+      <w:proofErr w:type="spellEnd"/>
+      <w:r>
+        <w:rPr>
+          <w:rFonts w:ascii="Consolas" w:hAnsi="Consolas"/>
+        </w:rPr>
+        <w:t xml:space="preserve"> ~/</w:t>
+      </w:r>
+      <w:proofErr w:type="spellStart"/>
+      <w:r>
+        <w:rPr>
+          <w:rFonts w:ascii="Consolas" w:hAnsi="Consolas"/>
+        </w:rPr>
+        <w:t>clouddrive</w:t>
+      </w:r>
+      <w:proofErr w:type="spellEnd"/>
+      <w:r>
+        <w:rPr>
+          <w:rFonts w:ascii="Consolas" w:hAnsi="Consolas"/>
+        </w:rPr>
+        <w:t>/source/</w:t>
+      </w:r>
+      <w:proofErr w:type="spellStart"/>
+      <w:r>
+        <w:rPr>
+          <w:rFonts w:ascii="Consolas" w:hAnsi="Consolas"/>
+        </w:rPr>
+        <w:t>ReadyAzureMonitoringWorkshop</w:t>
+      </w:r>
+      <w:proofErr w:type="spellEnd"/>
+      <w:r>
+        <w:rPr>
+          <w:rFonts w:ascii="Consolas" w:hAnsi="Consolas"/>
+        </w:rPr>
+        <w:t xml:space="preserve"> -p</w:t>
       </w:r>
     </w:p>
     <w:p>
@@ -4636,8 +5835,30 @@
         <w:rPr>
           <w:rFonts w:ascii="Consolas" w:hAnsi="Consolas"/>
         </w:rPr>
-        <w:t>~/clouddrive/source/ReadyAzureMonitoringWorkshop</w:t>
-      </w:r>
+        <w:t>~/</w:t>
+      </w:r>
+      <w:proofErr w:type="spellStart"/>
+      <w:r>
+        <w:rPr>
+          <w:rFonts w:ascii="Consolas" w:hAnsi="Consolas"/>
+        </w:rPr>
+        <w:t>clouddrive</w:t>
+      </w:r>
+      <w:proofErr w:type="spellEnd"/>
+      <w:r>
+        <w:rPr>
+          <w:rFonts w:ascii="Consolas" w:hAnsi="Consolas"/>
+        </w:rPr>
+        <w:t>/source/</w:t>
+      </w:r>
+      <w:proofErr w:type="spellStart"/>
+      <w:r>
+        <w:rPr>
+          <w:rFonts w:ascii="Consolas" w:hAnsi="Consolas"/>
+        </w:rPr>
+        <w:t>ReadyAzureMonitoringWorkshop</w:t>
+      </w:r>
+      <w:proofErr w:type="spellEnd"/>
     </w:p>
     <w:p>
       <w:pPr>
@@ -4662,12 +5883,14 @@
           <w:rFonts w:ascii="Consolas" w:hAnsi="Consolas"/>
         </w:rPr>
       </w:pPr>
+      <w:proofErr w:type="gramStart"/>
       <w:r>
         <w:rPr>
           <w:rFonts w:ascii="Consolas" w:hAnsi="Consolas"/>
         </w:rPr>
         <w:t>code .</w:t>
       </w:r>
+      <w:proofErr w:type="gramEnd"/>
     </w:p>
     <w:p>
       <w:pPr>
@@ -4793,7 +6016,25 @@
           <w:sz w:val="22"/>
           <w:szCs w:val="22"/>
         </w:rPr>
-        <w:t>in the Outputs section copy the scaleSetPIPDNSname and paste it in your browser.</w:t>
+        <w:t xml:space="preserve">in the Outputs section copy the </w:t>
+      </w:r>
+      <w:proofErr w:type="spellStart"/>
+      <w:r>
+        <w:rPr>
+          <w:rFonts w:asciiTheme="minorHAnsi" w:hAnsiTheme="minorHAnsi" w:cstheme="minorHAnsi"/>
+          <w:sz w:val="22"/>
+          <w:szCs w:val="22"/>
+        </w:rPr>
+        <w:t>scaleSetPIPDNSname</w:t>
+      </w:r>
+      <w:proofErr w:type="spellEnd"/>
+      <w:r>
+        <w:rPr>
+          <w:rFonts w:asciiTheme="minorHAnsi" w:hAnsiTheme="minorHAnsi" w:cstheme="minorHAnsi"/>
+          <w:sz w:val="22"/>
+          <w:szCs w:val="22"/>
+        </w:rPr>
+        <w:t xml:space="preserve"> and paste it in your browser.</w:t>
       </w:r>
       <w:r>
         <w:rPr>
@@ -4905,7 +6146,25 @@
           <w:sz w:val="22"/>
           <w:szCs w:val="22"/>
         </w:rPr>
-        <w:t>Copy the DNS Name from the &lt;5-char initials&gt;webscalePIP resource in the Azure Portal</w:t>
+        <w:t>Copy the DNS Name from the &lt;5-char initials&gt;</w:t>
+      </w:r>
+      <w:proofErr w:type="spellStart"/>
+      <w:r>
+        <w:rPr>
+          <w:rFonts w:asciiTheme="minorHAnsi" w:hAnsiTheme="minorHAnsi" w:cstheme="minorHAnsi"/>
+          <w:sz w:val="22"/>
+          <w:szCs w:val="22"/>
+        </w:rPr>
+        <w:t>webscalePIP</w:t>
+      </w:r>
+      <w:proofErr w:type="spellEnd"/>
+      <w:r>
+        <w:rPr>
+          <w:rFonts w:asciiTheme="minorHAnsi" w:hAnsiTheme="minorHAnsi" w:cstheme="minorHAnsi"/>
+          <w:sz w:val="22"/>
+          <w:szCs w:val="22"/>
+        </w:rPr>
+        <w:t xml:space="preserve"> resource in the Azure Portal</w:t>
       </w:r>
       <w:r>
         <w:rPr>
@@ -4991,7 +6250,16 @@
           <w:sz w:val="22"/>
           <w:szCs w:val="22"/>
         </w:rPr>
-        <w:t>You should render the eShop</w:t>
+        <w:t xml:space="preserve">You should render the </w:t>
+      </w:r>
+      <w:proofErr w:type="spellStart"/>
+      <w:r>
+        <w:rPr>
+          <w:rFonts w:asciiTheme="minorHAnsi" w:hAnsiTheme="minorHAnsi" w:cstheme="minorHAnsi"/>
+          <w:sz w:val="22"/>
+          <w:szCs w:val="22"/>
+        </w:rPr>
+        <w:t>eShop</w:t>
       </w:r>
       <w:r>
         <w:rPr>
@@ -5001,6 +6269,7 @@
         </w:rPr>
         <w:t>OnWeb</w:t>
       </w:r>
+      <w:proofErr w:type="spellEnd"/>
       <w:r>
         <w:rPr>
           <w:rFonts w:asciiTheme="minorHAnsi" w:hAnsiTheme="minorHAnsi" w:cstheme="minorHAnsi"/>
@@ -5434,7 +6703,25 @@
           <w:szCs w:val="22"/>
         </w:rPr>
         <w:lastRenderedPageBreak/>
-        <w:t>Workaround 2: From the Azure Portal uninstall the CustomScriptExtension (which will fail your deployment).</w:t>
+        <w:t xml:space="preserve">Workaround 2: From the Azure Portal uninstall the </w:t>
+      </w:r>
+      <w:proofErr w:type="spellStart"/>
+      <w:r>
+        <w:rPr>
+          <w:rFonts w:asciiTheme="minorHAnsi" w:hAnsiTheme="minorHAnsi" w:cstheme="minorHAnsi"/>
+          <w:sz w:val="22"/>
+          <w:szCs w:val="22"/>
+        </w:rPr>
+        <w:t>CustomScriptExtension</w:t>
+      </w:r>
+      <w:proofErr w:type="spellEnd"/>
+      <w:r>
+        <w:rPr>
+          <w:rFonts w:asciiTheme="minorHAnsi" w:hAnsiTheme="minorHAnsi" w:cstheme="minorHAnsi"/>
+          <w:sz w:val="22"/>
+          <w:szCs w:val="22"/>
+        </w:rPr>
+        <w:t xml:space="preserve"> (which will fail your deployment).</w:t>
       </w:r>
       <w:r>
         <w:rPr>
@@ -5527,7 +6814,7 @@
 </file>
 
 <file path=word/endnotes.xml><?xml version="1.0" encoding="utf-8"?>
-<w:endnotes xmlns:wpc="http://schemas.microsoft.com/office/word/2010/wordprocessingCanvas" xmlns:cx="http://schemas.microsoft.com/office/drawing/2014/chartex" xmlns:cx1="http://schemas.microsoft.com/office/drawing/2015/9/8/chartex" xmlns:cx2="http://schemas.microsoft.com/office/drawing/2015/10/21/chartex" xmlns:cx3="http://schemas.microsoft.com/office/drawing/2016/5/9/chartex" xmlns:cx4="http://schemas.microsoft.com/office/drawing/2016/5/10/chartex" xmlns:cx5="http://schemas.microsoft.com/office/drawing/2016/5/11/chartex" xmlns:cx6="http://schemas.microsoft.com/office/drawing/2016/5/12/chartex" xmlns:cx7="http://schemas.microsoft.com/office/drawing/2016/5/13/chartex" xmlns:cx8="http://schemas.microsoft.com/office/drawing/2016/5/14/chartex" xmlns:mc="http://schemas.openxmlformats.org/markup-compatibility/2006" xmlns:aink="http://schemas.microsoft.com/office/drawing/2016/ink" xmlns:am3d="http://schemas.microsoft.com/office/drawing/2017/model3d" xmlns:o="urn:schemas-microsoft-com:office:office" xmlns:r="http://schemas.openxmlformats.org/officeDocument/2006/relationships" xmlns:m="http://schemas.openxmlformats.org/officeDocument/2006/math" xmlns:v="urn:schemas-microsoft-com:vml" xmlns:wp14="http://schemas.microsoft.com/office/word/2010/wordprocessingDrawing" xmlns:wp="http://schemas.openxmlformats.org/drawingml/2006/wordprocessingDrawing" xmlns:w10="urn:schemas-microsoft-com:office:word" xmlns:w="http://schemas.openxmlformats.org/wordprocessingml/2006/main" xmlns:w14="http://schemas.microsoft.com/office/word/2010/wordml" xmlns:w15="http://schemas.microsoft.com/office/word/2012/wordml" xmlns:w16cid="http://schemas.microsoft.com/office/word/2016/wordml/cid" xmlns:w16se="http://schemas.microsoft.com/office/word/2015/wordml/symex" xmlns:wpg="http://schemas.microsoft.com/office/word/2010/wordprocessingGroup" xmlns:wpi="http://schemas.microsoft.com/office/word/2010/wordprocessingInk" xmlns:wne="http://schemas.microsoft.com/office/word/2006/wordml" xmlns:wps="http://schemas.microsoft.com/office/word/2010/wordprocessingShape" mc:Ignorable="w14 w15 w16se w16cid wp14">
+<w:endnotes xmlns:wpc="http://schemas.microsoft.com/office/word/2010/wordprocessingCanvas" xmlns:cx="http://schemas.microsoft.com/office/drawing/2014/chartex" xmlns:cx1="http://schemas.microsoft.com/office/drawing/2015/9/8/chartex" xmlns:cx2="http://schemas.microsoft.com/office/drawing/2015/10/21/chartex" xmlns:cx3="http://schemas.microsoft.com/office/drawing/2016/5/9/chartex" xmlns:cx4="http://schemas.microsoft.com/office/drawing/2016/5/10/chartex" xmlns:cx5="http://schemas.microsoft.com/office/drawing/2016/5/11/chartex" xmlns:cx6="http://schemas.microsoft.com/office/drawing/2016/5/12/chartex" xmlns:cx7="http://schemas.microsoft.com/office/drawing/2016/5/13/chartex" xmlns:cx8="http://schemas.microsoft.com/office/drawing/2016/5/14/chartex" xmlns:mc="http://schemas.openxmlformats.org/markup-compatibility/2006" xmlns:aink="http://schemas.microsoft.com/office/drawing/2016/ink" xmlns:am3d="http://schemas.microsoft.com/office/drawing/2017/model3d" xmlns:o="urn:schemas-microsoft-com:office:office" xmlns:r="http://schemas.openxmlformats.org/officeDocument/2006/relationships" xmlns:m="http://schemas.openxmlformats.org/officeDocument/2006/math" xmlns:v="urn:schemas-microsoft-com:vml" xmlns:wp14="http://schemas.microsoft.com/office/word/2010/wordprocessingDrawing" xmlns:wp="http://schemas.openxmlformats.org/drawingml/2006/wordprocessingDrawing" xmlns:w10="urn:schemas-microsoft-com:office:word" xmlns:w="http://schemas.openxmlformats.org/wordprocessingml/2006/main" xmlns:w14="http://schemas.microsoft.com/office/word/2010/wordml" xmlns:w15="http://schemas.microsoft.com/office/word/2012/wordml" xmlns:w16cex="http://schemas.microsoft.com/office/word/2018/wordml/cex" xmlns:w16cid="http://schemas.microsoft.com/office/word/2016/wordml/cid" xmlns:w16="http://schemas.microsoft.com/office/word/2018/wordml" xmlns:w16se="http://schemas.microsoft.com/office/word/2015/wordml/symex" xmlns:wpg="http://schemas.microsoft.com/office/word/2010/wordprocessingGroup" xmlns:wpi="http://schemas.microsoft.com/office/word/2010/wordprocessingInk" xmlns:wne="http://schemas.microsoft.com/office/word/2006/wordml" xmlns:wps="http://schemas.microsoft.com/office/word/2010/wordprocessingShape" mc:Ignorable="w14 w15 w16se w16cid w16 w16cex wp14">
   <w:endnote w:type="separator" w:id="-1">
     <w:p>
       <w:pPr>
@@ -5552,7 +6839,7 @@
 </file>
 
 <file path=word/footnotes.xml><?xml version="1.0" encoding="utf-8"?>
-<w:footnotes xmlns:wpc="http://schemas.microsoft.com/office/word/2010/wordprocessingCanvas" xmlns:cx="http://schemas.microsoft.com/office/drawing/2014/chartex" xmlns:cx1="http://schemas.microsoft.com/office/drawing/2015/9/8/chartex" xmlns:cx2="http://schemas.microsoft.com/office/drawing/2015/10/21/chartex" xmlns:cx3="http://schemas.microsoft.com/office/drawing/2016/5/9/chartex" xmlns:cx4="http://schemas.microsoft.com/office/drawing/2016/5/10/chartex" xmlns:cx5="http://schemas.microsoft.com/office/drawing/2016/5/11/chartex" xmlns:cx6="http://schemas.microsoft.com/office/drawing/2016/5/12/chartex" xmlns:cx7="http://schemas.microsoft.com/office/drawing/2016/5/13/chartex" xmlns:cx8="http://schemas.microsoft.com/office/drawing/2016/5/14/chartex" xmlns:mc="http://schemas.openxmlformats.org/markup-compatibility/2006" xmlns:aink="http://schemas.microsoft.com/office/drawing/2016/ink" xmlns:am3d="http://schemas.microsoft.com/office/drawing/2017/model3d" xmlns:o="urn:schemas-microsoft-com:office:office" xmlns:r="http://schemas.openxmlformats.org/officeDocument/2006/relationships" xmlns:m="http://schemas.openxmlformats.org/officeDocument/2006/math" xmlns:v="urn:schemas-microsoft-com:vml" xmlns:wp14="http://schemas.microsoft.com/office/word/2010/wordprocessingDrawing" xmlns:wp="http://schemas.openxmlformats.org/drawingml/2006/wordprocessingDrawing" xmlns:w10="urn:schemas-microsoft-com:office:word" xmlns:w="http://schemas.openxmlformats.org/wordprocessingml/2006/main" xmlns:w14="http://schemas.microsoft.com/office/word/2010/wordml" xmlns:w15="http://schemas.microsoft.com/office/word/2012/wordml" xmlns:w16cid="http://schemas.microsoft.com/office/word/2016/wordml/cid" xmlns:w16se="http://schemas.microsoft.com/office/word/2015/wordml/symex" xmlns:wpg="http://schemas.microsoft.com/office/word/2010/wordprocessingGroup" xmlns:wpi="http://schemas.microsoft.com/office/word/2010/wordprocessingInk" xmlns:wne="http://schemas.microsoft.com/office/word/2006/wordml" xmlns:wps="http://schemas.microsoft.com/office/word/2010/wordprocessingShape" mc:Ignorable="w14 w15 w16se w16cid wp14">
+<w:footnotes xmlns:wpc="http://schemas.microsoft.com/office/word/2010/wordprocessingCanvas" xmlns:cx="http://schemas.microsoft.com/office/drawing/2014/chartex" xmlns:cx1="http://schemas.microsoft.com/office/drawing/2015/9/8/chartex" xmlns:cx2="http://schemas.microsoft.com/office/drawing/2015/10/21/chartex" xmlns:cx3="http://schemas.microsoft.com/office/drawing/2016/5/9/chartex" xmlns:cx4="http://schemas.microsoft.com/office/drawing/2016/5/10/chartex" xmlns:cx5="http://schemas.microsoft.com/office/drawing/2016/5/11/chartex" xmlns:cx6="http://schemas.microsoft.com/office/drawing/2016/5/12/chartex" xmlns:cx7="http://schemas.microsoft.com/office/drawing/2016/5/13/chartex" xmlns:cx8="http://schemas.microsoft.com/office/drawing/2016/5/14/chartex" xmlns:mc="http://schemas.openxmlformats.org/markup-compatibility/2006" xmlns:aink="http://schemas.microsoft.com/office/drawing/2016/ink" xmlns:am3d="http://schemas.microsoft.com/office/drawing/2017/model3d" xmlns:o="urn:schemas-microsoft-com:office:office" xmlns:r="http://schemas.openxmlformats.org/officeDocument/2006/relationships" xmlns:m="http://schemas.openxmlformats.org/officeDocument/2006/math" xmlns:v="urn:schemas-microsoft-com:vml" xmlns:wp14="http://schemas.microsoft.com/office/word/2010/wordprocessingDrawing" xmlns:wp="http://schemas.openxmlformats.org/drawingml/2006/wordprocessingDrawing" xmlns:w10="urn:schemas-microsoft-com:office:word" xmlns:w="http://schemas.openxmlformats.org/wordprocessingml/2006/main" xmlns:w14="http://schemas.microsoft.com/office/word/2010/wordml" xmlns:w15="http://schemas.microsoft.com/office/word/2012/wordml" xmlns:w16cex="http://schemas.microsoft.com/office/word/2018/wordml/cex" xmlns:w16cid="http://schemas.microsoft.com/office/word/2016/wordml/cid" xmlns:w16="http://schemas.microsoft.com/office/word/2018/wordml" xmlns:w16se="http://schemas.microsoft.com/office/word/2015/wordml/symex" xmlns:wpg="http://schemas.microsoft.com/office/word/2010/wordprocessingGroup" xmlns:wpi="http://schemas.microsoft.com/office/word/2010/wordprocessingInk" xmlns:wne="http://schemas.microsoft.com/office/word/2006/wordml" xmlns:wps="http://schemas.microsoft.com/office/word/2010/wordprocessingShape" mc:Ignorable="w14 w15 w16se w16cid w16 w16cex wp14">
   <w:footnote w:type="separator" w:id="-1">
     <w:p>
       <w:pPr>
@@ -5577,7 +6864,7 @@
 </file>
 
 <file path=word/numbering.xml><?xml version="1.0" encoding="utf-8"?>
-<w:numbering xmlns:wpc="http://schemas.microsoft.com/office/word/2010/wordprocessingCanvas" xmlns:cx="http://schemas.microsoft.com/office/drawing/2014/chartex" xmlns:cx1="http://schemas.microsoft.com/office/drawing/2015/9/8/chartex" xmlns:cx2="http://schemas.microsoft.com/office/drawing/2015/10/21/chartex" xmlns:cx3="http://schemas.microsoft.com/office/drawing/2016/5/9/chartex" xmlns:cx4="http://schemas.microsoft.com/office/drawing/2016/5/10/chartex" xmlns:cx5="http://schemas.microsoft.com/office/drawing/2016/5/11/chartex" xmlns:cx6="http://schemas.microsoft.com/office/drawing/2016/5/12/chartex" xmlns:cx7="http://schemas.microsoft.com/office/drawing/2016/5/13/chartex" xmlns:cx8="http://schemas.microsoft.com/office/drawing/2016/5/14/chartex" xmlns:mc="http://schemas.openxmlformats.org/markup-compatibility/2006" xmlns:aink="http://schemas.microsoft.com/office/drawing/2016/ink" xmlns:am3d="http://schemas.microsoft.com/office/drawing/2017/model3d" xmlns:o="urn:schemas-microsoft-com:office:office" xmlns:r="http://schemas.openxmlformats.org/officeDocument/2006/relationships" xmlns:m="http://schemas.openxmlformats.org/officeDocument/2006/math" xmlns:v="urn:schemas-microsoft-com:vml" xmlns:wp14="http://schemas.microsoft.com/office/word/2010/wordprocessingDrawing" xmlns:wp="http://schemas.openxmlformats.org/drawingml/2006/wordprocessingDrawing" xmlns:w10="urn:schemas-microsoft-com:office:word" xmlns:w="http://schemas.openxmlformats.org/wordprocessingml/2006/main" xmlns:w14="http://schemas.microsoft.com/office/word/2010/wordml" xmlns:w15="http://schemas.microsoft.com/office/word/2012/wordml" xmlns:w16cid="http://schemas.microsoft.com/office/word/2016/wordml/cid" xmlns:w16se="http://schemas.microsoft.com/office/word/2015/wordml/symex" xmlns:wpg="http://schemas.microsoft.com/office/word/2010/wordprocessingGroup" xmlns:wpi="http://schemas.microsoft.com/office/word/2010/wordprocessingInk" xmlns:wne="http://schemas.microsoft.com/office/word/2006/wordml" xmlns:wps="http://schemas.microsoft.com/office/word/2010/wordprocessingShape" mc:Ignorable="w14 w15 w16se w16cid wp14">
+<w:numbering xmlns:wpc="http://schemas.microsoft.com/office/word/2010/wordprocessingCanvas" xmlns:cx="http://schemas.microsoft.com/office/drawing/2014/chartex" xmlns:cx1="http://schemas.microsoft.com/office/drawing/2015/9/8/chartex" xmlns:cx2="http://schemas.microsoft.com/office/drawing/2015/10/21/chartex" xmlns:cx3="http://schemas.microsoft.com/office/drawing/2016/5/9/chartex" xmlns:cx4="http://schemas.microsoft.com/office/drawing/2016/5/10/chartex" xmlns:cx5="http://schemas.microsoft.com/office/drawing/2016/5/11/chartex" xmlns:cx6="http://schemas.microsoft.com/office/drawing/2016/5/12/chartex" xmlns:cx7="http://schemas.microsoft.com/office/drawing/2016/5/13/chartex" xmlns:cx8="http://schemas.microsoft.com/office/drawing/2016/5/14/chartex" xmlns:mc="http://schemas.openxmlformats.org/markup-compatibility/2006" xmlns:aink="http://schemas.microsoft.com/office/drawing/2016/ink" xmlns:am3d="http://schemas.microsoft.com/office/drawing/2017/model3d" xmlns:o="urn:schemas-microsoft-com:office:office" xmlns:r="http://schemas.openxmlformats.org/officeDocument/2006/relationships" xmlns:m="http://schemas.openxmlformats.org/officeDocument/2006/math" xmlns:v="urn:schemas-microsoft-com:vml" xmlns:wp14="http://schemas.microsoft.com/office/word/2010/wordprocessingDrawing" xmlns:wp="http://schemas.openxmlformats.org/drawingml/2006/wordprocessingDrawing" xmlns:w10="urn:schemas-microsoft-com:office:word" xmlns:w="http://schemas.openxmlformats.org/wordprocessingml/2006/main" xmlns:w14="http://schemas.microsoft.com/office/word/2010/wordml" xmlns:w15="http://schemas.microsoft.com/office/word/2012/wordml" xmlns:w16cex="http://schemas.microsoft.com/office/word/2018/wordml/cex" xmlns:w16cid="http://schemas.microsoft.com/office/word/2016/wordml/cid" xmlns:w16="http://schemas.microsoft.com/office/word/2018/wordml" xmlns:w16se="http://schemas.microsoft.com/office/word/2015/wordml/symex" xmlns:wpg="http://schemas.microsoft.com/office/word/2010/wordprocessingGroup" xmlns:wpi="http://schemas.microsoft.com/office/word/2010/wordprocessingInk" xmlns:wne="http://schemas.microsoft.com/office/word/2006/wordml" xmlns:wps="http://schemas.microsoft.com/office/word/2010/wordprocessingShape" mc:Ignorable="w14 w15 w16se w16cid w16 w16cex wp14">
   <w:abstractNum w:abstractNumId="0" w15:restartNumberingAfterBreak="0">
     <w:nsid w:val="0C107C35"/>
     <w:multiLevelType w:val="multilevel"/>
@@ -6504,7 +7791,7 @@
 </file>
 
 <file path=word/styles.xml><?xml version="1.0" encoding="utf-8"?>
-<w:styles xmlns:mc="http://schemas.openxmlformats.org/markup-compatibility/2006" xmlns:r="http://schemas.openxmlformats.org/officeDocument/2006/relationships" xmlns:w="http://schemas.openxmlformats.org/wordprocessingml/2006/main" xmlns:w14="http://schemas.microsoft.com/office/word/2010/wordml" xmlns:w15="http://schemas.microsoft.com/office/word/2012/wordml" xmlns:w16cid="http://schemas.microsoft.com/office/word/2016/wordml/cid" xmlns:w16se="http://schemas.microsoft.com/office/word/2015/wordml/symex" mc:Ignorable="w14 w15 w16se w16cid">
+<w:styles xmlns:mc="http://schemas.openxmlformats.org/markup-compatibility/2006" xmlns:r="http://schemas.openxmlformats.org/officeDocument/2006/relationships" xmlns:w="http://schemas.openxmlformats.org/wordprocessingml/2006/main" xmlns:w14="http://schemas.microsoft.com/office/word/2010/wordml" xmlns:w15="http://schemas.microsoft.com/office/word/2012/wordml" xmlns:w16cex="http://schemas.microsoft.com/office/word/2018/wordml/cex" xmlns:w16cid="http://schemas.microsoft.com/office/word/2016/wordml/cid" xmlns:w16="http://schemas.microsoft.com/office/word/2018/wordml" xmlns:w16se="http://schemas.microsoft.com/office/word/2015/wordml/symex" mc:Ignorable="w14 w15 w16se w16cid w16 w16cex">
   <w:docDefaults>
     <w:rPrDefault>
       <w:rPr>
@@ -7555,7 +8842,7 @@
 </file>
 
 <file path=customXml/itemProps1.xml><?xml version="1.0" encoding="utf-8"?>
-<ds:datastoreItem xmlns:ds="http://schemas.openxmlformats.org/officeDocument/2006/customXml" ds:itemID="{93EDC0D5-0C12-4AE4-842D-44E39E5C4B3F}">
+<ds:datastoreItem xmlns:ds="http://schemas.openxmlformats.org/officeDocument/2006/customXml" ds:itemID="{B90785DC-BFC8-4D84-B1FF-DAA39580267F}">
   <ds:schemaRefs>
     <ds:schemaRef ds:uri="http://schemas.openxmlformats.org/officeDocument/2006/bibliography"/>
   </ds:schemaRefs>

</xml_diff>

<commit_message>
Minor fixes to clean up Deployment Setup Guide
Edited image to remove sshkeypath instructions
Added instructions on how to find AppId in Portal
Added instructions on uploading LogReaderRBAC.yaml
Added instructions on using VMSS deployment PIP for validation
</commit_message>
<xml_diff>
--- a/Student/Guides/Deployment Setup Guide.docx
+++ b/Student/Guides/Deployment Setup Guide.docx
@@ -1084,39 +1084,8 @@
           <w:szCs w:val="21"/>
           <w:lang w:bidi="sa-IN"/>
         </w:rPr>
-        <w:t xml:space="preserve">declare </w:t>
-      </w:r>
-      <w:proofErr w:type="spellStart"/>
-      <w:r>
-        <w:rPr>
-          <w:rFonts w:ascii="Consolas" w:eastAsia="Times New Roman" w:hAnsi="Consolas" w:cs="Times New Roman"/>
-          <w:sz w:val="21"/>
-          <w:szCs w:val="21"/>
-          <w:lang w:bidi="sa-IN"/>
-        </w:rPr>
-        <w:t>monitoringWorkShopName</w:t>
-      </w:r>
-      <w:proofErr w:type="spellEnd"/>
-      <w:r>
-        <w:rPr>
-          <w:rFonts w:ascii="Consolas" w:eastAsia="Times New Roman" w:hAnsi="Consolas" w:cs="Times New Roman"/>
-          <w:sz w:val="21"/>
-          <w:szCs w:val="21"/>
-          <w:lang w:bidi="sa-IN"/>
-        </w:rPr>
-        <w:t>="</w:t>
-      </w:r>
-      <w:proofErr w:type="spellStart"/>
-      <w:r>
-        <w:rPr>
-          <w:rFonts w:ascii="Consolas" w:eastAsia="Times New Roman" w:hAnsi="Consolas" w:cs="Times New Roman"/>
-          <w:sz w:val="21"/>
-          <w:szCs w:val="21"/>
-          <w:lang w:bidi="sa-IN"/>
-        </w:rPr>
-        <w:t>yourinitials</w:t>
-      </w:r>
-      <w:proofErr w:type="spellEnd"/>
+        <w:t>declare monitoringWorkShopName="yourinitials</w:t>
+      </w:r>
       <w:r>
         <w:rPr>
           <w:rFonts w:ascii="Consolas" w:eastAsia="Times New Roman" w:hAnsi="Consolas" w:cs="Times New Roman"/>
@@ -1161,7 +1130,6 @@
         <w:t xml:space="preserve">Do not execute the script yet. We need to edit the </w:t>
       </w:r>
       <w:hyperlink r:id="rId18" w:tooltip="azuredeploy.parameters.json" w:history="1">
-        <w:proofErr w:type="spellStart"/>
         <w:r>
           <w:rPr>
             <w:rStyle w:val="Hyperlink"/>
@@ -1173,7 +1141,6 @@
           </w:rPr>
           <w:t>azuredeploy.parameters.json</w:t>
         </w:r>
-        <w:proofErr w:type="spellEnd"/>
       </w:hyperlink>
     </w:p>
     <w:p>
@@ -1229,13 +1196,8 @@
         <w:pStyle w:val="Heading1"/>
       </w:pPr>
       <w:bookmarkStart w:id="2" w:name="_Toc12285776"/>
-      <w:proofErr w:type="spellStart"/>
-      <w:r>
-        <w:t>eShopOnWeb</w:t>
-      </w:r>
-      <w:proofErr w:type="spellEnd"/>
-      <w:r>
-        <w:t xml:space="preserve"> </w:t>
+      <w:r>
+        <w:t xml:space="preserve">eShopOnWeb </w:t>
       </w:r>
       <w:r>
         <w:t>Deployment Steps</w:t>
@@ -1345,15 +1307,7 @@
         <w:t xml:space="preserve"> so we need this to be consistent and to follow the rules.  </w:t>
       </w:r>
       <w:r>
-        <w:t xml:space="preserve">Update the other variables (we will be using throughout the remainder of the deployment).  Make sure the path you set for the </w:t>
-      </w:r>
-      <w:proofErr w:type="spellStart"/>
-      <w:r>
-        <w:t>sshkey</w:t>
-      </w:r>
-      <w:proofErr w:type="spellEnd"/>
-      <w:r>
-        <w:t xml:space="preserve"> exists.  </w:t>
+        <w:t xml:space="preserve">Update the other variables (we will be using throughout the remainder of the deployment).  Make sure the path you set for the sshkey exists.  </w:t>
       </w:r>
       <w:r>
         <w:br/>
@@ -1402,15 +1356,7 @@
         <w:t xml:space="preserve"> </w:t>
       </w:r>
       <w:r>
-        <w:t xml:space="preserve">declare </w:t>
-      </w:r>
-      <w:proofErr w:type="spellStart"/>
-      <w:r>
-        <w:t>monitoringWorkShopName</w:t>
-      </w:r>
-      <w:proofErr w:type="spellEnd"/>
-      <w:r>
-        <w:t>="</w:t>
+        <w:t>declare monitoringWorkShopName="</w:t>
       </w:r>
       <w:r>
         <w:t>rjk99</w:t>
@@ -1468,7 +1414,6 @@
       <w:r>
         <w:t xml:space="preserve"> session run </w:t>
       </w:r>
-      <w:proofErr w:type="spellStart"/>
       <w:r>
         <w:rPr>
           <w:rStyle w:val="hljs-keyword"/>
@@ -1480,7 +1425,6 @@
         </w:rPr>
         <w:t>az</w:t>
       </w:r>
-      <w:proofErr w:type="spellEnd"/>
       <w:r>
         <w:rPr>
           <w:rFonts w:ascii="Consolas" w:hAnsi="Consolas"/>
@@ -1539,45 +1483,14 @@
           <w:szCs w:val="18"/>
         </w:rPr>
       </w:pPr>
-      <w:proofErr w:type="spellStart"/>
-      <w:r>
-        <w:rPr>
-          <w:rFonts w:ascii="Consolas" w:eastAsia="Times New Roman" w:hAnsi="Consolas" w:cs="Times New Roman"/>
-          <w:color w:val="000000"/>
-          <w:sz w:val="18"/>
-          <w:szCs w:val="18"/>
-        </w:rPr>
-        <w:t>az</w:t>
-      </w:r>
-      <w:proofErr w:type="spellEnd"/>
-      <w:r>
-        <w:rPr>
-          <w:rFonts w:ascii="Consolas" w:eastAsia="Times New Roman" w:hAnsi="Consolas" w:cs="Times New Roman"/>
-          <w:color w:val="000000"/>
-          <w:sz w:val="18"/>
-          <w:szCs w:val="18"/>
-        </w:rPr>
-        <w:t xml:space="preserve"> group create --name $</w:t>
-      </w:r>
-      <w:proofErr w:type="spellStart"/>
-      <w:r>
-        <w:rPr>
-          <w:rFonts w:ascii="Consolas" w:eastAsia="Times New Roman" w:hAnsi="Consolas" w:cs="Times New Roman"/>
-          <w:color w:val="000000"/>
-          <w:sz w:val="18"/>
-          <w:szCs w:val="18"/>
-        </w:rPr>
-        <w:t>monitoringWorkShopName</w:t>
-      </w:r>
-      <w:proofErr w:type="spellEnd"/>
-      <w:r>
-        <w:rPr>
-          <w:rFonts w:ascii="Consolas" w:eastAsia="Times New Roman" w:hAnsi="Consolas" w:cs="Times New Roman"/>
-          <w:color w:val="000000"/>
-          <w:sz w:val="18"/>
-          <w:szCs w:val="18"/>
-        </w:rPr>
-        <w:t xml:space="preserve"> -l $location</w:t>
+      <w:r>
+        <w:rPr>
+          <w:rFonts w:ascii="Consolas" w:eastAsia="Times New Roman" w:hAnsi="Consolas" w:cs="Times New Roman"/>
+          <w:color w:val="000000"/>
+          <w:sz w:val="18"/>
+          <w:szCs w:val="18"/>
+        </w:rPr>
+        <w:t>az group create --name $monitoringWorkShopName -l $location</w:t>
       </w:r>
     </w:p>
     <w:p>
@@ -1671,15 +1584,7 @@
         <w:t xml:space="preserve"> to store the password used for creating each of the VMs and to access the database that is deployed.  Remember we never hardcode passwords in ARM templates or PowerShell Scripts</w:t>
       </w:r>
       <w:r>
-        <w:t xml:space="preserve">.  Do not use a $ in your password as it messes up our open source </w:t>
-      </w:r>
-      <w:proofErr w:type="spellStart"/>
-      <w:r>
-        <w:t>HammerDB</w:t>
-      </w:r>
-      <w:proofErr w:type="spellEnd"/>
-      <w:r>
-        <w:t xml:space="preserve"> software.</w:t>
+        <w:t>.  Do not use a $ in your password as it messes up our open source HammerDB software.</w:t>
       </w:r>
       <w:r>
         <w:br/>
@@ -1712,27 +1617,7 @@
           <w:sz w:val="18"/>
           <w:szCs w:val="18"/>
         </w:rPr>
-        <w:t xml:space="preserve"> </w:t>
-      </w:r>
-      <w:proofErr w:type="spellStart"/>
-      <w:r>
-        <w:rPr>
-          <w:rFonts w:ascii="Consolas" w:eastAsia="Times New Roman" w:hAnsi="Consolas" w:cs="Times New Roman"/>
-          <w:color w:val="000000"/>
-          <w:sz w:val="18"/>
-          <w:szCs w:val="18"/>
-        </w:rPr>
-        <w:t>monitoringWorkShopVaultName</w:t>
-      </w:r>
-      <w:proofErr w:type="spellEnd"/>
-      <w:r>
-        <w:rPr>
-          <w:rFonts w:ascii="Consolas" w:eastAsia="Times New Roman" w:hAnsi="Consolas" w:cs="Times New Roman"/>
-          <w:color w:val="000000"/>
-          <w:sz w:val="18"/>
-          <w:szCs w:val="18"/>
-        </w:rPr>
-        <w:t>=</w:t>
+        <w:t xml:space="preserve"> monitoringWorkShopVaultName=</w:t>
       </w:r>
       <w:r>
         <w:rPr>
@@ -1741,27 +1626,7 @@
           <w:sz w:val="18"/>
           <w:szCs w:val="18"/>
         </w:rPr>
-        <w:t>$(echo $</w:t>
-      </w:r>
-      <w:proofErr w:type="spellStart"/>
-      <w:r>
-        <w:rPr>
-          <w:rFonts w:ascii="Consolas" w:eastAsia="Times New Roman" w:hAnsi="Consolas" w:cs="Times New Roman"/>
-          <w:color w:val="A31515"/>
-          <w:sz w:val="18"/>
-          <w:szCs w:val="18"/>
-        </w:rPr>
-        <w:t>monitoringWorkShopName"MonWorkshopVault</w:t>
-      </w:r>
-      <w:proofErr w:type="spellEnd"/>
-      <w:r>
-        <w:rPr>
-          <w:rFonts w:ascii="Consolas" w:eastAsia="Times New Roman" w:hAnsi="Consolas" w:cs="Times New Roman"/>
-          <w:color w:val="A31515"/>
-          <w:sz w:val="18"/>
-          <w:szCs w:val="18"/>
-        </w:rPr>
-        <w:t>")</w:t>
+        <w:t>$(echo $monitoringWorkShopName"MonWorkshopVault")</w:t>
       </w:r>
     </w:p>
     <w:p>
@@ -1775,85 +1640,14 @@
           <w:szCs w:val="18"/>
         </w:rPr>
       </w:pPr>
-      <w:proofErr w:type="spellStart"/>
-      <w:r>
-        <w:rPr>
-          <w:rFonts w:ascii="Consolas" w:eastAsia="Times New Roman" w:hAnsi="Consolas" w:cs="Times New Roman"/>
-          <w:color w:val="000000"/>
-          <w:sz w:val="18"/>
-          <w:szCs w:val="18"/>
-        </w:rPr>
-        <w:t>az</w:t>
-      </w:r>
-      <w:proofErr w:type="spellEnd"/>
-      <w:r>
-        <w:rPr>
-          <w:rFonts w:ascii="Consolas" w:eastAsia="Times New Roman" w:hAnsi="Consolas" w:cs="Times New Roman"/>
-          <w:color w:val="000000"/>
-          <w:sz w:val="18"/>
-          <w:szCs w:val="18"/>
-        </w:rPr>
-        <w:t xml:space="preserve"> </w:t>
-      </w:r>
-      <w:proofErr w:type="spellStart"/>
-      <w:r>
-        <w:rPr>
-          <w:rFonts w:ascii="Consolas" w:eastAsia="Times New Roman" w:hAnsi="Consolas" w:cs="Times New Roman"/>
-          <w:color w:val="000000"/>
-          <w:sz w:val="18"/>
-          <w:szCs w:val="18"/>
-        </w:rPr>
-        <w:t>keyvault</w:t>
-      </w:r>
-      <w:proofErr w:type="spellEnd"/>
-      <w:r>
-        <w:rPr>
-          <w:rFonts w:ascii="Consolas" w:eastAsia="Times New Roman" w:hAnsi="Consolas" w:cs="Times New Roman"/>
-          <w:color w:val="000000"/>
-          <w:sz w:val="18"/>
-          <w:szCs w:val="18"/>
-        </w:rPr>
-        <w:t xml:space="preserve"> create --name $</w:t>
-      </w:r>
-      <w:proofErr w:type="spellStart"/>
-      <w:r>
-        <w:rPr>
-          <w:rFonts w:ascii="Consolas" w:eastAsia="Times New Roman" w:hAnsi="Consolas" w:cs="Times New Roman"/>
-          <w:color w:val="000000"/>
-          <w:sz w:val="18"/>
-          <w:szCs w:val="18"/>
-        </w:rPr>
-        <w:t>monitoringWorkShopVaultName</w:t>
-      </w:r>
-      <w:proofErr w:type="spellEnd"/>
-      <w:r>
-        <w:rPr>
-          <w:rFonts w:ascii="Consolas" w:eastAsia="Times New Roman" w:hAnsi="Consolas" w:cs="Times New Roman"/>
-          <w:color w:val="000000"/>
-          <w:sz w:val="18"/>
-          <w:szCs w:val="18"/>
-        </w:rPr>
-        <w:t xml:space="preserve"> -g $</w:t>
-      </w:r>
-      <w:proofErr w:type="spellStart"/>
-      <w:r>
-        <w:rPr>
-          <w:rFonts w:ascii="Consolas" w:eastAsia="Times New Roman" w:hAnsi="Consolas" w:cs="Times New Roman"/>
-          <w:color w:val="000000"/>
-          <w:sz w:val="18"/>
-          <w:szCs w:val="18"/>
-        </w:rPr>
-        <w:t>monitoringWorkShopName</w:t>
-      </w:r>
-      <w:proofErr w:type="spellEnd"/>
-      <w:r>
-        <w:rPr>
-          <w:rFonts w:ascii="Consolas" w:eastAsia="Times New Roman" w:hAnsi="Consolas" w:cs="Times New Roman"/>
-          <w:color w:val="000000"/>
-          <w:sz w:val="18"/>
-          <w:szCs w:val="18"/>
-        </w:rPr>
-        <w:t xml:space="preserve"> -l $location --enabled-for-template-deployment true</w:t>
+      <w:r>
+        <w:rPr>
+          <w:rFonts w:ascii="Consolas" w:eastAsia="Times New Roman" w:hAnsi="Consolas" w:cs="Times New Roman"/>
+          <w:color w:val="000000"/>
+          <w:sz w:val="18"/>
+          <w:szCs w:val="18"/>
+        </w:rPr>
+        <w:t>az keyvault create --name $monitoringWorkShopVaultName -g $monitoringWorkShopName -l $location --enabled-for-template-deployment true</w:t>
       </w:r>
     </w:p>
     <w:p/>
@@ -1966,23 +1760,7 @@
         <w:pStyle w:val="IntenseQuote"/>
       </w:pPr>
       <w:r>
-        <w:t xml:space="preserve">Note: the above command works only in bash shell. It does not work in </w:t>
-      </w:r>
-      <w:proofErr w:type="spellStart"/>
-      <w:r>
-        <w:t>zsh</w:t>
-      </w:r>
-      <w:proofErr w:type="spellEnd"/>
-      <w:r>
-        <w:t xml:space="preserve">. If you are using </w:t>
-      </w:r>
-      <w:proofErr w:type="spellStart"/>
-      <w:r>
-        <w:t>zsh</w:t>
-      </w:r>
-      <w:proofErr w:type="spellEnd"/>
-      <w:r>
-        <w:t xml:space="preserve"> or similar, please </w:t>
+        <w:t xml:space="preserve">Note: the above command works only in bash shell. It does not work in zsh. If you are using zsh or similar, please </w:t>
       </w:r>
     </w:p>
     <w:p>
@@ -2180,23 +1958,13 @@
                 <w:szCs w:val="24"/>
               </w:rPr>
             </w:pPr>
-            <w:proofErr w:type="spellStart"/>
             <w:r>
               <w:rPr>
                 <w:rFonts w:ascii="Times New Roman" w:eastAsia="Times New Roman" w:hAnsi="Times New Roman" w:cs="Times New Roman"/>
                 <w:sz w:val="18"/>
                 <w:szCs w:val="24"/>
               </w:rPr>
-              <w:t>iloveyou</w:t>
-            </w:r>
-            <w:proofErr w:type="spellEnd"/>
-            <w:r>
-              <w:rPr>
-                <w:rFonts w:ascii="Times New Roman" w:eastAsia="Times New Roman" w:hAnsi="Times New Roman" w:cs="Times New Roman"/>
-                <w:sz w:val="18"/>
-                <w:szCs w:val="24"/>
-              </w:rPr>
-              <w:t>!</w:t>
+              <w:t>iloveyou!</w:t>
             </w:r>
           </w:p>
         </w:tc>
@@ -2414,76 +2182,24 @@
         <w:rPr>
           <w:color w:val="000000"/>
         </w:rPr>
-        <w:t xml:space="preserve">Then run the line that creates the secret in the Azure </w:t>
-      </w:r>
-      <w:proofErr w:type="spellStart"/>
-      <w:r>
-        <w:rPr>
-          <w:color w:val="000000"/>
-        </w:rPr>
-        <w:t>KeyVault</w:t>
-      </w:r>
-      <w:proofErr w:type="spellEnd"/>
-    </w:p>
-    <w:p>
-      <w:pPr>
-        <w:rPr>
-          <w:color w:val="000000"/>
-        </w:rPr>
-      </w:pPr>
-      <w:proofErr w:type="spellStart"/>
+        <w:t>Then run the line that creates the secret in the Azure KeyVault</w:t>
+      </w:r>
+    </w:p>
+    <w:p>
+      <w:pPr>
+        <w:rPr>
+          <w:color w:val="000000"/>
+        </w:rPr>
+      </w:pPr>
       <w:r>
         <w:rPr>
           <w:color w:val="000000"/>
         </w:rPr>
         <w:lastRenderedPageBreak/>
-        <w:t>az</w:t>
-      </w:r>
-      <w:proofErr w:type="spellEnd"/>
-      <w:r>
-        <w:rPr>
-          <w:color w:val="000000"/>
-        </w:rPr>
-        <w:t xml:space="preserve"> </w:t>
-      </w:r>
-      <w:proofErr w:type="spellStart"/>
-      <w:r>
-        <w:rPr>
-          <w:color w:val="000000"/>
-        </w:rPr>
-        <w:t>keyvault</w:t>
-      </w:r>
-      <w:proofErr w:type="spellEnd"/>
-      <w:r>
-        <w:rPr>
-          <w:color w:val="000000"/>
-        </w:rPr>
-        <w:t xml:space="preserve"> secret set --vault-name $</w:t>
-      </w:r>
-      <w:proofErr w:type="spellStart"/>
-      <w:r>
-        <w:rPr>
-          <w:color w:val="000000"/>
-        </w:rPr>
-        <w:t>monitoringWorkShopVaultName</w:t>
-      </w:r>
-      <w:proofErr w:type="spellEnd"/>
-      <w:r>
-        <w:rPr>
-          <w:color w:val="000000"/>
-        </w:rPr>
-        <w:t xml:space="preserve"> --name </w:t>
-      </w:r>
-      <w:r>
-        <w:t>'</w:t>
-      </w:r>
-      <w:proofErr w:type="spellStart"/>
-      <w:r>
-        <w:t>VMPassword</w:t>
-      </w:r>
-      <w:proofErr w:type="spellEnd"/>
-      <w:r>
-        <w:t>'</w:t>
+        <w:t xml:space="preserve">az keyvault secret set --vault-name $monitoringWorkShopVaultName --name </w:t>
+      </w:r>
+      <w:r>
+        <w:t>'VMPassword'</w:t>
       </w:r>
       <w:r>
         <w:rPr>
@@ -2539,9 +2255,128 @@
           <w:sz w:val="18"/>
           <w:szCs w:val="18"/>
         </w:rPr>
-        <w:t xml:space="preserve">#Step </w:t>
-      </w:r>
-      <w:proofErr w:type="gramStart"/>
+        <w:t>#Step 5:create Azure AD service principal for AKS, this will return your password for the Service Principal account</w:t>
+      </w:r>
+    </w:p>
+    <w:p>
+      <w:pPr>
+        <w:shd w:val="clear" w:color="auto" w:fill="FFFFFF"/>
+        <w:spacing w:after="0" w:line="240" w:lineRule="atLeast"/>
+        <w:rPr>
+          <w:rFonts w:ascii="Consolas" w:eastAsia="Times New Roman" w:hAnsi="Consolas" w:cs="Times New Roman"/>
+          <w:color w:val="000000"/>
+          <w:sz w:val="18"/>
+          <w:szCs w:val="18"/>
+        </w:rPr>
+      </w:pPr>
+      <w:r>
+        <w:rPr>
+          <w:rFonts w:ascii="Consolas" w:eastAsia="Times New Roman" w:hAnsi="Consolas" w:cs="Times New Roman"/>
+          <w:color w:val="0000FF"/>
+          <w:sz w:val="18"/>
+          <w:szCs w:val="18"/>
+        </w:rPr>
+        <w:t>declare</w:t>
+      </w:r>
+      <w:r>
+        <w:rPr>
+          <w:rFonts w:ascii="Consolas" w:eastAsia="Times New Roman" w:hAnsi="Consolas" w:cs="Times New Roman"/>
+          <w:color w:val="000000"/>
+          <w:sz w:val="18"/>
+          <w:szCs w:val="18"/>
+        </w:rPr>
+        <w:t xml:space="preserve"> scope=</w:t>
+      </w:r>
+      <w:r>
+        <w:rPr>
+          <w:rFonts w:ascii="Consolas" w:eastAsia="Times New Roman" w:hAnsi="Consolas" w:cs="Times New Roman"/>
+          <w:color w:val="A31515"/>
+          <w:sz w:val="18"/>
+          <w:szCs w:val="18"/>
+        </w:rPr>
+        <w:t>$(az group show -n $monitoringWorkShopName --query id -o tsv)</w:t>
+      </w:r>
+    </w:p>
+    <w:p>
+      <w:pPr>
+        <w:shd w:val="clear" w:color="auto" w:fill="FFFFFF"/>
+        <w:spacing w:after="0" w:line="240" w:lineRule="atLeast"/>
+        <w:rPr>
+          <w:rFonts w:ascii="Consolas" w:eastAsia="Times New Roman" w:hAnsi="Consolas" w:cs="Times New Roman"/>
+          <w:color w:val="000000"/>
+          <w:sz w:val="18"/>
+          <w:szCs w:val="18"/>
+        </w:rPr>
+      </w:pPr>
+      <w:r>
+        <w:rPr>
+          <w:rFonts w:ascii="Consolas" w:eastAsia="Times New Roman" w:hAnsi="Consolas" w:cs="Times New Roman"/>
+          <w:color w:val="000000"/>
+          <w:sz w:val="18"/>
+          <w:szCs w:val="18"/>
+        </w:rPr>
+        <w:t xml:space="preserve">az ad sp create-for-rbac -n </w:t>
+      </w:r>
+      <w:r>
+        <w:rPr>
+          <w:rFonts w:ascii="Consolas" w:eastAsia="Times New Roman" w:hAnsi="Consolas" w:cs="Times New Roman"/>
+          <w:color w:val="A31515"/>
+          <w:sz w:val="18"/>
+          <w:szCs w:val="18"/>
+        </w:rPr>
+        <w:t>"ready-$monitoringWorkShopName-aks-preday"</w:t>
+      </w:r>
+      <w:r>
+        <w:rPr>
+          <w:rFonts w:ascii="Consolas" w:eastAsia="Times New Roman" w:hAnsi="Consolas" w:cs="Times New Roman"/>
+          <w:color w:val="000000"/>
+          <w:sz w:val="18"/>
+          <w:szCs w:val="18"/>
+        </w:rPr>
+        <w:t xml:space="preserve"> --role owner --scopes=</w:t>
+      </w:r>
+      <w:r>
+        <w:rPr>
+          <w:rFonts w:ascii="Consolas" w:eastAsia="Times New Roman" w:hAnsi="Consolas" w:cs="Times New Roman"/>
+          <w:color w:val="A31515"/>
+          <w:sz w:val="18"/>
+          <w:szCs w:val="18"/>
+        </w:rPr>
+        <w:t>$(echo $scope)</w:t>
+      </w:r>
+      <w:r>
+        <w:rPr>
+          <w:rFonts w:ascii="Consolas" w:eastAsia="Times New Roman" w:hAnsi="Consolas" w:cs="Times New Roman"/>
+          <w:color w:val="000000"/>
+          <w:sz w:val="18"/>
+          <w:szCs w:val="18"/>
+        </w:rPr>
+        <w:t xml:space="preserve"> --query password --output tsv</w:t>
+      </w:r>
+    </w:p>
+    <w:p>
+      <w:pPr>
+        <w:shd w:val="clear" w:color="auto" w:fill="FFFFFF"/>
+        <w:spacing w:after="0" w:line="240" w:lineRule="atLeast"/>
+        <w:rPr>
+          <w:rFonts w:ascii="Consolas" w:eastAsia="Times New Roman" w:hAnsi="Consolas" w:cs="Times New Roman"/>
+          <w:color w:val="000000"/>
+          <w:sz w:val="18"/>
+          <w:szCs w:val="18"/>
+        </w:rPr>
+      </w:pPr>
+    </w:p>
+    <w:p>
+      <w:pPr>
+        <w:shd w:val="clear" w:color="auto" w:fill="FFFFFF"/>
+        <w:spacing w:after="0" w:line="240" w:lineRule="atLeast"/>
+        <w:rPr>
+          <w:rFonts w:ascii="Consolas" w:eastAsia="Times New Roman" w:hAnsi="Consolas" w:cs="Times New Roman"/>
+          <w:color w:val="000000"/>
+          <w:sz w:val="18"/>
+          <w:szCs w:val="18"/>
+        </w:rPr>
+      </w:pPr>
       <w:r>
         <w:rPr>
           <w:rFonts w:ascii="Consolas" w:eastAsia="Times New Roman" w:hAnsi="Consolas" w:cs="Times New Roman"/>
@@ -2549,17 +2384,7 @@
           <w:sz w:val="18"/>
           <w:szCs w:val="18"/>
         </w:rPr>
-        <w:t>5:create</w:t>
-      </w:r>
-      <w:proofErr w:type="gramEnd"/>
-      <w:r>
-        <w:rPr>
-          <w:rFonts w:ascii="Consolas" w:eastAsia="Times New Roman" w:hAnsi="Consolas" w:cs="Times New Roman"/>
-          <w:color w:val="008000"/>
-          <w:sz w:val="18"/>
-          <w:szCs w:val="18"/>
-        </w:rPr>
-        <w:t xml:space="preserve"> Azure AD service principal for AKS, this will return your password for the Service Principal account</w:t>
+        <w:t>#Add your password for the Service Principal to the vault</w:t>
       </w:r>
     </w:p>
     <w:p>
@@ -2576,20 +2401,11 @@
       <w:r>
         <w:rPr>
           <w:rFonts w:ascii="Consolas" w:eastAsia="Times New Roman" w:hAnsi="Consolas" w:cs="Times New Roman"/>
-          <w:color w:val="0000FF"/>
-          <w:sz w:val="18"/>
-          <w:szCs w:val="18"/>
-        </w:rPr>
-        <w:t>declare</w:t>
-      </w:r>
-      <w:r>
-        <w:rPr>
-          <w:rFonts w:ascii="Consolas" w:eastAsia="Times New Roman" w:hAnsi="Consolas" w:cs="Times New Roman"/>
-          <w:color w:val="000000"/>
-          <w:sz w:val="18"/>
-          <w:szCs w:val="18"/>
-        </w:rPr>
-        <w:t xml:space="preserve"> scope=</w:t>
+          <w:color w:val="000000"/>
+          <w:sz w:val="18"/>
+          <w:szCs w:val="18"/>
+        </w:rPr>
+        <w:t xml:space="preserve">az keyvault secret set --vault-name $monitoringWorkShopVaultName --name </w:t>
       </w:r>
       <w:r>
         <w:rPr>
@@ -2598,340 +2414,7 @@
           <w:sz w:val="18"/>
           <w:szCs w:val="18"/>
         </w:rPr>
-        <w:t>$(</w:t>
-      </w:r>
-      <w:proofErr w:type="spellStart"/>
-      <w:r>
-        <w:rPr>
-          <w:rFonts w:ascii="Consolas" w:eastAsia="Times New Roman" w:hAnsi="Consolas" w:cs="Times New Roman"/>
-          <w:color w:val="A31515"/>
-          <w:sz w:val="18"/>
-          <w:szCs w:val="18"/>
-        </w:rPr>
-        <w:t>az</w:t>
-      </w:r>
-      <w:proofErr w:type="spellEnd"/>
-      <w:r>
-        <w:rPr>
-          <w:rFonts w:ascii="Consolas" w:eastAsia="Times New Roman" w:hAnsi="Consolas" w:cs="Times New Roman"/>
-          <w:color w:val="A31515"/>
-          <w:sz w:val="18"/>
-          <w:szCs w:val="18"/>
-        </w:rPr>
-        <w:t xml:space="preserve"> group show -n $</w:t>
-      </w:r>
-      <w:proofErr w:type="spellStart"/>
-      <w:r>
-        <w:rPr>
-          <w:rFonts w:ascii="Consolas" w:eastAsia="Times New Roman" w:hAnsi="Consolas" w:cs="Times New Roman"/>
-          <w:color w:val="A31515"/>
-          <w:sz w:val="18"/>
-          <w:szCs w:val="18"/>
-        </w:rPr>
-        <w:t>monitoringWorkShopName</w:t>
-      </w:r>
-      <w:proofErr w:type="spellEnd"/>
-      <w:r>
-        <w:rPr>
-          <w:rFonts w:ascii="Consolas" w:eastAsia="Times New Roman" w:hAnsi="Consolas" w:cs="Times New Roman"/>
-          <w:color w:val="A31515"/>
-          <w:sz w:val="18"/>
-          <w:szCs w:val="18"/>
-        </w:rPr>
-        <w:t xml:space="preserve"> --query id -o </w:t>
-      </w:r>
-      <w:proofErr w:type="spellStart"/>
-      <w:r>
-        <w:rPr>
-          <w:rFonts w:ascii="Consolas" w:eastAsia="Times New Roman" w:hAnsi="Consolas" w:cs="Times New Roman"/>
-          <w:color w:val="A31515"/>
-          <w:sz w:val="18"/>
-          <w:szCs w:val="18"/>
-        </w:rPr>
-        <w:t>tsv</w:t>
-      </w:r>
-      <w:proofErr w:type="spellEnd"/>
-      <w:r>
-        <w:rPr>
-          <w:rFonts w:ascii="Consolas" w:eastAsia="Times New Roman" w:hAnsi="Consolas" w:cs="Times New Roman"/>
-          <w:color w:val="A31515"/>
-          <w:sz w:val="18"/>
-          <w:szCs w:val="18"/>
-        </w:rPr>
-        <w:t>)</w:t>
-      </w:r>
-    </w:p>
-    <w:p>
-      <w:pPr>
-        <w:shd w:val="clear" w:color="auto" w:fill="FFFFFF"/>
-        <w:spacing w:after="0" w:line="240" w:lineRule="atLeast"/>
-        <w:rPr>
-          <w:rFonts w:ascii="Consolas" w:eastAsia="Times New Roman" w:hAnsi="Consolas" w:cs="Times New Roman"/>
-          <w:color w:val="000000"/>
-          <w:sz w:val="18"/>
-          <w:szCs w:val="18"/>
-        </w:rPr>
-      </w:pPr>
-      <w:proofErr w:type="spellStart"/>
-      <w:r>
-        <w:rPr>
-          <w:rFonts w:ascii="Consolas" w:eastAsia="Times New Roman" w:hAnsi="Consolas" w:cs="Times New Roman"/>
-          <w:color w:val="000000"/>
-          <w:sz w:val="18"/>
-          <w:szCs w:val="18"/>
-        </w:rPr>
-        <w:t>az</w:t>
-      </w:r>
-      <w:proofErr w:type="spellEnd"/>
-      <w:r>
-        <w:rPr>
-          <w:rFonts w:ascii="Consolas" w:eastAsia="Times New Roman" w:hAnsi="Consolas" w:cs="Times New Roman"/>
-          <w:color w:val="000000"/>
-          <w:sz w:val="18"/>
-          <w:szCs w:val="18"/>
-        </w:rPr>
-        <w:t xml:space="preserve"> ad </w:t>
-      </w:r>
-      <w:proofErr w:type="spellStart"/>
-      <w:r>
-        <w:rPr>
-          <w:rFonts w:ascii="Consolas" w:eastAsia="Times New Roman" w:hAnsi="Consolas" w:cs="Times New Roman"/>
-          <w:color w:val="000000"/>
-          <w:sz w:val="18"/>
-          <w:szCs w:val="18"/>
-        </w:rPr>
-        <w:t>sp</w:t>
-      </w:r>
-      <w:proofErr w:type="spellEnd"/>
-      <w:r>
-        <w:rPr>
-          <w:rFonts w:ascii="Consolas" w:eastAsia="Times New Roman" w:hAnsi="Consolas" w:cs="Times New Roman"/>
-          <w:color w:val="000000"/>
-          <w:sz w:val="18"/>
-          <w:szCs w:val="18"/>
-        </w:rPr>
-        <w:t xml:space="preserve"> create-for-</w:t>
-      </w:r>
-      <w:proofErr w:type="spellStart"/>
-      <w:r>
-        <w:rPr>
-          <w:rFonts w:ascii="Consolas" w:eastAsia="Times New Roman" w:hAnsi="Consolas" w:cs="Times New Roman"/>
-          <w:color w:val="000000"/>
-          <w:sz w:val="18"/>
-          <w:szCs w:val="18"/>
-        </w:rPr>
-        <w:t>rbac</w:t>
-      </w:r>
-      <w:proofErr w:type="spellEnd"/>
-      <w:r>
-        <w:rPr>
-          <w:rFonts w:ascii="Consolas" w:eastAsia="Times New Roman" w:hAnsi="Consolas" w:cs="Times New Roman"/>
-          <w:color w:val="000000"/>
-          <w:sz w:val="18"/>
-          <w:szCs w:val="18"/>
-        </w:rPr>
-        <w:t xml:space="preserve"> -n </w:t>
-      </w:r>
-      <w:r>
-        <w:rPr>
-          <w:rFonts w:ascii="Consolas" w:eastAsia="Times New Roman" w:hAnsi="Consolas" w:cs="Times New Roman"/>
-          <w:color w:val="A31515"/>
-          <w:sz w:val="18"/>
-          <w:szCs w:val="18"/>
-        </w:rPr>
-        <w:t>"ready-$</w:t>
-      </w:r>
-      <w:proofErr w:type="spellStart"/>
-      <w:r>
-        <w:rPr>
-          <w:rFonts w:ascii="Consolas" w:eastAsia="Times New Roman" w:hAnsi="Consolas" w:cs="Times New Roman"/>
-          <w:color w:val="A31515"/>
-          <w:sz w:val="18"/>
-          <w:szCs w:val="18"/>
-        </w:rPr>
-        <w:t>monitoringWorkShopName-aks-preday</w:t>
-      </w:r>
-      <w:proofErr w:type="spellEnd"/>
-      <w:r>
-        <w:rPr>
-          <w:rFonts w:ascii="Consolas" w:eastAsia="Times New Roman" w:hAnsi="Consolas" w:cs="Times New Roman"/>
-          <w:color w:val="A31515"/>
-          <w:sz w:val="18"/>
-          <w:szCs w:val="18"/>
-        </w:rPr>
-        <w:t>"</w:t>
-      </w:r>
-      <w:r>
-        <w:rPr>
-          <w:rFonts w:ascii="Consolas" w:eastAsia="Times New Roman" w:hAnsi="Consolas" w:cs="Times New Roman"/>
-          <w:color w:val="000000"/>
-          <w:sz w:val="18"/>
-          <w:szCs w:val="18"/>
-        </w:rPr>
-        <w:t xml:space="preserve"> --role owner --scopes=</w:t>
-      </w:r>
-      <w:r>
-        <w:rPr>
-          <w:rFonts w:ascii="Consolas" w:eastAsia="Times New Roman" w:hAnsi="Consolas" w:cs="Times New Roman"/>
-          <w:color w:val="A31515"/>
-          <w:sz w:val="18"/>
-          <w:szCs w:val="18"/>
-        </w:rPr>
-        <w:t>$(echo $scope)</w:t>
-      </w:r>
-      <w:r>
-        <w:rPr>
-          <w:rFonts w:ascii="Consolas" w:eastAsia="Times New Roman" w:hAnsi="Consolas" w:cs="Times New Roman"/>
-          <w:color w:val="000000"/>
-          <w:sz w:val="18"/>
-          <w:szCs w:val="18"/>
-        </w:rPr>
-        <w:t xml:space="preserve"> --query password --output </w:t>
-      </w:r>
-      <w:proofErr w:type="spellStart"/>
-      <w:r>
-        <w:rPr>
-          <w:rFonts w:ascii="Consolas" w:eastAsia="Times New Roman" w:hAnsi="Consolas" w:cs="Times New Roman"/>
-          <w:color w:val="000000"/>
-          <w:sz w:val="18"/>
-          <w:szCs w:val="18"/>
-        </w:rPr>
-        <w:t>tsv</w:t>
-      </w:r>
-      <w:proofErr w:type="spellEnd"/>
-    </w:p>
-    <w:p>
-      <w:pPr>
-        <w:shd w:val="clear" w:color="auto" w:fill="FFFFFF"/>
-        <w:spacing w:after="0" w:line="240" w:lineRule="atLeast"/>
-        <w:rPr>
-          <w:rFonts w:ascii="Consolas" w:eastAsia="Times New Roman" w:hAnsi="Consolas" w:cs="Times New Roman"/>
-          <w:color w:val="000000"/>
-          <w:sz w:val="18"/>
-          <w:szCs w:val="18"/>
-        </w:rPr>
-      </w:pPr>
-    </w:p>
-    <w:p>
-      <w:pPr>
-        <w:shd w:val="clear" w:color="auto" w:fill="FFFFFF"/>
-        <w:spacing w:after="0" w:line="240" w:lineRule="atLeast"/>
-        <w:rPr>
-          <w:rFonts w:ascii="Consolas" w:eastAsia="Times New Roman" w:hAnsi="Consolas" w:cs="Times New Roman"/>
-          <w:color w:val="000000"/>
-          <w:sz w:val="18"/>
-          <w:szCs w:val="18"/>
-        </w:rPr>
-      </w:pPr>
-      <w:r>
-        <w:rPr>
-          <w:rFonts w:ascii="Consolas" w:eastAsia="Times New Roman" w:hAnsi="Consolas" w:cs="Times New Roman"/>
-          <w:color w:val="008000"/>
-          <w:sz w:val="18"/>
-          <w:szCs w:val="18"/>
-        </w:rPr>
-        <w:t>#Add your password for the Service Principal to the vault</w:t>
-      </w:r>
-    </w:p>
-    <w:p>
-      <w:pPr>
-        <w:shd w:val="clear" w:color="auto" w:fill="FFFFFF"/>
-        <w:spacing w:after="0" w:line="240" w:lineRule="atLeast"/>
-        <w:rPr>
-          <w:rFonts w:ascii="Consolas" w:eastAsia="Times New Roman" w:hAnsi="Consolas" w:cs="Times New Roman"/>
-          <w:color w:val="000000"/>
-          <w:sz w:val="18"/>
-          <w:szCs w:val="18"/>
-        </w:rPr>
-      </w:pPr>
-      <w:proofErr w:type="spellStart"/>
-      <w:r>
-        <w:rPr>
-          <w:rFonts w:ascii="Consolas" w:eastAsia="Times New Roman" w:hAnsi="Consolas" w:cs="Times New Roman"/>
-          <w:color w:val="000000"/>
-          <w:sz w:val="18"/>
-          <w:szCs w:val="18"/>
-        </w:rPr>
-        <w:t>az</w:t>
-      </w:r>
-      <w:proofErr w:type="spellEnd"/>
-      <w:r>
-        <w:rPr>
-          <w:rFonts w:ascii="Consolas" w:eastAsia="Times New Roman" w:hAnsi="Consolas" w:cs="Times New Roman"/>
-          <w:color w:val="000000"/>
-          <w:sz w:val="18"/>
-          <w:szCs w:val="18"/>
-        </w:rPr>
-        <w:t xml:space="preserve"> </w:t>
-      </w:r>
-      <w:proofErr w:type="spellStart"/>
-      <w:r>
-        <w:rPr>
-          <w:rFonts w:ascii="Consolas" w:eastAsia="Times New Roman" w:hAnsi="Consolas" w:cs="Times New Roman"/>
-          <w:color w:val="000000"/>
-          <w:sz w:val="18"/>
-          <w:szCs w:val="18"/>
-        </w:rPr>
-        <w:t>keyvault</w:t>
-      </w:r>
-      <w:proofErr w:type="spellEnd"/>
-      <w:r>
-        <w:rPr>
-          <w:rFonts w:ascii="Consolas" w:eastAsia="Times New Roman" w:hAnsi="Consolas" w:cs="Times New Roman"/>
-          <w:color w:val="000000"/>
-          <w:sz w:val="18"/>
-          <w:szCs w:val="18"/>
-        </w:rPr>
-        <w:t xml:space="preserve"> secret set --vault-name $</w:t>
-      </w:r>
-      <w:proofErr w:type="spellStart"/>
-      <w:r>
-        <w:rPr>
-          <w:rFonts w:ascii="Consolas" w:eastAsia="Times New Roman" w:hAnsi="Consolas" w:cs="Times New Roman"/>
-          <w:color w:val="000000"/>
-          <w:sz w:val="18"/>
-          <w:szCs w:val="18"/>
-        </w:rPr>
-        <w:t>monitoringWorkShopVaultName</w:t>
-      </w:r>
-      <w:proofErr w:type="spellEnd"/>
-      <w:r>
-        <w:rPr>
-          <w:rFonts w:ascii="Consolas" w:eastAsia="Times New Roman" w:hAnsi="Consolas" w:cs="Times New Roman"/>
-          <w:color w:val="000000"/>
-          <w:sz w:val="18"/>
-          <w:szCs w:val="18"/>
-        </w:rPr>
-        <w:t xml:space="preserve"> --name </w:t>
-      </w:r>
-      <w:r>
-        <w:rPr>
-          <w:rFonts w:ascii="Consolas" w:eastAsia="Times New Roman" w:hAnsi="Consolas" w:cs="Times New Roman"/>
-          <w:color w:val="A31515"/>
-          <w:sz w:val="18"/>
-          <w:szCs w:val="18"/>
-        </w:rPr>
-        <w:t>'</w:t>
-      </w:r>
-      <w:proofErr w:type="spellStart"/>
-      <w:r>
-        <w:rPr>
-          <w:rFonts w:ascii="Consolas" w:eastAsia="Times New Roman" w:hAnsi="Consolas" w:cs="Times New Roman"/>
-          <w:color w:val="A31515"/>
-          <w:sz w:val="18"/>
-          <w:szCs w:val="18"/>
-        </w:rPr>
-        <w:t>SPPassword</w:t>
-      </w:r>
-      <w:proofErr w:type="spellEnd"/>
-      <w:r>
-        <w:rPr>
-          <w:rFonts w:ascii="Consolas" w:eastAsia="Times New Roman" w:hAnsi="Consolas" w:cs="Times New Roman"/>
-          <w:color w:val="A31515"/>
-          <w:sz w:val="18"/>
-          <w:szCs w:val="18"/>
-        </w:rPr>
-        <w:t>'</w:t>
+        <w:t>'SPPassword'</w:t>
       </w:r>
       <w:r>
         <w:rPr>
@@ -3108,33 +2591,13 @@
         </w:rPr>
         <w:t xml:space="preserve">e and copy the output results.  Then paste this in the </w:t>
       </w:r>
-      <w:proofErr w:type="spellStart"/>
-      <w:proofErr w:type="gramStart"/>
-      <w:r>
-        <w:rPr>
-          <w:rFonts w:asciiTheme="minorHAnsi" w:hAnsiTheme="minorHAnsi" w:cstheme="minorHAnsi"/>
-          <w:sz w:val="22"/>
-          <w:szCs w:val="22"/>
-        </w:rPr>
-        <w:t>azuredeploy.parameters</w:t>
-      </w:r>
-      <w:proofErr w:type="gramEnd"/>
-      <w:r>
-        <w:rPr>
-          <w:rFonts w:asciiTheme="minorHAnsi" w:hAnsiTheme="minorHAnsi" w:cstheme="minorHAnsi"/>
-          <w:sz w:val="22"/>
-          <w:szCs w:val="22"/>
-        </w:rPr>
-        <w:t>.json</w:t>
-      </w:r>
-      <w:proofErr w:type="spellEnd"/>
-      <w:r>
-        <w:rPr>
-          <w:rFonts w:asciiTheme="minorHAnsi" w:hAnsiTheme="minorHAnsi" w:cstheme="minorHAnsi"/>
-          <w:sz w:val="22"/>
-          <w:szCs w:val="22"/>
-        </w:rPr>
-        <w:t xml:space="preserve"> file under password.reference.keyVault.id.  </w:t>
+      <w:r>
+        <w:rPr>
+          <w:rFonts w:asciiTheme="minorHAnsi" w:hAnsiTheme="minorHAnsi" w:cstheme="minorHAnsi"/>
+          <w:sz w:val="22"/>
+          <w:szCs w:val="22"/>
+        </w:rPr>
+        <w:t xml:space="preserve">azuredeploy.parameters.json file under password.reference.keyVault.id.  </w:t>
       </w:r>
     </w:p>
     <w:p>
@@ -3158,87 +2621,22 @@
         <w:rPr>
           <w:rFonts w:cstheme="minorHAnsi"/>
         </w:rPr>
-        <w:t xml:space="preserve">the </w:t>
-      </w:r>
-      <w:proofErr w:type="spellStart"/>
+        <w:t xml:space="preserve">the resourceid from here - </w:t>
+      </w:r>
       <w:r>
         <w:rPr>
           <w:rFonts w:cstheme="minorHAnsi"/>
         </w:rPr>
-        <w:t>resourceid</w:t>
-      </w:r>
-      <w:proofErr w:type="spellEnd"/>
-      <w:r>
-        <w:rPr>
-          <w:rFonts w:cstheme="minorHAnsi"/>
-        </w:rPr>
-        <w:t xml:space="preserve"> from here - </w:t>
-      </w:r>
-      <w:r>
-        <w:rPr>
-          <w:rFonts w:cstheme="minorHAnsi"/>
-        </w:rPr>
         <w:br/>
       </w:r>
-      <w:proofErr w:type="spellStart"/>
-      <w:r>
-        <w:rPr>
-          <w:rFonts w:ascii="Consolas" w:eastAsia="Times New Roman" w:hAnsi="Consolas" w:cs="Times New Roman"/>
-          <w:color w:val="000000"/>
-          <w:sz w:val="18"/>
-          <w:szCs w:val="18"/>
-        </w:rPr>
-        <w:t>az</w:t>
-      </w:r>
-      <w:proofErr w:type="spellEnd"/>
-      <w:r>
-        <w:rPr>
-          <w:rFonts w:ascii="Consolas" w:eastAsia="Times New Roman" w:hAnsi="Consolas" w:cs="Times New Roman"/>
-          <w:color w:val="000000"/>
-          <w:sz w:val="18"/>
-          <w:szCs w:val="18"/>
-        </w:rPr>
-        <w:t xml:space="preserve"> </w:t>
-      </w:r>
-      <w:proofErr w:type="spellStart"/>
-      <w:r>
-        <w:rPr>
-          <w:rFonts w:ascii="Consolas" w:eastAsia="Times New Roman" w:hAnsi="Consolas" w:cs="Times New Roman"/>
-          <w:color w:val="000000"/>
-          <w:sz w:val="18"/>
-          <w:szCs w:val="18"/>
-        </w:rPr>
-        <w:t>keyvault</w:t>
-      </w:r>
-      <w:proofErr w:type="spellEnd"/>
-      <w:r>
-        <w:rPr>
-          <w:rFonts w:ascii="Consolas" w:eastAsia="Times New Roman" w:hAnsi="Consolas" w:cs="Times New Roman"/>
-          <w:color w:val="000000"/>
-          <w:sz w:val="18"/>
-          <w:szCs w:val="18"/>
-        </w:rPr>
-        <w:t xml:space="preserve"> show --name $</w:t>
-      </w:r>
-      <w:proofErr w:type="spellStart"/>
-      <w:r>
-        <w:rPr>
-          <w:rFonts w:ascii="Consolas" w:eastAsia="Times New Roman" w:hAnsi="Consolas" w:cs="Times New Roman"/>
-          <w:color w:val="000000"/>
-          <w:sz w:val="18"/>
-          <w:szCs w:val="18"/>
-        </w:rPr>
-        <w:t>monitoringWorkShopVaultName</w:t>
-      </w:r>
-      <w:proofErr w:type="spellEnd"/>
-      <w:r>
-        <w:rPr>
-          <w:rFonts w:ascii="Consolas" w:eastAsia="Times New Roman" w:hAnsi="Consolas" w:cs="Times New Roman"/>
-          <w:color w:val="000000"/>
-          <w:sz w:val="18"/>
-          <w:szCs w:val="18"/>
-        </w:rPr>
-        <w:t xml:space="preserve"> -o json </w:t>
+      <w:r>
+        <w:rPr>
+          <w:rFonts w:ascii="Consolas" w:eastAsia="Times New Roman" w:hAnsi="Consolas" w:cs="Times New Roman"/>
+          <w:color w:val="000000"/>
+          <w:sz w:val="18"/>
+          <w:szCs w:val="18"/>
+        </w:rPr>
+        <w:t xml:space="preserve">az keyvault show --name $monitoringWorkShopVaultName -o json </w:t>
       </w:r>
     </w:p>
     <w:p>
@@ -3389,34 +2787,7 @@
           <w:sz w:val="22"/>
           <w:szCs w:val="22"/>
         </w:rPr>
-        <w:t xml:space="preserve">Also, make sure to update the </w:t>
-      </w:r>
-      <w:proofErr w:type="spellStart"/>
-      <w:r>
-        <w:rPr>
-          <w:rFonts w:asciiTheme="minorHAnsi" w:hAnsiTheme="minorHAnsi" w:cstheme="minorHAnsi"/>
-          <w:sz w:val="22"/>
-          <w:szCs w:val="22"/>
-        </w:rPr>
-        <w:t>envPrefixName</w:t>
-      </w:r>
-      <w:proofErr w:type="spellEnd"/>
-      <w:r>
-        <w:rPr>
-          <w:rFonts w:asciiTheme="minorHAnsi" w:hAnsiTheme="minorHAnsi" w:cstheme="minorHAnsi"/>
-          <w:sz w:val="22"/>
-          <w:szCs w:val="22"/>
-        </w:rPr>
-        <w:t xml:space="preserve"> to match what you specified in the </w:t>
-      </w:r>
-      <w:proofErr w:type="spellStart"/>
-      <w:r>
-        <w:rPr>
-          <w:rFonts w:asciiTheme="minorHAnsi" w:hAnsiTheme="minorHAnsi" w:cstheme="minorHAnsi"/>
-          <w:sz w:val="22"/>
-          <w:szCs w:val="22"/>
-        </w:rPr>
-        <w:t>DeployMon</w:t>
+        <w:t>Also, make sure to update the envPrefixName to match what you specified in the DeployMon</w:t>
       </w:r>
       <w:r>
         <w:rPr>
@@ -3440,16 +2811,7 @@
           <w:sz w:val="22"/>
           <w:szCs w:val="22"/>
         </w:rPr>
-        <w:t>Env</w:t>
-      </w:r>
-      <w:proofErr w:type="spellEnd"/>
-      <w:r>
-        <w:rPr>
-          <w:rFonts w:asciiTheme="minorHAnsi" w:hAnsiTheme="minorHAnsi" w:cstheme="minorHAnsi"/>
-          <w:sz w:val="22"/>
-          <w:szCs w:val="22"/>
-        </w:rPr>
-        <w:t xml:space="preserve"> file (yes, I know I could feed this in from the deployment script)</w:t>
+        <w:t>Env file (yes, I know I could feed this in from the deployment script)</w:t>
       </w:r>
       <w:r>
         <w:rPr>
@@ -3646,7 +3008,6 @@
           <w:szCs w:val="22"/>
         </w:rPr>
       </w:pPr>
-      <w:proofErr w:type="spellStart"/>
       <w:r>
         <w:rPr>
           <w:rFonts w:asciiTheme="minorHAnsi" w:hAnsiTheme="minorHAnsi" w:cstheme="minorHAnsi"/>
@@ -3655,7 +3016,6 @@
         </w:rPr>
         <w:t>VMSSazuredeploy.json</w:t>
       </w:r>
-      <w:proofErr w:type="spellEnd"/>
     </w:p>
     <w:p>
       <w:pPr>
@@ -3672,8 +3032,6 @@
           <w:szCs w:val="22"/>
         </w:rPr>
       </w:pPr>
-      <w:proofErr w:type="spellStart"/>
-      <w:proofErr w:type="gramStart"/>
       <w:r>
         <w:rPr>
           <w:rFonts w:asciiTheme="minorHAnsi" w:hAnsiTheme="minorHAnsi" w:cstheme="minorHAnsi"/>
@@ -3682,8 +3040,6 @@
         </w:rPr>
         <w:t>Azuredeploy.parameters.json</w:t>
       </w:r>
-      <w:proofErr w:type="spellEnd"/>
-      <w:proofErr w:type="gramEnd"/>
     </w:p>
     <w:p>
       <w:pPr>
@@ -3895,18 +3251,8 @@
           <w:sz w:val="22"/>
           <w:szCs w:val="22"/>
         </w:rPr>
-        <w:t xml:space="preserve"> </w:t>
-      </w:r>
-      <w:proofErr w:type="gramStart"/>
-      <w:r>
-        <w:rPr>
-          <w:rFonts w:asciiTheme="minorHAnsi" w:hAnsiTheme="minorHAnsi" w:cstheme="minorHAnsi"/>
-          <w:sz w:val="22"/>
-          <w:szCs w:val="22"/>
-        </w:rPr>
-        <w:t>*.json</w:t>
-      </w:r>
-      <w:proofErr w:type="gramEnd"/>
+        <w:t xml:space="preserve"> *.json</w:t>
+      </w:r>
     </w:p>
     <w:p>
       <w:pPr>
@@ -4027,108 +3373,15 @@
           <w:szCs w:val="18"/>
         </w:rPr>
       </w:pPr>
-      <w:proofErr w:type="spellStart"/>
-      <w:r>
-        <w:rPr>
-          <w:rFonts w:ascii="Consolas" w:eastAsia="Times New Roman" w:hAnsi="Consolas" w:cs="Times New Roman"/>
-          <w:color w:val="000000"/>
-          <w:sz w:val="18"/>
-          <w:szCs w:val="18"/>
-        </w:rPr>
-        <w:t>az</w:t>
-      </w:r>
-      <w:proofErr w:type="spellEnd"/>
-      <w:r>
-        <w:rPr>
-          <w:rFonts w:ascii="Consolas" w:eastAsia="Times New Roman" w:hAnsi="Consolas" w:cs="Times New Roman"/>
-          <w:color w:val="000000"/>
-          <w:sz w:val="18"/>
-          <w:szCs w:val="18"/>
-        </w:rPr>
-        <w:t xml:space="preserve"> group deployment create --name </w:t>
-      </w:r>
-      <w:proofErr w:type="spellStart"/>
-      <w:r>
-        <w:rPr>
-          <w:rFonts w:ascii="Consolas" w:eastAsia="Times New Roman" w:hAnsi="Consolas" w:cs="Times New Roman"/>
-          <w:color w:val="000000"/>
-          <w:sz w:val="18"/>
-          <w:szCs w:val="18"/>
-        </w:rPr>
-        <w:t>monitoringWorkShopDeployment</w:t>
-      </w:r>
-      <w:proofErr w:type="spellEnd"/>
-      <w:r>
-        <w:rPr>
-          <w:rFonts w:ascii="Consolas" w:eastAsia="Times New Roman" w:hAnsi="Consolas" w:cs="Times New Roman"/>
-          <w:color w:val="000000"/>
-          <w:sz w:val="18"/>
-          <w:szCs w:val="18"/>
-        </w:rPr>
-        <w:t xml:space="preserve"> -g $</w:t>
-      </w:r>
-      <w:proofErr w:type="spellStart"/>
-      <w:r>
-        <w:rPr>
-          <w:rFonts w:ascii="Consolas" w:eastAsia="Times New Roman" w:hAnsi="Consolas" w:cs="Times New Roman"/>
-          <w:color w:val="000000"/>
-          <w:sz w:val="18"/>
-          <w:szCs w:val="18"/>
-        </w:rPr>
-        <w:t>monitoringWorkShopName</w:t>
-      </w:r>
-      <w:proofErr w:type="spellEnd"/>
-      <w:r>
-        <w:rPr>
-          <w:rFonts w:ascii="Consolas" w:eastAsia="Times New Roman" w:hAnsi="Consolas" w:cs="Times New Roman"/>
-          <w:color w:val="000000"/>
-          <w:sz w:val="18"/>
-          <w:szCs w:val="18"/>
-        </w:rPr>
-        <w:t xml:space="preserve"> --template-file </w:t>
-      </w:r>
-      <w:proofErr w:type="spellStart"/>
-      <w:r>
-        <w:rPr>
-          <w:rFonts w:ascii="Consolas" w:eastAsia="Times New Roman" w:hAnsi="Consolas" w:cs="Times New Roman"/>
-          <w:color w:val="000000"/>
-          <w:sz w:val="18"/>
-          <w:szCs w:val="18"/>
-        </w:rPr>
-        <w:t>VMSSazuredeploy.json</w:t>
-      </w:r>
-      <w:proofErr w:type="spellEnd"/>
-      <w:r>
-        <w:rPr>
-          <w:rFonts w:ascii="Consolas" w:eastAsia="Times New Roman" w:hAnsi="Consolas" w:cs="Times New Roman"/>
-          <w:color w:val="000000"/>
-          <w:sz w:val="18"/>
-          <w:szCs w:val="18"/>
-        </w:rPr>
-        <w:t xml:space="preserve"> --parameters @</w:t>
-      </w:r>
-      <w:proofErr w:type="spellStart"/>
-      <w:proofErr w:type="gramStart"/>
-      <w:r>
-        <w:rPr>
-          <w:rFonts w:ascii="Consolas" w:eastAsia="Times New Roman" w:hAnsi="Consolas" w:cs="Times New Roman"/>
-          <w:color w:val="000000"/>
-          <w:sz w:val="18"/>
-          <w:szCs w:val="18"/>
-        </w:rPr>
-        <w:t>azuredeploy.parameters</w:t>
-      </w:r>
-      <w:proofErr w:type="gramEnd"/>
-      <w:r>
-        <w:rPr>
-          <w:rFonts w:ascii="Consolas" w:eastAsia="Times New Roman" w:hAnsi="Consolas" w:cs="Times New Roman"/>
-          <w:color w:val="000000"/>
-          <w:sz w:val="18"/>
-          <w:szCs w:val="18"/>
-        </w:rPr>
-        <w:t>.json</w:t>
-      </w:r>
-      <w:proofErr w:type="spellEnd"/>
+      <w:r>
+        <w:rPr>
+          <w:rFonts w:ascii="Consolas" w:eastAsia="Times New Roman" w:hAnsi="Consolas" w:cs="Times New Roman"/>
+          <w:color w:val="000000"/>
+          <w:sz w:val="18"/>
+          <w:szCs w:val="18"/>
+        </w:rPr>
+        <w:t>az group deployment create --name monitoringWorkShopDeployment -g $monitoringWorkShopName --template-file VMSSazuredeploy.json --parameters @azuredeploy.parameters.json</w:t>
+      </w:r>
     </w:p>
     <w:p>
       <w:pPr>
@@ -4495,8 +3748,6 @@
           <w:szCs w:val="22"/>
         </w:rPr>
       </w:pPr>
-      <w:bookmarkStart w:id="3" w:name="_GoBack"/>
-      <w:bookmarkEnd w:id="3"/>
     </w:p>
     <w:p>
       <w:pPr>
@@ -4516,25 +3767,7 @@
           <w:szCs w:val="22"/>
         </w:rPr>
         <w:lastRenderedPageBreak/>
-        <w:t xml:space="preserve">Rerun the Step 1 declare lines for </w:t>
-      </w:r>
-      <w:proofErr w:type="spellStart"/>
-      <w:r>
-        <w:rPr>
-          <w:rFonts w:asciiTheme="minorHAnsi" w:hAnsiTheme="minorHAnsi" w:cstheme="minorHAnsi"/>
-          <w:sz w:val="22"/>
-          <w:szCs w:val="22"/>
-        </w:rPr>
-        <w:t>monitoringWorkshopName</w:t>
-      </w:r>
-      <w:proofErr w:type="spellEnd"/>
-      <w:r>
-        <w:rPr>
-          <w:rFonts w:asciiTheme="minorHAnsi" w:hAnsiTheme="minorHAnsi" w:cstheme="minorHAnsi"/>
-          <w:sz w:val="22"/>
-          <w:szCs w:val="22"/>
-        </w:rPr>
-        <w:t xml:space="preserve"> and location.</w:t>
+        <w:t>Rerun the Step 1 declare lines for monitoringWorkshopName and location.</w:t>
       </w:r>
       <w:r>
         <w:rPr>
@@ -4549,9 +3782,9 @@
           <w:noProof/>
         </w:rPr>
         <w:drawing>
-          <wp:inline distT="0" distB="0" distL="0" distR="0" wp14:anchorId="100A1552" wp14:editId="5E606443">
-            <wp:extent cx="5943600" cy="720725"/>
-            <wp:effectExtent l="0" t="0" r="0" b="3175"/>
+          <wp:inline distT="0" distB="0" distL="0" distR="0" wp14:anchorId="100A1552" wp14:editId="75D9B481">
+            <wp:extent cx="5943600" cy="571500"/>
+            <wp:effectExtent l="0" t="0" r="0" b="0"/>
             <wp:docPr id="29" name="Picture 29"/>
             <wp:cNvGraphicFramePr>
               <a:graphicFrameLocks xmlns:a="http://schemas.openxmlformats.org/drawingml/2006/main" noChangeAspect="1"/>
@@ -4563,20 +3796,27 @@
                     <pic:cNvPr id="1" name=""/>
                     <pic:cNvPicPr/>
                   </pic:nvPicPr>
-                  <pic:blipFill>
+                  <pic:blipFill rotWithShape="1">
                     <a:blip r:embed="rId32"/>
-                    <a:stretch>
-                      <a:fillRect/>
-                    </a:stretch>
+                    <a:srcRect b="27710"/>
+                    <a:stretch/>
                   </pic:blipFill>
-                  <pic:spPr>
+                  <pic:spPr bwMode="auto">
                     <a:xfrm>
                       <a:off x="0" y="0"/>
-                      <a:ext cx="5943600" cy="720725"/>
+                      <a:ext cx="5943600" cy="571500"/>
                     </a:xfrm>
                     <a:prstGeom prst="rect">
                       <a:avLst/>
                     </a:prstGeom>
+                    <a:ln>
+                      <a:noFill/>
+                    </a:ln>
+                    <a:extLst>
+                      <a:ext uri="{53640926-AAD7-44D8-BBD7-CCE9431645EC}">
+                        <a14:shadowObscured xmlns:a14="http://schemas.microsoft.com/office/drawing/2010/main"/>
+                      </a:ext>
+                    </a:extLst>
                   </pic:spPr>
                 </pic:pic>
               </a:graphicData>
@@ -4608,37 +3848,15 @@
         </w:rPr>
         <w:br/>
       </w:r>
-      <w:proofErr w:type="spellStart"/>
-      <w:r>
-        <w:rPr>
-          <w:rFonts w:ascii="Consolas" w:eastAsia="Times New Roman" w:hAnsi="Consolas" w:cs="Times New Roman"/>
-          <w:color w:val="000000"/>
-          <w:sz w:val="18"/>
-          <w:szCs w:val="18"/>
-        </w:rPr>
-        <w:t>az</w:t>
-      </w:r>
-      <w:proofErr w:type="spellEnd"/>
-      <w:r>
-        <w:rPr>
-          <w:rFonts w:ascii="Consolas" w:eastAsia="Times New Roman" w:hAnsi="Consolas" w:cs="Times New Roman"/>
-          <w:color w:val="000000"/>
-          <w:sz w:val="18"/>
-          <w:szCs w:val="18"/>
-        </w:rPr>
-        <w:t xml:space="preserve"> group create --name $</w:t>
-      </w:r>
-      <w:proofErr w:type="spellStart"/>
-      <w:r>
-        <w:rPr>
-          <w:rFonts w:ascii="Consolas" w:eastAsia="Times New Roman" w:hAnsi="Consolas" w:cs="Times New Roman"/>
-          <w:color w:val="000000"/>
-          <w:sz w:val="18"/>
-          <w:szCs w:val="18"/>
-        </w:rPr>
-        <w:t>monitoringWorkShopName</w:t>
-      </w:r>
-      <w:proofErr w:type="spellEnd"/>
+      <w:r>
+        <w:rPr>
+          <w:rFonts w:ascii="Consolas" w:eastAsia="Times New Roman" w:hAnsi="Consolas" w:cs="Times New Roman"/>
+          <w:color w:val="000000"/>
+          <w:sz w:val="18"/>
+          <w:szCs w:val="18"/>
+        </w:rPr>
+        <w:t>az group create --name $monitoringWorkShopName</w:t>
+      </w:r>
       <w:r>
         <w:rPr>
           <w:rFonts w:ascii="Consolas" w:eastAsia="Times New Roman" w:hAnsi="Consolas" w:cs="Times New Roman"/>
@@ -4663,6 +3881,60 @@
         <w:shd w:val="clear" w:color="auto" w:fill="FFFFFF"/>
         <w:spacing w:line="240" w:lineRule="atLeast"/>
         <w:rPr>
+          <w:rFonts w:cstheme="minorHAnsi"/>
+        </w:rPr>
+      </w:pPr>
+    </w:p>
+    <w:p>
+      <w:pPr>
+        <w:shd w:val="clear" w:color="auto" w:fill="FFFFFF"/>
+        <w:spacing w:line="240" w:lineRule="atLeast"/>
+        <w:rPr>
+          <w:rFonts w:cstheme="minorHAnsi"/>
+        </w:rPr>
+      </w:pPr>
+      <w:r>
+        <w:rPr>
+          <w:rFonts w:cstheme="minorHAnsi"/>
+        </w:rPr>
+        <w:t xml:space="preserve">Find your AppId. </w:t>
+      </w:r>
+      <w:r>
+        <w:rPr>
+          <w:rFonts w:cstheme="minorHAnsi"/>
+        </w:rPr>
+        <w:t xml:space="preserve">You can find your AppId in the </w:t>
+      </w:r>
+      <w:r>
+        <w:rPr>
+          <w:rFonts w:cstheme="minorHAnsi"/>
+        </w:rPr>
+        <w:t xml:space="preserve">Azure </w:t>
+      </w:r>
+      <w:r>
+        <w:rPr>
+          <w:rFonts w:cstheme="minorHAnsi"/>
+        </w:rPr>
+        <w:t>Porta</w:t>
+      </w:r>
+      <w:r>
+        <w:rPr>
+          <w:rFonts w:cstheme="minorHAnsi"/>
+        </w:rPr>
+        <w:t xml:space="preserve">l under </w:t>
+      </w:r>
+      <w:r>
+        <w:rPr>
+          <w:rFonts w:cstheme="minorHAnsi"/>
+        </w:rPr>
+        <w:t>Azure Active Directory… App Registrations</w:t>
+      </w:r>
+    </w:p>
+    <w:p>
+      <w:pPr>
+        <w:shd w:val="clear" w:color="auto" w:fill="FFFFFF"/>
+        <w:spacing w:line="240" w:lineRule="atLeast"/>
+        <w:rPr>
           <w:rFonts w:ascii="Consolas" w:eastAsia="Times New Roman" w:hAnsi="Consolas" w:cs="Times New Roman"/>
           <w:color w:val="008000"/>
           <w:sz w:val="18"/>
@@ -4673,34 +3945,18 @@
         <w:rPr>
           <w:rFonts w:cstheme="minorHAnsi"/>
         </w:rPr>
-        <w:t xml:space="preserve">Find the </w:t>
-      </w:r>
-      <w:proofErr w:type="spellStart"/>
+        <w:t>Find the ObjectId for your AppId</w:t>
+      </w:r>
       <w:r>
         <w:rPr>
           <w:rFonts w:cstheme="minorHAnsi"/>
         </w:rPr>
-        <w:t>ObjectId</w:t>
-      </w:r>
-      <w:proofErr w:type="spellEnd"/>
+        <w:t xml:space="preserve"> –</w:t>
+      </w:r>
       <w:r>
         <w:rPr>
           <w:rFonts w:cstheme="minorHAnsi"/>
         </w:rPr>
-        <w:t xml:space="preserve"> for your </w:t>
-      </w:r>
-      <w:proofErr w:type="spellStart"/>
-      <w:r>
-        <w:rPr>
-          <w:rFonts w:cstheme="minorHAnsi"/>
-        </w:rPr>
-        <w:t>AppId</w:t>
-      </w:r>
-      <w:proofErr w:type="spellEnd"/>
-      <w:r>
-        <w:rPr>
-          <w:rFonts w:cstheme="minorHAnsi"/>
-        </w:rPr>
         <w:br/>
       </w:r>
       <w:r>
@@ -4724,45 +3980,14 @@
           <w:szCs w:val="18"/>
         </w:rPr>
       </w:pPr>
-      <w:proofErr w:type="spellStart"/>
-      <w:r>
-        <w:rPr>
-          <w:rFonts w:ascii="Consolas" w:eastAsia="Times New Roman" w:hAnsi="Consolas" w:cs="Times New Roman"/>
-          <w:color w:val="000000"/>
-          <w:sz w:val="18"/>
-          <w:szCs w:val="18"/>
-        </w:rPr>
-        <w:t>az</w:t>
-      </w:r>
-      <w:proofErr w:type="spellEnd"/>
-      <w:r>
-        <w:rPr>
-          <w:rFonts w:ascii="Consolas" w:eastAsia="Times New Roman" w:hAnsi="Consolas" w:cs="Times New Roman"/>
-          <w:color w:val="000000"/>
-          <w:sz w:val="18"/>
-          <w:szCs w:val="18"/>
-        </w:rPr>
-        <w:t xml:space="preserve"> ad </w:t>
-      </w:r>
-      <w:proofErr w:type="spellStart"/>
-      <w:r>
-        <w:rPr>
-          <w:rFonts w:ascii="Consolas" w:eastAsia="Times New Roman" w:hAnsi="Consolas" w:cs="Times New Roman"/>
-          <w:color w:val="000000"/>
-          <w:sz w:val="18"/>
-          <w:szCs w:val="18"/>
-        </w:rPr>
-        <w:t>sp</w:t>
-      </w:r>
-      <w:proofErr w:type="spellEnd"/>
-      <w:r>
-        <w:rPr>
-          <w:rFonts w:ascii="Consolas" w:eastAsia="Times New Roman" w:hAnsi="Consolas" w:cs="Times New Roman"/>
-          <w:color w:val="000000"/>
-          <w:sz w:val="18"/>
-          <w:szCs w:val="18"/>
-        </w:rPr>
-        <w:t xml:space="preserve"> show --id </w:t>
+      <w:r>
+        <w:rPr>
+          <w:rFonts w:ascii="Consolas" w:eastAsia="Times New Roman" w:hAnsi="Consolas" w:cs="Times New Roman"/>
+          <w:color w:val="000000"/>
+          <w:sz w:val="18"/>
+          <w:szCs w:val="18"/>
+        </w:rPr>
+        <w:t xml:space="preserve">az ad sp show --id </w:t>
       </w:r>
       <w:r>
         <w:rPr>
@@ -4780,9 +4005,8 @@
           <w:sz w:val="18"/>
           <w:szCs w:val="18"/>
         </w:rPr>
-        <w:t xml:space="preserve">&lt;Service Principal </w:t>
-      </w:r>
-      <w:proofErr w:type="spellStart"/>
+        <w:t>&lt;Service Principal ClientId&gt;</w:t>
+      </w:r>
       <w:r>
         <w:rPr>
           <w:rFonts w:ascii="Consolas" w:eastAsia="Times New Roman" w:hAnsi="Consolas" w:cs="Times New Roman"/>
@@ -4790,25 +4014,6 @@
           <w:sz w:val="18"/>
           <w:szCs w:val="18"/>
         </w:rPr>
-        <w:t>ClientId</w:t>
-      </w:r>
-      <w:proofErr w:type="spellEnd"/>
-      <w:r>
-        <w:rPr>
-          <w:rFonts w:ascii="Consolas" w:eastAsia="Times New Roman" w:hAnsi="Consolas" w:cs="Times New Roman"/>
-          <w:color w:val="A31515"/>
-          <w:sz w:val="18"/>
-          <w:szCs w:val="18"/>
-        </w:rPr>
-        <w:t>&gt;</w:t>
-      </w:r>
-      <w:r>
-        <w:rPr>
-          <w:rFonts w:ascii="Consolas" w:eastAsia="Times New Roman" w:hAnsi="Consolas" w:cs="Times New Roman"/>
-          <w:color w:val="A31515"/>
-          <w:sz w:val="18"/>
-          <w:szCs w:val="18"/>
-        </w:rPr>
         <w:t>'</w:t>
       </w:r>
       <w:r>
@@ -4818,36 +4023,15 @@
           <w:sz w:val="18"/>
           <w:szCs w:val="18"/>
         </w:rPr>
-        <w:t xml:space="preserve"> --query </w:t>
-      </w:r>
-      <w:proofErr w:type="spellStart"/>
-      <w:r>
-        <w:rPr>
-          <w:rFonts w:ascii="Consolas" w:eastAsia="Times New Roman" w:hAnsi="Consolas" w:cs="Times New Roman"/>
-          <w:color w:val="000000"/>
-          <w:sz w:val="18"/>
-          <w:szCs w:val="18"/>
-        </w:rPr>
-        <w:t>objectId</w:t>
-      </w:r>
-      <w:proofErr w:type="spellEnd"/>
+        <w:t xml:space="preserve"> --query objectId</w:t>
+      </w:r>
     </w:p>
     <w:p>
       <w:r>
         <w:t xml:space="preserve">Update the </w:t>
       </w:r>
-      <w:proofErr w:type="spellStart"/>
-      <w:proofErr w:type="gramStart"/>
-      <w:r>
-        <w:t>aksdeploy.parameters</w:t>
-      </w:r>
-      <w:proofErr w:type="gramEnd"/>
-      <w:r>
-        <w:t>.json</w:t>
-      </w:r>
-      <w:proofErr w:type="spellEnd"/>
-      <w:r>
-        <w:t xml:space="preserve"> file</w:t>
+      <w:r>
+        <w:t>aksdeploy.parameters.json file</w:t>
       </w:r>
       <w:r>
         <w:br/>
@@ -4911,78 +4095,7 @@
           <w:sz w:val="18"/>
           <w:szCs w:val="18"/>
         </w:rPr>
-        <w:t xml:space="preserve">Save your </w:t>
-      </w:r>
-      <w:proofErr w:type="spellStart"/>
-      <w:proofErr w:type="gramStart"/>
-      <w:r>
-        <w:rPr>
-          <w:rFonts w:ascii="Consolas" w:eastAsia="Times New Roman" w:hAnsi="Consolas" w:cs="Times New Roman"/>
-          <w:color w:val="000000"/>
-          <w:sz w:val="18"/>
-          <w:szCs w:val="18"/>
-        </w:rPr>
-        <w:t>aksdeploy.parameters</w:t>
-      </w:r>
-      <w:proofErr w:type="gramEnd"/>
-      <w:r>
-        <w:rPr>
-          <w:rFonts w:ascii="Consolas" w:eastAsia="Times New Roman" w:hAnsi="Consolas" w:cs="Times New Roman"/>
-          <w:color w:val="000000"/>
-          <w:sz w:val="18"/>
-          <w:szCs w:val="18"/>
-        </w:rPr>
-        <w:t>.json</w:t>
-      </w:r>
-      <w:proofErr w:type="spellEnd"/>
-      <w:r>
-        <w:rPr>
-          <w:rFonts w:ascii="Consolas" w:eastAsia="Times New Roman" w:hAnsi="Consolas" w:cs="Times New Roman"/>
-          <w:color w:val="000000"/>
-          <w:sz w:val="18"/>
-          <w:szCs w:val="18"/>
-        </w:rPr>
-        <w:t xml:space="preserve"> file and upload both the </w:t>
-      </w:r>
-      <w:proofErr w:type="spellStart"/>
-      <w:r>
-        <w:rPr>
-          <w:rFonts w:ascii="Consolas" w:eastAsia="Times New Roman" w:hAnsi="Consolas" w:cs="Times New Roman"/>
-          <w:color w:val="000000"/>
-          <w:sz w:val="18"/>
-          <w:szCs w:val="18"/>
-        </w:rPr>
-        <w:t>aksdeploy.json</w:t>
-      </w:r>
-      <w:proofErr w:type="spellEnd"/>
-      <w:r>
-        <w:rPr>
-          <w:rFonts w:ascii="Consolas" w:eastAsia="Times New Roman" w:hAnsi="Consolas" w:cs="Times New Roman"/>
-          <w:color w:val="000000"/>
-          <w:sz w:val="18"/>
-          <w:szCs w:val="18"/>
-        </w:rPr>
-        <w:t xml:space="preserve"> and </w:t>
-      </w:r>
-      <w:proofErr w:type="spellStart"/>
-      <w:r>
-        <w:rPr>
-          <w:rFonts w:ascii="Consolas" w:eastAsia="Times New Roman" w:hAnsi="Consolas" w:cs="Times New Roman"/>
-          <w:color w:val="000000"/>
-          <w:sz w:val="18"/>
-          <w:szCs w:val="18"/>
-        </w:rPr>
-        <w:t>aksdeploy.parameters.json</w:t>
-      </w:r>
-      <w:proofErr w:type="spellEnd"/>
-      <w:r>
-        <w:rPr>
-          <w:rFonts w:ascii="Consolas" w:eastAsia="Times New Roman" w:hAnsi="Consolas" w:cs="Times New Roman"/>
-          <w:color w:val="000000"/>
-          <w:sz w:val="18"/>
-          <w:szCs w:val="18"/>
-        </w:rPr>
-        <w:t xml:space="preserve"> to your Cloud Shell</w:t>
+        <w:t>Save your aksdeploy.parameters.json file and upload both the aksdeploy.json and aksdeploy.parameters.json to your Cloud Shell</w:t>
       </w:r>
     </w:p>
     <w:p>
@@ -5000,6 +4113,7 @@
         <w:rPr>
           <w:noProof/>
         </w:rPr>
+        <w:lastRenderedPageBreak/>
         <w:drawing>
           <wp:inline distT="0" distB="0" distL="0" distR="0" wp14:anchorId="698D6D45" wp14:editId="6FCC753E">
             <wp:extent cx="3386667" cy="2284915"/>
@@ -5069,58 +4183,15 @@
           <w:szCs w:val="18"/>
         </w:rPr>
       </w:pPr>
-      <w:proofErr w:type="spellStart"/>
-      <w:r>
-        <w:rPr>
-          <w:rFonts w:ascii="Consolas" w:eastAsia="Times New Roman" w:hAnsi="Consolas" w:cs="Times New Roman"/>
-          <w:color w:val="000000"/>
-          <w:sz w:val="18"/>
-          <w:szCs w:val="18"/>
-        </w:rPr>
-        <w:lastRenderedPageBreak/>
-        <w:t>az</w:t>
-      </w:r>
-      <w:proofErr w:type="spellEnd"/>
-      <w:r>
-        <w:rPr>
-          <w:rFonts w:ascii="Consolas" w:eastAsia="Times New Roman" w:hAnsi="Consolas" w:cs="Times New Roman"/>
-          <w:color w:val="000000"/>
-          <w:sz w:val="18"/>
-          <w:szCs w:val="18"/>
-        </w:rPr>
-        <w:t xml:space="preserve"> group deployment create --name </w:t>
-      </w:r>
-      <w:proofErr w:type="spellStart"/>
-      <w:r>
-        <w:rPr>
-          <w:rFonts w:ascii="Consolas" w:eastAsia="Times New Roman" w:hAnsi="Consolas" w:cs="Times New Roman"/>
-          <w:color w:val="000000"/>
-          <w:sz w:val="18"/>
-          <w:szCs w:val="18"/>
-        </w:rPr>
-        <w:t>aksmonitoringWorkShopDeployment</w:t>
-      </w:r>
-      <w:proofErr w:type="spellEnd"/>
-      <w:r>
-        <w:rPr>
-          <w:rFonts w:ascii="Consolas" w:eastAsia="Times New Roman" w:hAnsi="Consolas" w:cs="Times New Roman"/>
-          <w:color w:val="000000"/>
-          <w:sz w:val="18"/>
-          <w:szCs w:val="18"/>
-        </w:rPr>
-        <w:t xml:space="preserve"> -g $</w:t>
-      </w:r>
-      <w:proofErr w:type="spellStart"/>
-      <w:r>
-        <w:rPr>
-          <w:rFonts w:ascii="Consolas" w:eastAsia="Times New Roman" w:hAnsi="Consolas" w:cs="Times New Roman"/>
-          <w:color w:val="000000"/>
-          <w:sz w:val="18"/>
-          <w:szCs w:val="18"/>
-        </w:rPr>
-        <w:t>monitoringWorkShopName</w:t>
-      </w:r>
-      <w:proofErr w:type="spellEnd"/>
+      <w:r>
+        <w:rPr>
+          <w:rFonts w:ascii="Consolas" w:eastAsia="Times New Roman" w:hAnsi="Consolas" w:cs="Times New Roman"/>
+          <w:color w:val="000000"/>
+          <w:sz w:val="18"/>
+          <w:szCs w:val="18"/>
+        </w:rPr>
+        <w:t>az group deployment create --name aksmonitoringWorkShopDeployment -g $monitoringWorkShopName</w:t>
+      </w:r>
       <w:r>
         <w:rPr>
           <w:rFonts w:ascii="Consolas" w:eastAsia="Times New Roman" w:hAnsi="Consolas" w:cs="Times New Roman"/>
@@ -5137,41 +4208,8 @@
           <w:sz w:val="18"/>
           <w:szCs w:val="18"/>
         </w:rPr>
-        <w:t xml:space="preserve"> --template-file </w:t>
-      </w:r>
-      <w:proofErr w:type="spellStart"/>
-      <w:proofErr w:type="gramStart"/>
-      <w:r>
-        <w:rPr>
-          <w:rFonts w:ascii="Consolas" w:eastAsia="Times New Roman" w:hAnsi="Consolas" w:cs="Times New Roman"/>
-          <w:color w:val="000000"/>
-          <w:sz w:val="18"/>
-          <w:szCs w:val="18"/>
-        </w:rPr>
-        <w:t>aksdeploy.json</w:t>
-      </w:r>
-      <w:proofErr w:type="spellEnd"/>
-      <w:proofErr w:type="gramEnd"/>
-      <w:r>
-        <w:rPr>
-          <w:rFonts w:ascii="Consolas" w:eastAsia="Times New Roman" w:hAnsi="Consolas" w:cs="Times New Roman"/>
-          <w:color w:val="000000"/>
-          <w:sz w:val="18"/>
-          <w:szCs w:val="18"/>
-        </w:rPr>
-        <w:t xml:space="preserve"> --parameters </w:t>
-      </w:r>
-      <w:proofErr w:type="spellStart"/>
-      <w:r>
-        <w:rPr>
-          <w:rFonts w:ascii="Consolas" w:eastAsia="Times New Roman" w:hAnsi="Consolas" w:cs="Times New Roman"/>
-          <w:color w:val="000000"/>
-          <w:sz w:val="18"/>
-          <w:szCs w:val="18"/>
-        </w:rPr>
-        <w:t>aksdeploy.parameters.json</w:t>
-      </w:r>
-      <w:proofErr w:type="spellEnd"/>
+        <w:t xml:space="preserve"> --template-file aksdeploy.json --parameters aksdeploy.parameters.json</w:t>
+      </w:r>
     </w:p>
     <w:p>
       <w:pPr>
@@ -5367,7 +4405,15 @@
           <w:sz w:val="22"/>
           <w:szCs w:val="22"/>
         </w:rPr>
-        <w:t xml:space="preserve">From your deployment script (DeployMonWorkshopEnv.sh), run the following lines: </w:t>
+        <w:t>Upload LogReaderRBAC.yaml to your cloud shell and f</w:t>
+      </w:r>
+      <w:r>
+        <w:rPr>
+          <w:rFonts w:asciiTheme="minorHAnsi" w:hAnsiTheme="minorHAnsi" w:cstheme="minorHAnsi"/>
+          <w:sz w:val="22"/>
+          <w:szCs w:val="22"/>
+        </w:rPr>
+        <w:t xml:space="preserve">rom your deployment script (DeployMonWorkshopEnv.sh), run the following lines: </w:t>
       </w:r>
     </w:p>
     <w:p>
@@ -5468,17 +4514,24 @@
           <w:szCs w:val="18"/>
         </w:rPr>
       </w:pPr>
-      <w:proofErr w:type="spellStart"/>
-      <w:r>
-        <w:rPr>
-          <w:rFonts w:ascii="Consolas" w:eastAsia="Times New Roman" w:hAnsi="Consolas" w:cs="Times New Roman"/>
-          <w:color w:val="000000"/>
-          <w:sz w:val="18"/>
-          <w:szCs w:val="18"/>
-        </w:rPr>
-        <w:t>az</w:t>
-      </w:r>
-      <w:proofErr w:type="spellEnd"/>
+      <w:r>
+        <w:rPr>
+          <w:rFonts w:ascii="Consolas" w:eastAsia="Times New Roman" w:hAnsi="Consolas" w:cs="Times New Roman"/>
+          <w:color w:val="000000"/>
+          <w:sz w:val="18"/>
+          <w:szCs w:val="18"/>
+        </w:rPr>
+        <w:t>az aks get-credentials --resource-group $monitoringWorkShopName</w:t>
+      </w:r>
+      <w:r>
+        <w:rPr>
+          <w:rFonts w:ascii="Consolas" w:eastAsia="Times New Roman" w:hAnsi="Consolas" w:cs="Times New Roman"/>
+          <w:color w:val="A31515"/>
+          <w:sz w:val="18"/>
+          <w:szCs w:val="18"/>
+        </w:rPr>
+        <w:t>"-AKS"</w:t>
+      </w:r>
       <w:r>
         <w:rPr>
           <w:rFonts w:ascii="Consolas" w:eastAsia="Times New Roman" w:hAnsi="Consolas" w:cs="Times New Roman"/>
@@ -5488,37 +4541,42 @@
         </w:rPr>
         <w:t xml:space="preserve"> </w:t>
       </w:r>
-      <w:proofErr w:type="spellStart"/>
-      <w:r>
-        <w:rPr>
-          <w:rFonts w:ascii="Consolas" w:eastAsia="Times New Roman" w:hAnsi="Consolas" w:cs="Times New Roman"/>
-          <w:color w:val="000000"/>
-          <w:sz w:val="18"/>
-          <w:szCs w:val="18"/>
-        </w:rPr>
-        <w:t>aks</w:t>
-      </w:r>
-      <w:proofErr w:type="spellEnd"/>
-      <w:r>
-        <w:rPr>
-          <w:rFonts w:ascii="Consolas" w:eastAsia="Times New Roman" w:hAnsi="Consolas" w:cs="Times New Roman"/>
-          <w:color w:val="000000"/>
-          <w:sz w:val="18"/>
-          <w:szCs w:val="18"/>
-        </w:rPr>
-        <w:t xml:space="preserve"> get-credentials --resource-group $</w:t>
-      </w:r>
-      <w:proofErr w:type="spellStart"/>
-      <w:r>
-        <w:rPr>
-          <w:rFonts w:ascii="Consolas" w:eastAsia="Times New Roman" w:hAnsi="Consolas" w:cs="Times New Roman"/>
-          <w:color w:val="000000"/>
-          <w:sz w:val="18"/>
-          <w:szCs w:val="18"/>
-        </w:rPr>
-        <w:t>monitoringWorkShopName</w:t>
-      </w:r>
-      <w:proofErr w:type="spellEnd"/>
+      <w:r>
+        <w:rPr>
+          <w:rFonts w:ascii="Consolas" w:eastAsia="Times New Roman" w:hAnsi="Consolas" w:cs="Times New Roman"/>
+          <w:color w:val="000000"/>
+          <w:sz w:val="18"/>
+          <w:szCs w:val="18"/>
+        </w:rPr>
+        <w:t>–</w:t>
+      </w:r>
+      <w:r>
+        <w:rPr>
+          <w:rFonts w:ascii="Consolas" w:eastAsia="Times New Roman" w:hAnsi="Consolas" w:cs="Times New Roman"/>
+          <w:color w:val="000000"/>
+          <w:sz w:val="18"/>
+          <w:szCs w:val="18"/>
+        </w:rPr>
+        <w:t>name</w:t>
+      </w:r>
+      <w:r>
+        <w:rPr>
+          <w:rFonts w:ascii="Consolas" w:eastAsia="Times New Roman" w:hAnsi="Consolas" w:cs="Times New Roman"/>
+          <w:color w:val="000000"/>
+          <w:sz w:val="18"/>
+          <w:szCs w:val="18"/>
+        </w:rPr>
+        <w:t xml:space="preserve"> </w:t>
+      </w:r>
+      <w:r>
+        <w:rPr>
+          <w:rFonts w:ascii="Consolas" w:eastAsia="Times New Roman" w:hAnsi="Consolas" w:cs="Times New Roman"/>
+          <w:color w:val="000000"/>
+          <w:sz w:val="18"/>
+          <w:szCs w:val="18"/>
+        </w:rPr>
+        <w:t>$monitoringWorkShopName</w:t>
+      </w:r>
       <w:r>
         <w:rPr>
           <w:rFonts w:ascii="Consolas" w:eastAsia="Times New Roman" w:hAnsi="Consolas" w:cs="Times New Roman"/>
@@ -5526,81 +4584,7 @@
           <w:sz w:val="18"/>
           <w:szCs w:val="18"/>
         </w:rPr>
-        <w:t>"-AKS"</w:t>
-      </w:r>
-      <w:r>
-        <w:rPr>
-          <w:rFonts w:ascii="Consolas" w:eastAsia="Times New Roman" w:hAnsi="Consolas" w:cs="Times New Roman"/>
-          <w:color w:val="000000"/>
-          <w:sz w:val="18"/>
-          <w:szCs w:val="18"/>
-        </w:rPr>
-        <w:t xml:space="preserve"> </w:t>
-      </w:r>
-      <w:r>
-        <w:rPr>
-          <w:rFonts w:ascii="Consolas" w:eastAsia="Times New Roman" w:hAnsi="Consolas" w:cs="Times New Roman"/>
-          <w:color w:val="000000"/>
-          <w:sz w:val="18"/>
-          <w:szCs w:val="18"/>
-        </w:rPr>
-        <w:t>–</w:t>
-      </w:r>
-      <w:r>
-        <w:rPr>
-          <w:rFonts w:ascii="Consolas" w:eastAsia="Times New Roman" w:hAnsi="Consolas" w:cs="Times New Roman"/>
-          <w:color w:val="000000"/>
-          <w:sz w:val="18"/>
-          <w:szCs w:val="18"/>
-        </w:rPr>
-        <w:t>name</w:t>
-      </w:r>
-      <w:r>
-        <w:rPr>
-          <w:rFonts w:ascii="Consolas" w:eastAsia="Times New Roman" w:hAnsi="Consolas" w:cs="Times New Roman"/>
-          <w:color w:val="000000"/>
-          <w:sz w:val="18"/>
-          <w:szCs w:val="18"/>
-        </w:rPr>
-        <w:t xml:space="preserve"> </w:t>
-      </w:r>
-      <w:r>
-        <w:rPr>
-          <w:rFonts w:ascii="Consolas" w:eastAsia="Times New Roman" w:hAnsi="Consolas" w:cs="Times New Roman"/>
-          <w:color w:val="000000"/>
-          <w:sz w:val="18"/>
-          <w:szCs w:val="18"/>
-        </w:rPr>
-        <w:t>$</w:t>
-      </w:r>
-      <w:proofErr w:type="spellStart"/>
-      <w:r>
-        <w:rPr>
-          <w:rFonts w:ascii="Consolas" w:eastAsia="Times New Roman" w:hAnsi="Consolas" w:cs="Times New Roman"/>
-          <w:color w:val="000000"/>
-          <w:sz w:val="18"/>
-          <w:szCs w:val="18"/>
-        </w:rPr>
-        <w:t>monitoringWorkShopName</w:t>
-      </w:r>
-      <w:r>
-        <w:rPr>
-          <w:rFonts w:ascii="Consolas" w:eastAsia="Times New Roman" w:hAnsi="Consolas" w:cs="Times New Roman"/>
-          <w:color w:val="A31515"/>
-          <w:sz w:val="18"/>
-          <w:szCs w:val="18"/>
-        </w:rPr>
-        <w:t>"aksdemo</w:t>
-      </w:r>
-      <w:proofErr w:type="spellEnd"/>
-      <w:r>
-        <w:rPr>
-          <w:rFonts w:ascii="Consolas" w:eastAsia="Times New Roman" w:hAnsi="Consolas" w:cs="Times New Roman"/>
-          <w:color w:val="A31515"/>
-          <w:sz w:val="18"/>
-          <w:szCs w:val="18"/>
-        </w:rPr>
-        <w:t>"</w:t>
+        <w:t>"aksdemo"</w:t>
       </w:r>
     </w:p>
     <w:p>
@@ -5635,25 +4619,14 @@
           <w:szCs w:val="18"/>
         </w:rPr>
       </w:pPr>
-      <w:proofErr w:type="spellStart"/>
-      <w:r>
-        <w:rPr>
-          <w:rFonts w:ascii="Consolas" w:eastAsia="Times New Roman" w:hAnsi="Consolas" w:cs="Times New Roman"/>
-          <w:color w:val="000000"/>
-          <w:sz w:val="18"/>
-          <w:szCs w:val="18"/>
-        </w:rPr>
-        <w:t>kubectl</w:t>
-      </w:r>
-      <w:proofErr w:type="spellEnd"/>
-      <w:r>
-        <w:rPr>
-          <w:rFonts w:ascii="Consolas" w:eastAsia="Times New Roman" w:hAnsi="Consolas" w:cs="Times New Roman"/>
-          <w:color w:val="000000"/>
-          <w:sz w:val="18"/>
-          <w:szCs w:val="18"/>
-        </w:rPr>
-        <w:t xml:space="preserve"> get nodes</w:t>
+      <w:r>
+        <w:rPr>
+          <w:rFonts w:ascii="Consolas" w:eastAsia="Times New Roman" w:hAnsi="Consolas" w:cs="Times New Roman"/>
+          <w:color w:val="000000"/>
+          <w:sz w:val="18"/>
+          <w:szCs w:val="18"/>
+        </w:rPr>
+        <w:t>kubectl get nodes</w:t>
       </w:r>
     </w:p>
     <w:p>
@@ -5688,37 +4661,15 @@
           <w:szCs w:val="18"/>
         </w:rPr>
       </w:pPr>
-      <w:proofErr w:type="spellStart"/>
-      <w:r>
-        <w:rPr>
-          <w:rFonts w:ascii="Consolas" w:eastAsia="Times New Roman" w:hAnsi="Consolas" w:cs="Times New Roman"/>
-          <w:color w:val="000000"/>
-          <w:sz w:val="18"/>
-          <w:szCs w:val="18"/>
-        </w:rPr>
-        <w:t>kubectl</w:t>
-      </w:r>
-      <w:proofErr w:type="spellEnd"/>
-      <w:r>
-        <w:rPr>
-          <w:rFonts w:ascii="Consolas" w:eastAsia="Times New Roman" w:hAnsi="Consolas" w:cs="Times New Roman"/>
-          <w:color w:val="000000"/>
-          <w:sz w:val="18"/>
-          <w:szCs w:val="18"/>
-        </w:rPr>
-        <w:t xml:space="preserve"> create -f </w:t>
-      </w:r>
-      <w:proofErr w:type="spellStart"/>
-      <w:r>
-        <w:rPr>
-          <w:rFonts w:ascii="Consolas" w:eastAsia="Times New Roman" w:hAnsi="Consolas" w:cs="Times New Roman"/>
-          <w:color w:val="000000"/>
-          <w:sz w:val="18"/>
-          <w:szCs w:val="18"/>
-        </w:rPr>
-        <w:t>LogReaderRBAC.yaml</w:t>
-      </w:r>
-      <w:proofErr w:type="spellEnd"/>
+      <w:r>
+        <w:rPr>
+          <w:rFonts w:ascii="Consolas" w:eastAsia="Times New Roman" w:hAnsi="Consolas" w:cs="Times New Roman"/>
+          <w:color w:val="000000"/>
+          <w:sz w:val="18"/>
+          <w:szCs w:val="18"/>
+        </w:rPr>
+        <w:t>kubectl create -f LogReaderRBAC.yaml</w:t>
+      </w:r>
     </w:p>
     <w:p>
       <w:pPr>
@@ -5748,14 +4699,14 @@
       <w:pPr>
         <w:pStyle w:val="Heading2"/>
       </w:pPr>
-      <w:bookmarkStart w:id="4" w:name="_Toc12285777"/>
+      <w:bookmarkStart w:id="3" w:name="_Toc12285777"/>
       <w:r>
         <w:t>Deploy from the Azure Cloud Shell</w:t>
       </w:r>
       <w:r>
         <w:t xml:space="preserve"> in Azure Portal</w:t>
       </w:r>
-      <w:bookmarkEnd w:id="4"/>
+      <w:bookmarkEnd w:id="3"/>
     </w:p>
     <w:p>
       <w:r>
@@ -5774,47 +4725,11 @@
           <w:rFonts w:ascii="Consolas" w:hAnsi="Consolas"/>
         </w:rPr>
       </w:pPr>
-      <w:proofErr w:type="spellStart"/>
       <w:r>
         <w:rPr>
           <w:rFonts w:ascii="Consolas" w:hAnsi="Consolas"/>
         </w:rPr>
-        <w:t>mkdir</w:t>
-      </w:r>
-      <w:proofErr w:type="spellEnd"/>
-      <w:r>
-        <w:rPr>
-          <w:rFonts w:ascii="Consolas" w:hAnsi="Consolas"/>
-        </w:rPr>
-        <w:t xml:space="preserve"> ~/</w:t>
-      </w:r>
-      <w:proofErr w:type="spellStart"/>
-      <w:r>
-        <w:rPr>
-          <w:rFonts w:ascii="Consolas" w:hAnsi="Consolas"/>
-        </w:rPr>
-        <w:t>clouddrive</w:t>
-      </w:r>
-      <w:proofErr w:type="spellEnd"/>
-      <w:r>
-        <w:rPr>
-          <w:rFonts w:ascii="Consolas" w:hAnsi="Consolas"/>
-        </w:rPr>
-        <w:t>/source/</w:t>
-      </w:r>
-      <w:proofErr w:type="spellStart"/>
-      <w:r>
-        <w:rPr>
-          <w:rFonts w:ascii="Consolas" w:hAnsi="Consolas"/>
-        </w:rPr>
-        <w:t>ReadyAzureMonitoringWorkshop</w:t>
-      </w:r>
-      <w:proofErr w:type="spellEnd"/>
-      <w:r>
-        <w:rPr>
-          <w:rFonts w:ascii="Consolas" w:hAnsi="Consolas"/>
-        </w:rPr>
-        <w:t xml:space="preserve"> -p</w:t>
+        <w:t>mkdir ~/clouddrive/source/ReadyAzureMonitoringWorkshop -p</w:t>
       </w:r>
     </w:p>
     <w:p>
@@ -5835,30 +4750,8 @@
         <w:rPr>
           <w:rFonts w:ascii="Consolas" w:hAnsi="Consolas"/>
         </w:rPr>
-        <w:t>~/</w:t>
-      </w:r>
-      <w:proofErr w:type="spellStart"/>
-      <w:r>
-        <w:rPr>
-          <w:rFonts w:ascii="Consolas" w:hAnsi="Consolas"/>
-        </w:rPr>
-        <w:t>clouddrive</w:t>
-      </w:r>
-      <w:proofErr w:type="spellEnd"/>
-      <w:r>
-        <w:rPr>
-          <w:rFonts w:ascii="Consolas" w:hAnsi="Consolas"/>
-        </w:rPr>
-        <w:t>/source/</w:t>
-      </w:r>
-      <w:proofErr w:type="spellStart"/>
-      <w:r>
-        <w:rPr>
-          <w:rFonts w:ascii="Consolas" w:hAnsi="Consolas"/>
-        </w:rPr>
-        <w:t>ReadyAzureMonitoringWorkshop</w:t>
-      </w:r>
-      <w:proofErr w:type="spellEnd"/>
+        <w:t>~/clouddrive/source/ReadyAzureMonitoringWorkshop</w:t>
+      </w:r>
     </w:p>
     <w:p>
       <w:pPr>
@@ -5883,14 +4776,12 @@
           <w:rFonts w:ascii="Consolas" w:hAnsi="Consolas"/>
         </w:rPr>
       </w:pPr>
-      <w:proofErr w:type="gramStart"/>
       <w:r>
         <w:rPr>
           <w:rFonts w:ascii="Consolas" w:hAnsi="Consolas"/>
         </w:rPr>
         <w:t>code .</w:t>
       </w:r>
-      <w:proofErr w:type="gramEnd"/>
     </w:p>
     <w:p>
       <w:pPr>
@@ -5903,7 +4794,15 @@
         <w:t>Workshop</w:t>
       </w:r>
       <w:r>
-        <w:t>Env.sh' from the docks. . .</w:t>
+        <w:t>Env.sh' from the doc</w:t>
+      </w:r>
+      <w:r>
+        <w:t>s</w:t>
+      </w:r>
+      <w:bookmarkStart w:id="4" w:name="_GoBack"/>
+      <w:bookmarkEnd w:id="4"/>
+      <w:r>
+        <w:t>. . .</w:t>
       </w:r>
     </w:p>
     <w:p>
@@ -5911,7 +4810,6 @@
         <w:rPr>
           <w:b/>
         </w:rPr>
-        <w:lastRenderedPageBreak/>
         <w:t>Tip:</w:t>
       </w:r>
       <w:r>
@@ -6008,33 +4906,55 @@
           <w:sz w:val="22"/>
           <w:szCs w:val="22"/>
         </w:rPr>
-        <w:t xml:space="preserve">both ARM deployments are completed </w:t>
-      </w:r>
-      <w:r>
-        <w:rPr>
-          <w:rFonts w:asciiTheme="minorHAnsi" w:hAnsiTheme="minorHAnsi" w:cstheme="minorHAnsi"/>
-          <w:sz w:val="22"/>
-          <w:szCs w:val="22"/>
-        </w:rPr>
-        <w:t xml:space="preserve">in the Outputs section copy the </w:t>
-      </w:r>
-      <w:proofErr w:type="spellStart"/>
-      <w:r>
-        <w:rPr>
-          <w:rFonts w:asciiTheme="minorHAnsi" w:hAnsiTheme="minorHAnsi" w:cstheme="minorHAnsi"/>
-          <w:sz w:val="22"/>
-          <w:szCs w:val="22"/>
-        </w:rPr>
-        <w:t>scaleSetPIPDNSname</w:t>
-      </w:r>
-      <w:proofErr w:type="spellEnd"/>
-      <w:r>
-        <w:rPr>
-          <w:rFonts w:asciiTheme="minorHAnsi" w:hAnsiTheme="minorHAnsi" w:cstheme="minorHAnsi"/>
-          <w:sz w:val="22"/>
-          <w:szCs w:val="22"/>
-        </w:rPr>
-        <w:t xml:space="preserve"> and paste it in your browser.</w:t>
+        <w:t>both ARM deployments are completed</w:t>
+      </w:r>
+      <w:r>
+        <w:rPr>
+          <w:rFonts w:asciiTheme="minorHAnsi" w:hAnsiTheme="minorHAnsi" w:cstheme="minorHAnsi"/>
+          <w:sz w:val="22"/>
+          <w:szCs w:val="22"/>
+        </w:rPr>
+        <w:t>,</w:t>
+      </w:r>
+      <w:r>
+        <w:rPr>
+          <w:rFonts w:asciiTheme="minorHAnsi" w:hAnsiTheme="minorHAnsi" w:cstheme="minorHAnsi"/>
+          <w:sz w:val="22"/>
+          <w:szCs w:val="22"/>
+        </w:rPr>
+        <w:t xml:space="preserve"> </w:t>
+      </w:r>
+      <w:r>
+        <w:rPr>
+          <w:rFonts w:asciiTheme="minorHAnsi" w:hAnsiTheme="minorHAnsi" w:cstheme="minorHAnsi"/>
+          <w:sz w:val="22"/>
+          <w:szCs w:val="22"/>
+        </w:rPr>
+        <w:t>navigate to the</w:t>
+      </w:r>
+      <w:r>
+        <w:rPr>
+          <w:rFonts w:asciiTheme="minorHAnsi" w:hAnsiTheme="minorHAnsi" w:cstheme="minorHAnsi"/>
+          <w:sz w:val="22"/>
+          <w:szCs w:val="22"/>
+        </w:rPr>
+        <w:t xml:space="preserve"> Outputs section </w:t>
+      </w:r>
+      <w:r>
+        <w:rPr>
+          <w:rFonts w:asciiTheme="minorHAnsi" w:hAnsiTheme="minorHAnsi" w:cstheme="minorHAnsi"/>
+          <w:sz w:val="22"/>
+          <w:szCs w:val="22"/>
+        </w:rPr>
+        <w:t xml:space="preserve">of the VMSS deployment and </w:t>
+      </w:r>
+      <w:r>
+        <w:rPr>
+          <w:rFonts w:asciiTheme="minorHAnsi" w:hAnsiTheme="minorHAnsi" w:cstheme="minorHAnsi"/>
+          <w:sz w:val="22"/>
+          <w:szCs w:val="22"/>
+        </w:rPr>
+        <w:t>copy the scaleSetPIPDNSname and paste it in your browser.</w:t>
       </w:r>
       <w:r>
         <w:rPr>
@@ -6146,25 +5066,7 @@
           <w:sz w:val="22"/>
           <w:szCs w:val="22"/>
         </w:rPr>
-        <w:t>Copy the DNS Name from the &lt;5-char initials&gt;</w:t>
-      </w:r>
-      <w:proofErr w:type="spellStart"/>
-      <w:r>
-        <w:rPr>
-          <w:rFonts w:asciiTheme="minorHAnsi" w:hAnsiTheme="minorHAnsi" w:cstheme="minorHAnsi"/>
-          <w:sz w:val="22"/>
-          <w:szCs w:val="22"/>
-        </w:rPr>
-        <w:t>webscalePIP</w:t>
-      </w:r>
-      <w:proofErr w:type="spellEnd"/>
-      <w:r>
-        <w:rPr>
-          <w:rFonts w:asciiTheme="minorHAnsi" w:hAnsiTheme="minorHAnsi" w:cstheme="minorHAnsi"/>
-          <w:sz w:val="22"/>
-          <w:szCs w:val="22"/>
-        </w:rPr>
-        <w:t xml:space="preserve"> resource in the Azure Portal</w:t>
+        <w:t>Copy the DNS Name from the &lt;5-char initials&gt;webscalePIP resource in the Azure Portal</w:t>
       </w:r>
       <w:r>
         <w:rPr>
@@ -6250,16 +5152,7 @@
           <w:sz w:val="22"/>
           <w:szCs w:val="22"/>
         </w:rPr>
-        <w:t xml:space="preserve">You should render the </w:t>
-      </w:r>
-      <w:proofErr w:type="spellStart"/>
-      <w:r>
-        <w:rPr>
-          <w:rFonts w:asciiTheme="minorHAnsi" w:hAnsiTheme="minorHAnsi" w:cstheme="minorHAnsi"/>
-          <w:sz w:val="22"/>
-          <w:szCs w:val="22"/>
-        </w:rPr>
-        <w:t>eShop</w:t>
+        <w:t>You should render the eShop</w:t>
       </w:r>
       <w:r>
         <w:rPr>
@@ -6269,7 +5162,6 @@
         </w:rPr>
         <w:t>OnWeb</w:t>
       </w:r>
-      <w:proofErr w:type="spellEnd"/>
       <w:r>
         <w:rPr>
           <w:rFonts w:asciiTheme="minorHAnsi" w:hAnsiTheme="minorHAnsi" w:cstheme="minorHAnsi"/>
@@ -6703,25 +5595,7 @@
           <w:szCs w:val="22"/>
         </w:rPr>
         <w:lastRenderedPageBreak/>
-        <w:t xml:space="preserve">Workaround 2: From the Azure Portal uninstall the </w:t>
-      </w:r>
-      <w:proofErr w:type="spellStart"/>
-      <w:r>
-        <w:rPr>
-          <w:rFonts w:asciiTheme="minorHAnsi" w:hAnsiTheme="minorHAnsi" w:cstheme="minorHAnsi"/>
-          <w:sz w:val="22"/>
-          <w:szCs w:val="22"/>
-        </w:rPr>
-        <w:t>CustomScriptExtension</w:t>
-      </w:r>
-      <w:proofErr w:type="spellEnd"/>
-      <w:r>
-        <w:rPr>
-          <w:rFonts w:asciiTheme="minorHAnsi" w:hAnsiTheme="minorHAnsi" w:cstheme="minorHAnsi"/>
-          <w:sz w:val="22"/>
-          <w:szCs w:val="22"/>
-        </w:rPr>
-        <w:t xml:space="preserve"> (which will fail your deployment).</w:t>
+        <w:t>Workaround 2: From the Azure Portal uninstall the CustomScriptExtension (which will fail your deployment).</w:t>
       </w:r>
       <w:r>
         <w:rPr>
@@ -8842,7 +7716,7 @@
 </file>
 
 <file path=customXml/itemProps1.xml><?xml version="1.0" encoding="utf-8"?>
-<ds:datastoreItem xmlns:ds="http://schemas.openxmlformats.org/officeDocument/2006/customXml" ds:itemID="{B90785DC-BFC8-4D84-B1FF-DAA39580267F}">
+<ds:datastoreItem xmlns:ds="http://schemas.openxmlformats.org/officeDocument/2006/customXml" ds:itemID="{72B777A0-D306-4DC2-821B-E382DF10B024}">
   <ds:schemaRefs>
     <ds:schemaRef ds:uri="http://schemas.openxmlformats.org/officeDocument/2006/bibliography"/>
   </ds:schemaRefs>

</xml_diff>